<commit_message>
Helpers: Installation Guidelines: Play: Fixed description
Alsor emoved the activator ui section (replaced with console version)
</commit_message>
<xml_diff>
--- a/Helpers/Installation Guidelines/Installation Guidelines.docx
+++ b/Helpers/Installation Guidelines/Installation Guidelines.docx
@@ -27,8 +27,16 @@
         <w:rPr>
           <w:lang w:val="en-US"/>
         </w:rPr>
-        <w:t xml:space="preserve"> for Booktera</w:t>
-      </w:r>
+        <w:t xml:space="preserve"> for </w:t>
+      </w:r>
+      <w:proofErr w:type="spellStart"/>
+      <w:r>
+        <w:rPr>
+          <w:lang w:val="en-US"/>
+        </w:rPr>
+        <w:t>Booktera</w:t>
+      </w:r>
+      <w:proofErr w:type="spellEnd"/>
     </w:p>
     <w:p>
       <w:pPr>
@@ -305,6 +313,7 @@
           <w:lang w:val="en-US"/>
         </w:rPr>
       </w:pPr>
+      <w:proofErr w:type="gramStart"/>
       <w:r>
         <w:rPr>
           <w:color w:val="FF0000"/>
@@ -312,6 +321,7 @@
         </w:rPr>
         <w:t>TODO ?</w:t>
       </w:r>
+      <w:proofErr w:type="gramEnd"/>
     </w:p>
     <w:p>
       <w:pPr>
@@ -458,7 +468,13 @@
         <w:rPr>
           <w:lang w:val="en-US"/>
         </w:rPr>
-        <w:t>Play Framework 2.3.4</w:t>
+        <w:t>Play Framework 2.3.</w:t>
+      </w:r>
+      <w:r>
+        <w:rPr>
+          <w:lang w:val="en-US"/>
+        </w:rPr>
+        <w:t>0 (= activator 1.2.2)</w:t>
       </w:r>
     </w:p>
     <w:p>
@@ -598,7 +614,21 @@
         <w:rPr>
           <w:lang w:val="en-US"/>
         </w:rPr>
-        <w:t xml:space="preserve"> to avoid misfunctionality caused by access restrictions</w:t>
+        <w:t xml:space="preserve"> to avoid </w:t>
+      </w:r>
+      <w:proofErr w:type="spellStart"/>
+      <w:r>
+        <w:rPr>
+          <w:lang w:val="en-US"/>
+        </w:rPr>
+        <w:t>misfunctionality</w:t>
+      </w:r>
+      <w:proofErr w:type="spellEnd"/>
+      <w:r>
+        <w:rPr>
+          <w:lang w:val="en-US"/>
+        </w:rPr>
+        <w:t xml:space="preserve"> caused by access restrictions</w:t>
       </w:r>
       <w:r>
         <w:rPr>
@@ -628,7 +658,21 @@
         <w:rPr>
           <w:lang w:val="en-US"/>
         </w:rPr>
-        <w:t>; also WcfHost cannot be hosted without admin rights</w:t>
+        <w:t xml:space="preserve">; also </w:t>
+      </w:r>
+      <w:proofErr w:type="spellStart"/>
+      <w:r>
+        <w:rPr>
+          <w:lang w:val="en-US"/>
+        </w:rPr>
+        <w:t>WcfHost</w:t>
+      </w:r>
+      <w:proofErr w:type="spellEnd"/>
+      <w:r>
+        <w:rPr>
+          <w:lang w:val="en-US"/>
+        </w:rPr>
+        <w:t xml:space="preserve"> cannot be hosted without admin rights</w:t>
       </w:r>
       <w:r>
         <w:rPr>
@@ -672,24 +716,60 @@
         </w:rPr>
         <w:t xml:space="preserve">and </w:t>
       </w:r>
-      <w:r>
-        <w:rPr>
-          <w:lang w:val="en-US"/>
-        </w:rPr>
-        <w:t>Booktera will need privileges to access it</w:t>
-      </w:r>
-    </w:p>
-    <w:p>
-      <w:pPr>
-        <w:rPr>
-          <w:lang w:val="en-US"/>
-        </w:rPr>
-      </w:pPr>
-      <w:r>
-        <w:rPr>
-          <w:lang w:val="en-US"/>
-        </w:rPr>
-        <w:t xml:space="preserve">Through the following steps you will install the core application. This means you will have the full backend (db with data, wcf layer ready to host [see in the next chapter]), and you can </w:t>
+      <w:proofErr w:type="spellStart"/>
+      <w:r>
+        <w:rPr>
+          <w:lang w:val="en-US"/>
+        </w:rPr>
+        <w:t>Booktera</w:t>
+      </w:r>
+      <w:proofErr w:type="spellEnd"/>
+      <w:r>
+        <w:rPr>
+          <w:lang w:val="en-US"/>
+        </w:rPr>
+        <w:t xml:space="preserve"> will need privileges to access it</w:t>
+      </w:r>
+    </w:p>
+    <w:p>
+      <w:pPr>
+        <w:rPr>
+          <w:lang w:val="en-US"/>
+        </w:rPr>
+      </w:pPr>
+      <w:r>
+        <w:rPr>
+          <w:lang w:val="en-US"/>
+        </w:rPr>
+        <w:t>Through the following steps you will install the core application. This means you will have the full backend (</w:t>
+      </w:r>
+      <w:proofErr w:type="spellStart"/>
+      <w:r>
+        <w:rPr>
+          <w:lang w:val="en-US"/>
+        </w:rPr>
+        <w:t>db</w:t>
+      </w:r>
+      <w:proofErr w:type="spellEnd"/>
+      <w:r>
+        <w:rPr>
+          <w:lang w:val="en-US"/>
+        </w:rPr>
+        <w:t xml:space="preserve"> with data, </w:t>
+      </w:r>
+      <w:proofErr w:type="spellStart"/>
+      <w:r>
+        <w:rPr>
+          <w:lang w:val="en-US"/>
+        </w:rPr>
+        <w:t>wcf</w:t>
+      </w:r>
+      <w:proofErr w:type="spellEnd"/>
+      <w:r>
+        <w:rPr>
+          <w:lang w:val="en-US"/>
+        </w:rPr>
+        <w:t xml:space="preserve"> layer ready to host [see in the next chapter]), and you can </w:t>
       </w:r>
       <w:r>
         <w:rPr>
@@ -812,7 +892,21 @@
         <w:rPr>
           <w:lang w:val="en-US"/>
         </w:rPr>
-        <w:t>. The project file’s location: \BookTera\Solution\theSolution\BookTera.sln</w:t>
+        <w:t>. The project file’s location: \BookTera\Solution\</w:t>
+      </w:r>
+      <w:proofErr w:type="spellStart"/>
+      <w:r>
+        <w:rPr>
+          <w:lang w:val="en-US"/>
+        </w:rPr>
+        <w:t>theSolution</w:t>
+      </w:r>
+      <w:proofErr w:type="spellEnd"/>
+      <w:r>
+        <w:rPr>
+          <w:lang w:val="en-US"/>
+        </w:rPr>
+        <w:t>\BookTera.sln</w:t>
       </w:r>
     </w:p>
     <w:p>
@@ -854,7 +948,21 @@
         <w:rPr>
           <w:lang w:val="en-US"/>
         </w:rPr>
-        <w:t>If appears, ignore the warning  that the WEB project needs SQL Server Express.</w:t>
+        <w:t xml:space="preserve">If appears, ignore the </w:t>
+      </w:r>
+      <w:proofErr w:type="gramStart"/>
+      <w:r>
+        <w:rPr>
+          <w:lang w:val="en-US"/>
+        </w:rPr>
+        <w:t>warning  that</w:t>
+      </w:r>
+      <w:proofErr w:type="gramEnd"/>
+      <w:r>
+        <w:rPr>
+          <w:lang w:val="en-US"/>
+        </w:rPr>
+        <w:t xml:space="preserve"> the WEB project needs SQL Server Express.</w:t>
       </w:r>
     </w:p>
     <w:p>
@@ -881,6 +989,7 @@
         </w:rPr>
         <w:t xml:space="preserve"> the solution (</w:t>
       </w:r>
+      <w:proofErr w:type="spellStart"/>
       <w:r>
         <w:rPr>
           <w:lang w:val="en-US"/>
@@ -903,7 +1012,14 @@
         <w:rPr>
           <w:lang w:val="en-US"/>
         </w:rPr>
-        <w:t>hift+B)</w:t>
+        <w:t>hift+B</w:t>
+      </w:r>
+      <w:proofErr w:type="spellEnd"/>
+      <w:r>
+        <w:rPr>
+          <w:lang w:val="en-US"/>
+        </w:rPr>
+        <w:t>)</w:t>
       </w:r>
     </w:p>
     <w:p>
@@ -921,7 +1037,77 @@
         <w:rPr>
           <w:lang w:val="en-US"/>
         </w:rPr>
-        <w:t>At the first build, a NuGet Restore process will be executed. This way NuGet downloads the referenced packages, and copies the dll-s of those to a local directory (\Solution\theSolution\packages) , so the projects can reach them.</w:t>
+        <w:t xml:space="preserve">At the first build, a </w:t>
+      </w:r>
+      <w:proofErr w:type="spellStart"/>
+      <w:r>
+        <w:rPr>
+          <w:lang w:val="en-US"/>
+        </w:rPr>
+        <w:t>NuGet</w:t>
+      </w:r>
+      <w:proofErr w:type="spellEnd"/>
+      <w:r>
+        <w:rPr>
+          <w:lang w:val="en-US"/>
+        </w:rPr>
+        <w:t xml:space="preserve"> Restore process will be executed. This way </w:t>
+      </w:r>
+      <w:proofErr w:type="spellStart"/>
+      <w:r>
+        <w:rPr>
+          <w:lang w:val="en-US"/>
+        </w:rPr>
+        <w:t>NuGet</w:t>
+      </w:r>
+      <w:proofErr w:type="spellEnd"/>
+      <w:r>
+        <w:rPr>
+          <w:lang w:val="en-US"/>
+        </w:rPr>
+        <w:t xml:space="preserve"> downloads the referenced packages, and copies the </w:t>
+      </w:r>
+      <w:proofErr w:type="spellStart"/>
+      <w:r>
+        <w:rPr>
+          <w:lang w:val="en-US"/>
+        </w:rPr>
+        <w:t>dll</w:t>
+      </w:r>
+      <w:proofErr w:type="spellEnd"/>
+      <w:r>
+        <w:rPr>
+          <w:lang w:val="en-US"/>
+        </w:rPr>
+        <w:t>-s of those to a local directory (\Solution\</w:t>
+      </w:r>
+      <w:proofErr w:type="spellStart"/>
+      <w:r>
+        <w:rPr>
+          <w:lang w:val="en-US"/>
+        </w:rPr>
+        <w:t>theSolution</w:t>
+      </w:r>
+      <w:proofErr w:type="spellEnd"/>
+      <w:r>
+        <w:rPr>
+          <w:lang w:val="en-US"/>
+        </w:rPr>
+        <w:t>\packages</w:t>
+      </w:r>
+      <w:proofErr w:type="gramStart"/>
+      <w:r>
+        <w:rPr>
+          <w:lang w:val="en-US"/>
+        </w:rPr>
+        <w:t>) ,</w:t>
+      </w:r>
+      <w:proofErr w:type="gramEnd"/>
+      <w:r>
+        <w:rPr>
+          <w:lang w:val="en-US"/>
+        </w:rPr>
+        <w:t xml:space="preserve"> so the projects can reach them.</w:t>
       </w:r>
       <w:bookmarkStart w:id="0" w:name="_Ref401487000"/>
     </w:p>
@@ -947,15 +1133,24 @@
           <w:b/>
           <w:lang w:val="en-US"/>
         </w:rPr>
-        <w:t>Tools/I</w:t>
-      </w:r>
+        <w:t>Tools/</w:t>
+      </w:r>
+      <w:proofErr w:type="spellStart"/>
       <w:r>
         <w:rPr>
           <w:b/>
           <w:lang w:val="en-US"/>
         </w:rPr>
+        <w:t>I</w:t>
+      </w:r>
+      <w:r>
+        <w:rPr>
+          <w:b/>
+          <w:lang w:val="en-US"/>
+        </w:rPr>
         <w:t>nitSolution</w:t>
       </w:r>
+      <w:proofErr w:type="spellEnd"/>
       <w:r>
         <w:rPr>
           <w:lang w:val="en-US"/>
@@ -1105,12 +1300,21 @@
         </w:rPr>
         <w:t xml:space="preserve">Browse to project </w:t>
       </w:r>
+      <w:proofErr w:type="spellStart"/>
       <w:r>
         <w:rPr>
           <w:b/>
           <w:lang w:val="en-US"/>
         </w:rPr>
-        <w:t>DataBase/DB</w:t>
+        <w:t>DataBase</w:t>
+      </w:r>
+      <w:proofErr w:type="spellEnd"/>
+      <w:r>
+        <w:rPr>
+          <w:b/>
+          <w:lang w:val="en-US"/>
+        </w:rPr>
+        <w:t>/DB</w:t>
       </w:r>
       <w:r>
         <w:rPr>
@@ -1166,8 +1370,17 @@
           <w:b/>
           <w:lang w:val="en-US"/>
         </w:rPr>
-        <w:t>/TestData</w:t>
-      </w:r>
+        <w:t>/</w:t>
+      </w:r>
+      <w:proofErr w:type="spellStart"/>
+      <w:r>
+        <w:rPr>
+          <w:b/>
+          <w:lang w:val="en-US"/>
+        </w:rPr>
+        <w:t>TestData</w:t>
+      </w:r>
+      <w:proofErr w:type="spellEnd"/>
       <w:r>
         <w:rPr>
           <w:lang w:val="en-US"/>
@@ -1326,7 +1539,21 @@
         <w:rPr>
           <w:lang w:val="en-US"/>
         </w:rPr>
-        <w:t>By running the TestData project, we fill the empty database with data. Most of it is mock data for books and transactions, but there is valid, important data as well, like categories, type enumerations, etc.</w:t>
+        <w:t xml:space="preserve">By running the </w:t>
+      </w:r>
+      <w:proofErr w:type="spellStart"/>
+      <w:r>
+        <w:rPr>
+          <w:lang w:val="en-US"/>
+        </w:rPr>
+        <w:t>TestData</w:t>
+      </w:r>
+      <w:proofErr w:type="spellEnd"/>
+      <w:r>
+        <w:rPr>
+          <w:lang w:val="en-US"/>
+        </w:rPr>
+        <w:t xml:space="preserve"> project, we fill the empty database with data. Most of it is mock data for books and transactions, but there is valid, important data as well, like categories, type enumerations, etc.</w:t>
       </w:r>
     </w:p>
     <w:p>
@@ -1394,7 +1621,35 @@
         <w:rPr>
           <w:lang w:val="en-US"/>
         </w:rPr>
-        <w:t>If something went wrong, you can purge the db via step 4, then refill it via step 5.</w:t>
+        <w:t xml:space="preserve">If something went wrong, you can purge the </w:t>
+      </w:r>
+      <w:proofErr w:type="spellStart"/>
+      <w:r>
+        <w:rPr>
+          <w:lang w:val="en-US"/>
+        </w:rPr>
+        <w:t>db</w:t>
+      </w:r>
+      <w:proofErr w:type="spellEnd"/>
+      <w:r>
+        <w:rPr>
+          <w:lang w:val="en-US"/>
+        </w:rPr>
+        <w:t xml:space="preserve"> via step 4, </w:t>
+      </w:r>
+      <w:proofErr w:type="gramStart"/>
+      <w:r>
+        <w:rPr>
+          <w:lang w:val="en-US"/>
+        </w:rPr>
+        <w:t>then</w:t>
+      </w:r>
+      <w:proofErr w:type="gramEnd"/>
+      <w:r>
+        <w:rPr>
+          <w:lang w:val="en-US"/>
+        </w:rPr>
+        <w:t xml:space="preserve"> refill it via step 5.</w:t>
       </w:r>
     </w:p>
     <w:p>
@@ -1415,7 +1670,21 @@
         <w:rPr>
           <w:lang w:val="en-US"/>
         </w:rPr>
-        <w:t>Troubleshooting for step InitSolution.</w:t>
+        <w:t xml:space="preserve">Troubleshooting for step </w:t>
+      </w:r>
+      <w:proofErr w:type="spellStart"/>
+      <w:r>
+        <w:rPr>
+          <w:lang w:val="en-US"/>
+        </w:rPr>
+        <w:t>InitSolution</w:t>
+      </w:r>
+      <w:proofErr w:type="spellEnd"/>
+      <w:r>
+        <w:rPr>
+          <w:lang w:val="en-US"/>
+        </w:rPr>
+        <w:t>.</w:t>
       </w:r>
     </w:p>
     <w:p>
@@ -1510,7 +1779,21 @@
         <w:rPr>
           <w:lang w:val="en-US"/>
         </w:rPr>
-        <w:t xml:space="preserve"> “mklink /J” command prompt command. The junctions to create:</w:t>
+        <w:t xml:space="preserve"> “</w:t>
+      </w:r>
+      <w:proofErr w:type="spellStart"/>
+      <w:r>
+        <w:rPr>
+          <w:lang w:val="en-US"/>
+        </w:rPr>
+        <w:t>mklink</w:t>
+      </w:r>
+      <w:proofErr w:type="spellEnd"/>
+      <w:r>
+        <w:rPr>
+          <w:lang w:val="en-US"/>
+        </w:rPr>
+        <w:t xml:space="preserve"> /J” command prompt command. The junctions to create:</w:t>
       </w:r>
       <w:r>
         <w:rPr>
@@ -1527,8 +1810,9 @@
           <w:highlight w:val="white"/>
           <w:lang w:val="en-US"/>
         </w:rPr>
-        <w:t>BookTera\Java\WebPlay\public\images</w:t>
-      </w:r>
+        <w:t>BookTera\Java\</w:t>
+      </w:r>
+      <w:proofErr w:type="spellStart"/>
       <w:r>
         <w:rPr>
           <w:rFonts w:ascii="Consolas" w:hAnsi="Consolas" w:cs="Consolas"/>
@@ -1538,8 +1822,9 @@
           <w:highlight w:val="white"/>
           <w:lang w:val="en-US"/>
         </w:rPr>
-        <w:t xml:space="preserve"> </w:t>
-      </w:r>
+        <w:t>WebPlay</w:t>
+      </w:r>
+      <w:proofErr w:type="spellEnd"/>
       <w:r>
         <w:rPr>
           <w:rFonts w:ascii="Consolas" w:hAnsi="Consolas" w:cs="Consolas"/>
@@ -1549,7 +1834,7 @@
           <w:highlight w:val="white"/>
           <w:lang w:val="en-US"/>
         </w:rPr>
-        <w:t>&lt;</w:t>
+        <w:t>\public\images</w:t>
       </w:r>
       <w:r>
         <w:rPr>
@@ -1560,7 +1845,7 @@
           <w:highlight w:val="white"/>
           <w:lang w:val="en-US"/>
         </w:rPr>
-        <w:tab/>
+        <w:t xml:space="preserve"> </w:t>
       </w:r>
       <w:r>
         <w:rPr>
@@ -1571,7 +1856,7 @@
           <w:highlight w:val="white"/>
           <w:lang w:val="en-US"/>
         </w:rPr>
-        <w:t>&gt; BookTera\Solution\WEB\Content\Images</w:t>
+        <w:t>&lt;</w:t>
       </w:r>
       <w:r>
         <w:rPr>
@@ -1582,8 +1867,7 @@
           <w:highlight w:val="white"/>
           <w:lang w:val="en-US"/>
         </w:rPr>
-        <w:br/>
-        <w:t>BookTera\Java\WebPlay\public\javascripts</w:t>
+        <w:tab/>
       </w:r>
       <w:r>
         <w:rPr>
@@ -1594,7 +1878,7 @@
           <w:highlight w:val="white"/>
           <w:lang w:val="en-US"/>
         </w:rPr>
-        <w:t xml:space="preserve"> </w:t>
+        <w:t>&gt; BookTera\Solution\WEB\Content\Images</w:t>
       </w:r>
       <w:r>
         <w:rPr>
@@ -1605,8 +1889,10 @@
           <w:highlight w:val="white"/>
           <w:lang w:val="en-US"/>
         </w:rPr>
-        <w:t>&lt;</w:t>
-      </w:r>
+        <w:br/>
+        <w:t>BookTera\Java\</w:t>
+      </w:r>
+      <w:proofErr w:type="spellStart"/>
       <w:r>
         <w:rPr>
           <w:rFonts w:ascii="Consolas" w:hAnsi="Consolas" w:cs="Consolas"/>
@@ -1616,8 +1902,9 @@
           <w:highlight w:val="white"/>
           <w:lang w:val="en-US"/>
         </w:rPr>
-        <w:tab/>
-      </w:r>
+        <w:t>WebPlay</w:t>
+      </w:r>
+      <w:proofErr w:type="spellEnd"/>
       <w:r>
         <w:rPr>
           <w:rFonts w:ascii="Consolas" w:hAnsi="Consolas" w:cs="Consolas"/>
@@ -1627,8 +1914,9 @@
           <w:highlight w:val="white"/>
           <w:lang w:val="en-US"/>
         </w:rPr>
-        <w:t xml:space="preserve">&gt; BookTera\Solution\WEB\Scripts\ </w:t>
-      </w:r>
+        <w:t>\public\</w:t>
+      </w:r>
+      <w:proofErr w:type="spellStart"/>
       <w:r>
         <w:rPr>
           <w:rFonts w:ascii="Consolas" w:hAnsi="Consolas" w:cs="Consolas"/>
@@ -1638,8 +1926,88 @@
           <w:highlight w:val="white"/>
           <w:lang w:val="en-US"/>
         </w:rPr>
+        <w:t>javascripts</w:t>
+      </w:r>
+      <w:proofErr w:type="spellEnd"/>
+      <w:r>
+        <w:rPr>
+          <w:rFonts w:ascii="Consolas" w:hAnsi="Consolas" w:cs="Consolas"/>
+          <w:color w:val="7F7F7F" w:themeColor="text1" w:themeTint="80"/>
+          <w:sz w:val="16"/>
+          <w:szCs w:val="16"/>
+          <w:highlight w:val="white"/>
+          <w:lang w:val="en-US"/>
+        </w:rPr>
+        <w:t xml:space="preserve"> </w:t>
+      </w:r>
+      <w:r>
+        <w:rPr>
+          <w:rFonts w:ascii="Consolas" w:hAnsi="Consolas" w:cs="Consolas"/>
+          <w:color w:val="7F7F7F" w:themeColor="text1" w:themeTint="80"/>
+          <w:sz w:val="16"/>
+          <w:szCs w:val="16"/>
+          <w:highlight w:val="white"/>
+          <w:lang w:val="en-US"/>
+        </w:rPr>
+        <w:t>&lt;</w:t>
+      </w:r>
+      <w:r>
+        <w:rPr>
+          <w:rFonts w:ascii="Consolas" w:hAnsi="Consolas" w:cs="Consolas"/>
+          <w:color w:val="7F7F7F" w:themeColor="text1" w:themeTint="80"/>
+          <w:sz w:val="16"/>
+          <w:szCs w:val="16"/>
+          <w:highlight w:val="white"/>
+          <w:lang w:val="en-US"/>
+        </w:rPr>
+        <w:tab/>
+      </w:r>
+      <w:r>
+        <w:rPr>
+          <w:rFonts w:ascii="Consolas" w:hAnsi="Consolas" w:cs="Consolas"/>
+          <w:color w:val="7F7F7F" w:themeColor="text1" w:themeTint="80"/>
+          <w:sz w:val="16"/>
+          <w:szCs w:val="16"/>
+          <w:highlight w:val="white"/>
+          <w:lang w:val="en-US"/>
+        </w:rPr>
+        <w:t xml:space="preserve">&gt; BookTera\Solution\WEB\Scripts\ </w:t>
+      </w:r>
+      <w:r>
+        <w:rPr>
+          <w:rFonts w:ascii="Consolas" w:hAnsi="Consolas" w:cs="Consolas"/>
+          <w:color w:val="7F7F7F" w:themeColor="text1" w:themeTint="80"/>
+          <w:sz w:val="16"/>
+          <w:szCs w:val="16"/>
+          <w:highlight w:val="white"/>
+          <w:lang w:val="en-US"/>
+        </w:rPr>
         <w:br/>
-        <w:t>BookTera\Java\WebPlay\public\stylesheets\shared&lt;</w:t>
+        <w:t>BookTera\Java\</w:t>
+      </w:r>
+      <w:proofErr w:type="spellStart"/>
+      <w:r>
+        <w:rPr>
+          <w:rFonts w:ascii="Consolas" w:hAnsi="Consolas" w:cs="Consolas"/>
+          <w:color w:val="7F7F7F" w:themeColor="text1" w:themeTint="80"/>
+          <w:sz w:val="16"/>
+          <w:szCs w:val="16"/>
+          <w:highlight w:val="white"/>
+          <w:lang w:val="en-US"/>
+        </w:rPr>
+        <w:t>WebPlay</w:t>
+      </w:r>
+      <w:proofErr w:type="spellEnd"/>
+      <w:r>
+        <w:rPr>
+          <w:rFonts w:ascii="Consolas" w:hAnsi="Consolas" w:cs="Consolas"/>
+          <w:color w:val="7F7F7F" w:themeColor="text1" w:themeTint="80"/>
+          <w:sz w:val="16"/>
+          <w:szCs w:val="16"/>
+          <w:highlight w:val="white"/>
+          <w:lang w:val="en-US"/>
+        </w:rPr>
+        <w:t>\public\stylesheets\shared&lt;</w:t>
       </w:r>
       <w:r>
         <w:rPr>
@@ -1688,8 +2056,30 @@
         <w:rPr>
           <w:lang w:val="en-US"/>
         </w:rPr>
-        <w:t>It also downloads resources for the TestData project. If it fails, you can manually download them from here:</w:t>
-      </w:r>
+        <w:t xml:space="preserve">It also downloads resources for the </w:t>
+      </w:r>
+      <w:proofErr w:type="spellStart"/>
+      <w:r>
+        <w:rPr>
+          <w:lang w:val="en-US"/>
+        </w:rPr>
+        <w:t>TestData</w:t>
+      </w:r>
+      <w:proofErr w:type="spellEnd"/>
+      <w:r>
+        <w:rPr>
+          <w:lang w:val="en-US"/>
+        </w:rPr>
+        <w:t xml:space="preserve"> project. If it fails, you can manually download them from here</w:t>
+      </w:r>
+      <w:proofErr w:type="gramStart"/>
+      <w:r>
+        <w:rPr>
+          <w:lang w:val="en-US"/>
+        </w:rPr>
+        <w:t>:</w:t>
+      </w:r>
+      <w:proofErr w:type="gramEnd"/>
       <w:r>
         <w:rPr>
           <w:lang w:val="en-US"/>
@@ -1755,7 +2145,31 @@
           <w:highlight w:val="white"/>
           <w:lang w:val="en-US"/>
         </w:rPr>
-        <w:t>\TestData\Resources\</w:t>
+        <w:t>\</w:t>
+      </w:r>
+      <w:proofErr w:type="spellStart"/>
+      <w:r>
+        <w:rPr>
+          <w:rFonts w:ascii="Consolas" w:hAnsi="Consolas" w:cs="Consolas"/>
+          <w:color w:val="7F7F7F" w:themeColor="text1" w:themeTint="80"/>
+          <w:sz w:val="16"/>
+          <w:szCs w:val="16"/>
+          <w:highlight w:val="white"/>
+          <w:lang w:val="en-US"/>
+        </w:rPr>
+        <w:t>TestData</w:t>
+      </w:r>
+      <w:proofErr w:type="spellEnd"/>
+      <w:r>
+        <w:rPr>
+          <w:rFonts w:ascii="Consolas" w:hAnsi="Consolas" w:cs="Consolas"/>
+          <w:color w:val="7F7F7F" w:themeColor="text1" w:themeTint="80"/>
+          <w:sz w:val="16"/>
+          <w:szCs w:val="16"/>
+          <w:highlight w:val="white"/>
+          <w:lang w:val="en-US"/>
+        </w:rPr>
+        <w:t>\Resources\</w:t>
       </w:r>
     </w:p>
     <w:p>
@@ -1819,8 +2233,16 @@
         <w:rPr>
           <w:lang w:val="en-US"/>
         </w:rPr>
-        <w:t>/runnables</w:t>
-      </w:r>
+        <w:t>/</w:t>
+      </w:r>
+      <w:proofErr w:type="spellStart"/>
+      <w:r>
+        <w:rPr>
+          <w:lang w:val="en-US"/>
+        </w:rPr>
+        <w:t>runnables</w:t>
+      </w:r>
+      <w:proofErr w:type="spellEnd"/>
       <w:r>
         <w:rPr>
           <w:lang w:val="en-US"/>
@@ -1946,7 +2368,14 @@
         <w:rPr>
           <w:lang w:val="en-US"/>
         </w:rPr>
-        <w:t>these modules all depend on the WCF modul</w:t>
+        <w:t xml:space="preserve">these modules all depend on the WCF </w:t>
+      </w:r>
+      <w:proofErr w:type="gramStart"/>
+      <w:r>
+        <w:rPr>
+          <w:lang w:val="en-US"/>
+        </w:rPr>
+        <w:t>modul</w:t>
       </w:r>
       <w:r>
         <w:rPr>
@@ -1954,6 +2383,7 @@
         </w:rPr>
         <w:t>e</w:t>
       </w:r>
+      <w:proofErr w:type="gramEnd"/>
       <w:r>
         <w:rPr>
           <w:lang w:val="en-US"/>
@@ -1970,7 +2400,7 @@
       <w:r>
         <w:rPr>
           <w:noProof/>
-          <w:lang w:val="en-US" w:eastAsia="hu-HU"/>
+          <w:lang w:eastAsia="hu-HU"/>
         </w:rPr>
         <w:drawing>
           <wp:inline distT="0" distB="0" distL="0" distR="0" wp14:anchorId="2C0EEE47" wp14:editId="53D7EF83">
@@ -2073,19 +2503,55 @@
         <w:rPr>
           <w:lang w:val="en-US"/>
         </w:rPr>
-        <w:t xml:space="preserve">, which will start an ASP.NET MVC 4 based web host for the wcf services (via IIS Express). </w:t>
-      </w:r>
-      <w:r>
-        <w:rPr>
-          <w:lang w:val="en-US"/>
-        </w:rPr>
-        <w:t>If you try to start any of the runnables</w:t>
-      </w:r>
-      <w:r>
-        <w:rPr>
-          <w:lang w:val="en-US"/>
-        </w:rPr>
-        <w:t xml:space="preserve"> before wcf process is hosted</w:t>
+        <w:t xml:space="preserve">, which will start an ASP.NET MVC 4 based web host for the </w:t>
+      </w:r>
+      <w:proofErr w:type="spellStart"/>
+      <w:r>
+        <w:rPr>
+          <w:lang w:val="en-US"/>
+        </w:rPr>
+        <w:t>wcf</w:t>
+      </w:r>
+      <w:proofErr w:type="spellEnd"/>
+      <w:r>
+        <w:rPr>
+          <w:lang w:val="en-US"/>
+        </w:rPr>
+        <w:t xml:space="preserve"> services (via IIS Express). </w:t>
+      </w:r>
+      <w:r>
+        <w:rPr>
+          <w:lang w:val="en-US"/>
+        </w:rPr>
+        <w:t xml:space="preserve">If you try to start any of the </w:t>
+      </w:r>
+      <w:proofErr w:type="spellStart"/>
+      <w:r>
+        <w:rPr>
+          <w:lang w:val="en-US"/>
+        </w:rPr>
+        <w:t>runnables</w:t>
+      </w:r>
+      <w:proofErr w:type="spellEnd"/>
+      <w:r>
+        <w:rPr>
+          <w:lang w:val="en-US"/>
+        </w:rPr>
+        <w:t xml:space="preserve"> before </w:t>
+      </w:r>
+      <w:proofErr w:type="spellStart"/>
+      <w:r>
+        <w:rPr>
+          <w:lang w:val="en-US"/>
+        </w:rPr>
+        <w:t>wcf</w:t>
+      </w:r>
+      <w:proofErr w:type="spellEnd"/>
+      <w:r>
+        <w:rPr>
+          <w:lang w:val="en-US"/>
+        </w:rPr>
+        <w:t xml:space="preserve"> process is hosted</w:t>
       </w:r>
       <w:r>
         <w:rPr>
@@ -2116,13 +2582,41 @@
         <w:rPr>
           <w:lang w:val="en-US"/>
         </w:rPr>
-        <w:t xml:space="preserve"> (starting the WcfHost)</w:t>
-      </w:r>
-      <w:r>
-        <w:rPr>
-          <w:lang w:val="en-US"/>
-        </w:rPr>
-        <w:t xml:space="preserve"> you can achieve by browsing to project WCF/WcfHost, then right click </w:t>
+        <w:t xml:space="preserve"> (starting the </w:t>
+      </w:r>
+      <w:proofErr w:type="spellStart"/>
+      <w:r>
+        <w:rPr>
+          <w:lang w:val="en-US"/>
+        </w:rPr>
+        <w:t>WcfHost</w:t>
+      </w:r>
+      <w:proofErr w:type="spellEnd"/>
+      <w:r>
+        <w:rPr>
+          <w:lang w:val="en-US"/>
+        </w:rPr>
+        <w:t>)</w:t>
+      </w:r>
+      <w:r>
+        <w:rPr>
+          <w:lang w:val="en-US"/>
+        </w:rPr>
+        <w:t xml:space="preserve"> you can achieve by browsing to project WCF/</w:t>
+      </w:r>
+      <w:proofErr w:type="spellStart"/>
+      <w:r>
+        <w:rPr>
+          <w:lang w:val="en-US"/>
+        </w:rPr>
+        <w:t>WcfHost</w:t>
+      </w:r>
+      <w:proofErr w:type="spellEnd"/>
+      <w:r>
+        <w:rPr>
+          <w:lang w:val="en-US"/>
+        </w:rPr>
+        <w:t xml:space="preserve">, then right click </w:t>
       </w:r>
       <w:r>
         <w:rPr>
@@ -2134,13 +2628,41 @@
         <w:rPr>
           <w:lang w:val="en-US"/>
         </w:rPr>
-        <w:t xml:space="preserve"> Set as StartUp project; then press Ctrl+F5 to run without debugging. (You may run it in debug mode, but it’s not necessary)</w:t>
-      </w:r>
-      <w:r>
-        <w:rPr>
-          <w:lang w:val="en-US"/>
-        </w:rPr>
-        <w:t xml:space="preserve">. This will also open a new tab in your default browser and browse to the root of the wcf project; and you also can see in your system tray </w:t>
+        <w:t xml:space="preserve"> Set as </w:t>
+      </w:r>
+      <w:proofErr w:type="spellStart"/>
+      <w:r>
+        <w:rPr>
+          <w:lang w:val="en-US"/>
+        </w:rPr>
+        <w:t>StartUp</w:t>
+      </w:r>
+      <w:proofErr w:type="spellEnd"/>
+      <w:r>
+        <w:rPr>
+          <w:lang w:val="en-US"/>
+        </w:rPr>
+        <w:t xml:space="preserve"> project; then press Ctrl+F5 to run without debugging. (You may run it in debug mode, but it’s not necessary)</w:t>
+      </w:r>
+      <w:r>
+        <w:rPr>
+          <w:lang w:val="en-US"/>
+        </w:rPr>
+        <w:t xml:space="preserve">. This will also open a new tab in your default browser and browse to the root of the </w:t>
+      </w:r>
+      <w:proofErr w:type="spellStart"/>
+      <w:r>
+        <w:rPr>
+          <w:lang w:val="en-US"/>
+        </w:rPr>
+        <w:t>wcf</w:t>
+      </w:r>
+      <w:proofErr w:type="spellEnd"/>
+      <w:r>
+        <w:rPr>
+          <w:lang w:val="en-US"/>
+        </w:rPr>
+        <w:t xml:space="preserve"> project; and you also can see in your system tray </w:t>
       </w:r>
       <w:r>
         <w:rPr>
@@ -2193,7 +2715,21 @@
         <w:rPr>
           <w:lang w:val="en-US"/>
         </w:rPr>
-        <w:t>There can be some (magic) errors by starting the WcfHost project.</w:t>
+        <w:t xml:space="preserve">There can be some (magic) errors by starting the </w:t>
+      </w:r>
+      <w:proofErr w:type="spellStart"/>
+      <w:r>
+        <w:rPr>
+          <w:lang w:val="en-US"/>
+        </w:rPr>
+        <w:t>WcfHost</w:t>
+      </w:r>
+      <w:proofErr w:type="spellEnd"/>
+      <w:r>
+        <w:rPr>
+          <w:lang w:val="en-US"/>
+        </w:rPr>
+        <w:t xml:space="preserve"> project.</w:t>
       </w:r>
     </w:p>
     <w:p>
@@ -2217,7 +2753,21 @@
         <w:rPr>
           <w:lang w:val="en-US"/>
         </w:rPr>
-        <w:t>the project is hosted via IIS Express… All you have to do is rebuild (and with it republish) the WcfHost project</w:t>
+        <w:t xml:space="preserve">the project is hosted via IIS Express… All you have to do is rebuild (and with it republish) the </w:t>
+      </w:r>
+      <w:proofErr w:type="spellStart"/>
+      <w:r>
+        <w:rPr>
+          <w:lang w:val="en-US"/>
+        </w:rPr>
+        <w:t>WcfHost</w:t>
+      </w:r>
+      <w:proofErr w:type="spellEnd"/>
+      <w:r>
+        <w:rPr>
+          <w:lang w:val="en-US"/>
+        </w:rPr>
+        <w:t xml:space="preserve"> project</w:t>
       </w:r>
     </w:p>
     <w:p>
@@ -2235,7 +2785,21 @@
         <w:rPr>
           <w:lang w:val="en-US"/>
         </w:rPr>
-        <w:t>At a time, there were instability problems with Newtonsoft.Json package. It has s</w:t>
+        <w:t xml:space="preserve">At a time, there were instability problems with </w:t>
+      </w:r>
+      <w:proofErr w:type="spellStart"/>
+      <w:r>
+        <w:rPr>
+          <w:lang w:val="en-US"/>
+        </w:rPr>
+        <w:t>Newtonsoft.Json</w:t>
+      </w:r>
+      <w:proofErr w:type="spellEnd"/>
+      <w:r>
+        <w:rPr>
+          <w:lang w:val="en-US"/>
+        </w:rPr>
+        <w:t xml:space="preserve"> package. It has s</w:t>
       </w:r>
       <w:r>
         <w:rPr>
@@ -2259,8 +2823,16 @@
         <w:rPr>
           <w:lang w:val="en-US"/>
         </w:rPr>
-        <w:t xml:space="preserve"> with this message:</w:t>
-      </w:r>
+        <w:t xml:space="preserve"> with this message</w:t>
+      </w:r>
+      <w:proofErr w:type="gramStart"/>
+      <w:r>
+        <w:rPr>
+          <w:lang w:val="en-US"/>
+        </w:rPr>
+        <w:t>:</w:t>
+      </w:r>
+      <w:proofErr w:type="gramEnd"/>
       <w:r>
         <w:rPr>
           <w:lang w:val="en-US"/>
@@ -2276,7 +2848,463 @@
           <w:highlight w:val="white"/>
           <w:lang w:val="en-US"/>
         </w:rPr>
-        <w:t>A(z) „Newtonsoft.Json” fájl vagy szerelvény, illetve annak egyik függősége nem tölthető be. A megtalált szerelvény jegyzékdefiníciója nem egyezik a szerelvény hivatkozásával. (A kivétel HRESULT-értéke: 0x80131040)</w:t>
+        <w:t>A(z) „</w:t>
+      </w:r>
+      <w:proofErr w:type="spellStart"/>
+      <w:r>
+        <w:rPr>
+          <w:rFonts w:ascii="Consolas" w:hAnsi="Consolas" w:cs="Consolas"/>
+          <w:color w:val="7F7F7F" w:themeColor="text1" w:themeTint="80"/>
+          <w:sz w:val="18"/>
+          <w:szCs w:val="18"/>
+          <w:highlight w:val="white"/>
+          <w:lang w:val="en-US"/>
+        </w:rPr>
+        <w:t>Newtonsoft.Json</w:t>
+      </w:r>
+      <w:proofErr w:type="spellEnd"/>
+      <w:r>
+        <w:rPr>
+          <w:rFonts w:ascii="Consolas" w:hAnsi="Consolas" w:cs="Consolas"/>
+          <w:color w:val="7F7F7F" w:themeColor="text1" w:themeTint="80"/>
+          <w:sz w:val="18"/>
+          <w:szCs w:val="18"/>
+          <w:highlight w:val="white"/>
+          <w:lang w:val="en-US"/>
+        </w:rPr>
+        <w:t xml:space="preserve">” </w:t>
+      </w:r>
+      <w:proofErr w:type="spellStart"/>
+      <w:r>
+        <w:rPr>
+          <w:rFonts w:ascii="Consolas" w:hAnsi="Consolas" w:cs="Consolas"/>
+          <w:color w:val="7F7F7F" w:themeColor="text1" w:themeTint="80"/>
+          <w:sz w:val="18"/>
+          <w:szCs w:val="18"/>
+          <w:highlight w:val="white"/>
+          <w:lang w:val="en-US"/>
+        </w:rPr>
+        <w:t>fájl</w:t>
+      </w:r>
+      <w:proofErr w:type="spellEnd"/>
+      <w:r>
+        <w:rPr>
+          <w:rFonts w:ascii="Consolas" w:hAnsi="Consolas" w:cs="Consolas"/>
+          <w:color w:val="7F7F7F" w:themeColor="text1" w:themeTint="80"/>
+          <w:sz w:val="18"/>
+          <w:szCs w:val="18"/>
+          <w:highlight w:val="white"/>
+          <w:lang w:val="en-US"/>
+        </w:rPr>
+        <w:t xml:space="preserve"> </w:t>
+      </w:r>
+      <w:proofErr w:type="spellStart"/>
+      <w:r>
+        <w:rPr>
+          <w:rFonts w:ascii="Consolas" w:hAnsi="Consolas" w:cs="Consolas"/>
+          <w:color w:val="7F7F7F" w:themeColor="text1" w:themeTint="80"/>
+          <w:sz w:val="18"/>
+          <w:szCs w:val="18"/>
+          <w:highlight w:val="white"/>
+          <w:lang w:val="en-US"/>
+        </w:rPr>
+        <w:t>vagy</w:t>
+      </w:r>
+      <w:proofErr w:type="spellEnd"/>
+      <w:r>
+        <w:rPr>
+          <w:rFonts w:ascii="Consolas" w:hAnsi="Consolas" w:cs="Consolas"/>
+          <w:color w:val="7F7F7F" w:themeColor="text1" w:themeTint="80"/>
+          <w:sz w:val="18"/>
+          <w:szCs w:val="18"/>
+          <w:highlight w:val="white"/>
+          <w:lang w:val="en-US"/>
+        </w:rPr>
+        <w:t xml:space="preserve"> </w:t>
+      </w:r>
+      <w:proofErr w:type="spellStart"/>
+      <w:r>
+        <w:rPr>
+          <w:rFonts w:ascii="Consolas" w:hAnsi="Consolas" w:cs="Consolas"/>
+          <w:color w:val="7F7F7F" w:themeColor="text1" w:themeTint="80"/>
+          <w:sz w:val="18"/>
+          <w:szCs w:val="18"/>
+          <w:highlight w:val="white"/>
+          <w:lang w:val="en-US"/>
+        </w:rPr>
+        <w:t>szerelvény</w:t>
+      </w:r>
+      <w:proofErr w:type="spellEnd"/>
+      <w:r>
+        <w:rPr>
+          <w:rFonts w:ascii="Consolas" w:hAnsi="Consolas" w:cs="Consolas"/>
+          <w:color w:val="7F7F7F" w:themeColor="text1" w:themeTint="80"/>
+          <w:sz w:val="18"/>
+          <w:szCs w:val="18"/>
+          <w:highlight w:val="white"/>
+          <w:lang w:val="en-US"/>
+        </w:rPr>
+        <w:t xml:space="preserve">, </w:t>
+      </w:r>
+      <w:proofErr w:type="spellStart"/>
+      <w:r>
+        <w:rPr>
+          <w:rFonts w:ascii="Consolas" w:hAnsi="Consolas" w:cs="Consolas"/>
+          <w:color w:val="7F7F7F" w:themeColor="text1" w:themeTint="80"/>
+          <w:sz w:val="18"/>
+          <w:szCs w:val="18"/>
+          <w:highlight w:val="white"/>
+          <w:lang w:val="en-US"/>
+        </w:rPr>
+        <w:t>illetve</w:t>
+      </w:r>
+      <w:proofErr w:type="spellEnd"/>
+      <w:r>
+        <w:rPr>
+          <w:rFonts w:ascii="Consolas" w:hAnsi="Consolas" w:cs="Consolas"/>
+          <w:color w:val="7F7F7F" w:themeColor="text1" w:themeTint="80"/>
+          <w:sz w:val="18"/>
+          <w:szCs w:val="18"/>
+          <w:highlight w:val="white"/>
+          <w:lang w:val="en-US"/>
+        </w:rPr>
+        <w:t xml:space="preserve"> </w:t>
+      </w:r>
+      <w:proofErr w:type="spellStart"/>
+      <w:r>
+        <w:rPr>
+          <w:rFonts w:ascii="Consolas" w:hAnsi="Consolas" w:cs="Consolas"/>
+          <w:color w:val="7F7F7F" w:themeColor="text1" w:themeTint="80"/>
+          <w:sz w:val="18"/>
+          <w:szCs w:val="18"/>
+          <w:highlight w:val="white"/>
+          <w:lang w:val="en-US"/>
+        </w:rPr>
+        <w:t>annak</w:t>
+      </w:r>
+      <w:proofErr w:type="spellEnd"/>
+      <w:r>
+        <w:rPr>
+          <w:rFonts w:ascii="Consolas" w:hAnsi="Consolas" w:cs="Consolas"/>
+          <w:color w:val="7F7F7F" w:themeColor="text1" w:themeTint="80"/>
+          <w:sz w:val="18"/>
+          <w:szCs w:val="18"/>
+          <w:highlight w:val="white"/>
+          <w:lang w:val="en-US"/>
+        </w:rPr>
+        <w:t xml:space="preserve"> </w:t>
+      </w:r>
+      <w:proofErr w:type="spellStart"/>
+      <w:r>
+        <w:rPr>
+          <w:rFonts w:ascii="Consolas" w:hAnsi="Consolas" w:cs="Consolas"/>
+          <w:color w:val="7F7F7F" w:themeColor="text1" w:themeTint="80"/>
+          <w:sz w:val="18"/>
+          <w:szCs w:val="18"/>
+          <w:highlight w:val="white"/>
+          <w:lang w:val="en-US"/>
+        </w:rPr>
+        <w:t>egyik</w:t>
+      </w:r>
+      <w:proofErr w:type="spellEnd"/>
+      <w:r>
+        <w:rPr>
+          <w:rFonts w:ascii="Consolas" w:hAnsi="Consolas" w:cs="Consolas"/>
+          <w:color w:val="7F7F7F" w:themeColor="text1" w:themeTint="80"/>
+          <w:sz w:val="18"/>
+          <w:szCs w:val="18"/>
+          <w:highlight w:val="white"/>
+          <w:lang w:val="en-US"/>
+        </w:rPr>
+        <w:t xml:space="preserve"> </w:t>
+      </w:r>
+      <w:proofErr w:type="spellStart"/>
+      <w:r>
+        <w:rPr>
+          <w:rFonts w:ascii="Consolas" w:hAnsi="Consolas" w:cs="Consolas"/>
+          <w:color w:val="7F7F7F" w:themeColor="text1" w:themeTint="80"/>
+          <w:sz w:val="18"/>
+          <w:szCs w:val="18"/>
+          <w:highlight w:val="white"/>
+          <w:lang w:val="en-US"/>
+        </w:rPr>
+        <w:t>függősége</w:t>
+      </w:r>
+      <w:proofErr w:type="spellEnd"/>
+      <w:r>
+        <w:rPr>
+          <w:rFonts w:ascii="Consolas" w:hAnsi="Consolas" w:cs="Consolas"/>
+          <w:color w:val="7F7F7F" w:themeColor="text1" w:themeTint="80"/>
+          <w:sz w:val="18"/>
+          <w:szCs w:val="18"/>
+          <w:highlight w:val="white"/>
+          <w:lang w:val="en-US"/>
+        </w:rPr>
+        <w:t xml:space="preserve"> </w:t>
+      </w:r>
+      <w:proofErr w:type="spellStart"/>
+      <w:r>
+        <w:rPr>
+          <w:rFonts w:ascii="Consolas" w:hAnsi="Consolas" w:cs="Consolas"/>
+          <w:color w:val="7F7F7F" w:themeColor="text1" w:themeTint="80"/>
+          <w:sz w:val="18"/>
+          <w:szCs w:val="18"/>
+          <w:highlight w:val="white"/>
+          <w:lang w:val="en-US"/>
+        </w:rPr>
+        <w:t>nem</w:t>
+      </w:r>
+      <w:proofErr w:type="spellEnd"/>
+      <w:r>
+        <w:rPr>
+          <w:rFonts w:ascii="Consolas" w:hAnsi="Consolas" w:cs="Consolas"/>
+          <w:color w:val="7F7F7F" w:themeColor="text1" w:themeTint="80"/>
+          <w:sz w:val="18"/>
+          <w:szCs w:val="18"/>
+          <w:highlight w:val="white"/>
+          <w:lang w:val="en-US"/>
+        </w:rPr>
+        <w:t xml:space="preserve"> </w:t>
+      </w:r>
+      <w:proofErr w:type="spellStart"/>
+      <w:r>
+        <w:rPr>
+          <w:rFonts w:ascii="Consolas" w:hAnsi="Consolas" w:cs="Consolas"/>
+          <w:color w:val="7F7F7F" w:themeColor="text1" w:themeTint="80"/>
+          <w:sz w:val="18"/>
+          <w:szCs w:val="18"/>
+          <w:highlight w:val="white"/>
+          <w:lang w:val="en-US"/>
+        </w:rPr>
+        <w:t>tölthető</w:t>
+      </w:r>
+      <w:proofErr w:type="spellEnd"/>
+      <w:r>
+        <w:rPr>
+          <w:rFonts w:ascii="Consolas" w:hAnsi="Consolas" w:cs="Consolas"/>
+          <w:color w:val="7F7F7F" w:themeColor="text1" w:themeTint="80"/>
+          <w:sz w:val="18"/>
+          <w:szCs w:val="18"/>
+          <w:highlight w:val="white"/>
+          <w:lang w:val="en-US"/>
+        </w:rPr>
+        <w:t xml:space="preserve"> be. A </w:t>
+      </w:r>
+      <w:proofErr w:type="spellStart"/>
+      <w:r>
+        <w:rPr>
+          <w:rFonts w:ascii="Consolas" w:hAnsi="Consolas" w:cs="Consolas"/>
+          <w:color w:val="7F7F7F" w:themeColor="text1" w:themeTint="80"/>
+          <w:sz w:val="18"/>
+          <w:szCs w:val="18"/>
+          <w:highlight w:val="white"/>
+          <w:lang w:val="en-US"/>
+        </w:rPr>
+        <w:t>megtalált</w:t>
+      </w:r>
+      <w:proofErr w:type="spellEnd"/>
+      <w:r>
+        <w:rPr>
+          <w:rFonts w:ascii="Consolas" w:hAnsi="Consolas" w:cs="Consolas"/>
+          <w:color w:val="7F7F7F" w:themeColor="text1" w:themeTint="80"/>
+          <w:sz w:val="18"/>
+          <w:szCs w:val="18"/>
+          <w:highlight w:val="white"/>
+          <w:lang w:val="en-US"/>
+        </w:rPr>
+        <w:t xml:space="preserve"> </w:t>
+      </w:r>
+      <w:proofErr w:type="spellStart"/>
+      <w:r>
+        <w:rPr>
+          <w:rFonts w:ascii="Consolas" w:hAnsi="Consolas" w:cs="Consolas"/>
+          <w:color w:val="7F7F7F" w:themeColor="text1" w:themeTint="80"/>
+          <w:sz w:val="18"/>
+          <w:szCs w:val="18"/>
+          <w:highlight w:val="white"/>
+          <w:lang w:val="en-US"/>
+        </w:rPr>
+        <w:t>szerelvény</w:t>
+      </w:r>
+      <w:proofErr w:type="spellEnd"/>
+      <w:r>
+        <w:rPr>
+          <w:rFonts w:ascii="Consolas" w:hAnsi="Consolas" w:cs="Consolas"/>
+          <w:color w:val="7F7F7F" w:themeColor="text1" w:themeTint="80"/>
+          <w:sz w:val="18"/>
+          <w:szCs w:val="18"/>
+          <w:highlight w:val="white"/>
+          <w:lang w:val="en-US"/>
+        </w:rPr>
+        <w:t xml:space="preserve"> </w:t>
+      </w:r>
+      <w:proofErr w:type="spellStart"/>
+      <w:r>
+        <w:rPr>
+          <w:rFonts w:ascii="Consolas" w:hAnsi="Consolas" w:cs="Consolas"/>
+          <w:color w:val="7F7F7F" w:themeColor="text1" w:themeTint="80"/>
+          <w:sz w:val="18"/>
+          <w:szCs w:val="18"/>
+          <w:highlight w:val="white"/>
+          <w:lang w:val="en-US"/>
+        </w:rPr>
+        <w:t>jegyzékdefiníciója</w:t>
+      </w:r>
+      <w:proofErr w:type="spellEnd"/>
+      <w:r>
+        <w:rPr>
+          <w:rFonts w:ascii="Consolas" w:hAnsi="Consolas" w:cs="Consolas"/>
+          <w:color w:val="7F7F7F" w:themeColor="text1" w:themeTint="80"/>
+          <w:sz w:val="18"/>
+          <w:szCs w:val="18"/>
+          <w:highlight w:val="white"/>
+          <w:lang w:val="en-US"/>
+        </w:rPr>
+        <w:t xml:space="preserve"> </w:t>
+      </w:r>
+      <w:proofErr w:type="spellStart"/>
+      <w:r>
+        <w:rPr>
+          <w:rFonts w:ascii="Consolas" w:hAnsi="Consolas" w:cs="Consolas"/>
+          <w:color w:val="7F7F7F" w:themeColor="text1" w:themeTint="80"/>
+          <w:sz w:val="18"/>
+          <w:szCs w:val="18"/>
+          <w:highlight w:val="white"/>
+          <w:lang w:val="en-US"/>
+        </w:rPr>
+        <w:t>nem</w:t>
+      </w:r>
+      <w:proofErr w:type="spellEnd"/>
+      <w:r>
+        <w:rPr>
+          <w:rFonts w:ascii="Consolas" w:hAnsi="Consolas" w:cs="Consolas"/>
+          <w:color w:val="7F7F7F" w:themeColor="text1" w:themeTint="80"/>
+          <w:sz w:val="18"/>
+          <w:szCs w:val="18"/>
+          <w:highlight w:val="white"/>
+          <w:lang w:val="en-US"/>
+        </w:rPr>
+        <w:t xml:space="preserve"> </w:t>
+      </w:r>
+      <w:proofErr w:type="spellStart"/>
+      <w:r>
+        <w:rPr>
+          <w:rFonts w:ascii="Consolas" w:hAnsi="Consolas" w:cs="Consolas"/>
+          <w:color w:val="7F7F7F" w:themeColor="text1" w:themeTint="80"/>
+          <w:sz w:val="18"/>
+          <w:szCs w:val="18"/>
+          <w:highlight w:val="white"/>
+          <w:lang w:val="en-US"/>
+        </w:rPr>
+        <w:t>egyezik</w:t>
+      </w:r>
+      <w:proofErr w:type="spellEnd"/>
+      <w:r>
+        <w:rPr>
+          <w:rFonts w:ascii="Consolas" w:hAnsi="Consolas" w:cs="Consolas"/>
+          <w:color w:val="7F7F7F" w:themeColor="text1" w:themeTint="80"/>
+          <w:sz w:val="18"/>
+          <w:szCs w:val="18"/>
+          <w:highlight w:val="white"/>
+          <w:lang w:val="en-US"/>
+        </w:rPr>
+        <w:t xml:space="preserve"> a </w:t>
+      </w:r>
+      <w:proofErr w:type="spellStart"/>
+      <w:r>
+        <w:rPr>
+          <w:rFonts w:ascii="Consolas" w:hAnsi="Consolas" w:cs="Consolas"/>
+          <w:color w:val="7F7F7F" w:themeColor="text1" w:themeTint="80"/>
+          <w:sz w:val="18"/>
+          <w:szCs w:val="18"/>
+          <w:highlight w:val="white"/>
+          <w:lang w:val="en-US"/>
+        </w:rPr>
+        <w:t>szerelvény</w:t>
+      </w:r>
+      <w:proofErr w:type="spellEnd"/>
+      <w:r>
+        <w:rPr>
+          <w:rFonts w:ascii="Consolas" w:hAnsi="Consolas" w:cs="Consolas"/>
+          <w:color w:val="7F7F7F" w:themeColor="text1" w:themeTint="80"/>
+          <w:sz w:val="18"/>
+          <w:szCs w:val="18"/>
+          <w:highlight w:val="white"/>
+          <w:lang w:val="en-US"/>
+        </w:rPr>
+        <w:t xml:space="preserve"> </w:t>
+      </w:r>
+      <w:proofErr w:type="spellStart"/>
+      <w:r>
+        <w:rPr>
+          <w:rFonts w:ascii="Consolas" w:hAnsi="Consolas" w:cs="Consolas"/>
+          <w:color w:val="7F7F7F" w:themeColor="text1" w:themeTint="80"/>
+          <w:sz w:val="18"/>
+          <w:szCs w:val="18"/>
+          <w:highlight w:val="white"/>
+          <w:lang w:val="en-US"/>
+        </w:rPr>
+        <w:t>hivatkozásával</w:t>
+      </w:r>
+      <w:proofErr w:type="spellEnd"/>
+      <w:r>
+        <w:rPr>
+          <w:rFonts w:ascii="Consolas" w:hAnsi="Consolas" w:cs="Consolas"/>
+          <w:color w:val="7F7F7F" w:themeColor="text1" w:themeTint="80"/>
+          <w:sz w:val="18"/>
+          <w:szCs w:val="18"/>
+          <w:highlight w:val="white"/>
+          <w:lang w:val="en-US"/>
+        </w:rPr>
+        <w:t xml:space="preserve">. (A </w:t>
+      </w:r>
+      <w:proofErr w:type="spellStart"/>
+      <w:r>
+        <w:rPr>
+          <w:rFonts w:ascii="Consolas" w:hAnsi="Consolas" w:cs="Consolas"/>
+          <w:color w:val="7F7F7F" w:themeColor="text1" w:themeTint="80"/>
+          <w:sz w:val="18"/>
+          <w:szCs w:val="18"/>
+          <w:highlight w:val="white"/>
+          <w:lang w:val="en-US"/>
+        </w:rPr>
+        <w:t>kivétel</w:t>
+      </w:r>
+      <w:proofErr w:type="spellEnd"/>
+      <w:r>
+        <w:rPr>
+          <w:rFonts w:ascii="Consolas" w:hAnsi="Consolas" w:cs="Consolas"/>
+          <w:color w:val="7F7F7F" w:themeColor="text1" w:themeTint="80"/>
+          <w:sz w:val="18"/>
+          <w:szCs w:val="18"/>
+          <w:highlight w:val="white"/>
+          <w:lang w:val="en-US"/>
+        </w:rPr>
+        <w:t xml:space="preserve"> HRESULT-</w:t>
+      </w:r>
+      <w:proofErr w:type="spellStart"/>
+      <w:r>
+        <w:rPr>
+          <w:rFonts w:ascii="Consolas" w:hAnsi="Consolas" w:cs="Consolas"/>
+          <w:color w:val="7F7F7F" w:themeColor="text1" w:themeTint="80"/>
+          <w:sz w:val="18"/>
+          <w:szCs w:val="18"/>
+          <w:highlight w:val="white"/>
+          <w:lang w:val="en-US"/>
+        </w:rPr>
+        <w:t>értéke</w:t>
+      </w:r>
+      <w:proofErr w:type="spellEnd"/>
+      <w:r>
+        <w:rPr>
+          <w:rFonts w:ascii="Consolas" w:hAnsi="Consolas" w:cs="Consolas"/>
+          <w:color w:val="7F7F7F" w:themeColor="text1" w:themeTint="80"/>
+          <w:sz w:val="18"/>
+          <w:szCs w:val="18"/>
+          <w:highlight w:val="white"/>
+          <w:lang w:val="en-US"/>
+        </w:rPr>
+        <w:t>: 0x80131040)</w:t>
       </w:r>
       <w:r>
         <w:rPr>
@@ -2349,14 +3377,42 @@
         <w:rPr>
           <w:lang w:val="en-US"/>
         </w:rPr>
-        <w:t xml:space="preserve">Reinstall the NuGet package. </w:t>
+        <w:t xml:space="preserve">Reinstall the </w:t>
+      </w:r>
+      <w:proofErr w:type="spellStart"/>
+      <w:r>
+        <w:rPr>
+          <w:lang w:val="en-US"/>
+        </w:rPr>
+        <w:t>NuGet</w:t>
+      </w:r>
+      <w:proofErr w:type="spellEnd"/>
+      <w:r>
+        <w:rPr>
+          <w:lang w:val="en-US"/>
+        </w:rPr>
+        <w:t xml:space="preserve"> package. </w:t>
       </w:r>
       <w:r>
         <w:rPr>
           <w:lang w:val="en-US"/>
         </w:rPr>
         <w:br/>
-        <w:t>In Visual Studio: Tools/Nuget Package Manager/ Package Manager Console</w:t>
+        <w:t>In Visual Studio: Tools/</w:t>
+      </w:r>
+      <w:proofErr w:type="spellStart"/>
+      <w:r>
+        <w:rPr>
+          <w:lang w:val="en-US"/>
+        </w:rPr>
+        <w:t>Nuget</w:t>
+      </w:r>
+      <w:proofErr w:type="spellEnd"/>
+      <w:r>
+        <w:rPr>
+          <w:lang w:val="en-US"/>
+        </w:rPr>
+        <w:t xml:space="preserve"> Package Manager/ Package Manager Console</w:t>
       </w:r>
       <w:r>
         <w:rPr>
@@ -2373,7 +3429,55 @@
           <w:highlight w:val="white"/>
           <w:lang w:val="en-US"/>
         </w:rPr>
-        <w:t>Update-Package Newtonsoft.Json -ProjectName {...} -Reinstall</w:t>
+        <w:t xml:space="preserve">Update-Package </w:t>
+      </w:r>
+      <w:proofErr w:type="spellStart"/>
+      <w:r>
+        <w:rPr>
+          <w:rFonts w:ascii="Consolas" w:hAnsi="Consolas" w:cs="Consolas"/>
+          <w:color w:val="7F7F7F" w:themeColor="text1" w:themeTint="80"/>
+          <w:sz w:val="18"/>
+          <w:szCs w:val="18"/>
+          <w:highlight w:val="white"/>
+          <w:lang w:val="en-US"/>
+        </w:rPr>
+        <w:t>Newtonsoft.Json</w:t>
+      </w:r>
+      <w:proofErr w:type="spellEnd"/>
+      <w:r>
+        <w:rPr>
+          <w:rFonts w:ascii="Consolas" w:hAnsi="Consolas" w:cs="Consolas"/>
+          <w:color w:val="7F7F7F" w:themeColor="text1" w:themeTint="80"/>
+          <w:sz w:val="18"/>
+          <w:szCs w:val="18"/>
+          <w:highlight w:val="white"/>
+          <w:lang w:val="en-US"/>
+        </w:rPr>
+        <w:t xml:space="preserve"> -</w:t>
+      </w:r>
+      <w:proofErr w:type="spellStart"/>
+      <w:r>
+        <w:rPr>
+          <w:rFonts w:ascii="Consolas" w:hAnsi="Consolas" w:cs="Consolas"/>
+          <w:color w:val="7F7F7F" w:themeColor="text1" w:themeTint="80"/>
+          <w:sz w:val="18"/>
+          <w:szCs w:val="18"/>
+          <w:highlight w:val="white"/>
+          <w:lang w:val="en-US"/>
+        </w:rPr>
+        <w:t>ProjectName</w:t>
+      </w:r>
+      <w:proofErr w:type="spellEnd"/>
+      <w:r>
+        <w:rPr>
+          <w:rFonts w:ascii="Consolas" w:hAnsi="Consolas" w:cs="Consolas"/>
+          <w:color w:val="7F7F7F" w:themeColor="text1" w:themeTint="80"/>
+          <w:sz w:val="18"/>
+          <w:szCs w:val="18"/>
+          <w:highlight w:val="white"/>
+          <w:lang w:val="en-US"/>
+        </w:rPr>
+        <w:t xml:space="preserve"> {...} -Reinstall</w:t>
       </w:r>
     </w:p>
     <w:p>
@@ -2452,6 +3556,7 @@
         </w:rPr>
         <w:t>An example username is: "</w:t>
       </w:r>
+      <w:proofErr w:type="spellStart"/>
       <w:r>
         <w:rPr>
           <w:b/>
@@ -2459,6 +3564,7 @@
         </w:rPr>
         <w:t>ZomiDudu</w:t>
       </w:r>
+      <w:proofErr w:type="spellEnd"/>
       <w:r>
         <w:rPr>
           <w:lang w:val="en-US"/>
@@ -2489,8 +3595,16 @@
         <w:rPr>
           <w:lang w:val="en-US"/>
         </w:rPr>
-        <w:t xml:space="preserve"> subapplications</w:t>
-      </w:r>
+        <w:t xml:space="preserve"> </w:t>
+      </w:r>
+      <w:proofErr w:type="spellStart"/>
+      <w:r>
+        <w:rPr>
+          <w:lang w:val="en-US"/>
+        </w:rPr>
+        <w:t>subapplications</w:t>
+      </w:r>
+      <w:proofErr w:type="spellEnd"/>
     </w:p>
     <w:p>
       <w:pPr>
@@ -2517,25 +3631,45 @@
         <w:rPr>
           <w:lang w:val="en-US"/>
         </w:rPr>
-        <w:t xml:space="preserve">To try </w:t>
-      </w:r>
-      <w:r>
-        <w:rPr>
-          <w:lang w:val="en-US"/>
-        </w:rPr>
-        <w:t xml:space="preserve">out </w:t>
-      </w:r>
-      <w:r>
-        <w:rPr>
-          <w:lang w:val="en-US"/>
-        </w:rPr>
-        <w:t xml:space="preserve">the WebPlay project, first you have to install the Play Framework 2.3.4. </w:t>
-      </w:r>
-      <w:r>
-        <w:rPr>
-          <w:lang w:val="en-US"/>
-        </w:rPr>
-        <w:t xml:space="preserve">If you also want to use an IDE for the project, you can find an "internal" guideline </w:t>
+        <w:t xml:space="preserve">This section covers the necessary steps to be able to try out the </w:t>
+      </w:r>
+      <w:proofErr w:type="spellStart"/>
+      <w:r>
+        <w:rPr>
+          <w:lang w:val="en-US"/>
+        </w:rPr>
+        <w:t>WebPlay</w:t>
+      </w:r>
+      <w:proofErr w:type="spellEnd"/>
+      <w:r>
+        <w:rPr>
+          <w:lang w:val="en-US"/>
+        </w:rPr>
+        <w:t xml:space="preserve"> project.</w:t>
+      </w:r>
+      <w:r>
+        <w:rPr>
+          <w:lang w:val="en-US"/>
+        </w:rPr>
+        <w:t xml:space="preserve"> </w:t>
+      </w:r>
+      <w:r>
+        <w:rPr>
+          <w:lang w:val="en-US"/>
+        </w:rPr>
+        <w:t xml:space="preserve">If you also want to use an IDE for </w:t>
+      </w:r>
+      <w:r>
+        <w:rPr>
+          <w:lang w:val="en-US"/>
+        </w:rPr>
+        <w:t>it</w:t>
+      </w:r>
+      <w:r>
+        <w:rPr>
+          <w:lang w:val="en-US"/>
+        </w:rPr>
+        <w:t xml:space="preserve">, you can find an internal guideline </w:t>
       </w:r>
       <w:r>
         <w:rPr>
@@ -2561,7 +3695,23 @@
           <w:i/>
           <w:lang w:val="en-US"/>
         </w:rPr>
-        <w:t>ow to import WebPlay project into IntelliJ.docx</w:t>
+        <w:t xml:space="preserve">ow to import </w:t>
+      </w:r>
+      <w:proofErr w:type="spellStart"/>
+      <w:r>
+        <w:rPr>
+          <w:i/>
+          <w:lang w:val="en-US"/>
+        </w:rPr>
+        <w:t>WebPlay</w:t>
+      </w:r>
+      <w:proofErr w:type="spellEnd"/>
+      <w:r>
+        <w:rPr>
+          <w:i/>
+          <w:lang w:val="en-US"/>
+        </w:rPr>
+        <w:t xml:space="preserve"> project into IntelliJ.docx</w:t>
       </w:r>
       <w:r>
         <w:rPr>
@@ -2578,6 +3728,150 @@
     </w:p>
     <w:p>
       <w:pPr>
+        <w:pStyle w:val="Cmsor4"/>
+        <w:rPr>
+          <w:lang w:val="en-US"/>
+        </w:rPr>
+      </w:pPr>
+      <w:r>
+        <w:rPr>
+          <w:lang w:val="en-US"/>
+        </w:rPr>
+        <w:t>Dependencies</w:t>
+      </w:r>
+    </w:p>
+    <w:p>
+      <w:pPr>
+        <w:spacing w:before="240" w:after="0"/>
+        <w:rPr>
+          <w:lang w:val="en-US"/>
+        </w:rPr>
+      </w:pPr>
+      <w:r>
+        <w:rPr>
+          <w:lang w:val="en-US"/>
+        </w:rPr>
+        <w:t xml:space="preserve">First of all, you will need to download Play Framework 2.3.0 </w:t>
+      </w:r>
+      <w:r>
+        <w:rPr>
+          <w:b/>
+          <w:lang w:val="en-US"/>
+        </w:rPr>
+        <w:t xml:space="preserve">(= </w:t>
+      </w:r>
+      <w:proofErr w:type="spellStart"/>
+      <w:r>
+        <w:rPr>
+          <w:b/>
+          <w:lang w:val="en-US"/>
+        </w:rPr>
+        <w:t>Typesafe</w:t>
+      </w:r>
+      <w:proofErr w:type="spellEnd"/>
+      <w:r>
+        <w:rPr>
+          <w:b/>
+          <w:lang w:val="en-US"/>
+        </w:rPr>
+        <w:t xml:space="preserve"> Activator 1.2.2</w:t>
+      </w:r>
+      <w:r>
+        <w:rPr>
+          <w:b/>
+          <w:lang w:val="en-US"/>
+        </w:rPr>
+        <w:t>)</w:t>
+      </w:r>
+      <w:r>
+        <w:rPr>
+          <w:lang w:val="en-US"/>
+        </w:rPr>
+        <w:t xml:space="preserve"> and </w:t>
+      </w:r>
+      <w:r>
+        <w:rPr>
+          <w:b/>
+          <w:lang w:val="en-US"/>
+        </w:rPr>
+        <w:t>Apache Maven 3.2.3</w:t>
+      </w:r>
+      <w:r>
+        <w:rPr>
+          <w:lang w:val="en-US"/>
+        </w:rPr>
+        <w:t xml:space="preserve">. Below are the links for these. </w:t>
+      </w:r>
+      <w:r>
+        <w:rPr>
+          <w:b/>
+          <w:lang w:val="en-US"/>
+        </w:rPr>
+        <w:t>Very important note:</w:t>
+      </w:r>
+      <w:r>
+        <w:rPr>
+          <w:lang w:val="en-US"/>
+        </w:rPr>
+        <w:t xml:space="preserve"> do not use any other version of the Play Framework! The work of the app is not guaranteed at all if you use a different version, even if it differs only on minor version numbers!</w:t>
+      </w:r>
+    </w:p>
+    <w:p>
+      <w:pPr>
+        <w:spacing w:after="0"/>
+        <w:rPr>
+          <w:lang w:val="en-US"/>
+        </w:rPr>
+      </w:pPr>
+      <w:hyperlink r:id="rId11" w:history="1">
+        <w:r>
+          <w:rPr>
+            <w:rStyle w:val="Hiperhivatkozs"/>
+            <w:lang w:val="en-US"/>
+          </w:rPr>
+          <w:t>http://downloads.typesafe.com/typesafe-activator/1.2.2/typesafe-activator-1.2.2.zip</w:t>
+        </w:r>
+      </w:hyperlink>
+    </w:p>
+    <w:p>
+      <w:pPr>
+        <w:rPr>
+          <w:lang w:val="en-US"/>
+        </w:rPr>
+      </w:pPr>
+      <w:hyperlink r:id="rId12" w:history="1">
+        <w:r>
+          <w:rPr>
+            <w:rStyle w:val="Hiperhivatkozs"/>
+            <w:lang w:val="en-US"/>
+          </w:rPr>
+          <w:t>http://archive.apache.org/dist/maven/maven-3/3.2.3/binaries/apache-maven-3.2.3-bin.zip</w:t>
+        </w:r>
+      </w:hyperlink>
+    </w:p>
+    <w:p>
+      <w:pPr>
+        <w:keepNext/>
+        <w:spacing w:before="240" w:after="0"/>
+        <w:rPr>
+          <w:lang w:val="en-US"/>
+        </w:rPr>
+      </w:pPr>
+      <w:r>
+        <w:rPr>
+          <w:lang w:val="en-US"/>
+        </w:rPr>
+        <w:lastRenderedPageBreak/>
+        <w:t>After downloading and decompressing them, you will have to setup Environment Variables.</w:t>
+      </w:r>
+    </w:p>
+    <w:p>
+      <w:pPr>
+        <w:pStyle w:val="Listaszerbekezds"/>
+        <w:numPr>
+          <w:ilvl w:val="0"/>
+          <w:numId w:val="23"/>
+        </w:numPr>
         <w:spacing w:before="240"/>
         <w:rPr>
           <w:lang w:val="en-US"/>
@@ -2585,13 +3879,49 @@
       </w:pPr>
       <w:r>
         <w:rPr>
-          <w:lang w:val="en-US"/>
-        </w:rPr>
-        <w:t>Note, that the Play framework needs an Environment Variable name JAVA_HOME set, and pointed to the JDK’s home directory.</w:t>
-      </w:r>
-    </w:p>
-    <w:p>
-      <w:pPr>
+          <w:b/>
+          <w:lang w:val="en-US"/>
+        </w:rPr>
+        <w:t>PATH</w:t>
+      </w:r>
+      <w:r>
+        <w:rPr>
+          <w:lang w:val="en-US"/>
+        </w:rPr>
+        <w:t>: Add the</w:t>
+      </w:r>
+      <w:r>
+        <w:rPr>
+          <w:lang w:val="en-US"/>
+        </w:rPr>
+        <w:t xml:space="preserve"> </w:t>
+      </w:r>
+      <w:r>
+        <w:rPr>
+          <w:lang w:val="en-US"/>
+        </w:rPr>
+        <w:t>Play Framework’s root</w:t>
+      </w:r>
+      <w:r>
+        <w:rPr>
+          <w:lang w:val="en-US"/>
+        </w:rPr>
+        <w:t xml:space="preserve"> directory to the PATH Environment Variable</w:t>
+      </w:r>
+      <w:r>
+        <w:rPr>
+          <w:lang w:val="en-US"/>
+        </w:rPr>
+        <w:t>. If you forget to do so, you won’t be able to use the framework, compile the project; and the error message won’t say you’ve forgotten this step!</w:t>
+      </w:r>
+    </w:p>
+    <w:p>
+      <w:pPr>
+        <w:pStyle w:val="Listaszerbekezds"/>
+        <w:numPr>
+          <w:ilvl w:val="0"/>
+          <w:numId w:val="23"/>
+        </w:numPr>
         <w:spacing w:before="240"/>
         <w:rPr>
           <w:lang w:val="en-US"/>
@@ -2599,9 +3929,141 @@
       </w:pPr>
       <w:r>
         <w:rPr>
-          <w:lang w:val="en-US"/>
-        </w:rPr>
-        <w:t>You also need to install Apache Maven 3.2.3. Before launching the WebPlay application, you have to install the ServiceClientProxy module to your local maven repository. To achieve this, follow these steps:</w:t>
+          <w:b/>
+          <w:lang w:val="en-US"/>
+        </w:rPr>
+        <w:t>JAVA_HOME</w:t>
+      </w:r>
+      <w:r>
+        <w:rPr>
+          <w:lang w:val="en-US"/>
+        </w:rPr>
+        <w:t>:</w:t>
+      </w:r>
+      <w:r>
+        <w:rPr>
+          <w:lang w:val="en-US"/>
+        </w:rPr>
+        <w:t xml:space="preserve"> Create a new Environment Variable named “JAVA_HOME”, and add the JDK 8 root directory to it as value. </w:t>
+      </w:r>
+      <w:r>
+        <w:rPr>
+          <w:lang w:val="en-US"/>
+        </w:rPr>
+        <w:t>Both Maven and Play</w:t>
+      </w:r>
+      <w:r>
+        <w:rPr>
+          <w:rStyle w:val="Lbjegyzet-hivatkozs"/>
+          <w:lang w:val="en-US"/>
+        </w:rPr>
+        <w:footnoteReference w:id="2"/>
+      </w:r>
+      <w:r>
+        <w:rPr>
+          <w:lang w:val="en-US"/>
+        </w:rPr>
+        <w:t xml:space="preserve"> need this</w:t>
+      </w:r>
+      <w:r>
+        <w:rPr>
+          <w:lang w:val="en-US"/>
+        </w:rPr>
+        <w:t>.</w:t>
+      </w:r>
+    </w:p>
+    <w:p>
+      <w:pPr>
+        <w:pStyle w:val="Cmsor4"/>
+        <w:rPr>
+          <w:lang w:val="en-US"/>
+        </w:rPr>
+      </w:pPr>
+      <w:r>
+        <w:rPr>
+          <w:lang w:val="en-US"/>
+        </w:rPr>
+        <w:t>Prepare and run the project</w:t>
+      </w:r>
+    </w:p>
+    <w:p>
+      <w:pPr>
+        <w:spacing w:before="240"/>
+        <w:rPr>
+          <w:lang w:val="en-US"/>
+        </w:rPr>
+      </w:pPr>
+      <w:r>
+        <w:rPr>
+          <w:lang w:val="en-US"/>
+        </w:rPr>
+        <w:t xml:space="preserve">Before launching the </w:t>
+      </w:r>
+      <w:proofErr w:type="spellStart"/>
+      <w:r>
+        <w:rPr>
+          <w:lang w:val="en-US"/>
+        </w:rPr>
+        <w:t>WebPlay</w:t>
+      </w:r>
+      <w:proofErr w:type="spellEnd"/>
+      <w:r>
+        <w:rPr>
+          <w:lang w:val="en-US"/>
+        </w:rPr>
+        <w:t xml:space="preserve"> application, you have to install the </w:t>
+      </w:r>
+      <w:proofErr w:type="spellStart"/>
+      <w:r>
+        <w:rPr>
+          <w:lang w:val="en-US"/>
+        </w:rPr>
+        <w:t>ServiceClientProxy</w:t>
+      </w:r>
+      <w:proofErr w:type="spellEnd"/>
+      <w:r>
+        <w:rPr>
+          <w:lang w:val="en-US"/>
+        </w:rPr>
+        <w:t xml:space="preserve"> module to your local maven repository.</w:t>
+      </w:r>
+      <w:r>
+        <w:rPr>
+          <w:lang w:val="en-US"/>
+        </w:rPr>
+        <w:t xml:space="preserve"> The </w:t>
+      </w:r>
+      <w:proofErr w:type="spellStart"/>
+      <w:r>
+        <w:rPr>
+          <w:lang w:val="en-US"/>
+        </w:rPr>
+        <w:t>WebPlay</w:t>
+      </w:r>
+      <w:proofErr w:type="spellEnd"/>
+      <w:r>
+        <w:rPr>
+          <w:lang w:val="en-US"/>
+        </w:rPr>
+        <w:t xml:space="preserve"> </w:t>
+      </w:r>
+      <w:r>
+        <w:rPr>
+          <w:lang w:val="en-US"/>
+        </w:rPr>
+        <w:t>project will seek for it there.</w:t>
+      </w:r>
+      <w:r>
+        <w:rPr>
+          <w:lang w:val="en-US"/>
+        </w:rPr>
+        <w:t xml:space="preserve"> </w:t>
+      </w:r>
+      <w:r>
+        <w:rPr>
+          <w:lang w:val="en-US"/>
+        </w:rPr>
+        <w:t>To achieve this, follow these steps:</w:t>
       </w:r>
     </w:p>
     <w:p>
@@ -2620,7 +4082,21 @@
         <w:rPr>
           <w:lang w:val="en-US"/>
         </w:rPr>
-        <w:t>Browse to the directory: BookTera\Java\ServiceClientProxy\</w:t>
+        <w:t>Browse to the directory: BookTera\Java\</w:t>
+      </w:r>
+      <w:proofErr w:type="spellStart"/>
+      <w:r>
+        <w:rPr>
+          <w:lang w:val="en-US"/>
+        </w:rPr>
+        <w:t>ServiceClientProxy</w:t>
+      </w:r>
+      <w:proofErr w:type="spellEnd"/>
+      <w:r>
+        <w:rPr>
+          <w:lang w:val="en-US"/>
+        </w:rPr>
+        <w:t>\</w:t>
       </w:r>
     </w:p>
     <w:p>
@@ -2638,7 +4114,21 @@
         <w:rPr>
           <w:lang w:val="en-US"/>
         </w:rPr>
-        <w:t>Start a command prompt (cmd)</w:t>
+        <w:t>Start a command prompt (</w:t>
+      </w:r>
+      <w:proofErr w:type="spellStart"/>
+      <w:r>
+        <w:rPr>
+          <w:lang w:val="en-US"/>
+        </w:rPr>
+        <w:t>cmd</w:t>
+      </w:r>
+      <w:proofErr w:type="spellEnd"/>
+      <w:r>
+        <w:rPr>
+          <w:lang w:val="en-US"/>
+        </w:rPr>
+        <w:t>)</w:t>
       </w:r>
     </w:p>
     <w:p>
@@ -2657,27 +4147,62 @@
         <w:rPr>
           <w:lang w:val="en-US"/>
         </w:rPr>
-        <w:lastRenderedPageBreak/>
         <w:t xml:space="preserve">Type in: </w:t>
       </w:r>
-      <w:r>
-        <w:rPr>
-          <w:lang w:val="en-US"/>
-        </w:rPr>
-        <w:t>mvn clean install</w:t>
-      </w:r>
-    </w:p>
-    <w:p>
-      <w:pPr>
-        <w:rPr>
-          <w:lang w:val="en-US"/>
-        </w:rPr>
-      </w:pPr>
-      <w:r>
-        <w:rPr>
-          <w:lang w:val="en-US"/>
-        </w:rPr>
-        <w:t>To start the WebPlay project, follow these steps:</w:t>
+      <w:proofErr w:type="spellStart"/>
+      <w:r>
+        <w:rPr>
+          <w:b/>
+          <w:lang w:val="en-US"/>
+        </w:rPr>
+        <w:t>mvn</w:t>
+      </w:r>
+      <w:proofErr w:type="spellEnd"/>
+      <w:r>
+        <w:rPr>
+          <w:b/>
+          <w:lang w:val="en-US"/>
+        </w:rPr>
+        <w:t xml:space="preserve"> clean install</w:t>
+      </w:r>
+    </w:p>
+    <w:p>
+      <w:pPr>
+        <w:rPr>
+          <w:lang w:val="en-US"/>
+        </w:rPr>
+      </w:pPr>
+      <w:r>
+        <w:rPr>
+          <w:lang w:val="en-US"/>
+        </w:rPr>
+        <w:t>To</w:t>
+      </w:r>
+      <w:r>
+        <w:rPr>
+          <w:lang w:val="en-US"/>
+        </w:rPr>
+        <w:t xml:space="preserve"> compile and</w:t>
+      </w:r>
+      <w:r>
+        <w:rPr>
+          <w:lang w:val="en-US"/>
+        </w:rPr>
+        <w:t xml:space="preserve"> start the </w:t>
+      </w:r>
+      <w:proofErr w:type="spellStart"/>
+      <w:r>
+        <w:rPr>
+          <w:lang w:val="en-US"/>
+        </w:rPr>
+        <w:t>WebPlay</w:t>
+      </w:r>
+      <w:proofErr w:type="spellEnd"/>
+      <w:r>
+        <w:rPr>
+          <w:lang w:val="en-US"/>
+        </w:rPr>
+        <w:t xml:space="preserve"> project, follow these steps:</w:t>
       </w:r>
     </w:p>
     <w:p>
@@ -2687,15 +4212,30 @@
           <w:ilvl w:val="0"/>
           <w:numId w:val="10"/>
         </w:numPr>
-        <w:rPr>
-          <w:lang w:val="en-US"/>
-        </w:rPr>
-      </w:pPr>
-      <w:r>
-        <w:rPr>
-          <w:lang w:val="en-US"/>
-        </w:rPr>
-        <w:t>Start a command prompt (cmd)</w:t>
+        <w:spacing w:before="240"/>
+        <w:rPr>
+          <w:lang w:val="en-US"/>
+        </w:rPr>
+      </w:pPr>
+      <w:r>
+        <w:rPr>
+          <w:lang w:val="en-US"/>
+        </w:rPr>
+        <w:t>Browse to the directory: BookTera\Java\</w:t>
+      </w:r>
+      <w:proofErr w:type="spellStart"/>
+      <w:r>
+        <w:rPr>
+          <w:lang w:val="en-US"/>
+        </w:rPr>
+        <w:t>WebPlay</w:t>
+      </w:r>
+      <w:proofErr w:type="spellEnd"/>
+      <w:r>
+        <w:rPr>
+          <w:lang w:val="en-US"/>
+        </w:rPr>
+        <w:t>\</w:t>
       </w:r>
     </w:p>
     <w:p>
@@ -2713,86 +4253,16 @@
         <w:rPr>
           <w:lang w:val="en-US"/>
         </w:rPr>
-        <w:t>Type</w:t>
-      </w:r>
-      <w:r>
-        <w:rPr>
-          <w:lang w:val="en-US"/>
-        </w:rPr>
-        <w:t xml:space="preserve"> in</w:t>
-      </w:r>
-      <w:r>
-        <w:rPr>
-          <w:lang w:val="en-US"/>
-        </w:rPr>
-        <w:t>: activator ui</w:t>
-      </w:r>
-      <w:r>
-        <w:rPr>
-          <w:lang w:val="en-US"/>
-        </w:rPr>
-        <w:br/>
-      </w:r>
-      <w:r>
-        <w:rPr>
-          <w:lang w:val="en-US"/>
-        </w:rPr>
-        <w:t>(Note: if the play framework’s root was not getting in the PATH environment variable during installation, you have to put it there</w:t>
-      </w:r>
-      <w:r>
-        <w:rPr>
-          <w:lang w:val="en-US"/>
-        </w:rPr>
-        <w:t xml:space="preserve"> now;</w:t>
-      </w:r>
-      <w:r>
-        <w:rPr>
-          <w:lang w:val="en-US"/>
-        </w:rPr>
-        <w:t xml:space="preserve"> or if you would </w:t>
-      </w:r>
-      <w:r>
-        <w:rPr>
-          <w:lang w:val="en-US"/>
-        </w:rPr>
-        <w:t>d</w:t>
-      </w:r>
-      <w:r>
-        <w:rPr>
-          <w:lang w:val="en-US"/>
-        </w:rPr>
-        <w:t>o</w:t>
-      </w:r>
-      <w:r>
-        <w:rPr>
-          <w:lang w:val="en-US"/>
-        </w:rPr>
-        <w:t>n’</w:t>
-      </w:r>
-      <w:r>
-        <w:rPr>
-          <w:lang w:val="en-US"/>
-        </w:rPr>
-        <w:t xml:space="preserve">t want to do this, you have to navigate into the framework’s root directory now to </w:t>
-      </w:r>
-      <w:r>
-        <w:rPr>
-          <w:lang w:val="en-US"/>
-        </w:rPr>
-        <w:t>run</w:t>
-      </w:r>
-      <w:r>
-        <w:rPr>
-          <w:lang w:val="en-US"/>
-        </w:rPr>
-        <w:t xml:space="preserve"> this </w:t>
-      </w:r>
-      <w:r>
-        <w:rPr>
-          <w:lang w:val="en-US"/>
-        </w:rPr>
-        <w:t>command</w:t>
-      </w:r>
+        <w:t>Start a command prompt (</w:t>
+      </w:r>
+      <w:proofErr w:type="spellStart"/>
+      <w:r>
+        <w:rPr>
+          <w:lang w:val="en-US"/>
+        </w:rPr>
+        <w:t>cmd</w:t>
+      </w:r>
+      <w:proofErr w:type="spellEnd"/>
       <w:r>
         <w:rPr>
           <w:lang w:val="en-US"/>
@@ -2815,56 +4285,275 @@
         <w:rPr>
           <w:lang w:val="en-US"/>
         </w:rPr>
-        <w:t>On the appearing web site, click the icon next to “Open existing app”</w:t>
-      </w:r>
-      <w:r>
-        <w:rPr>
-          <w:lang w:val="en-US"/>
-        </w:rPr>
-        <w:t xml:space="preserve">, and browse to </w:t>
-      </w:r>
-      <w:r>
-        <w:rPr>
-          <w:lang w:val="en-US"/>
-        </w:rPr>
-        <w:t>Booktera</w:t>
-      </w:r>
-      <w:bookmarkStart w:id="1" w:name="_GoBack"/>
-      <w:bookmarkEnd w:id="1"/>
-      <w:r>
-        <w:rPr>
-          <w:lang w:val="en-US"/>
-        </w:rPr>
-        <w:t>/</w:t>
-      </w:r>
-      <w:r>
-        <w:rPr>
-          <w:lang w:val="en-US"/>
-        </w:rPr>
-        <w:t>Java</w:t>
-      </w:r>
-      <w:r>
-        <w:rPr>
-          <w:lang w:val="en-US"/>
-        </w:rPr>
-        <w:t>/WebPlay</w:t>
-      </w:r>
-      <w:r>
-        <w:rPr>
+        <w:t xml:space="preserve">Type in: </w:t>
+      </w:r>
+      <w:r>
+        <w:rPr>
+          <w:b/>
+          <w:lang w:val="en-US"/>
+        </w:rPr>
+        <w:t xml:space="preserve">activator </w:t>
+      </w:r>
+      <w:r>
+        <w:rPr>
+          <w:b/>
+          <w:lang w:val="en-US"/>
+        </w:rPr>
+        <w:t>compile</w:t>
+      </w:r>
+    </w:p>
+    <w:p>
+      <w:pPr>
+        <w:pStyle w:val="Listaszerbekezds"/>
+        <w:numPr>
+          <w:ilvl w:val="1"/>
+          <w:numId w:val="10"/>
+        </w:numPr>
+        <w:rPr>
+          <w:lang w:val="en-US"/>
+        </w:rPr>
+      </w:pPr>
+      <w:proofErr w:type="gramStart"/>
+      <w:r>
+        <w:rPr>
+          <w:lang w:val="en-US"/>
+        </w:rPr>
+        <w:t>Don’</w:t>
+      </w:r>
+      <w:r>
+        <w:rPr>
+          <w:lang w:val="en-US"/>
+        </w:rPr>
+        <w:t>t worry</w:t>
+      </w:r>
+      <w:proofErr w:type="gramEnd"/>
+      <w:r>
+        <w:rPr>
+          <w:lang w:val="en-US"/>
+        </w:rPr>
+        <w:t xml:space="preserve"> if you get warnings like “The system cannot find the file …\activatorConfig.txt”. These appear</w:t>
+      </w:r>
+      <w:r>
+        <w:rPr>
+          <w:lang w:val="en-US"/>
+        </w:rPr>
+        <w:t>ed by me, but caused no problem</w:t>
+      </w:r>
+      <w:r>
+        <w:rPr>
+          <w:lang w:val="en-US"/>
+        </w:rPr>
+        <w:t>.</w:t>
+      </w:r>
+    </w:p>
+    <w:p>
+      <w:pPr>
+        <w:pStyle w:val="Listaszerbekezds"/>
+        <w:numPr>
+          <w:ilvl w:val="1"/>
+          <w:numId w:val="10"/>
+        </w:numPr>
+        <w:rPr>
+          <w:lang w:val="en-US"/>
+        </w:rPr>
+      </w:pPr>
+      <w:r>
+        <w:rPr>
+          <w:lang w:val="en-US"/>
+        </w:rPr>
+        <w:t>The first run will be very slow.</w:t>
+      </w:r>
+      <w:r>
+        <w:rPr>
+          <w:lang w:val="en-US"/>
+        </w:rPr>
+        <w:t xml:space="preserve"> Very, very slow.</w:t>
+      </w:r>
+      <w:r>
+        <w:rPr>
+          <w:lang w:val="en-US"/>
+        </w:rPr>
+        <w:t xml:space="preserve"> Despite you've downloaded already 400MB with </w:t>
+      </w:r>
+      <w:r>
+        <w:rPr>
+          <w:lang w:val="en-US"/>
+        </w:rPr>
+        <w:t xml:space="preserve">the </w:t>
+      </w:r>
+      <w:r>
+        <w:rPr>
+          <w:lang w:val="en-US"/>
+        </w:rPr>
+        <w:t>activator</w:t>
+      </w:r>
+      <w:r>
+        <w:rPr>
+          <w:lang w:val="en-US"/>
+        </w:rPr>
+        <w:t xml:space="preserve"> binaries</w:t>
+      </w:r>
+      <w:r>
+        <w:rPr>
+          <w:lang w:val="en-US"/>
+        </w:rPr>
+        <w:t>, it will download</w:t>
+      </w:r>
+      <w:r>
+        <w:rPr>
+          <w:lang w:val="en-US"/>
+        </w:rPr>
+        <w:t xml:space="preserve"> a lot of things yet, maybe</w:t>
+      </w:r>
+      <w:r>
+        <w:rPr>
+          <w:lang w:val="en-US"/>
+        </w:rPr>
+        <w:t xml:space="preserve"> the whole </w:t>
+      </w:r>
+      <w:r>
+        <w:rPr>
+          <w:lang w:val="en-US"/>
+        </w:rPr>
+        <w:t>framework</w:t>
+      </w:r>
+      <w:r>
+        <w:rPr>
+          <w:lang w:val="en-US"/>
+        </w:rPr>
+        <w:t xml:space="preserve"> again</w:t>
+      </w:r>
+      <w:r>
+        <w:rPr>
+          <w:lang w:val="en-US"/>
+        </w:rPr>
+        <w:t>,</w:t>
+      </w:r>
+      <w:r>
+        <w:rPr>
+          <w:lang w:val="en-US"/>
+        </w:rPr>
+        <w:t xml:space="preserve"> </w:t>
+      </w:r>
+      <w:r>
+        <w:rPr>
+          <w:lang w:val="en-US"/>
+        </w:rPr>
+        <w:t>I don’t know</w:t>
+      </w:r>
+      <w:r>
+        <w:rPr>
+          <w:lang w:val="en-US"/>
+        </w:rPr>
+        <w:t xml:space="preserve">. Sometimes, by me, some Connection timeout errors also appear in the console; but the process will continue. You have to be </w:t>
+      </w:r>
+      <w:r>
+        <w:rPr>
+          <w:b/>
+          <w:lang w:val="en-US"/>
+        </w:rPr>
+        <w:t>very patient</w:t>
+      </w:r>
+      <w:r>
+        <w:rPr>
+          <w:lang w:val="en-US"/>
+        </w:rPr>
+        <w:t xml:space="preserve"> with it. Even if you monitor your network traffic, you won't see every time downloading - sometimes it just stands with 0KB up- or download rate, the console also stops. In this case, just wait.</w:t>
+      </w:r>
+      <w:r>
+        <w:rPr>
+          <w:lang w:val="en-US"/>
+        </w:rPr>
+        <w:t xml:space="preserve"> The whole process can take </w:t>
+      </w:r>
+      <w:r>
+        <w:rPr>
+          <w:b/>
+          <w:lang w:val="en-US"/>
+        </w:rPr>
+        <w:t>10-40 minutes</w:t>
+      </w:r>
+      <w:r>
+        <w:rPr>
+          <w:lang w:val="en-US"/>
+        </w:rPr>
+        <w:t>!</w:t>
+      </w:r>
+    </w:p>
+    <w:p>
+      <w:pPr>
+        <w:pStyle w:val="Listaszerbekezds"/>
+        <w:numPr>
+          <w:ilvl w:val="0"/>
+          <w:numId w:val="10"/>
+        </w:numPr>
+        <w:rPr>
+          <w:lang w:val="en-US"/>
+        </w:rPr>
+      </w:pPr>
+      <w:r>
+        <w:rPr>
+          <w:lang w:val="en-US"/>
+        </w:rPr>
+        <w:t xml:space="preserve">Type in: </w:t>
+      </w:r>
+      <w:r>
+        <w:rPr>
+          <w:b/>
+          <w:lang w:val="en-US"/>
+        </w:rPr>
+        <w:t xml:space="preserve">activator </w:t>
+      </w:r>
+      <w:r>
+        <w:rPr>
+          <w:b/>
+          <w:lang w:val="en-US"/>
+        </w:rPr>
+        <w:t>run</w:t>
+      </w:r>
+      <w:r>
+        <w:rPr>
+          <w:b/>
           <w:lang w:val="en-US"/>
         </w:rPr>
         <w:br/>
       </w:r>
       <w:r>
         <w:rPr>
-          <w:noProof/>
-          <w:lang w:val="en-US" w:eastAsia="hu-HU"/>
+          <w:lang w:val="en-US"/>
+        </w:rPr>
+        <w:t>Wait a bit, and y</w:t>
+      </w:r>
+      <w:r>
+        <w:rPr>
+          <w:lang w:val="en-US"/>
+        </w:rPr>
+        <w:t>ou will s</w:t>
+      </w:r>
+      <w:r>
+        <w:rPr>
+          <w:noProof/>
+          <w:lang w:eastAsia="hu-HU"/>
+        </w:rPr>
+        <w:t>ee soon something like this:</w:t>
+      </w:r>
+      <w:r>
+        <w:rPr>
+          <w:noProof/>
+          <w:lang w:eastAsia="hu-HU"/>
+        </w:rPr>
+        <w:br/>
+      </w:r>
+      <w:r>
+        <w:rPr>
+          <w:noProof/>
+          <w:lang w:eastAsia="hu-HU"/>
         </w:rPr>
         <w:drawing>
-          <wp:inline distT="0" distB="0" distL="0" distR="0" wp14:anchorId="1E0C46A4" wp14:editId="57FEB115">
-            <wp:extent cx="5724525" cy="1247775"/>
-            <wp:effectExtent l="0" t="0" r="9525" b="9525"/>
-            <wp:docPr id="3" name="Kép 3"/>
+          <wp:inline distT="0" distB="0" distL="0" distR="0">
+            <wp:extent cx="5734050" cy="1733550"/>
+            <wp:effectExtent l="0" t="0" r="0" b="0"/>
+            <wp:docPr id="7" name="Kép 7"/>
             <wp:cNvGraphicFramePr>
               <a:graphicFrameLocks xmlns:a="http://schemas.openxmlformats.org/drawingml/2006/main" noChangeAspect="1"/>
             </wp:cNvGraphicFramePr>
@@ -2878,7 +4567,7 @@
                     </pic:cNvPicPr>
                   </pic:nvPicPr>
                   <pic:blipFill>
-                    <a:blip r:embed="rId11">
+                    <a:blip r:embed="rId13">
                       <a:extLst>
                         <a:ext uri="{28A0092B-C50C-407E-A947-70E740481C1C}">
                           <a14:useLocalDpi xmlns:a14="http://schemas.microsoft.com/office/drawing/2010/main" val="0"/>
@@ -2893,7 +4582,7 @@
                   <pic:spPr bwMode="auto">
                     <a:xfrm>
                       <a:off x="0" y="0"/>
-                      <a:ext cx="5724525" cy="1247775"/>
+                      <a:ext cx="5734050" cy="1733550"/>
                     </a:xfrm>
                     <a:prstGeom prst="rect">
                       <a:avLst/>
@@ -2925,87 +4614,27 @@
         <w:rPr>
           <w:lang w:val="en-US"/>
         </w:rPr>
-        <w:t>Click on the power icon to compile and run the application. Note that it could take a long time to resolve all the projects (sbt and maven) dependencies, and to compile all the sources. So please be with patience.</w:t>
-      </w:r>
-      <w:r>
-        <w:rPr>
-          <w:lang w:val="en-US"/>
-        </w:rPr>
-        <w:br/>
-      </w:r>
-      <w:r>
-        <w:rPr>
-          <w:noProof/>
-          <w:lang w:val="en-US" w:eastAsia="hu-HU"/>
-        </w:rPr>
-        <w:drawing>
-          <wp:inline distT="0" distB="0" distL="0" distR="0" wp14:anchorId="60DC529C" wp14:editId="7F5A1EA8">
-            <wp:extent cx="5734050" cy="2286000"/>
-            <wp:effectExtent l="0" t="0" r="0" b="0"/>
-            <wp:docPr id="4" name="Kép 4"/>
-            <wp:cNvGraphicFramePr>
-              <a:graphicFrameLocks xmlns:a="http://schemas.openxmlformats.org/drawingml/2006/main" noChangeAspect="1"/>
-            </wp:cNvGraphicFramePr>
-            <a:graphic xmlns:a="http://schemas.openxmlformats.org/drawingml/2006/main">
-              <a:graphicData uri="http://schemas.openxmlformats.org/drawingml/2006/picture">
-                <pic:pic xmlns:pic="http://schemas.openxmlformats.org/drawingml/2006/picture">
-                  <pic:nvPicPr>
-                    <pic:cNvPr id="0" name="Picture 2"/>
-                    <pic:cNvPicPr>
-                      <a:picLocks noChangeAspect="1" noChangeArrowheads="1"/>
-                    </pic:cNvPicPr>
-                  </pic:nvPicPr>
-                  <pic:blipFill>
-                    <a:blip r:embed="rId12">
-                      <a:extLst>
-                        <a:ext uri="{28A0092B-C50C-407E-A947-70E740481C1C}">
-                          <a14:useLocalDpi xmlns:a14="http://schemas.microsoft.com/office/drawing/2010/main" val="0"/>
-                        </a:ext>
-                      </a:extLst>
-                    </a:blip>
-                    <a:srcRect/>
-                    <a:stretch>
-                      <a:fillRect/>
-                    </a:stretch>
-                  </pic:blipFill>
-                  <pic:spPr bwMode="auto">
-                    <a:xfrm>
-                      <a:off x="0" y="0"/>
-                      <a:ext cx="5734050" cy="2286000"/>
-                    </a:xfrm>
-                    <a:prstGeom prst="rect">
-                      <a:avLst/>
-                    </a:prstGeom>
-                    <a:noFill/>
-                    <a:ln>
-                      <a:noFill/>
-                    </a:ln>
-                  </pic:spPr>
-                </pic:pic>
-              </a:graphicData>
-            </a:graphic>
-          </wp:inline>
-        </w:drawing>
-      </w:r>
-    </w:p>
-    <w:p>
-      <w:pPr>
-        <w:pStyle w:val="Listaszerbekezds"/>
-        <w:numPr>
-          <w:ilvl w:val="0"/>
-          <w:numId w:val="10"/>
-        </w:numPr>
-        <w:rPr>
-          <w:lang w:val="en-US"/>
-        </w:rPr>
-      </w:pPr>
-      <w:r>
-        <w:rPr>
-          <w:lang w:val="en-US"/>
-        </w:rPr>
-        <w:t xml:space="preserve">After the project is compiled, deployed and run (the circling wait icons disappear, the power button lights with cyan, and the log also says so), you can browse to the web application at </w:t>
-      </w:r>
-      <w:hyperlink r:id="rId13" w:history="1">
+        <w:t>Y</w:t>
+      </w:r>
+      <w:r>
+        <w:rPr>
+          <w:lang w:val="en-US"/>
+        </w:rPr>
+        <w:t xml:space="preserve">ou can </w:t>
+      </w:r>
+      <w:r>
+        <w:rPr>
+          <w:lang w:val="en-US"/>
+        </w:rPr>
+        <w:t xml:space="preserve">now </w:t>
+      </w:r>
+      <w:r>
+        <w:rPr>
+          <w:lang w:val="en-US"/>
+        </w:rPr>
+        <w:t xml:space="preserve">browse to the web application at </w:t>
+      </w:r>
+      <w:hyperlink r:id="rId14" w:history="1">
         <w:r>
           <w:rPr>
             <w:rStyle w:val="Hiperhivatkozs"/>
@@ -3017,19 +4646,6 @@
     </w:p>
     <w:p>
       <w:pPr>
-        <w:rPr>
-          <w:lang w:val="en-US"/>
-        </w:rPr>
-      </w:pPr>
-      <w:r>
-        <w:rPr>
-          <w:lang w:val="en-US"/>
-        </w:rPr>
-        <w:t xml:space="preserve">Note: if you go to the WebPlay project’s directory, and type “activator ui”, you can continue with step 4. </w:t>
-      </w:r>
-    </w:p>
-    <w:p>
-      <w:pPr>
         <w:pStyle w:val="Cmsor4"/>
         <w:rPr>
           <w:lang w:val="en-US"/>
@@ -3039,6 +4655,7 @@
         <w:rPr>
           <w:lang w:val="en-US"/>
         </w:rPr>
+        <w:lastRenderedPageBreak/>
         <w:t>Troubleshooting</w:t>
       </w:r>
     </w:p>
@@ -3057,9 +4674,27 @@
         <w:rPr>
           <w:lang w:val="en-US"/>
         </w:rPr>
+        <w:t xml:space="preserve">If “maven clean install” wouldn’t finish successfully the first time, run it again. I once got a “connection refused” error by some dependencies; but the second time, it worked </w:t>
+      </w:r>
+    </w:p>
+    <w:p>
+      <w:pPr>
+        <w:pStyle w:val="Listaszerbekezds"/>
+        <w:numPr>
+          <w:ilvl w:val="0"/>
+          <w:numId w:val="4"/>
+        </w:numPr>
+        <w:rPr>
+          <w:lang w:val="en-US"/>
+        </w:rPr>
+      </w:pPr>
+      <w:r>
+        <w:rPr>
+          <w:lang w:val="en-US"/>
+        </w:rPr>
         <w:t xml:space="preserve">If you have problems with the character encoding, set the JVM’s default encoding to UTF8 via this: </w:t>
       </w:r>
-      <w:hyperlink r:id="rId14" w:anchor="623036" w:history="1">
+      <w:hyperlink r:id="rId15" w:anchor="623036" w:history="1">
         <w:r>
           <w:rPr>
             <w:rStyle w:val="Hiperhivatkozs"/>
@@ -3108,7 +4743,6 @@
         <w:rPr>
           <w:lang w:val="en-US"/>
         </w:rPr>
-        <w:lastRenderedPageBreak/>
         <w:t xml:space="preserve">Don’t worry, if the IDE </w:t>
       </w:r>
       <w:r>
@@ -3125,14 +4759,14 @@
           <w:lang w:val="en-US"/>
         </w:rPr>
       </w:pPr>
-      <w:bookmarkStart w:id="2" w:name="_Ref417126418"/>
+      <w:bookmarkStart w:id="1" w:name="_Ref417126418"/>
       <w:r>
         <w:rPr>
           <w:lang w:val="en-US"/>
         </w:rPr>
         <w:t>Setup for mobile clients</w:t>
       </w:r>
-      <w:bookmarkEnd w:id="2"/>
+      <w:bookmarkEnd w:id="1"/>
     </w:p>
     <w:p>
       <w:pPr>
@@ -3145,8 +4779,16 @@
         <w:rPr>
           <w:lang w:val="en-US"/>
         </w:rPr>
-        <w:t>Setup Firewall and applicationhost.config</w:t>
-      </w:r>
+        <w:t xml:space="preserve">Setup Firewall and </w:t>
+      </w:r>
+      <w:proofErr w:type="spellStart"/>
+      <w:r>
+        <w:rPr>
+          <w:lang w:val="en-US"/>
+        </w:rPr>
+        <w:t>applicationhost.config</w:t>
+      </w:r>
+      <w:proofErr w:type="spellEnd"/>
     </w:p>
     <w:p>
       <w:pPr>
@@ -3188,25 +4830,26 @@
         <w:rPr>
           <w:lang w:val="en-US"/>
         </w:rPr>
+        <w:t xml:space="preserve"> below</w:t>
+      </w:r>
+      <w:r>
+        <w:rPr>
+          <w:lang w:val="en-US"/>
+        </w:rPr>
+        <w:t xml:space="preserve"> –</w:t>
+      </w:r>
+      <w:r>
+        <w:rPr>
+          <w:lang w:val="en-US"/>
+        </w:rPr>
         <w:t xml:space="preserve"> </w:t>
       </w:r>
-      <w:r>
-        <w:rPr>
-          <w:lang w:val="en-US"/>
-        </w:rPr>
-        <w:t>below</w:t>
-      </w:r>
-      <w:r>
-        <w:rPr>
-          <w:lang w:val="en-US"/>
-        </w:rPr>
-        <w:t xml:space="preserve"> –</w:t>
-      </w:r>
-      <w:r>
-        <w:rPr>
-          <w:lang w:val="en-US"/>
-        </w:rPr>
-        <w:t xml:space="preserve"> the </w:t>
+      <w:proofErr w:type="gramStart"/>
+      <w:r>
+        <w:rPr>
+          <w:lang w:val="en-US"/>
+        </w:rPr>
+        <w:t xml:space="preserve">the </w:t>
       </w:r>
       <w:r>
         <w:rPr>
@@ -3220,13 +4863,21 @@
           <w:b/>
           <w:lang w:val="en-US"/>
         </w:rPr>
-        <w:t>steps 1-4</w:t>
-      </w:r>
+        <w:t>steps</w:t>
+      </w:r>
+      <w:proofErr w:type="gramEnd"/>
       <w:r>
         <w:rPr>
           <w:b/>
           <w:lang w:val="en-US"/>
         </w:rPr>
+        <w:t xml:space="preserve"> 1-4</w:t>
+      </w:r>
+      <w:r>
+        <w:rPr>
+          <w:b/>
+          <w:lang w:val="en-US"/>
+        </w:rPr>
         <w:t xml:space="preserve"> </w:t>
       </w:r>
       <w:r>
@@ -3275,7 +4926,7 @@
         </w:rPr>
         <w:br/>
       </w:r>
-      <w:hyperlink r:id="rId15" w:history="1">
+      <w:hyperlink r:id="rId16" w:history="1">
         <w:r>
           <w:rPr>
             <w:rStyle w:val="Hiperhivatkozs"/>
@@ -3379,6 +5030,7 @@
         </w:rPr>
         <w:t xml:space="preserve"> (</w:t>
       </w:r>
+      <w:proofErr w:type="spellStart"/>
       <w:r>
         <w:rPr>
           <w:i/>
@@ -3386,6 +5038,7 @@
         </w:rPr>
         <w:t>WcfHost</w:t>
       </w:r>
+      <w:proofErr w:type="spellEnd"/>
       <w:r>
         <w:rPr>
           <w:lang w:val="en-US"/>
@@ -3485,6 +5138,7 @@
         </w:rPr>
         <w:t xml:space="preserve">Before starting this step, be sure you have at least once deployed (started) the </w:t>
       </w:r>
+      <w:proofErr w:type="spellStart"/>
       <w:r>
         <w:rPr>
           <w:i/>
@@ -3492,6 +5146,7 @@
         </w:rPr>
         <w:t>WcfHost</w:t>
       </w:r>
+      <w:proofErr w:type="spellEnd"/>
       <w:r>
         <w:rPr>
           <w:lang w:val="en-US"/>
@@ -3511,6 +5166,7 @@
         </w:rPr>
         <w:t xml:space="preserve">projects. Without this, the </w:t>
       </w:r>
+      <w:proofErr w:type="spellStart"/>
       <w:r>
         <w:rPr>
           <w:i/>
@@ -3532,11 +5188,26 @@
         </w:rPr>
         <w:t>.config</w:t>
       </w:r>
-      <w:r>
-        <w:rPr>
-          <w:lang w:val="en-US"/>
-        </w:rPr>
-        <w:t xml:space="preserve"> file will not contain the necessery sections to modify</w:t>
+      <w:proofErr w:type="spellEnd"/>
+      <w:r>
+        <w:rPr>
+          <w:lang w:val="en-US"/>
+        </w:rPr>
+        <w:t xml:space="preserve"> file will not contain the </w:t>
+      </w:r>
+      <w:proofErr w:type="spellStart"/>
+      <w:r>
+        <w:rPr>
+          <w:lang w:val="en-US"/>
+        </w:rPr>
+        <w:t>necessery</w:t>
+      </w:r>
+      <w:proofErr w:type="spellEnd"/>
+      <w:r>
+        <w:rPr>
+          <w:lang w:val="en-US"/>
+        </w:rPr>
+        <w:t xml:space="preserve"> sections to modify</w:t>
       </w:r>
     </w:p>
     <w:p>
@@ -3560,6 +5231,8 @@
     <w:p>
       <w:pPr>
         <w:pStyle w:val="Kd"/>
+        <w:keepNext/>
+        <w:ind w:left="288"/>
         <w:jc w:val="left"/>
         <w:rPr>
           <w:b/>
@@ -3580,12 +5253,17 @@
           <w:highlight w:val="white"/>
           <w:lang w:val="en-US"/>
         </w:rPr>
+        <w:lastRenderedPageBreak/>
         <w:t>&lt;sites&gt;</w:t>
       </w:r>
+      <w:bookmarkStart w:id="2" w:name="_GoBack"/>
+      <w:bookmarkEnd w:id="2"/>
     </w:p>
     <w:p>
       <w:pPr>
         <w:pStyle w:val="Kd"/>
+        <w:keepNext/>
+        <w:ind w:left="288"/>
         <w:jc w:val="left"/>
         <w:rPr>
           <w:b/>
@@ -3727,6 +5405,8 @@
     <w:p>
       <w:pPr>
         <w:pStyle w:val="Kd"/>
+        <w:keepNext/>
+        <w:ind w:left="288"/>
         <w:jc w:val="left"/>
         <w:rPr>
           <w:b/>
@@ -3868,6 +5548,8 @@
     <w:p>
       <w:pPr>
         <w:pStyle w:val="Kd"/>
+        <w:keepNext/>
+        <w:ind w:left="288"/>
         <w:jc w:val="left"/>
         <w:rPr>
           <w:b/>
@@ -4020,6 +5702,8 @@
     <w:p>
       <w:pPr>
         <w:pStyle w:val="Kd"/>
+        <w:keepNext/>
+        <w:ind w:left="288"/>
         <w:jc w:val="left"/>
         <w:rPr>
           <w:b/>
@@ -4059,6 +5743,8 @@
     <w:p>
       <w:pPr>
         <w:pStyle w:val="Kd"/>
+        <w:keepNext/>
+        <w:ind w:left="288"/>
         <w:jc w:val="left"/>
         <w:rPr>
           <w:b/>
@@ -4098,6 +5784,8 @@
     <w:p>
       <w:pPr>
         <w:pStyle w:val="Kd"/>
+        <w:keepNext/>
+        <w:ind w:left="288"/>
         <w:jc w:val="left"/>
         <w:rPr>
           <w:b/>
@@ -4250,6 +5938,8 @@
     <w:p>
       <w:pPr>
         <w:pStyle w:val="Kd"/>
+        <w:keepNext/>
+        <w:ind w:left="288"/>
         <w:jc w:val="left"/>
         <w:rPr>
           <w:b/>
@@ -4414,6 +6104,8 @@
     <w:p>
       <w:pPr>
         <w:pStyle w:val="Kd"/>
+        <w:keepNext/>
+        <w:ind w:left="288"/>
         <w:jc w:val="left"/>
         <w:rPr>
           <w:b/>
@@ -4453,6 +6145,8 @@
     <w:p>
       <w:pPr>
         <w:pStyle w:val="Kd"/>
+        <w:keepNext/>
+        <w:ind w:left="288"/>
         <w:jc w:val="left"/>
         <w:rPr>
           <w:b/>
@@ -4492,6 +6186,8 @@
     <w:p>
       <w:pPr>
         <w:pStyle w:val="Kd"/>
+        <w:keepNext/>
+        <w:ind w:left="288"/>
         <w:jc w:val="left"/>
         <w:rPr>
           <w:b/>
@@ -4633,6 +6329,8 @@
     <w:p>
       <w:pPr>
         <w:pStyle w:val="Kd"/>
+        <w:keepNext/>
+        <w:ind w:left="288"/>
         <w:jc w:val="left"/>
         <w:rPr>
           <w:b/>
@@ -4774,6 +6472,8 @@
     <w:p>
       <w:pPr>
         <w:pStyle w:val="Kd"/>
+        <w:keepNext/>
+        <w:ind w:left="288"/>
         <w:jc w:val="left"/>
         <w:rPr>
           <w:b/>
@@ -4926,6 +6626,8 @@
     <w:p>
       <w:pPr>
         <w:pStyle w:val="Kd"/>
+        <w:keepNext/>
+        <w:ind w:left="288"/>
         <w:jc w:val="left"/>
         <w:rPr>
           <w:b/>
@@ -4965,6 +6667,8 @@
     <w:p>
       <w:pPr>
         <w:pStyle w:val="Kd"/>
+        <w:keepNext/>
+        <w:ind w:left="288"/>
         <w:jc w:val="left"/>
         <w:rPr>
           <w:b/>
@@ -5004,6 +6708,8 @@
     <w:p>
       <w:pPr>
         <w:pStyle w:val="Kd"/>
+        <w:keepNext/>
+        <w:ind w:left="288"/>
         <w:jc w:val="left"/>
         <w:rPr>
           <w:b/>
@@ -5156,6 +6862,8 @@
     <w:p>
       <w:pPr>
         <w:pStyle w:val="Kd"/>
+        <w:keepNext/>
+        <w:ind w:left="288"/>
         <w:jc w:val="left"/>
         <w:rPr>
           <w:b/>
@@ -5320,6 +7028,8 @@
     <w:p>
       <w:pPr>
         <w:pStyle w:val="Kd"/>
+        <w:keepNext/>
+        <w:ind w:left="288"/>
         <w:jc w:val="left"/>
         <w:rPr>
           <w:b/>
@@ -5359,6 +7069,8 @@
     <w:p>
       <w:pPr>
         <w:pStyle w:val="Kd"/>
+        <w:keepNext/>
+        <w:ind w:left="288"/>
         <w:jc w:val="left"/>
         <w:rPr>
           <w:b/>
@@ -5446,6 +7158,7 @@
         </w:rPr>
         <w:t xml:space="preserve">to the </w:t>
       </w:r>
+      <w:proofErr w:type="spellStart"/>
       <w:r>
         <w:rPr>
           <w:i/>
@@ -5453,6 +7166,7 @@
         </w:rPr>
         <w:t>applicationhost.config</w:t>
       </w:r>
+      <w:proofErr w:type="spellEnd"/>
       <w:r>
         <w:rPr>
           <w:lang w:val="en-US"/>
@@ -5471,7 +7185,6 @@
         <w:rPr>
           <w:lang w:val="en-US"/>
         </w:rPr>
-        <w:lastRenderedPageBreak/>
         <w:t>Setup your local IP address</w:t>
       </w:r>
     </w:p>
@@ -5487,6 +7200,7 @@
         </w:rPr>
         <w:t xml:space="preserve">After you are done with these first steps, you have to run the </w:t>
       </w:r>
+      <w:proofErr w:type="spellStart"/>
       <w:r>
         <w:rPr>
           <w:b/>
@@ -5494,6 +7208,7 @@
         </w:rPr>
         <w:t>SetupLocalIp</w:t>
       </w:r>
+      <w:proofErr w:type="spellEnd"/>
       <w:r>
         <w:rPr>
           <w:i/>
@@ -5529,7 +7244,21 @@
         <w:rPr>
           <w:lang w:val="en-US"/>
         </w:rPr>
-        <w:t>/SetupLocalIp. This app will guide you and tell everything it ha</w:t>
+        <w:t>/</w:t>
+      </w:r>
+      <w:proofErr w:type="spellStart"/>
+      <w:r>
+        <w:rPr>
+          <w:lang w:val="en-US"/>
+        </w:rPr>
+        <w:t>SetupLocalIp</w:t>
+      </w:r>
+      <w:proofErr w:type="spellEnd"/>
+      <w:r>
+        <w:rPr>
+          <w:lang w:val="en-US"/>
+        </w:rPr>
+        <w:t>. This app will guide you and tell everything it ha</w:t>
       </w:r>
       <w:r>
         <w:rPr>
@@ -5561,12 +7290,14 @@
         </w:rPr>
         <w:t xml:space="preserve"> executable file under </w:t>
       </w:r>
+      <w:proofErr w:type="spellStart"/>
       <w:r>
         <w:rPr>
           <w:lang w:val="en-US"/>
         </w:rPr>
         <w:t>SetupLocalIp</w:t>
       </w:r>
+      <w:proofErr w:type="spellEnd"/>
       <w:r>
         <w:rPr>
           <w:lang w:val="en-US"/>
@@ -5578,7 +7309,7 @@
           <w:rStyle w:val="Lbjegyzet-hivatkozs"/>
           <w:lang w:val="en-US"/>
         </w:rPr>
-        <w:footnoteReference w:id="2"/>
+        <w:footnoteReference w:id="3"/>
       </w:r>
     </w:p>
     <w:p>
@@ -5625,6 +7356,7 @@
         </w:rPr>
         <w:t xml:space="preserve"> </w:t>
       </w:r>
+      <w:proofErr w:type="spellStart"/>
       <w:r>
         <w:rPr>
           <w:i/>
@@ -5632,6 +7364,7 @@
         </w:rPr>
         <w:t>SetupLocalIp</w:t>
       </w:r>
+      <w:proofErr w:type="spellEnd"/>
       <w:r>
         <w:rPr>
           <w:lang w:val="en-US"/>
@@ -5698,7 +7431,21 @@
         <w:rPr>
           <w:lang w:val="en-US"/>
         </w:rPr>
-        <w:t>on LAN access with the computer hosting the WcfHost and the Web projects.</w:t>
+        <w:t xml:space="preserve">on LAN access with the computer hosting the </w:t>
+      </w:r>
+      <w:proofErr w:type="spellStart"/>
+      <w:r>
+        <w:rPr>
+          <w:lang w:val="en-US"/>
+        </w:rPr>
+        <w:t>WcfHost</w:t>
+      </w:r>
+      <w:proofErr w:type="spellEnd"/>
+      <w:r>
+        <w:rPr>
+          <w:lang w:val="en-US"/>
+        </w:rPr>
+        <w:t xml:space="preserve"> and the Web projects.</w:t>
       </w:r>
     </w:p>
     <w:p>
@@ -5772,13 +7519,13 @@
           <w:i/>
           <w:lang w:val="en-US"/>
         </w:rPr>
+        <w:instrText xml:space="preserve"> \* MERGEFORMAT </w:instrText>
       </w:r>
       <w:r>
         <w:rPr>
           <w:i/>
           <w:lang w:val="en-US"/>
         </w:rPr>
-        <w:instrText xml:space="preserve"> \* MERGEFORMAT </w:instrText>
       </w:r>
       <w:r>
         <w:rPr>
@@ -5860,21 +7607,38 @@
           <w:b/>
           <w:lang w:val="en-US"/>
         </w:rPr>
-        <w:t>developer unlock</w:t>
-      </w:r>
-      <w:r>
-        <w:rPr>
-          <w:lang w:val="en-US"/>
-        </w:rPr>
-        <w:t xml:space="preserve"> your device. Follow this guidelines to achieve it:</w:t>
-      </w:r>
+        <w:t xml:space="preserve">developer </w:t>
+      </w:r>
+      <w:proofErr w:type="gramStart"/>
+      <w:r>
+        <w:rPr>
+          <w:b/>
+          <w:lang w:val="en-US"/>
+        </w:rPr>
+        <w:t>unlock</w:t>
+      </w:r>
+      <w:proofErr w:type="gramEnd"/>
+      <w:r>
+        <w:rPr>
+          <w:lang w:val="en-US"/>
+        </w:rPr>
+        <w:t xml:space="preserve"> your device. Follow this guidelines to achieve it</w:t>
+      </w:r>
+      <w:proofErr w:type="gramStart"/>
+      <w:r>
+        <w:rPr>
+          <w:lang w:val="en-US"/>
+        </w:rPr>
+        <w:t>:</w:t>
+      </w:r>
+      <w:proofErr w:type="gramEnd"/>
       <w:r>
         <w:rPr>
           <w:lang w:val="en-US"/>
         </w:rPr>
         <w:br/>
       </w:r>
-      <w:hyperlink r:id="rId16" w:history="1">
+      <w:hyperlink r:id="rId17" w:history="1">
         <w:r>
           <w:rPr>
             <w:rStyle w:val="Hiperhivatkozs"/>
@@ -5938,7 +7702,36 @@
         <w:rPr>
           <w:lang w:val="en-US"/>
         </w:rPr>
-        <w:t>Note, that if you also want to use the application, the phone’s wifi have to be on; and the phone have to have a comm</w:t>
+        <w:lastRenderedPageBreak/>
+        <w:t xml:space="preserve">Note, that if you also want to use the application, the phone’s </w:t>
+      </w:r>
+      <w:proofErr w:type="spellStart"/>
+      <w:r>
+        <w:rPr>
+          <w:lang w:val="en-US"/>
+        </w:rPr>
+        <w:t>wifi</w:t>
+      </w:r>
+      <w:proofErr w:type="spellEnd"/>
+      <w:r>
+        <w:rPr>
+          <w:lang w:val="en-US"/>
+        </w:rPr>
+        <w:t xml:space="preserve"> have to be on; and the </w:t>
+      </w:r>
+      <w:proofErr w:type="gramStart"/>
+      <w:r>
+        <w:rPr>
+          <w:lang w:val="en-US"/>
+        </w:rPr>
+        <w:t>phone have</w:t>
+      </w:r>
+      <w:proofErr w:type="gramEnd"/>
+      <w:r>
+        <w:rPr>
+          <w:lang w:val="en-US"/>
+        </w:rPr>
+        <w:t xml:space="preserve"> to have a comm</w:t>
       </w:r>
       <w:r>
         <w:rPr>
@@ -6001,7 +7794,21 @@
         <w:rPr>
           <w:lang w:val="en-US"/>
         </w:rPr>
-        <w:t>0. This phone can get crazy sometimes. So, the debugging have not worked for me: it started successfully, then after ~10-15s, it exited without prompts or logs. But if I started the app without debugging, nothing wrong happened. The solution was just to restart the phone…</w:t>
+        <w:t xml:space="preserve">0. This phone can get crazy sometimes. So, the debugging </w:t>
+      </w:r>
+      <w:proofErr w:type="gramStart"/>
+      <w:r>
+        <w:rPr>
+          <w:lang w:val="en-US"/>
+        </w:rPr>
+        <w:t>have</w:t>
+      </w:r>
+      <w:proofErr w:type="gramEnd"/>
+      <w:r>
+        <w:rPr>
+          <w:lang w:val="en-US"/>
+        </w:rPr>
+        <w:t xml:space="preserve"> not worked for me: it started successfully, then after ~10-15s, it exited without prompts or logs. But if I started the app without debugging, nothing wrong happened. The solution was just to restart the phone…</w:t>
       </w:r>
     </w:p>
     <w:p>
@@ -6070,13 +7877,13 @@
           <w:i/>
           <w:lang w:val="en-US"/>
         </w:rPr>
+        <w:instrText xml:space="preserve"> \* MERGEFORMAT </w:instrText>
       </w:r>
       <w:r>
         <w:rPr>
           <w:i/>
           <w:lang w:val="en-US"/>
         </w:rPr>
-        <w:instrText xml:space="preserve"> \* MERGEFORMAT </w:instrText>
       </w:r>
       <w:r>
         <w:rPr>
@@ -6138,8 +7945,16 @@
         <w:rPr>
           <w:lang w:val="en-US"/>
         </w:rPr>
-        <w:t>Once you have downloaded the Android SDK Tools, a tool named ”</w:t>
-      </w:r>
+        <w:t xml:space="preserve">Once you have downloaded the Android SDK Tools, a tool </w:t>
+      </w:r>
+      <w:proofErr w:type="gramStart"/>
+      <w:r>
+        <w:rPr>
+          <w:lang w:val="en-US"/>
+        </w:rPr>
+        <w:t>named ”</w:t>
+      </w:r>
+      <w:proofErr w:type="gramEnd"/>
       <w:r>
         <w:rPr>
           <w:i/>
@@ -6200,7 +8015,6 @@
         <w:rPr>
           <w:lang w:val="en-US"/>
         </w:rPr>
-        <w:lastRenderedPageBreak/>
         <w:t>Tools</w:t>
       </w:r>
     </w:p>
@@ -6220,7 +8034,21 @@
         <w:rPr>
           <w:lang w:val="en-US"/>
         </w:rPr>
-        <w:t>Android SDK Plaform-tools</w:t>
+        <w:t xml:space="preserve">Android SDK </w:t>
+      </w:r>
+      <w:proofErr w:type="spellStart"/>
+      <w:r>
+        <w:rPr>
+          <w:lang w:val="en-US"/>
+        </w:rPr>
+        <w:t>Plaform</w:t>
+      </w:r>
+      <w:proofErr w:type="spellEnd"/>
+      <w:r>
+        <w:rPr>
+          <w:lang w:val="en-US"/>
+        </w:rPr>
+        <w:t>-tools</w:t>
       </w:r>
       <w:r>
         <w:rPr>
@@ -6395,7 +8223,7 @@
           <w:rStyle w:val="Lbjegyzet-hivatkozs"/>
           <w:lang w:val="en-US"/>
         </w:rPr>
-        <w:footnoteReference w:id="3"/>
+        <w:footnoteReference w:id="4"/>
       </w:r>
     </w:p>
     <w:p>
@@ -6517,8 +8345,16 @@
         <w:rPr>
           <w:lang w:val="en-US"/>
         </w:rPr>
-        <w:t>Setup Gradle</w:t>
-      </w:r>
+        <w:t xml:space="preserve">Setup </w:t>
+      </w:r>
+      <w:proofErr w:type="spellStart"/>
+      <w:r>
+        <w:rPr>
+          <w:lang w:val="en-US"/>
+        </w:rPr>
+        <w:t>Gradle</w:t>
+      </w:r>
+      <w:proofErr w:type="spellEnd"/>
     </w:p>
     <w:p>
       <w:pPr>
@@ -6541,7 +8377,21 @@
         <w:rPr>
           <w:lang w:val="en-US"/>
         </w:rPr>
-        <w:t>to provide the Android SDK’s home path for gradle:</w:t>
+        <w:t xml:space="preserve">to provide the Android SDK’s home path for </w:t>
+      </w:r>
+      <w:proofErr w:type="spellStart"/>
+      <w:r>
+        <w:rPr>
+          <w:lang w:val="en-US"/>
+        </w:rPr>
+        <w:t>gradle</w:t>
+      </w:r>
+      <w:proofErr w:type="spellEnd"/>
+      <w:r>
+        <w:rPr>
+          <w:lang w:val="en-US"/>
+        </w:rPr>
+        <w:t>:</w:t>
       </w:r>
     </w:p>
     <w:p>
@@ -6607,7 +8457,21 @@
         <w:rPr>
           <w:lang w:val="en-US"/>
         </w:rPr>
-        <w:t xml:space="preserve">, you can provide this information locally for the Gradle. </w:t>
+        <w:t xml:space="preserve">, you can provide this information locally for the </w:t>
+      </w:r>
+      <w:proofErr w:type="spellStart"/>
+      <w:r>
+        <w:rPr>
+          <w:lang w:val="en-US"/>
+        </w:rPr>
+        <w:t>Gradle</w:t>
+      </w:r>
+      <w:proofErr w:type="spellEnd"/>
+      <w:r>
+        <w:rPr>
+          <w:lang w:val="en-US"/>
+        </w:rPr>
+        <w:t xml:space="preserve">. </w:t>
       </w:r>
       <w:r>
         <w:rPr>
@@ -6638,19 +8502,29 @@
           <w:i/>
           <w:lang w:val="en-US"/>
         </w:rPr>
-        <w:t>BookTera\Java\Android\local.properties</w:t>
-      </w:r>
+        <w:t>BookTera\Java\Android\</w:t>
+      </w:r>
+      <w:proofErr w:type="spellStart"/>
       <w:r>
         <w:rPr>
           <w:i/>
           <w:lang w:val="en-US"/>
         </w:rPr>
+        <w:t>local.properties</w:t>
+      </w:r>
+      <w:proofErr w:type="spellEnd"/>
+      <w:r>
+        <w:rPr>
+          <w:i/>
+          <w:lang w:val="en-US"/>
+        </w:rPr>
         <w:br/>
       </w:r>
       <w:r>
         <w:rPr>
           <w:lang w:val="en-US"/>
         </w:rPr>
+        <w:lastRenderedPageBreak/>
         <w:t>with this content:</w:t>
       </w:r>
       <w:r>
@@ -6665,11 +8539,19 @@
         </w:rPr>
         <w:tab/>
       </w:r>
-      <w:r>
-        <w:rPr>
-          <w:lang w:val="en-US"/>
-        </w:rPr>
-        <w:t>sdk.dir=</w:t>
+      <w:proofErr w:type="spellStart"/>
+      <w:r>
+        <w:rPr>
+          <w:lang w:val="en-US"/>
+        </w:rPr>
+        <w:t>sdk.dir</w:t>
+      </w:r>
+      <w:proofErr w:type="spellEnd"/>
+      <w:r>
+        <w:rPr>
+          <w:lang w:val="en-US"/>
+        </w:rPr>
+        <w:t>=</w:t>
       </w:r>
       <w:r>
         <w:rPr>
@@ -6696,13 +8578,31 @@
         </w:rPr>
         <w:tab/>
       </w:r>
+      <w:proofErr w:type="spellStart"/>
       <w:r>
         <w:rPr>
           <w:i/>
           <w:lang w:val="en-US"/>
         </w:rPr>
-        <w:t>sdk.dir=C\:/Program Files (x86)/Android/android-sdk</w:t>
-      </w:r>
+        <w:t>sdk.dir</w:t>
+      </w:r>
+      <w:proofErr w:type="spellEnd"/>
+      <w:r>
+        <w:rPr>
+          <w:i/>
+          <w:lang w:val="en-US"/>
+        </w:rPr>
+        <w:t>=C\:/Program Files (x86)/Android/android-</w:t>
+      </w:r>
+      <w:proofErr w:type="spellStart"/>
+      <w:r>
+        <w:rPr>
+          <w:i/>
+          <w:lang w:val="en-US"/>
+        </w:rPr>
+        <w:t>sdk</w:t>
+      </w:r>
+      <w:proofErr w:type="spellEnd"/>
     </w:p>
     <w:p>
       <w:pPr>
@@ -6744,14 +8644,24 @@
           <w:i/>
           <w:lang w:val="en-US"/>
         </w:rPr>
-        <w:t>BookTera\Java\Android\build.gradle</w:t>
-      </w:r>
+        <w:t>BookTera\Java\Android\</w:t>
+      </w:r>
+      <w:proofErr w:type="spellStart"/>
+      <w:r>
+        <w:rPr>
+          <w:i/>
+          <w:lang w:val="en-US"/>
+        </w:rPr>
+        <w:t>build.gradle</w:t>
+      </w:r>
+      <w:proofErr w:type="spellEnd"/>
       <w:r>
         <w:rPr>
           <w:lang w:val="en-US"/>
         </w:rPr>
         <w:t xml:space="preserve">. This is the Android project’s main </w:t>
       </w:r>
+      <w:proofErr w:type="spellStart"/>
       <w:r>
         <w:rPr>
           <w:i/>
@@ -6759,6 +8669,7 @@
         </w:rPr>
         <w:t>build.gradle</w:t>
       </w:r>
+      <w:proofErr w:type="spellEnd"/>
       <w:r>
         <w:rPr>
           <w:lang w:val="en-US"/>
@@ -6787,7 +8698,21 @@
         <w:rPr>
           <w:lang w:val="en-US"/>
         </w:rPr>
-        <w:t>an error message that you have to sync Gradle. Click</w:t>
+        <w:t xml:space="preserve">an error message that you have to sync </w:t>
+      </w:r>
+      <w:proofErr w:type="spellStart"/>
+      <w:r>
+        <w:rPr>
+          <w:lang w:val="en-US"/>
+        </w:rPr>
+        <w:t>Gradle</w:t>
+      </w:r>
+      <w:proofErr w:type="spellEnd"/>
+      <w:r>
+        <w:rPr>
+          <w:lang w:val="en-US"/>
+        </w:rPr>
+        <w:t>. Click</w:t>
       </w:r>
       <w:r>
         <w:rPr>
@@ -6831,6 +8756,7 @@
         </w:rPr>
         <w:t xml:space="preserve">If there is any error, </w:t>
       </w:r>
+      <w:proofErr w:type="spellStart"/>
       <w:r>
         <w:rPr>
           <w:lang w:val="en-US"/>
@@ -6841,7 +8767,14 @@
         <w:rPr>
           <w:lang w:val="en-US"/>
         </w:rPr>
-        <w:t>radle will tel</w:t>
+        <w:t>radle</w:t>
+      </w:r>
+      <w:proofErr w:type="spellEnd"/>
+      <w:r>
+        <w:rPr>
+          <w:lang w:val="en-US"/>
+        </w:rPr>
+        <w:t xml:space="preserve"> will tel</w:t>
       </w:r>
       <w:r>
         <w:rPr>
@@ -6962,20 +8895,33 @@
         <w:rPr>
           <w:lang w:val="en-US"/>
         </w:rPr>
-        <w:t xml:space="preserve"> It is because the project uses RetroLambda to be able to use lambda expressions from Java 8; but Android is not compatible yet with that language level, only with Java 7.</w:t>
-      </w:r>
-    </w:p>
-    <w:p>
-      <w:pPr>
-        <w:rPr>
-          <w:lang w:val="en-US"/>
-        </w:rPr>
-      </w:pPr>
-      <w:r>
-        <w:rPr>
-          <w:lang w:val="en-US"/>
-        </w:rPr>
-        <w:lastRenderedPageBreak/>
+        <w:t xml:space="preserve"> It is because the project uses </w:t>
+      </w:r>
+      <w:proofErr w:type="spellStart"/>
+      <w:r>
+        <w:rPr>
+          <w:lang w:val="en-US"/>
+        </w:rPr>
+        <w:t>RetroLambda</w:t>
+      </w:r>
+      <w:proofErr w:type="spellEnd"/>
+      <w:r>
+        <w:rPr>
+          <w:lang w:val="en-US"/>
+        </w:rPr>
+        <w:t xml:space="preserve"> to be able to use lambda expressions from Java 8; but Android is not compatible yet with that language level, only with Java 7.</w:t>
+      </w:r>
+    </w:p>
+    <w:p>
+      <w:pPr>
+        <w:rPr>
+          <w:lang w:val="en-US"/>
+        </w:rPr>
+      </w:pPr>
+      <w:r>
+        <w:rPr>
+          <w:lang w:val="en-US"/>
+        </w:rPr>
         <w:t xml:space="preserve">You can restore the language level in IntelliJ here: </w:t>
       </w:r>
       <w:r>
@@ -7025,8 +8971,16 @@
         <w:rPr>
           <w:lang w:val="en-US"/>
         </w:rPr>
-        <w:t>If you debug any project in this solution, you might see this alert window:</w:t>
-      </w:r>
+        <w:t>If you debug any project in this solution, you might see this alert window</w:t>
+      </w:r>
+      <w:proofErr w:type="gramStart"/>
+      <w:r>
+        <w:rPr>
+          <w:lang w:val="en-US"/>
+        </w:rPr>
+        <w:t>:</w:t>
+      </w:r>
+      <w:proofErr w:type="gramEnd"/>
       <w:r>
         <w:rPr>
           <w:lang w:val="en-US"/>
@@ -7036,7 +8990,7 @@
       <w:r>
         <w:rPr>
           <w:noProof/>
-          <w:lang w:val="en-US" w:eastAsia="hu-HU"/>
+          <w:lang w:eastAsia="hu-HU"/>
         </w:rPr>
         <w:drawing>
           <wp:inline distT="0" distB="0" distL="0" distR="0" wp14:anchorId="3F571A21" wp14:editId="0B922AA6">
@@ -7054,7 +9008,7 @@
                     <pic:cNvPicPr/>
                   </pic:nvPicPr>
                   <pic:blipFill>
-                    <a:blip r:embed="rId17"/>
+                    <a:blip r:embed="rId18"/>
                     <a:stretch>
                       <a:fillRect/>
                     </a:stretch>
@@ -7152,55 +9106,340 @@
         <w:footnoteRef/>
       </w:r>
       <w:r>
-        <w:t xml:space="preserve"> Of course you can build this project with Eclipse/Android Studio as well. This guide only contains information about how to install the project with IntelliJ</w:t>
-      </w:r>
+        <w:t xml:space="preserve"> Of </w:t>
+      </w:r>
+      <w:proofErr w:type="spellStart"/>
+      <w:r>
+        <w:t>course</w:t>
+      </w:r>
+      <w:proofErr w:type="spellEnd"/>
+      <w:r>
+        <w:t xml:space="preserve"> </w:t>
+      </w:r>
+      <w:proofErr w:type="spellStart"/>
+      <w:r>
+        <w:t>you</w:t>
+      </w:r>
+      <w:proofErr w:type="spellEnd"/>
+      <w:r>
+        <w:t xml:space="preserve"> </w:t>
+      </w:r>
+      <w:proofErr w:type="spellStart"/>
+      <w:r>
+        <w:t>can</w:t>
+      </w:r>
+      <w:proofErr w:type="spellEnd"/>
+      <w:r>
+        <w:t xml:space="preserve"> </w:t>
+      </w:r>
+      <w:proofErr w:type="spellStart"/>
+      <w:r>
+        <w:t>build</w:t>
+      </w:r>
+      <w:proofErr w:type="spellEnd"/>
+      <w:r>
+        <w:t xml:space="preserve"> </w:t>
+      </w:r>
+      <w:proofErr w:type="spellStart"/>
+      <w:r>
+        <w:t>this</w:t>
+      </w:r>
+      <w:proofErr w:type="spellEnd"/>
+      <w:r>
+        <w:t xml:space="preserve"> project </w:t>
+      </w:r>
+      <w:proofErr w:type="spellStart"/>
+      <w:r>
+        <w:t>with</w:t>
+      </w:r>
+      <w:proofErr w:type="spellEnd"/>
+      <w:r>
+        <w:t xml:space="preserve"> </w:t>
+      </w:r>
+      <w:proofErr w:type="spellStart"/>
+      <w:r>
+        <w:t>Eclipse</w:t>
+      </w:r>
+      <w:proofErr w:type="spellEnd"/>
+      <w:r>
+        <w:t xml:space="preserve">/Android </w:t>
+      </w:r>
+      <w:proofErr w:type="spellStart"/>
+      <w:r>
+        <w:t>Studio</w:t>
+      </w:r>
+      <w:proofErr w:type="spellEnd"/>
+      <w:r>
+        <w:t xml:space="preserve"> </w:t>
+      </w:r>
+      <w:proofErr w:type="spellStart"/>
+      <w:r>
+        <w:t>as</w:t>
+      </w:r>
+      <w:proofErr w:type="spellEnd"/>
+      <w:r>
+        <w:t xml:space="preserve"> </w:t>
+      </w:r>
+      <w:proofErr w:type="spellStart"/>
+      <w:r>
+        <w:t>well</w:t>
+      </w:r>
+      <w:proofErr w:type="spellEnd"/>
+      <w:r>
+        <w:t xml:space="preserve">. </w:t>
+      </w:r>
+      <w:proofErr w:type="spellStart"/>
+      <w:r>
+        <w:t>This</w:t>
+      </w:r>
+      <w:proofErr w:type="spellEnd"/>
+      <w:r>
+        <w:t xml:space="preserve"> </w:t>
+      </w:r>
+      <w:proofErr w:type="spellStart"/>
+      <w:r>
+        <w:t>guide</w:t>
+      </w:r>
+      <w:proofErr w:type="spellEnd"/>
+      <w:r>
+        <w:t xml:space="preserve"> </w:t>
+      </w:r>
+      <w:proofErr w:type="spellStart"/>
+      <w:r>
+        <w:t>only</w:t>
+      </w:r>
+      <w:proofErr w:type="spellEnd"/>
+      <w:r>
+        <w:t xml:space="preserve"> </w:t>
+      </w:r>
+      <w:proofErr w:type="spellStart"/>
+      <w:r>
+        <w:t>contains</w:t>
+      </w:r>
+      <w:proofErr w:type="spellEnd"/>
+      <w:r>
+        <w:t xml:space="preserve"> </w:t>
+      </w:r>
+      <w:proofErr w:type="spellStart"/>
+      <w:r>
+        <w:t>information</w:t>
+      </w:r>
+      <w:proofErr w:type="spellEnd"/>
+      <w:r>
+        <w:t xml:space="preserve"> </w:t>
+      </w:r>
+      <w:proofErr w:type="spellStart"/>
+      <w:r>
+        <w:t>about</w:t>
+      </w:r>
+      <w:proofErr w:type="spellEnd"/>
+      <w:r>
+        <w:t xml:space="preserve"> </w:t>
+      </w:r>
+      <w:proofErr w:type="spellStart"/>
+      <w:r>
+        <w:t>how</w:t>
+      </w:r>
+      <w:proofErr w:type="spellEnd"/>
+      <w:r>
+        <w:t xml:space="preserve"> </w:t>
+      </w:r>
+      <w:proofErr w:type="spellStart"/>
+      <w:r>
+        <w:t>to</w:t>
+      </w:r>
+      <w:proofErr w:type="spellEnd"/>
+      <w:r>
+        <w:t xml:space="preserve"> </w:t>
+      </w:r>
+      <w:proofErr w:type="spellStart"/>
+      <w:r>
+        <w:t>install</w:t>
+      </w:r>
+      <w:proofErr w:type="spellEnd"/>
+      <w:r>
+        <w:t xml:space="preserve"> </w:t>
+      </w:r>
+      <w:proofErr w:type="spellStart"/>
+      <w:r>
+        <w:t>the</w:t>
+      </w:r>
+      <w:proofErr w:type="spellEnd"/>
+      <w:r>
+        <w:t xml:space="preserve"> project </w:t>
+      </w:r>
+      <w:proofErr w:type="spellStart"/>
+      <w:r>
+        <w:t>with</w:t>
+      </w:r>
+      <w:proofErr w:type="spellEnd"/>
+      <w:r>
+        <w:t xml:space="preserve"> </w:t>
+      </w:r>
+      <w:proofErr w:type="spellStart"/>
+      <w:r>
+        <w:t>IntelliJ</w:t>
+      </w:r>
+      <w:proofErr w:type="spellEnd"/>
     </w:p>
   </w:footnote>
   <w:footnote w:id="2">
     <w:p>
       <w:pPr>
         <w:pStyle w:val="Lbjegyzetszveg"/>
-        <w:rPr>
-          <w:lang w:val="en-US"/>
-        </w:rPr>
       </w:pPr>
       <w:r>
         <w:rPr>
           <w:rStyle w:val="Lbjegyzet-hivatkozs"/>
-          <w:lang w:val="en-US"/>
         </w:rPr>
         <w:footnoteRef/>
       </w:r>
       <w:r>
-        <w:rPr>
-          <w:lang w:val="en-US"/>
-        </w:rPr>
-        <w:t xml:space="preserve"> This is only necessary when the </w:t>
-      </w:r>
-      <w:r>
-        <w:rPr>
-          <w:i/>
-          <w:lang w:val="en-US"/>
-        </w:rPr>
-        <w:t>applicationhost.config</w:t>
-      </w:r>
-      <w:r>
-        <w:rPr>
-          <w:lang w:val="en-US"/>
-        </w:rPr>
-        <w:t xml:space="preserve"> file has been </w:t>
-      </w:r>
-      <w:r>
-        <w:rPr>
-          <w:lang w:val="en-US"/>
-        </w:rPr>
-        <w:t>modified</w:t>
-      </w:r>
-      <w:r>
-        <w:rPr>
-          <w:lang w:val="en-US"/>
-        </w:rPr>
-        <w:t xml:space="preserve"> during the process</w:t>
+        <w:t xml:space="preserve"> </w:t>
+      </w:r>
+      <w:proofErr w:type="spellStart"/>
+      <w:r>
+        <w:t>For</w:t>
+      </w:r>
+      <w:proofErr w:type="spellEnd"/>
+      <w:r>
+        <w:t xml:space="preserve"> Play – </w:t>
+      </w:r>
+      <w:proofErr w:type="spellStart"/>
+      <w:r>
+        <w:t>in</w:t>
+      </w:r>
+      <w:proofErr w:type="spellEnd"/>
+      <w:r>
+        <w:t xml:space="preserve"> </w:t>
+      </w:r>
+      <w:proofErr w:type="spellStart"/>
+      <w:r>
+        <w:t>theory</w:t>
+      </w:r>
+      <w:proofErr w:type="spellEnd"/>
+      <w:r>
+        <w:t xml:space="preserve"> – </w:t>
+      </w:r>
+      <w:proofErr w:type="spellStart"/>
+      <w:r>
+        <w:t>it</w:t>
+      </w:r>
+      <w:proofErr w:type="spellEnd"/>
+      <w:r>
+        <w:t xml:space="preserve"> </w:t>
+      </w:r>
+      <w:proofErr w:type="spellStart"/>
+      <w:r>
+        <w:t>would</w:t>
+      </w:r>
+      <w:proofErr w:type="spellEnd"/>
+      <w:r>
+        <w:t xml:space="preserve"> be </w:t>
+      </w:r>
+      <w:proofErr w:type="spellStart"/>
+      <w:r>
+        <w:t>enuogh</w:t>
+      </w:r>
+      <w:proofErr w:type="spellEnd"/>
+      <w:r>
+        <w:t xml:space="preserve"> </w:t>
+      </w:r>
+      <w:proofErr w:type="spellStart"/>
+      <w:r>
+        <w:t>to</w:t>
+      </w:r>
+      <w:proofErr w:type="spellEnd"/>
+      <w:r>
+        <w:t xml:space="preserve"> </w:t>
+      </w:r>
+      <w:proofErr w:type="spellStart"/>
+      <w:r>
+        <w:t>put</w:t>
+      </w:r>
+      <w:proofErr w:type="spellEnd"/>
+      <w:r>
+        <w:t xml:space="preserve"> </w:t>
+      </w:r>
+      <w:proofErr w:type="spellStart"/>
+      <w:r>
+        <w:t>the</w:t>
+      </w:r>
+      <w:proofErr w:type="spellEnd"/>
+      <w:r>
+        <w:t xml:space="preserve"> JDK’s </w:t>
+      </w:r>
+      <w:proofErr w:type="spellStart"/>
+      <w:r>
+        <w:t>root</w:t>
+      </w:r>
+      <w:proofErr w:type="spellEnd"/>
+      <w:r>
+        <w:t xml:space="preserve"> </w:t>
+      </w:r>
+      <w:proofErr w:type="spellStart"/>
+      <w:r>
+        <w:t>into</w:t>
+      </w:r>
+      <w:proofErr w:type="spellEnd"/>
+      <w:r>
+        <w:t xml:space="preserve"> PATH, </w:t>
+      </w:r>
+      <w:proofErr w:type="spellStart"/>
+      <w:r>
+        <w:t>but</w:t>
+      </w:r>
+      <w:proofErr w:type="spellEnd"/>
+      <w:r>
+        <w:t xml:space="preserve"> </w:t>
+      </w:r>
+      <w:proofErr w:type="spellStart"/>
+      <w:r>
+        <w:t>you</w:t>
+      </w:r>
+      <w:proofErr w:type="spellEnd"/>
+      <w:r>
+        <w:t xml:space="preserve"> </w:t>
+      </w:r>
+      <w:proofErr w:type="spellStart"/>
+      <w:r>
+        <w:t>will</w:t>
+      </w:r>
+      <w:proofErr w:type="spellEnd"/>
+      <w:r>
+        <w:t xml:space="preserve"> </w:t>
+      </w:r>
+      <w:proofErr w:type="spellStart"/>
+      <w:r>
+        <w:t>need</w:t>
+      </w:r>
+      <w:proofErr w:type="spellEnd"/>
+      <w:r>
+        <w:t xml:space="preserve"> JAVA_HOME </w:t>
+      </w:r>
+      <w:proofErr w:type="spellStart"/>
+      <w:r>
+        <w:t>for</w:t>
+      </w:r>
+      <w:proofErr w:type="spellEnd"/>
+      <w:r>
+        <w:t xml:space="preserve"> </w:t>
+      </w:r>
+      <w:proofErr w:type="spellStart"/>
+      <w:r>
+        <w:t>Maven</w:t>
+      </w:r>
+      <w:proofErr w:type="spellEnd"/>
+      <w:r>
+        <w:t xml:space="preserve"> </w:t>
+      </w:r>
+      <w:proofErr w:type="spellStart"/>
+      <w:r>
+        <w:t>anyway</w:t>
+      </w:r>
+      <w:proofErr w:type="spellEnd"/>
+      <w:r>
+        <w:t>.</w:t>
       </w:r>
     </w:p>
   </w:footnote>
@@ -7209,7 +9448,57 @@
       <w:pPr>
         <w:pStyle w:val="Lbjegyzetszveg"/>
         <w:rPr>
-          <w:rFonts w:ascii="Arial" w:hAnsi="Arial" w:cs="Arial" w:hint="eastAsia"/>
+          <w:lang w:val="en-US"/>
+        </w:rPr>
+      </w:pPr>
+      <w:r>
+        <w:rPr>
+          <w:rStyle w:val="Lbjegyzet-hivatkozs"/>
+          <w:lang w:val="en-US"/>
+        </w:rPr>
+        <w:footnoteRef/>
+      </w:r>
+      <w:r>
+        <w:rPr>
+          <w:lang w:val="en-US"/>
+        </w:rPr>
+        <w:t xml:space="preserve"> This is only necessary when the </w:t>
+      </w:r>
+      <w:proofErr w:type="spellStart"/>
+      <w:r>
+        <w:rPr>
+          <w:i/>
+          <w:lang w:val="en-US"/>
+        </w:rPr>
+        <w:t>applicationhost.config</w:t>
+      </w:r>
+      <w:proofErr w:type="spellEnd"/>
+      <w:r>
+        <w:rPr>
+          <w:lang w:val="en-US"/>
+        </w:rPr>
+        <w:t xml:space="preserve"> file has been </w:t>
+      </w:r>
+      <w:r>
+        <w:rPr>
+          <w:lang w:val="en-US"/>
+        </w:rPr>
+        <w:t>modified</w:t>
+      </w:r>
+      <w:r>
+        <w:rPr>
+          <w:lang w:val="en-US"/>
+        </w:rPr>
+        <w:t xml:space="preserve"> during the process</w:t>
+      </w:r>
+    </w:p>
+  </w:footnote>
+  <w:footnote w:id="4">
+    <w:p>
+      <w:pPr>
+        <w:pStyle w:val="Lbjegyzetszveg"/>
+        <w:rPr>
+          <w:rFonts w:ascii="Arial" w:hAnsi="Arial" w:cs="Arial"/>
           <w:lang w:val="en-US" w:eastAsia="ko-KR"/>
         </w:rPr>
       </w:pPr>
@@ -7751,6 +10040,119 @@
     </w:lvl>
   </w:abstractNum>
   <w:abstractNum w:abstractNumId="5">
+    <w:nsid w:val="25712523"/>
+    <w:multiLevelType w:val="hybridMultilevel"/>
+    <w:tmpl w:val="ECC604CE"/>
+    <w:lvl w:ilvl="0" w:tplc="040E0001">
+      <w:start w:val="1"/>
+      <w:numFmt w:val="bullet"/>
+      <w:lvlText w:val=""/>
+      <w:lvlJc w:val="left"/>
+      <w:pPr>
+        <w:ind w:left="720" w:hanging="360"/>
+      </w:pPr>
+      <w:rPr>
+        <w:rFonts w:ascii="Symbol" w:hAnsi="Symbol" w:hint="default"/>
+      </w:rPr>
+    </w:lvl>
+    <w:lvl w:ilvl="1" w:tplc="040E0003" w:tentative="1">
+      <w:start w:val="1"/>
+      <w:numFmt w:val="bullet"/>
+      <w:lvlText w:val="o"/>
+      <w:lvlJc w:val="left"/>
+      <w:pPr>
+        <w:ind w:left="1440" w:hanging="360"/>
+      </w:pPr>
+      <w:rPr>
+        <w:rFonts w:ascii="Courier New" w:hAnsi="Courier New" w:cs="Courier New" w:hint="default"/>
+      </w:rPr>
+    </w:lvl>
+    <w:lvl w:ilvl="2" w:tplc="040E0005" w:tentative="1">
+      <w:start w:val="1"/>
+      <w:numFmt w:val="bullet"/>
+      <w:lvlText w:val=""/>
+      <w:lvlJc w:val="left"/>
+      <w:pPr>
+        <w:ind w:left="2160" w:hanging="360"/>
+      </w:pPr>
+      <w:rPr>
+        <w:rFonts w:ascii="Wingdings" w:hAnsi="Wingdings" w:hint="default"/>
+      </w:rPr>
+    </w:lvl>
+    <w:lvl w:ilvl="3" w:tplc="040E0001" w:tentative="1">
+      <w:start w:val="1"/>
+      <w:numFmt w:val="bullet"/>
+      <w:lvlText w:val=""/>
+      <w:lvlJc w:val="left"/>
+      <w:pPr>
+        <w:ind w:left="2880" w:hanging="360"/>
+      </w:pPr>
+      <w:rPr>
+        <w:rFonts w:ascii="Symbol" w:hAnsi="Symbol" w:hint="default"/>
+      </w:rPr>
+    </w:lvl>
+    <w:lvl w:ilvl="4" w:tplc="040E0003" w:tentative="1">
+      <w:start w:val="1"/>
+      <w:numFmt w:val="bullet"/>
+      <w:lvlText w:val="o"/>
+      <w:lvlJc w:val="left"/>
+      <w:pPr>
+        <w:ind w:left="3600" w:hanging="360"/>
+      </w:pPr>
+      <w:rPr>
+        <w:rFonts w:ascii="Courier New" w:hAnsi="Courier New" w:cs="Courier New" w:hint="default"/>
+      </w:rPr>
+    </w:lvl>
+    <w:lvl w:ilvl="5" w:tplc="040E0005" w:tentative="1">
+      <w:start w:val="1"/>
+      <w:numFmt w:val="bullet"/>
+      <w:lvlText w:val=""/>
+      <w:lvlJc w:val="left"/>
+      <w:pPr>
+        <w:ind w:left="4320" w:hanging="360"/>
+      </w:pPr>
+      <w:rPr>
+        <w:rFonts w:ascii="Wingdings" w:hAnsi="Wingdings" w:hint="default"/>
+      </w:rPr>
+    </w:lvl>
+    <w:lvl w:ilvl="6" w:tplc="040E0001" w:tentative="1">
+      <w:start w:val="1"/>
+      <w:numFmt w:val="bullet"/>
+      <w:lvlText w:val=""/>
+      <w:lvlJc w:val="left"/>
+      <w:pPr>
+        <w:ind w:left="5040" w:hanging="360"/>
+      </w:pPr>
+      <w:rPr>
+        <w:rFonts w:ascii="Symbol" w:hAnsi="Symbol" w:hint="default"/>
+      </w:rPr>
+    </w:lvl>
+    <w:lvl w:ilvl="7" w:tplc="040E0003" w:tentative="1">
+      <w:start w:val="1"/>
+      <w:numFmt w:val="bullet"/>
+      <w:lvlText w:val="o"/>
+      <w:lvlJc w:val="left"/>
+      <w:pPr>
+        <w:ind w:left="5760" w:hanging="360"/>
+      </w:pPr>
+      <w:rPr>
+        <w:rFonts w:ascii="Courier New" w:hAnsi="Courier New" w:cs="Courier New" w:hint="default"/>
+      </w:rPr>
+    </w:lvl>
+    <w:lvl w:ilvl="8" w:tplc="040E0005" w:tentative="1">
+      <w:start w:val="1"/>
+      <w:numFmt w:val="bullet"/>
+      <w:lvlText w:val=""/>
+      <w:lvlJc w:val="left"/>
+      <w:pPr>
+        <w:ind w:left="6480" w:hanging="360"/>
+      </w:pPr>
+      <w:rPr>
+        <w:rFonts w:ascii="Wingdings" w:hAnsi="Wingdings" w:hint="default"/>
+      </w:rPr>
+    </w:lvl>
+  </w:abstractNum>
+  <w:abstractNum w:abstractNumId="6">
     <w:nsid w:val="3C292703"/>
     <w:multiLevelType w:val="hybridMultilevel"/>
     <w:tmpl w:val="D71AB022"/>
@@ -7863,7 +10265,7 @@
       </w:rPr>
     </w:lvl>
   </w:abstractNum>
-  <w:abstractNum w:abstractNumId="6">
+  <w:abstractNum w:abstractNumId="7">
     <w:nsid w:val="3CE60815"/>
     <w:multiLevelType w:val="hybridMultilevel"/>
     <w:tmpl w:val="95A09AC8"/>
@@ -7976,7 +10378,7 @@
       </w:rPr>
     </w:lvl>
   </w:abstractNum>
-  <w:abstractNum w:abstractNumId="7">
+  <w:abstractNum w:abstractNumId="8">
     <w:nsid w:val="3D291BB0"/>
     <w:multiLevelType w:val="hybridMultilevel"/>
     <w:tmpl w:val="BD56227C"/>
@@ -8062,7 +10464,7 @@
       </w:pPr>
     </w:lvl>
   </w:abstractNum>
-  <w:abstractNum w:abstractNumId="8">
+  <w:abstractNum w:abstractNumId="9">
     <w:nsid w:val="44C92720"/>
     <w:multiLevelType w:val="hybridMultilevel"/>
     <w:tmpl w:val="C602F660"/>
@@ -8175,7 +10577,7 @@
       </w:rPr>
     </w:lvl>
   </w:abstractNum>
-  <w:abstractNum w:abstractNumId="9">
+  <w:abstractNum w:abstractNumId="10">
     <w:nsid w:val="46270D26"/>
     <w:multiLevelType w:val="hybridMultilevel"/>
     <w:tmpl w:val="230003C8"/>
@@ -8188,7 +10590,7 @@
         <w:ind w:left="720" w:hanging="360"/>
       </w:pPr>
     </w:lvl>
-    <w:lvl w:ilvl="1" w:tplc="040E0019" w:tentative="1">
+    <w:lvl w:ilvl="1" w:tplc="040E0019">
       <w:start w:val="1"/>
       <w:numFmt w:val="lowerLetter"/>
       <w:lvlText w:val="%2."/>
@@ -8261,7 +10663,7 @@
       </w:pPr>
     </w:lvl>
   </w:abstractNum>
-  <w:abstractNum w:abstractNumId="10">
+  <w:abstractNum w:abstractNumId="11">
     <w:nsid w:val="4A7817FD"/>
     <w:multiLevelType w:val="hybridMultilevel"/>
     <w:tmpl w:val="E0141242"/>
@@ -8374,7 +10776,7 @@
       </w:rPr>
     </w:lvl>
   </w:abstractNum>
-  <w:abstractNum w:abstractNumId="11">
+  <w:abstractNum w:abstractNumId="12">
     <w:nsid w:val="4E6011AE"/>
     <w:multiLevelType w:val="hybridMultilevel"/>
     <w:tmpl w:val="D3B43246"/>
@@ -8487,7 +10889,7 @@
       </w:rPr>
     </w:lvl>
   </w:abstractNum>
-  <w:abstractNum w:abstractNumId="12">
+  <w:abstractNum w:abstractNumId="13">
     <w:nsid w:val="535F3A4D"/>
     <w:multiLevelType w:val="hybridMultilevel"/>
     <w:tmpl w:val="22020B1C"/>
@@ -8600,7 +11002,7 @@
       </w:rPr>
     </w:lvl>
   </w:abstractNum>
-  <w:abstractNum w:abstractNumId="13">
+  <w:abstractNum w:abstractNumId="14">
     <w:nsid w:val="545E5813"/>
     <w:multiLevelType w:val="hybridMultilevel"/>
     <w:tmpl w:val="03C85BCA"/>
@@ -8689,7 +11091,93 @@
       </w:pPr>
     </w:lvl>
   </w:abstractNum>
-  <w:abstractNum w:abstractNumId="14">
+  <w:abstractNum w:abstractNumId="15">
+    <w:nsid w:val="57BA4816"/>
+    <w:multiLevelType w:val="hybridMultilevel"/>
+    <w:tmpl w:val="230003C8"/>
+    <w:lvl w:ilvl="0" w:tplc="040E000F">
+      <w:start w:val="1"/>
+      <w:numFmt w:val="decimal"/>
+      <w:lvlText w:val="%1."/>
+      <w:lvlJc w:val="left"/>
+      <w:pPr>
+        <w:ind w:left="720" w:hanging="360"/>
+      </w:pPr>
+    </w:lvl>
+    <w:lvl w:ilvl="1" w:tplc="040E0019">
+      <w:start w:val="1"/>
+      <w:numFmt w:val="lowerLetter"/>
+      <w:lvlText w:val="%2."/>
+      <w:lvlJc w:val="left"/>
+      <w:pPr>
+        <w:ind w:left="1440" w:hanging="360"/>
+      </w:pPr>
+    </w:lvl>
+    <w:lvl w:ilvl="2" w:tplc="040E001B" w:tentative="1">
+      <w:start w:val="1"/>
+      <w:numFmt w:val="lowerRoman"/>
+      <w:lvlText w:val="%3."/>
+      <w:lvlJc w:val="right"/>
+      <w:pPr>
+        <w:ind w:left="2160" w:hanging="180"/>
+      </w:pPr>
+    </w:lvl>
+    <w:lvl w:ilvl="3" w:tplc="040E000F" w:tentative="1">
+      <w:start w:val="1"/>
+      <w:numFmt w:val="decimal"/>
+      <w:lvlText w:val="%4."/>
+      <w:lvlJc w:val="left"/>
+      <w:pPr>
+        <w:ind w:left="2880" w:hanging="360"/>
+      </w:pPr>
+    </w:lvl>
+    <w:lvl w:ilvl="4" w:tplc="040E0019" w:tentative="1">
+      <w:start w:val="1"/>
+      <w:numFmt w:val="lowerLetter"/>
+      <w:lvlText w:val="%5."/>
+      <w:lvlJc w:val="left"/>
+      <w:pPr>
+        <w:ind w:left="3600" w:hanging="360"/>
+      </w:pPr>
+    </w:lvl>
+    <w:lvl w:ilvl="5" w:tplc="040E001B" w:tentative="1">
+      <w:start w:val="1"/>
+      <w:numFmt w:val="lowerRoman"/>
+      <w:lvlText w:val="%6."/>
+      <w:lvlJc w:val="right"/>
+      <w:pPr>
+        <w:ind w:left="4320" w:hanging="180"/>
+      </w:pPr>
+    </w:lvl>
+    <w:lvl w:ilvl="6" w:tplc="040E000F" w:tentative="1">
+      <w:start w:val="1"/>
+      <w:numFmt w:val="decimal"/>
+      <w:lvlText w:val="%7."/>
+      <w:lvlJc w:val="left"/>
+      <w:pPr>
+        <w:ind w:left="5040" w:hanging="360"/>
+      </w:pPr>
+    </w:lvl>
+    <w:lvl w:ilvl="7" w:tplc="040E0019" w:tentative="1">
+      <w:start w:val="1"/>
+      <w:numFmt w:val="lowerLetter"/>
+      <w:lvlText w:val="%8."/>
+      <w:lvlJc w:val="left"/>
+      <w:pPr>
+        <w:ind w:left="5760" w:hanging="360"/>
+      </w:pPr>
+    </w:lvl>
+    <w:lvl w:ilvl="8" w:tplc="040E001B" w:tentative="1">
+      <w:start w:val="1"/>
+      <w:numFmt w:val="lowerRoman"/>
+      <w:lvlText w:val="%9."/>
+      <w:lvlJc w:val="right"/>
+      <w:pPr>
+        <w:ind w:left="6480" w:hanging="180"/>
+      </w:pPr>
+    </w:lvl>
+  </w:abstractNum>
+  <w:abstractNum w:abstractNumId="16">
     <w:nsid w:val="5F7C6B59"/>
     <w:multiLevelType w:val="hybridMultilevel"/>
     <w:tmpl w:val="EDF4562E"/>
@@ -8802,7 +11290,7 @@
       </w:rPr>
     </w:lvl>
   </w:abstractNum>
-  <w:abstractNum w:abstractNumId="15">
+  <w:abstractNum w:abstractNumId="17">
     <w:nsid w:val="67A209D6"/>
     <w:multiLevelType w:val="hybridMultilevel"/>
     <w:tmpl w:val="38800DDC"/>
@@ -8915,7 +11403,7 @@
       </w:rPr>
     </w:lvl>
   </w:abstractNum>
-  <w:abstractNum w:abstractNumId="16">
+  <w:abstractNum w:abstractNumId="18">
     <w:nsid w:val="6D82565E"/>
     <w:multiLevelType w:val="hybridMultilevel"/>
     <w:tmpl w:val="1B68E430"/>
@@ -9028,7 +11516,7 @@
       </w:rPr>
     </w:lvl>
   </w:abstractNum>
-  <w:abstractNum w:abstractNumId="17">
+  <w:abstractNum w:abstractNumId="19">
     <w:nsid w:val="71411020"/>
     <w:multiLevelType w:val="hybridMultilevel"/>
     <w:tmpl w:val="7C646AF4"/>
@@ -9141,7 +11629,7 @@
       </w:rPr>
     </w:lvl>
   </w:abstractNum>
-  <w:abstractNum w:abstractNumId="18">
+  <w:abstractNum w:abstractNumId="20">
     <w:nsid w:val="71A9353E"/>
     <w:multiLevelType w:val="hybridMultilevel"/>
     <w:tmpl w:val="D33663BE"/>
@@ -9254,7 +11742,7 @@
       </w:rPr>
     </w:lvl>
   </w:abstractNum>
-  <w:abstractNum w:abstractNumId="19">
+  <w:abstractNum w:abstractNumId="21">
     <w:nsid w:val="78DA0BE3"/>
     <w:multiLevelType w:val="hybridMultilevel"/>
     <w:tmpl w:val="2AA431D0"/>
@@ -9367,7 +11855,7 @@
       </w:rPr>
     </w:lvl>
   </w:abstractNum>
-  <w:abstractNum w:abstractNumId="20">
+  <w:abstractNum w:abstractNumId="22">
     <w:nsid w:val="79A04E0A"/>
     <w:multiLevelType w:val="hybridMultilevel"/>
     <w:tmpl w:val="35542164"/>
@@ -9453,7 +11941,7 @@
       </w:pPr>
     </w:lvl>
   </w:abstractNum>
-  <w:abstractNum w:abstractNumId="21">
+  <w:abstractNum w:abstractNumId="23">
     <w:nsid w:val="7DED4761"/>
     <w:multiLevelType w:val="hybridMultilevel"/>
     <w:tmpl w:val="3F44A03A"/>
@@ -9540,70 +12028,76 @@
     </w:lvl>
   </w:abstractNum>
   <w:num w:numId="1">
-    <w:abstractNumId w:val="7"/>
+    <w:abstractNumId w:val="8"/>
   </w:num>
   <w:num w:numId="2">
-    <w:abstractNumId w:val="12"/>
+    <w:abstractNumId w:val="13"/>
   </w:num>
   <w:num w:numId="3">
+    <w:abstractNumId w:val="22"/>
+  </w:num>
+  <w:num w:numId="4">
+    <w:abstractNumId w:val="6"/>
+  </w:num>
+  <w:num w:numId="5">
     <w:abstractNumId w:val="20"/>
   </w:num>
-  <w:num w:numId="4">
-    <w:abstractNumId w:val="5"/>
-  </w:num>
-  <w:num w:numId="5">
-    <w:abstractNumId w:val="18"/>
-  </w:num>
   <w:num w:numId="6">
-    <w:abstractNumId w:val="8"/>
+    <w:abstractNumId w:val="9"/>
   </w:num>
   <w:num w:numId="7">
     <w:abstractNumId w:val="4"/>
   </w:num>
   <w:num w:numId="8">
-    <w:abstractNumId w:val="6"/>
+    <w:abstractNumId w:val="7"/>
   </w:num>
   <w:num w:numId="9">
-    <w:abstractNumId w:val="15"/>
+    <w:abstractNumId w:val="17"/>
   </w:num>
   <w:num w:numId="10">
-    <w:abstractNumId w:val="9"/>
+    <w:abstractNumId w:val="10"/>
   </w:num>
   <w:num w:numId="11">
-    <w:abstractNumId w:val="10"/>
+    <w:abstractNumId w:val="11"/>
   </w:num>
   <w:num w:numId="12">
     <w:abstractNumId w:val="0"/>
   </w:num>
   <w:num w:numId="13">
-    <w:abstractNumId w:val="21"/>
+    <w:abstractNumId w:val="23"/>
   </w:num>
   <w:num w:numId="14">
     <w:abstractNumId w:val="2"/>
   </w:num>
   <w:num w:numId="15">
-    <w:abstractNumId w:val="13"/>
+    <w:abstractNumId w:val="14"/>
   </w:num>
   <w:num w:numId="16">
     <w:abstractNumId w:val="1"/>
   </w:num>
   <w:num w:numId="17">
+    <w:abstractNumId w:val="18"/>
+  </w:num>
+  <w:num w:numId="18">
     <w:abstractNumId w:val="16"/>
   </w:num>
-  <w:num w:numId="18">
-    <w:abstractNumId w:val="14"/>
-  </w:num>
   <w:num w:numId="19">
-    <w:abstractNumId w:val="19"/>
+    <w:abstractNumId w:val="21"/>
   </w:num>
   <w:num w:numId="20">
-    <w:abstractNumId w:val="11"/>
+    <w:abstractNumId w:val="12"/>
   </w:num>
   <w:num w:numId="21">
-    <w:abstractNumId w:val="17"/>
+    <w:abstractNumId w:val="19"/>
   </w:num>
   <w:num w:numId="22">
     <w:abstractNumId w:val="3"/>
+  </w:num>
+  <w:num w:numId="23">
+    <w:abstractNumId w:val="5"/>
+  </w:num>
+  <w:num w:numId="24">
+    <w:abstractNumId w:val="15"/>
   </w:num>
 </w:numbering>
 </file>
@@ -10984,7 +13478,7 @@
 </file>
 
 <file path=customXml/itemProps1.xml><?xml version="1.0" encoding="utf-8"?>
-<ds:datastoreItem xmlns:ds="http://schemas.openxmlformats.org/officeDocument/2006/customXml" ds:itemID="{ED85791F-AD11-4815-82D5-3C484DA8EEB9}">
+<ds:datastoreItem xmlns:ds="http://schemas.openxmlformats.org/officeDocument/2006/customXml" ds:itemID="{67D161C8-9AD4-4C87-8857-FB787E372104}">
   <ds:schemaRefs>
     <ds:schemaRef ds:uri="http://schemas.openxmlformats.org/officeDocument/2006/bibliography"/>
   </ds:schemaRefs>

</xml_diff>

<commit_message>
Helpers: Installation Guidelines: Final modifications
* Fixed headers to a proper style
* Removed last TODOs (from WP8)
</commit_message>
<xml_diff>
--- a/Helpers/Installation Guidelines/Installation Guidelines.docx
+++ b/Helpers/Installation Guidelines/Installation Guidelines.docx
@@ -4,44 +4,56 @@
   <w:body>
     <w:p>
       <w:pPr>
+        <w:jc w:val="center"/>
+        <w:rPr>
+          <w:b/>
+          <w:sz w:val="50"/>
+          <w:szCs w:val="50"/>
+          <w:lang w:val="en-US"/>
+        </w:rPr>
+      </w:pPr>
+      <w:r>
+        <w:rPr>
+          <w:b/>
+          <w:sz w:val="50"/>
+          <w:szCs w:val="50"/>
+          <w:lang w:val="en-US"/>
+        </w:rPr>
+        <w:t xml:space="preserve">Installation </w:t>
+      </w:r>
+      <w:r>
+        <w:rPr>
+          <w:b/>
+          <w:sz w:val="50"/>
+          <w:szCs w:val="50"/>
+          <w:lang w:val="en-US"/>
+        </w:rPr>
+        <w:t>guideline</w:t>
+      </w:r>
+      <w:r>
+        <w:rPr>
+          <w:b/>
+          <w:sz w:val="50"/>
+          <w:szCs w:val="50"/>
+          <w:lang w:val="en-US"/>
+        </w:rPr>
+        <w:t xml:space="preserve"> for </w:t>
+      </w:r>
+      <w:proofErr w:type="spellStart"/>
+      <w:r>
+        <w:rPr>
+          <w:b/>
+          <w:sz w:val="50"/>
+          <w:szCs w:val="50"/>
+          <w:lang w:val="en-US"/>
+        </w:rPr>
+        <w:t>Booktera</w:t>
+      </w:r>
+      <w:proofErr w:type="spellEnd"/>
+    </w:p>
+    <w:p>
+      <w:pPr>
         <w:pStyle w:val="Cmsor1"/>
-        <w:spacing w:after="240"/>
-        <w:jc w:val="center"/>
-        <w:rPr>
-          <w:lang w:val="en-US"/>
-        </w:rPr>
-      </w:pPr>
-      <w:r>
-        <w:rPr>
-          <w:lang w:val="en-US"/>
-        </w:rPr>
-        <w:t xml:space="preserve">Installation </w:t>
-      </w:r>
-      <w:r>
-        <w:rPr>
-          <w:lang w:val="en-US"/>
-        </w:rPr>
-        <w:t>guideline</w:t>
-      </w:r>
-      <w:r>
-        <w:rPr>
-          <w:lang w:val="en-US"/>
-        </w:rPr>
-        <w:t xml:space="preserve"> for </w:t>
-      </w:r>
-      <w:proofErr w:type="spellStart"/>
-      <w:r>
-        <w:rPr>
-          <w:lang w:val="en-US"/>
-        </w:rPr>
-        <w:t>Booktera</w:t>
-      </w:r>
-      <w:proofErr w:type="spellEnd"/>
-    </w:p>
-    <w:p>
-      <w:pPr>
-        <w:pStyle w:val="Cmsor2"/>
-        <w:spacing w:after="240"/>
         <w:rPr>
           <w:lang w:val="en-US"/>
         </w:rPr>
@@ -227,78 +239,21 @@
       <w:pPr>
         <w:pStyle w:val="Listaszerbekezds"/>
         <w:numPr>
-          <w:ilvl w:val="2"/>
+          <w:ilvl w:val="0"/>
           <w:numId w:val="2"/>
         </w:numPr>
-        <w:rPr>
-          <w:lang w:val="en-US"/>
-        </w:rPr>
-      </w:pPr>
-      <w:r>
-        <w:rPr>
-          <w:lang w:val="en-US"/>
-        </w:rPr>
-        <w:t>Windows Phone 8 Emulator</w:t>
-      </w:r>
-      <w:r>
-        <w:rPr>
-          <w:lang w:val="en-US"/>
-        </w:rPr>
-        <w:t xml:space="preserve"> (or WP8 device)</w:t>
-      </w:r>
-    </w:p>
-    <w:p>
-      <w:pPr>
-        <w:pStyle w:val="Listaszerbekezds"/>
-        <w:numPr>
-          <w:ilvl w:val="2"/>
-          <w:numId w:val="2"/>
-        </w:numPr>
-        <w:rPr>
-          <w:lang w:val="en-US"/>
-        </w:rPr>
-      </w:pPr>
-      <w:r>
-        <w:rPr>
-          <w:lang w:val="en-US"/>
-        </w:rPr>
-        <w:t>The requirements for the Emulator:</w:t>
-      </w:r>
-    </w:p>
-    <w:p>
-      <w:pPr>
-        <w:pStyle w:val="Listaszerbekezds"/>
-        <w:numPr>
-          <w:ilvl w:val="3"/>
-          <w:numId w:val="2"/>
-        </w:numPr>
-        <w:rPr>
-          <w:lang w:val="en-US"/>
-        </w:rPr>
-      </w:pPr>
-      <w:r>
-        <w:rPr>
-          <w:lang w:val="en-US"/>
-        </w:rPr>
-        <w:t>Windows 8 Pro edition or greater</w:t>
-      </w:r>
-    </w:p>
-    <w:p>
-      <w:pPr>
-        <w:pStyle w:val="Listaszerbekezds"/>
-        <w:numPr>
-          <w:ilvl w:val="3"/>
-          <w:numId w:val="2"/>
-        </w:numPr>
-        <w:rPr>
-          <w:lang w:val="en-US"/>
-        </w:rPr>
-      </w:pPr>
-      <w:r>
-        <w:rPr>
-          <w:lang w:val="en-US"/>
-        </w:rPr>
-        <w:t>Requires a processor that supports Second Level Address Translation (SLAT)</w:t>
+        <w:spacing w:before="240" w:after="0"/>
+        <w:rPr>
+          <w:u w:val="single"/>
+          <w:lang w:val="en-US"/>
+        </w:rPr>
+      </w:pPr>
+      <w:r>
+        <w:rPr>
+          <w:u w:val="single"/>
+          <w:lang w:val="en-US"/>
+        </w:rPr>
+        <w:t>Windows 8.1 client</w:t>
       </w:r>
     </w:p>
     <w:p>
@@ -308,20 +263,79 @@
           <w:ilvl w:val="1"/>
           <w:numId w:val="2"/>
         </w:numPr>
-        <w:rPr>
-          <w:color w:val="FF0000"/>
-          <w:lang w:val="en-US"/>
-        </w:rPr>
-      </w:pPr>
-      <w:proofErr w:type="gramStart"/>
-      <w:r>
-        <w:rPr>
-          <w:color w:val="FF0000"/>
-          <w:lang w:val="en-US"/>
-        </w:rPr>
-        <w:t>TODO ?</w:t>
-      </w:r>
-      <w:proofErr w:type="gramEnd"/>
+        <w:spacing w:before="240" w:after="0"/>
+        <w:rPr>
+          <w:i/>
+          <w:lang w:val="en-US"/>
+        </w:rPr>
+      </w:pPr>
+      <w:r>
+        <w:rPr>
+          <w:i/>
+          <w:lang w:val="en-US"/>
+        </w:rPr>
+        <w:t>(nothing</w:t>
+      </w:r>
+      <w:r>
+        <w:rPr>
+          <w:i/>
+          <w:lang w:val="en-US"/>
+        </w:rPr>
+        <w:t xml:space="preserve"> extra</w:t>
+      </w:r>
+      <w:r>
+        <w:rPr>
+          <w:i/>
+          <w:lang w:val="en-US"/>
+        </w:rPr>
+        <w:t>)</w:t>
+      </w:r>
+    </w:p>
+    <w:p>
+      <w:pPr>
+        <w:spacing w:before="240" w:after="0"/>
+        <w:rPr>
+          <w:b/>
+          <w:lang w:val="en-US"/>
+        </w:rPr>
+      </w:pPr>
+      <w:r>
+        <w:rPr>
+          <w:b/>
+          <w:lang w:val="en-US"/>
+        </w:rPr>
+        <w:t>Java based components</w:t>
+      </w:r>
+    </w:p>
+    <w:p>
+      <w:pPr>
+        <w:pStyle w:val="Listaszerbekezds"/>
+        <w:numPr>
+          <w:ilvl w:val="1"/>
+          <w:numId w:val="2"/>
+        </w:numPr>
+        <w:rPr>
+          <w:lang w:val="en-US"/>
+        </w:rPr>
+      </w:pPr>
+      <w:r>
+        <w:rPr>
+          <w:lang w:val="en-US"/>
+        </w:rPr>
+        <w:t xml:space="preserve">Java </w:t>
+      </w:r>
+      <w:r>
+        <w:rPr>
+          <w:lang w:val="en-US"/>
+        </w:rPr>
+        <w:t xml:space="preserve">SE </w:t>
+      </w:r>
+      <w:r>
+        <w:rPr>
+          <w:lang w:val="en-US"/>
+        </w:rPr>
+        <w:t>Development Kit 1.8</w:t>
+      </w:r>
     </w:p>
     <w:p>
       <w:pPr>
@@ -341,7 +355,14 @@
           <w:u w:val="single"/>
           <w:lang w:val="en-US"/>
         </w:rPr>
-        <w:t>Windows 8.1 client</w:t>
+        <w:t>Play web server</w:t>
+      </w:r>
+      <w:r>
+        <w:rPr>
+          <w:u w:val="single"/>
+          <w:lang w:val="en-US"/>
+        </w:rPr>
+        <w:t xml:space="preserve"> </w:t>
       </w:r>
     </w:p>
     <w:p>
@@ -351,48 +372,21 @@
           <w:ilvl w:val="1"/>
           <w:numId w:val="2"/>
         </w:numPr>
-        <w:spacing w:before="240" w:after="0"/>
-        <w:rPr>
-          <w:i/>
-          <w:lang w:val="en-US"/>
-        </w:rPr>
-      </w:pPr>
-      <w:r>
-        <w:rPr>
-          <w:i/>
-          <w:lang w:val="en-US"/>
-        </w:rPr>
-        <w:t>(nothing</w:t>
-      </w:r>
-      <w:r>
-        <w:rPr>
-          <w:i/>
-          <w:lang w:val="en-US"/>
-        </w:rPr>
-        <w:t xml:space="preserve"> extra</w:t>
-      </w:r>
-      <w:r>
-        <w:rPr>
-          <w:i/>
-          <w:lang w:val="en-US"/>
-        </w:rPr>
-        <w:t>)</w:t>
-      </w:r>
-    </w:p>
-    <w:p>
-      <w:pPr>
-        <w:spacing w:before="240" w:after="0"/>
-        <w:rPr>
-          <w:b/>
-          <w:lang w:val="en-US"/>
-        </w:rPr>
-      </w:pPr>
-      <w:r>
-        <w:rPr>
-          <w:b/>
-          <w:lang w:val="en-US"/>
-        </w:rPr>
-        <w:t>Java based components</w:t>
+        <w:rPr>
+          <w:lang w:val="en-US"/>
+        </w:rPr>
+      </w:pPr>
+      <w:r>
+        <w:rPr>
+          <w:lang w:val="en-US"/>
+        </w:rPr>
+        <w:t>Play Framework 2.3.</w:t>
+      </w:r>
+      <w:r>
+        <w:rPr>
+          <w:lang w:val="en-US"/>
+        </w:rPr>
+        <w:t>0 (= activator 1.2.2)</w:t>
       </w:r>
     </w:p>
     <w:p>
@@ -410,19 +404,7 @@
         <w:rPr>
           <w:lang w:val="en-US"/>
         </w:rPr>
-        <w:t xml:space="preserve">Java </w:t>
-      </w:r>
-      <w:r>
-        <w:rPr>
-          <w:lang w:val="en-US"/>
-        </w:rPr>
-        <w:t xml:space="preserve">SE </w:t>
-      </w:r>
-      <w:r>
-        <w:rPr>
-          <w:lang w:val="en-US"/>
-        </w:rPr>
-        <w:t>Development Kit 1.8</w:t>
+        <w:t>Apache Maven 3.2.3</w:t>
       </w:r>
     </w:p>
     <w:p>
@@ -443,14 +425,7 @@
           <w:u w:val="single"/>
           <w:lang w:val="en-US"/>
         </w:rPr>
-        <w:t>Play web server</w:t>
-      </w:r>
-      <w:r>
-        <w:rPr>
-          <w:u w:val="single"/>
-          <w:lang w:val="en-US"/>
-        </w:rPr>
-        <w:t xml:space="preserve"> </w:t>
+        <w:t xml:space="preserve">Android client </w:t>
       </w:r>
     </w:p>
     <w:p>
@@ -468,13 +443,14 @@
         <w:rPr>
           <w:lang w:val="en-US"/>
         </w:rPr>
-        <w:t>Play Framework 2.3.</w:t>
-      </w:r>
-      <w:r>
-        <w:rPr>
-          <w:lang w:val="en-US"/>
-        </w:rPr>
-        <w:t>0 (= activator 1.2.2)</w:t>
+        <w:t>IntelliJ IDEA 13</w:t>
+      </w:r>
+      <w:r>
+        <w:rPr>
+          <w:rStyle w:val="Lbjegyzet-hivatkozs"/>
+          <w:lang w:val="en-US"/>
+        </w:rPr>
+        <w:footnoteReference w:id="1"/>
       </w:r>
     </w:p>
     <w:p>
@@ -492,76 +468,12 @@
         <w:rPr>
           <w:lang w:val="en-US"/>
         </w:rPr>
-        <w:t>Apache Maven 3.2.3</w:t>
-      </w:r>
-    </w:p>
-    <w:p>
-      <w:pPr>
-        <w:pStyle w:val="Listaszerbekezds"/>
-        <w:numPr>
-          <w:ilvl w:val="0"/>
-          <w:numId w:val="2"/>
-        </w:numPr>
-        <w:spacing w:before="240" w:after="0"/>
-        <w:rPr>
-          <w:u w:val="single"/>
-          <w:lang w:val="en-US"/>
-        </w:rPr>
-      </w:pPr>
-      <w:r>
-        <w:rPr>
-          <w:u w:val="single"/>
-          <w:lang w:val="en-US"/>
-        </w:rPr>
-        <w:t xml:space="preserve">Android client </w:t>
-      </w:r>
-    </w:p>
-    <w:p>
-      <w:pPr>
-        <w:pStyle w:val="Listaszerbekezds"/>
-        <w:numPr>
-          <w:ilvl w:val="1"/>
-          <w:numId w:val="2"/>
-        </w:numPr>
-        <w:rPr>
-          <w:lang w:val="en-US"/>
-        </w:rPr>
-      </w:pPr>
-      <w:r>
-        <w:rPr>
-          <w:lang w:val="en-US"/>
-        </w:rPr>
-        <w:t>IntelliJ IDEA 13</w:t>
-      </w:r>
-      <w:r>
-        <w:rPr>
-          <w:rStyle w:val="Lbjegyzet-hivatkozs"/>
-          <w:lang w:val="en-US"/>
-        </w:rPr>
-        <w:footnoteReference w:id="1"/>
-      </w:r>
-    </w:p>
-    <w:p>
-      <w:pPr>
-        <w:pStyle w:val="Listaszerbekezds"/>
-        <w:numPr>
-          <w:ilvl w:val="1"/>
-          <w:numId w:val="2"/>
-        </w:numPr>
-        <w:rPr>
-          <w:lang w:val="en-US"/>
-        </w:rPr>
-      </w:pPr>
-      <w:r>
-        <w:rPr>
-          <w:lang w:val="en-US"/>
-        </w:rPr>
         <w:t>Android SDK Tools r24.1.2</w:t>
       </w:r>
     </w:p>
     <w:p>
       <w:pPr>
-        <w:pStyle w:val="Cmsor2"/>
+        <w:pStyle w:val="Cmsor1"/>
         <w:rPr>
           <w:lang w:val="en-US"/>
         </w:rPr>
@@ -812,7 +724,6 @@
           <w:b/>
           <w:lang w:val="en-US"/>
         </w:rPr>
-        <w:lastRenderedPageBreak/>
         <w:t>Copy</w:t>
       </w:r>
       <w:r>
@@ -874,6 +785,7 @@
           <w:b/>
           <w:lang w:val="en-US"/>
         </w:rPr>
+        <w:lastRenderedPageBreak/>
         <w:t>Start</w:t>
       </w:r>
       <w:r>
@@ -1594,7 +1506,7 @@
     </w:p>
     <w:p>
       <w:pPr>
-        <w:pStyle w:val="Cmsor4"/>
+        <w:pStyle w:val="Cmsor2"/>
         <w:rPr>
           <w:lang w:val="en-US"/>
         </w:rPr>
@@ -2105,7 +2017,6 @@
         <w:rPr>
           <w:lang w:val="en-US"/>
         </w:rPr>
-        <w:lastRenderedPageBreak/>
         <w:t>This is an archive file. Decompress it’s content directly to here:</w:t>
       </w:r>
       <w:r>
@@ -2174,15 +2085,16 @@
     </w:p>
     <w:p>
       <w:pPr>
-        <w:pStyle w:val="Cmsor2"/>
-        <w:rPr>
-          <w:lang w:val="en-US"/>
-        </w:rPr>
-      </w:pPr>
-      <w:r>
-        <w:rPr>
-          <w:lang w:val="en-US"/>
-        </w:rPr>
+        <w:pStyle w:val="Cmsor1"/>
+        <w:rPr>
+          <w:lang w:val="en-US"/>
+        </w:rPr>
+      </w:pPr>
+      <w:r>
+        <w:rPr>
+          <w:lang w:val="en-US"/>
+        </w:rPr>
+        <w:lastRenderedPageBreak/>
         <w:t>Initialize the ground for the applications</w:t>
       </w:r>
     </w:p>
@@ -2368,14 +2280,7 @@
         <w:rPr>
           <w:lang w:val="en-US"/>
         </w:rPr>
-        <w:t xml:space="preserve">these modules all depend on the WCF </w:t>
-      </w:r>
-      <w:proofErr w:type="gramStart"/>
-      <w:r>
-        <w:rPr>
-          <w:lang w:val="en-US"/>
-        </w:rPr>
-        <w:t>modul</w:t>
+        <w:t>these modules all depend on the WCF modul</w:t>
       </w:r>
       <w:r>
         <w:rPr>
@@ -2383,7 +2288,6 @@
         </w:rPr>
         <w:t>e</w:t>
       </w:r>
-      <w:proofErr w:type="gramEnd"/>
       <w:r>
         <w:rPr>
           <w:lang w:val="en-US"/>
@@ -2403,7 +2307,7 @@
           <w:lang w:eastAsia="hu-HU"/>
         </w:rPr>
         <w:drawing>
-          <wp:inline distT="0" distB="0" distL="0" distR="0" wp14:anchorId="2C0EEE47" wp14:editId="53D7EF83">
+          <wp:inline distT="0" distB="0" distL="0" distR="0" wp14:anchorId="5720DD64" wp14:editId="22DA32CD">
             <wp:extent cx="5731510" cy="3975317"/>
             <wp:effectExtent l="0" t="0" r="2540" b="6350"/>
             <wp:docPr id="5" name="Kép 5"/>
@@ -2687,21 +2591,21 @@
         <w:rPr>
           <w:lang w:val="en-US"/>
         </w:rPr>
+        <w:t>To start the ASP.NET MVC 4 web application, simply run the WEB project (right click, set as startup project, ctrl+F5)</w:t>
+      </w:r>
+    </w:p>
+    <w:p>
+      <w:pPr>
+        <w:pStyle w:val="Cmsor2"/>
+        <w:rPr>
+          <w:lang w:val="en-US"/>
+        </w:rPr>
+      </w:pPr>
+      <w:r>
+        <w:rPr>
+          <w:lang w:val="en-US"/>
+        </w:rPr>
         <w:lastRenderedPageBreak/>
-        <w:t>To start the ASP.NET MVC 4 web application, simply run the WEB project (right click, set as startup project, ctrl+F5)</w:t>
-      </w:r>
-    </w:p>
-    <w:p>
-      <w:pPr>
-        <w:pStyle w:val="Cmsor4"/>
-        <w:rPr>
-          <w:lang w:val="en-US"/>
-        </w:rPr>
-      </w:pPr>
-      <w:r>
-        <w:rPr>
-          <w:lang w:val="en-US"/>
-        </w:rPr>
         <w:t>Troubleshooting</w:t>
       </w:r>
     </w:p>
@@ -3482,6 +3386,132 @@
     </w:p>
     <w:p>
       <w:pPr>
+        <w:pStyle w:val="Cmsor1"/>
+        <w:rPr>
+          <w:lang w:val="en-US"/>
+        </w:rPr>
+      </w:pPr>
+      <w:r>
+        <w:rPr>
+          <w:lang w:val="en-US"/>
+        </w:rPr>
+        <w:t>Mock users and passwords</w:t>
+      </w:r>
+    </w:p>
+    <w:p>
+      <w:pPr>
+        <w:spacing w:before="240"/>
+        <w:rPr>
+          <w:lang w:val="en-US"/>
+        </w:rPr>
+      </w:pPr>
+      <w:r>
+        <w:rPr>
+          <w:lang w:val="en-US"/>
+        </w:rPr>
+        <w:t>The application has many mock users</w:t>
+      </w:r>
+      <w:r>
+        <w:rPr>
+          <w:lang w:val="en-US"/>
+        </w:rPr>
+        <w:t>, you can sing in with any of them</w:t>
+      </w:r>
+      <w:r>
+        <w:rPr>
+          <w:lang w:val="en-US"/>
+        </w:rPr>
+        <w:t>.</w:t>
+      </w:r>
+      <w:r>
+        <w:rPr>
+          <w:lang w:val="en-US"/>
+        </w:rPr>
+        <w:br/>
+      </w:r>
+      <w:r>
+        <w:rPr>
+          <w:lang w:val="en-US"/>
+        </w:rPr>
+        <w:t>All of them have the password: "</w:t>
+      </w:r>
+      <w:r>
+        <w:rPr>
+          <w:b/>
+          <w:lang w:val="en-US"/>
+        </w:rPr>
+        <w:t>asdqwe123</w:t>
+      </w:r>
+      <w:r>
+        <w:rPr>
+          <w:lang w:val="en-US"/>
+        </w:rPr>
+        <w:t>".</w:t>
+      </w:r>
+      <w:r>
+        <w:rPr>
+          <w:lang w:val="en-US"/>
+        </w:rPr>
+        <w:br/>
+      </w:r>
+      <w:r>
+        <w:rPr>
+          <w:lang w:val="en-US"/>
+        </w:rPr>
+        <w:t>An example username is: "</w:t>
+      </w:r>
+      <w:proofErr w:type="spellStart"/>
+      <w:r>
+        <w:rPr>
+          <w:b/>
+          <w:lang w:val="en-US"/>
+        </w:rPr>
+        <w:t>ZomiDudu</w:t>
+      </w:r>
+      <w:proofErr w:type="spellEnd"/>
+      <w:r>
+        <w:rPr>
+          <w:lang w:val="en-US"/>
+        </w:rPr>
+        <w:t>"</w:t>
+      </w:r>
+    </w:p>
+    <w:p>
+      <w:pPr>
+        <w:pStyle w:val="Cmsor1"/>
+        <w:rPr>
+          <w:lang w:val="en-US"/>
+        </w:rPr>
+      </w:pPr>
+      <w:r>
+        <w:rPr>
+          <w:lang w:val="en-US"/>
+        </w:rPr>
+        <w:t>Setup</w:t>
+      </w:r>
+      <w:r>
+        <w:rPr>
+          <w:lang w:val="en-US"/>
+        </w:rPr>
+        <w:t xml:space="preserve"> and run</w:t>
+      </w:r>
+      <w:r>
+        <w:rPr>
+          <w:lang w:val="en-US"/>
+        </w:rPr>
+        <w:t xml:space="preserve"> </w:t>
+      </w:r>
+      <w:proofErr w:type="spellStart"/>
+      <w:r>
+        <w:rPr>
+          <w:lang w:val="en-US"/>
+        </w:rPr>
+        <w:t>subapplications</w:t>
+      </w:r>
+      <w:proofErr w:type="spellEnd"/>
+    </w:p>
+    <w:p>
+      <w:pPr>
         <w:pStyle w:val="Cmsor2"/>
         <w:rPr>
           <w:lang w:val="en-US"/>
@@ -3491,7 +3521,7 @@
         <w:rPr>
           <w:lang w:val="en-US"/>
         </w:rPr>
-        <w:t>Mock users and passwords</w:t>
+        <w:t>Play</w:t>
       </w:r>
     </w:p>
     <w:p>
@@ -3505,91 +3535,21 @@
         <w:rPr>
           <w:lang w:val="en-US"/>
         </w:rPr>
-        <w:t>The application has many mock users</w:t>
-      </w:r>
-      <w:r>
-        <w:rPr>
-          <w:lang w:val="en-US"/>
-        </w:rPr>
-        <w:t>, you can sing in with any of them</w:t>
-      </w:r>
-      <w:r>
-        <w:rPr>
-          <w:lang w:val="en-US"/>
-        </w:rPr>
-        <w:t>.</w:t>
-      </w:r>
-      <w:r>
-        <w:rPr>
-          <w:lang w:val="en-US"/>
-        </w:rPr>
-        <w:br/>
-      </w:r>
-      <w:r>
-        <w:rPr>
-          <w:lang w:val="en-US"/>
-        </w:rPr>
-        <w:t>All of them have the password: "</w:t>
-      </w:r>
-      <w:r>
-        <w:rPr>
-          <w:b/>
-          <w:lang w:val="en-US"/>
-        </w:rPr>
-        <w:t>asdqwe123</w:t>
-      </w:r>
-      <w:r>
-        <w:rPr>
-          <w:lang w:val="en-US"/>
-        </w:rPr>
-        <w:t>".</w:t>
-      </w:r>
-      <w:r>
-        <w:rPr>
-          <w:lang w:val="en-US"/>
-        </w:rPr>
-        <w:br/>
-      </w:r>
-      <w:r>
-        <w:rPr>
-          <w:lang w:val="en-US"/>
-        </w:rPr>
-        <w:t>An example username is: "</w:t>
-      </w:r>
-      <w:proofErr w:type="spellStart"/>
-      <w:r>
-        <w:rPr>
-          <w:b/>
-          <w:lang w:val="en-US"/>
-        </w:rPr>
-        <w:t>ZomiDudu</w:t>
-      </w:r>
-      <w:proofErr w:type="spellEnd"/>
-      <w:r>
-        <w:rPr>
-          <w:lang w:val="en-US"/>
-        </w:rPr>
-        <w:t>"</w:t>
-      </w:r>
-    </w:p>
-    <w:p>
-      <w:pPr>
-        <w:pStyle w:val="Cmsor2"/>
-        <w:rPr>
-          <w:lang w:val="en-US"/>
-        </w:rPr>
-      </w:pPr>
-      <w:r>
-        <w:rPr>
-          <w:lang w:val="en-US"/>
-        </w:rPr>
-        <w:t>Setup</w:t>
-      </w:r>
-      <w:r>
-        <w:rPr>
-          <w:lang w:val="en-US"/>
-        </w:rPr>
-        <w:t xml:space="preserve"> and run</w:t>
+        <w:t xml:space="preserve">This section covers the necessary steps to be able to try out the </w:t>
+      </w:r>
+      <w:proofErr w:type="spellStart"/>
+      <w:r>
+        <w:rPr>
+          <w:lang w:val="en-US"/>
+        </w:rPr>
+        <w:t>WebPlay</w:t>
+      </w:r>
+      <w:proofErr w:type="spellEnd"/>
+      <w:r>
+        <w:rPr>
+          <w:lang w:val="en-US"/>
+        </w:rPr>
+        <w:t xml:space="preserve"> project.</w:t>
       </w:r>
       <w:r>
         <w:rPr>
@@ -3597,138 +3557,82 @@
         </w:rPr>
         <w:t xml:space="preserve"> </w:t>
       </w:r>
-      <w:proofErr w:type="spellStart"/>
-      <w:r>
-        <w:rPr>
-          <w:lang w:val="en-US"/>
-        </w:rPr>
-        <w:t>subapplications</w:t>
-      </w:r>
-      <w:proofErr w:type="spellEnd"/>
+      <w:r>
+        <w:rPr>
+          <w:lang w:val="en-US"/>
+        </w:rPr>
+        <w:t xml:space="preserve">If you also want to use an IDE for </w:t>
+      </w:r>
+      <w:r>
+        <w:rPr>
+          <w:lang w:val="en-US"/>
+        </w:rPr>
+        <w:t>it</w:t>
+      </w:r>
+      <w:r>
+        <w:rPr>
+          <w:lang w:val="en-US"/>
+        </w:rPr>
+        <w:t xml:space="preserve">, you can find an internal guideline </w:t>
+      </w:r>
+      <w:r>
+        <w:rPr>
+          <w:lang w:val="en-US"/>
+        </w:rPr>
+        <w:t>next to</w:t>
+      </w:r>
+      <w:r>
+        <w:rPr>
+          <w:lang w:val="en-US"/>
+        </w:rPr>
+        <w:t xml:space="preserve"> this document: "</w:t>
+      </w:r>
+      <w:r>
+        <w:rPr>
+          <w:i/>
+          <w:lang w:val="en-US"/>
+        </w:rPr>
+        <w:t>Play/H</w:t>
+      </w:r>
+      <w:r>
+        <w:rPr>
+          <w:i/>
+          <w:lang w:val="en-US"/>
+        </w:rPr>
+        <w:t xml:space="preserve">ow to import </w:t>
+      </w:r>
+      <w:proofErr w:type="spellStart"/>
+      <w:r>
+        <w:rPr>
+          <w:i/>
+          <w:lang w:val="en-US"/>
+        </w:rPr>
+        <w:t>WebPlay</w:t>
+      </w:r>
+      <w:proofErr w:type="spellEnd"/>
+      <w:r>
+        <w:rPr>
+          <w:i/>
+          <w:lang w:val="en-US"/>
+        </w:rPr>
+        <w:t xml:space="preserve"> project into IntelliJ.docx</w:t>
+      </w:r>
+      <w:r>
+        <w:rPr>
+          <w:lang w:val="en-US"/>
+        </w:rPr>
+        <w:t xml:space="preserve">". </w:t>
+      </w:r>
+      <w:r>
+        <w:rPr>
+          <w:lang w:val="en-US"/>
+        </w:rPr>
+        <w:t>This was made for own use, so it’s not too verbose. After all, you do not need any IDE to try out this project.</w:t>
+      </w:r>
     </w:p>
     <w:p>
       <w:pPr>
         <w:pStyle w:val="Cmsor3"/>
-        <w:rPr>
-          <w:lang w:val="en-US"/>
-        </w:rPr>
-      </w:pPr>
-      <w:r>
-        <w:rPr>
-          <w:lang w:val="en-US"/>
-        </w:rPr>
-        <w:t>Play</w:t>
-      </w:r>
-    </w:p>
-    <w:p>
-      <w:pPr>
-        <w:spacing w:before="240"/>
-        <w:rPr>
-          <w:lang w:val="en-US"/>
-        </w:rPr>
-      </w:pPr>
-      <w:r>
-        <w:rPr>
-          <w:lang w:val="en-US"/>
-        </w:rPr>
-        <w:t xml:space="preserve">This section covers the necessary steps to be able to try out the </w:t>
-      </w:r>
-      <w:proofErr w:type="spellStart"/>
-      <w:r>
-        <w:rPr>
-          <w:lang w:val="en-US"/>
-        </w:rPr>
-        <w:t>WebPlay</w:t>
-      </w:r>
-      <w:proofErr w:type="spellEnd"/>
-      <w:r>
-        <w:rPr>
-          <w:lang w:val="en-US"/>
-        </w:rPr>
-        <w:t xml:space="preserve"> project.</w:t>
-      </w:r>
-      <w:r>
-        <w:rPr>
-          <w:lang w:val="en-US"/>
-        </w:rPr>
-        <w:t xml:space="preserve"> </w:t>
-      </w:r>
-      <w:r>
-        <w:rPr>
-          <w:lang w:val="en-US"/>
-        </w:rPr>
-        <w:t xml:space="preserve">If you also want to use an IDE for </w:t>
-      </w:r>
-      <w:r>
-        <w:rPr>
-          <w:lang w:val="en-US"/>
-        </w:rPr>
-        <w:t>it</w:t>
-      </w:r>
-      <w:r>
-        <w:rPr>
-          <w:lang w:val="en-US"/>
-        </w:rPr>
-        <w:t xml:space="preserve">, you can find an internal guideline </w:t>
-      </w:r>
-      <w:r>
-        <w:rPr>
-          <w:lang w:val="en-US"/>
-        </w:rPr>
-        <w:t>next to</w:t>
-      </w:r>
-      <w:r>
-        <w:rPr>
-          <w:lang w:val="en-US"/>
-        </w:rPr>
-        <w:t xml:space="preserve"> this document: "</w:t>
-      </w:r>
-      <w:r>
-        <w:rPr>
-          <w:i/>
-          <w:lang w:val="en-US"/>
-        </w:rPr>
-        <w:t>Play/H</w:t>
-      </w:r>
-      <w:r>
-        <w:rPr>
-          <w:i/>
-          <w:lang w:val="en-US"/>
-        </w:rPr>
-        <w:t xml:space="preserve">ow to import </w:t>
-      </w:r>
-      <w:proofErr w:type="spellStart"/>
-      <w:r>
-        <w:rPr>
-          <w:i/>
-          <w:lang w:val="en-US"/>
-        </w:rPr>
-        <w:t>WebPlay</w:t>
-      </w:r>
-      <w:proofErr w:type="spellEnd"/>
-      <w:r>
-        <w:rPr>
-          <w:i/>
-          <w:lang w:val="en-US"/>
-        </w:rPr>
-        <w:t xml:space="preserve"> project into IntelliJ.docx</w:t>
-      </w:r>
-      <w:r>
-        <w:rPr>
-          <w:lang w:val="en-US"/>
-        </w:rPr>
-        <w:t xml:space="preserve">". </w:t>
-      </w:r>
-      <w:r>
-        <w:rPr>
-          <w:lang w:val="en-US"/>
-        </w:rPr>
-        <w:t>This was made for own use, so it’s not too verbose. After all, you do not need any IDE to try out this project.</w:t>
-      </w:r>
-    </w:p>
-    <w:p>
-      <w:pPr>
-        <w:pStyle w:val="Cmsor4"/>
         <w:rPr>
           <w:lang w:val="en-US"/>
         </w:rPr>
@@ -3974,7 +3878,7 @@
     </w:p>
     <w:p>
       <w:pPr>
-        <w:pStyle w:val="Cmsor4"/>
+        <w:pStyle w:val="Cmsor3"/>
         <w:rPr>
           <w:lang w:val="en-US"/>
         </w:rPr>
@@ -4550,7 +4454,7 @@
           <w:lang w:eastAsia="hu-HU"/>
         </w:rPr>
         <w:drawing>
-          <wp:inline distT="0" distB="0" distL="0" distR="0">
+          <wp:inline distT="0" distB="0" distL="0" distR="0" wp14:anchorId="7F1CD4DB" wp14:editId="101ECCFF">
             <wp:extent cx="5734050" cy="1733550"/>
             <wp:effectExtent l="0" t="0" r="0" b="0"/>
             <wp:docPr id="7" name="Kép 7"/>
@@ -4646,7 +4550,7 @@
     </w:p>
     <w:p>
       <w:pPr>
-        <w:pStyle w:val="Cmsor4"/>
+        <w:pStyle w:val="Cmsor3"/>
         <w:rPr>
           <w:lang w:val="en-US"/>
         </w:rPr>
@@ -4754,23 +4658,23 @@
     </w:p>
     <w:p>
       <w:pPr>
+        <w:pStyle w:val="Cmsor2"/>
+        <w:rPr>
+          <w:lang w:val="en-US"/>
+        </w:rPr>
+      </w:pPr>
+      <w:bookmarkStart w:id="1" w:name="_Ref417126418"/>
+      <w:r>
+        <w:rPr>
+          <w:lang w:val="en-US"/>
+        </w:rPr>
+        <w:t>Setup for mobile clients</w:t>
+      </w:r>
+      <w:bookmarkEnd w:id="1"/>
+    </w:p>
+    <w:p>
+      <w:pPr>
         <w:pStyle w:val="Cmsor3"/>
-        <w:rPr>
-          <w:lang w:val="en-US"/>
-        </w:rPr>
-      </w:pPr>
-      <w:bookmarkStart w:id="1" w:name="_Ref417126418"/>
-      <w:r>
-        <w:rPr>
-          <w:lang w:val="en-US"/>
-        </w:rPr>
-        <w:t>Setup for mobile clients</w:t>
-      </w:r>
-      <w:bookmarkEnd w:id="1"/>
-    </w:p>
-    <w:p>
-      <w:pPr>
-        <w:pStyle w:val="Cmsor4"/>
         <w:rPr>
           <w:lang w:val="en-US"/>
         </w:rPr>
@@ -5256,8 +5160,6 @@
         <w:lastRenderedPageBreak/>
         <w:t>&lt;sites&gt;</w:t>
       </w:r>
-      <w:bookmarkStart w:id="2" w:name="_GoBack"/>
-      <w:bookmarkEnd w:id="2"/>
     </w:p>
     <w:p>
       <w:pPr>
@@ -7176,7 +7078,7 @@
     </w:p>
     <w:p>
       <w:pPr>
-        <w:pStyle w:val="Cmsor4"/>
+        <w:pStyle w:val="Cmsor3"/>
         <w:rPr>
           <w:lang w:val="en-US"/>
         </w:rPr>
@@ -7380,7 +7282,7 @@
     </w:p>
     <w:p>
       <w:pPr>
-        <w:pStyle w:val="Cmsor4"/>
+        <w:pStyle w:val="Cmsor3"/>
         <w:rPr>
           <w:lang w:val="en-US"/>
         </w:rPr>
@@ -7450,6 +7352,141 @@
     </w:p>
     <w:p>
       <w:pPr>
+        <w:pStyle w:val="Cmsor2"/>
+        <w:rPr>
+          <w:lang w:val="en-US"/>
+        </w:rPr>
+      </w:pPr>
+      <w:r>
+        <w:rPr>
+          <w:lang w:val="en-US"/>
+        </w:rPr>
+        <w:t>Windows Phone</w:t>
+      </w:r>
+    </w:p>
+    <w:p>
+      <w:pPr>
+        <w:spacing w:before="240"/>
+        <w:rPr>
+          <w:lang w:val="en-US"/>
+        </w:rPr>
+      </w:pPr>
+      <w:r>
+        <w:rPr>
+          <w:lang w:val="en-US"/>
+        </w:rPr>
+        <w:t>Y</w:t>
+      </w:r>
+      <w:r>
+        <w:rPr>
+          <w:lang w:val="en-US"/>
+        </w:rPr>
+        <w:t xml:space="preserve">ou have to download and install the </w:t>
+      </w:r>
+      <w:r>
+        <w:rPr>
+          <w:b/>
+          <w:lang w:val="en-US"/>
+        </w:rPr>
+        <w:t>Windows Phone SDK 8.0</w:t>
+      </w:r>
+      <w:r>
+        <w:rPr>
+          <w:rStyle w:val="Lbjegyzet-hivatkozs"/>
+          <w:b/>
+          <w:lang w:val="en-US"/>
+        </w:rPr>
+        <w:footnoteReference w:id="4"/>
+      </w:r>
+      <w:r>
+        <w:rPr>
+          <w:lang w:val="en-US"/>
+        </w:rPr>
+        <w:t xml:space="preserve">, and complete the </w:t>
+      </w:r>
+      <w:r>
+        <w:rPr>
+          <w:lang w:val="en-US"/>
+        </w:rPr>
+        <w:t>”</w:t>
+      </w:r>
+      <w:r>
+        <w:rPr>
+          <w:i/>
+          <w:lang w:val="en-US"/>
+        </w:rPr>
+        <w:fldChar w:fldCharType="begin"/>
+      </w:r>
+      <w:r>
+        <w:rPr>
+          <w:i/>
+          <w:lang w:val="en-US"/>
+        </w:rPr>
+        <w:instrText xml:space="preserve"> REF _Ref417126418 \h </w:instrText>
+      </w:r>
+      <w:r>
+        <w:rPr>
+          <w:i/>
+          <w:lang w:val="en-US"/>
+        </w:rPr>
+        <w:instrText xml:space="preserve"> \* MERGEFORMAT </w:instrText>
+      </w:r>
+      <w:r>
+        <w:rPr>
+          <w:i/>
+          <w:lang w:val="en-US"/>
+        </w:rPr>
+      </w:r>
+      <w:r>
+        <w:rPr>
+          <w:i/>
+          <w:lang w:val="en-US"/>
+        </w:rPr>
+        <w:fldChar w:fldCharType="separate"/>
+      </w:r>
+      <w:r>
+        <w:rPr>
+          <w:i/>
+          <w:lang w:val="en-US"/>
+        </w:rPr>
+        <w:t>Setup for mobile clients</w:t>
+      </w:r>
+      <w:r>
+        <w:rPr>
+          <w:i/>
+          <w:lang w:val="en-US"/>
+        </w:rPr>
+        <w:fldChar w:fldCharType="end"/>
+      </w:r>
+      <w:r>
+        <w:rPr>
+          <w:i/>
+          <w:lang w:val="en-US"/>
+        </w:rPr>
+        <w:t>”</w:t>
+      </w:r>
+      <w:r>
+        <w:rPr>
+          <w:i/>
+          <w:lang w:val="en-US"/>
+        </w:rPr>
+        <w:t xml:space="preserve"> </w:t>
+      </w:r>
+      <w:r>
+        <w:rPr>
+          <w:lang w:val="en-US"/>
+        </w:rPr>
+        <w:t>section</w:t>
+      </w:r>
+      <w:r>
+        <w:rPr>
+          <w:lang w:val="en-US"/>
+        </w:rPr>
+        <w:t xml:space="preserve"> to be able to run the Windows Phone application.</w:t>
+      </w:r>
+    </w:p>
+    <w:p>
+      <w:pPr>
         <w:pStyle w:val="Cmsor3"/>
         <w:rPr>
           <w:lang w:val="en-US"/>
@@ -7459,134 +7496,82 @@
         <w:rPr>
           <w:lang w:val="en-US"/>
         </w:rPr>
-        <w:t>Windows Phone</w:t>
-      </w:r>
-    </w:p>
-    <w:p>
-      <w:pPr>
-        <w:spacing w:before="240"/>
-        <w:rPr>
-          <w:lang w:val="en-US"/>
-        </w:rPr>
-      </w:pPr>
-      <w:r>
-        <w:rPr>
-          <w:lang w:val="en-US"/>
-        </w:rPr>
-        <w:t>Y</w:t>
-      </w:r>
-      <w:r>
-        <w:rPr>
-          <w:lang w:val="en-US"/>
-        </w:rPr>
-        <w:t xml:space="preserve">ou have to download and install the </w:t>
-      </w:r>
-      <w:r>
-        <w:rPr>
-          <w:b/>
-          <w:lang w:val="en-US"/>
-        </w:rPr>
-        <w:t>Windows Phone SDK 8.0</w:t>
-      </w:r>
-      <w:r>
-        <w:rPr>
-          <w:lang w:val="en-US"/>
-        </w:rPr>
-        <w:t xml:space="preserve">, and complete the </w:t>
-      </w:r>
-      <w:r>
-        <w:rPr>
-          <w:lang w:val="en-US"/>
-        </w:rPr>
-        <w:t>”</w:t>
-      </w:r>
-      <w:r>
-        <w:rPr>
-          <w:i/>
-          <w:lang w:val="en-US"/>
-        </w:rPr>
-        <w:fldChar w:fldCharType="begin"/>
-      </w:r>
-      <w:r>
-        <w:rPr>
-          <w:i/>
-          <w:lang w:val="en-US"/>
-        </w:rPr>
-        <w:instrText xml:space="preserve"> REF _Ref417126418 \h </w:instrText>
-      </w:r>
-      <w:r>
-        <w:rPr>
-          <w:i/>
-          <w:lang w:val="en-US"/>
-        </w:rPr>
-        <w:instrText xml:space="preserve"> \* MERGEFORMAT </w:instrText>
-      </w:r>
-      <w:r>
-        <w:rPr>
-          <w:i/>
-          <w:lang w:val="en-US"/>
-        </w:rPr>
-      </w:r>
-      <w:r>
-        <w:rPr>
-          <w:i/>
-          <w:lang w:val="en-US"/>
-        </w:rPr>
-        <w:fldChar w:fldCharType="separate"/>
-      </w:r>
-      <w:r>
-        <w:rPr>
-          <w:i/>
-          <w:lang w:val="en-US"/>
-        </w:rPr>
-        <w:t>Setup for mobile clients</w:t>
-      </w:r>
-      <w:r>
-        <w:rPr>
-          <w:i/>
-          <w:lang w:val="en-US"/>
-        </w:rPr>
-        <w:fldChar w:fldCharType="end"/>
-      </w:r>
-      <w:r>
-        <w:rPr>
-          <w:i/>
-          <w:lang w:val="en-US"/>
-        </w:rPr>
-        <w:t>”</w:t>
-      </w:r>
-      <w:r>
-        <w:rPr>
-          <w:i/>
+        <w:t>Running on device</w:t>
+      </w:r>
+    </w:p>
+    <w:p>
+      <w:pPr>
+        <w:rPr>
+          <w:lang w:val="en-US"/>
+        </w:rPr>
+      </w:pPr>
+      <w:r>
+        <w:rPr>
+          <w:lang w:val="en-US"/>
+        </w:rPr>
+        <w:t xml:space="preserve">The Windows Phone 8 Emulator requires </w:t>
+      </w:r>
+      <w:r>
+        <w:rPr>
+          <w:lang w:val="en-US"/>
+        </w:rPr>
+        <w:t>Windows 8 Pro edition or greater</w:t>
+      </w:r>
+      <w:r>
+        <w:rPr>
+          <w:lang w:val="en-US"/>
+        </w:rPr>
+        <w:t xml:space="preserve">, and </w:t>
+      </w:r>
+      <w:r>
+        <w:rPr>
+          <w:lang w:val="en-US"/>
+        </w:rPr>
+        <w:t>a processor that supports</w:t>
+      </w:r>
+      <w:r>
+        <w:rPr>
           <w:lang w:val="en-US"/>
         </w:rPr>
         <w:t xml:space="preserve"> </w:t>
       </w:r>
-      <w:r>
-        <w:rPr>
-          <w:lang w:val="en-US"/>
-        </w:rPr>
-        <w:t>section</w:t>
-      </w:r>
-      <w:r>
-        <w:rPr>
-          <w:lang w:val="en-US"/>
-        </w:rPr>
-        <w:t xml:space="preserve"> to be able to run the Windows Phone application.</w:t>
-      </w:r>
-    </w:p>
-    <w:p>
-      <w:pPr>
-        <w:pStyle w:val="Cmsor4"/>
-        <w:rPr>
-          <w:lang w:val="en-US"/>
-        </w:rPr>
-      </w:pPr>
-      <w:r>
-        <w:rPr>
-          <w:lang w:val="en-US"/>
-        </w:rPr>
-        <w:t>Running on device</w:t>
+      <w:proofErr w:type="spellStart"/>
+      <w:r>
+        <w:rPr>
+          <w:lang w:val="en-US"/>
+        </w:rPr>
+        <w:t>HyperV</w:t>
+      </w:r>
+      <w:proofErr w:type="spellEnd"/>
+      <w:r>
+        <w:rPr>
+          <w:lang w:val="en-US"/>
+        </w:rPr>
+        <w:t xml:space="preserve"> and SLAT</w:t>
+      </w:r>
+      <w:r>
+        <w:rPr>
+          <w:lang w:val="en-US"/>
+        </w:rPr>
+        <w:t xml:space="preserve"> </w:t>
+      </w:r>
+      <w:r>
+        <w:rPr>
+          <w:lang w:val="en-US"/>
+        </w:rPr>
+        <w:t>(</w:t>
+      </w:r>
+      <w:r>
+        <w:rPr>
+          <w:lang w:val="en-US"/>
+        </w:rPr>
+        <w:t>Second Level Address Translation)</w:t>
+      </w:r>
+      <w:r>
+        <w:rPr>
+          <w:lang w:val="en-US"/>
+        </w:rPr>
+        <w:t>. If you don’t have the proper equipment for these, you can run the app on a physical device.</w:t>
       </w:r>
     </w:p>
     <w:p>
@@ -7652,6 +7637,12 @@
           <w:lang w:val="en-US"/>
         </w:rPr>
         <w:br/>
+      </w:r>
+      <w:r>
+        <w:rPr>
+          <w:lang w:val="en-US"/>
+        </w:rPr>
+        <w:lastRenderedPageBreak/>
         <w:t xml:space="preserve">(I suggest rather the saved version: </w:t>
       </w:r>
       <w:r>
@@ -7702,7 +7693,6 @@
         <w:rPr>
           <w:lang w:val="en-US"/>
         </w:rPr>
-        <w:lastRenderedPageBreak/>
         <w:t xml:space="preserve">Note, that if you also want to use the application, the phone’s </w:t>
       </w:r>
       <w:proofErr w:type="spellStart"/>
@@ -7742,7 +7732,7 @@
     </w:p>
     <w:p>
       <w:pPr>
-        <w:pStyle w:val="Cmsor4"/>
+        <w:pStyle w:val="Cmsor3"/>
         <w:rPr>
           <w:lang w:val="en-US"/>
         </w:rPr>
@@ -7813,116 +7803,116 @@
     </w:p>
     <w:p>
       <w:pPr>
+        <w:pStyle w:val="Cmsor2"/>
+        <w:rPr>
+          <w:lang w:val="en-US"/>
+        </w:rPr>
+      </w:pPr>
+      <w:r>
+        <w:rPr>
+          <w:lang w:val="en-US"/>
+        </w:rPr>
+        <w:t>Android</w:t>
+      </w:r>
+    </w:p>
+    <w:p>
+      <w:pPr>
+        <w:spacing w:before="240"/>
+        <w:rPr>
+          <w:lang w:val="en-US"/>
+        </w:rPr>
+      </w:pPr>
+      <w:bookmarkStart w:id="2" w:name="_Ref401412891"/>
+      <w:r>
+        <w:rPr>
+          <w:lang w:val="en-US"/>
+        </w:rPr>
+        <w:t>Y</w:t>
+      </w:r>
+      <w:r>
+        <w:rPr>
+          <w:lang w:val="en-US"/>
+        </w:rPr>
+        <w:t xml:space="preserve">ou have to download and install the </w:t>
+      </w:r>
+      <w:r>
+        <w:rPr>
+          <w:b/>
+          <w:lang w:val="en-US"/>
+        </w:rPr>
+        <w:t>Android SDK Tools r24.1.2</w:t>
+      </w:r>
+      <w:r>
+        <w:rPr>
+          <w:lang w:val="en-US"/>
+        </w:rPr>
+        <w:t>, and complete the ”</w:t>
+      </w:r>
+      <w:r>
+        <w:rPr>
+          <w:i/>
+          <w:lang w:val="en-US"/>
+        </w:rPr>
+        <w:fldChar w:fldCharType="begin"/>
+      </w:r>
+      <w:r>
+        <w:rPr>
+          <w:i/>
+          <w:lang w:val="en-US"/>
+        </w:rPr>
+        <w:instrText xml:space="preserve"> REF _Ref417126418 \h </w:instrText>
+      </w:r>
+      <w:r>
+        <w:rPr>
+          <w:i/>
+          <w:lang w:val="en-US"/>
+        </w:rPr>
+        <w:instrText xml:space="preserve"> \* MERGEFORMAT </w:instrText>
+      </w:r>
+      <w:r>
+        <w:rPr>
+          <w:i/>
+          <w:lang w:val="en-US"/>
+        </w:rPr>
+      </w:r>
+      <w:r>
+        <w:rPr>
+          <w:i/>
+          <w:lang w:val="en-US"/>
+        </w:rPr>
+        <w:fldChar w:fldCharType="separate"/>
+      </w:r>
+      <w:r>
+        <w:rPr>
+          <w:i/>
+          <w:lang w:val="en-US"/>
+        </w:rPr>
+        <w:t>Setup for mobile clients</w:t>
+      </w:r>
+      <w:r>
+        <w:rPr>
+          <w:i/>
+          <w:lang w:val="en-US"/>
+        </w:rPr>
+        <w:fldChar w:fldCharType="end"/>
+      </w:r>
+      <w:r>
+        <w:rPr>
+          <w:i/>
+          <w:lang w:val="en-US"/>
+        </w:rPr>
+        <w:t xml:space="preserve">” </w:t>
+      </w:r>
+      <w:r>
+        <w:rPr>
+          <w:lang w:val="en-US"/>
+        </w:rPr>
+        <w:t>section to be able to run the Windows Phone application.</w:t>
+      </w:r>
+    </w:p>
+    <w:p>
+      <w:pPr>
         <w:pStyle w:val="Cmsor3"/>
-        <w:rPr>
-          <w:lang w:val="en-US"/>
-        </w:rPr>
-      </w:pPr>
-      <w:r>
-        <w:rPr>
-          <w:lang w:val="en-US"/>
-        </w:rPr>
-        <w:t>Android</w:t>
-      </w:r>
-    </w:p>
-    <w:p>
-      <w:pPr>
-        <w:spacing w:before="240"/>
-        <w:rPr>
-          <w:lang w:val="en-US"/>
-        </w:rPr>
-      </w:pPr>
-      <w:bookmarkStart w:id="3" w:name="_Ref401412891"/>
-      <w:r>
-        <w:rPr>
-          <w:lang w:val="en-US"/>
-        </w:rPr>
-        <w:t>Y</w:t>
-      </w:r>
-      <w:r>
-        <w:rPr>
-          <w:lang w:val="en-US"/>
-        </w:rPr>
-        <w:t xml:space="preserve">ou have to download and install the </w:t>
-      </w:r>
-      <w:r>
-        <w:rPr>
-          <w:b/>
-          <w:lang w:val="en-US"/>
-        </w:rPr>
-        <w:t>Android SDK Tools r24.1.2</w:t>
-      </w:r>
-      <w:r>
-        <w:rPr>
-          <w:lang w:val="en-US"/>
-        </w:rPr>
-        <w:t>, and complete the ”</w:t>
-      </w:r>
-      <w:r>
-        <w:rPr>
-          <w:i/>
-          <w:lang w:val="en-US"/>
-        </w:rPr>
-        <w:fldChar w:fldCharType="begin"/>
-      </w:r>
-      <w:r>
-        <w:rPr>
-          <w:i/>
-          <w:lang w:val="en-US"/>
-        </w:rPr>
-        <w:instrText xml:space="preserve"> REF _Ref417126418 \h </w:instrText>
-      </w:r>
-      <w:r>
-        <w:rPr>
-          <w:i/>
-          <w:lang w:val="en-US"/>
-        </w:rPr>
-        <w:instrText xml:space="preserve"> \* MERGEFORMAT </w:instrText>
-      </w:r>
-      <w:r>
-        <w:rPr>
-          <w:i/>
-          <w:lang w:val="en-US"/>
-        </w:rPr>
-      </w:r>
-      <w:r>
-        <w:rPr>
-          <w:i/>
-          <w:lang w:val="en-US"/>
-        </w:rPr>
-        <w:fldChar w:fldCharType="separate"/>
-      </w:r>
-      <w:r>
-        <w:rPr>
-          <w:i/>
-          <w:lang w:val="en-US"/>
-        </w:rPr>
-        <w:t>Setup for mobile clients</w:t>
-      </w:r>
-      <w:r>
-        <w:rPr>
-          <w:i/>
-          <w:lang w:val="en-US"/>
-        </w:rPr>
-        <w:fldChar w:fldCharType="end"/>
-      </w:r>
-      <w:r>
-        <w:rPr>
-          <w:i/>
-          <w:lang w:val="en-US"/>
-        </w:rPr>
-        <w:t xml:space="preserve">” </w:t>
-      </w:r>
-      <w:r>
-        <w:rPr>
-          <w:lang w:val="en-US"/>
-        </w:rPr>
-        <w:t>section to be able to run the Windows Phone application.</w:t>
-      </w:r>
-    </w:p>
-    <w:p>
-      <w:pPr>
-        <w:pStyle w:val="Cmsor4"/>
         <w:rPr>
           <w:lang w:val="en-US"/>
         </w:rPr>
@@ -8223,26 +8213,26 @@
           <w:rStyle w:val="Lbjegyzet-hivatkozs"/>
           <w:lang w:val="en-US"/>
         </w:rPr>
-        <w:footnoteReference w:id="4"/>
+        <w:footnoteReference w:id="5"/>
+      </w:r>
+    </w:p>
+    <w:p>
+      <w:pPr>
+        <w:pStyle w:val="Cmsor3"/>
+        <w:rPr>
+          <w:lang w:val="en-US"/>
+        </w:rPr>
+      </w:pPr>
+      <w:r>
+        <w:rPr>
+          <w:lang w:val="en-US"/>
+        </w:rPr>
+        <w:t>Setup for the project (with IntelliJ IDEA)</w:t>
       </w:r>
     </w:p>
     <w:p>
       <w:pPr>
         <w:pStyle w:val="Cmsor4"/>
-        <w:rPr>
-          <w:lang w:val="en-US"/>
-        </w:rPr>
-      </w:pPr>
-      <w:r>
-        <w:rPr>
-          <w:lang w:val="en-US"/>
-        </w:rPr>
-        <w:t>Setup for the project (with IntelliJ IDEA)</w:t>
-      </w:r>
-    </w:p>
-    <w:p>
-      <w:pPr>
-        <w:pStyle w:val="Cmsor5"/>
         <w:rPr>
           <w:lang w:val="en-US"/>
         </w:rPr>
@@ -8284,6 +8274,13 @@
         </w:rPr>
         <w:t>Java SDK, at least version 1.7</w:t>
       </w:r>
+      <w:r>
+        <w:rPr>
+          <w:rStyle w:val="Lbjegyzet-hivatkozs"/>
+          <w:lang w:val="en-US"/>
+        </w:rPr>
+        <w:footnoteReference w:id="6"/>
+      </w:r>
     </w:p>
     <w:p>
       <w:pPr>
@@ -8336,7 +8333,7 @@
     </w:p>
     <w:p>
       <w:pPr>
-        <w:pStyle w:val="Cmsor5"/>
+        <w:pStyle w:val="Cmsor4"/>
         <w:rPr>
           <w:lang w:val="en-US"/>
         </w:rPr>
@@ -8409,6 +8406,7 @@
         <w:rPr>
           <w:lang w:val="en-US"/>
         </w:rPr>
+        <w:lastRenderedPageBreak/>
         <w:t>You can</w:t>
       </w:r>
       <w:r>
@@ -8524,7 +8522,6 @@
         <w:rPr>
           <w:lang w:val="en-US"/>
         </w:rPr>
-        <w:lastRenderedPageBreak/>
         <w:t>with this content:</w:t>
       </w:r>
       <w:r>
@@ -8953,7 +8950,7 @@
         </w:rPr>
         <w:t>General troubleshooting</w:t>
       </w:r>
-      <w:bookmarkEnd w:id="3"/>
+      <w:bookmarkEnd w:id="2"/>
     </w:p>
     <w:p>
       <w:pPr>
@@ -9497,6 +9494,83 @@
     <w:p>
       <w:pPr>
         <w:pStyle w:val="Lbjegyzetszveg"/>
+      </w:pPr>
+      <w:r>
+        <w:rPr>
+          <w:rStyle w:val="Lbjegyzet-hivatkozs"/>
+        </w:rPr>
+        <w:footnoteRef/>
+      </w:r>
+      <w:r>
+        <w:t xml:space="preserve"> </w:t>
+      </w:r>
+      <w:proofErr w:type="spellStart"/>
+      <w:r>
+        <w:t>It</w:t>
+      </w:r>
+      <w:proofErr w:type="spellEnd"/>
+      <w:r>
+        <w:t xml:space="preserve"> </w:t>
+      </w:r>
+      <w:proofErr w:type="spellStart"/>
+      <w:r>
+        <w:t>may</w:t>
+      </w:r>
+      <w:proofErr w:type="spellEnd"/>
+      <w:r>
+        <w:t xml:space="preserve"> </w:t>
+      </w:r>
+      <w:proofErr w:type="spellStart"/>
+      <w:r>
+        <w:t>have</w:t>
+      </w:r>
+      <w:proofErr w:type="spellEnd"/>
+      <w:r>
+        <w:t xml:space="preserve"> </w:t>
+      </w:r>
+      <w:proofErr w:type="spellStart"/>
+      <w:r>
+        <w:t>been</w:t>
+      </w:r>
+      <w:proofErr w:type="spellEnd"/>
+      <w:r>
+        <w:t xml:space="preserve"> </w:t>
+      </w:r>
+      <w:proofErr w:type="spellStart"/>
+      <w:r>
+        <w:t>installed</w:t>
+      </w:r>
+      <w:proofErr w:type="spellEnd"/>
+      <w:r>
+        <w:t xml:space="preserve"> </w:t>
+      </w:r>
+      <w:proofErr w:type="spellStart"/>
+      <w:r>
+        <w:t>with</w:t>
+      </w:r>
+      <w:proofErr w:type="spellEnd"/>
+      <w:r>
+        <w:t xml:space="preserve"> Visual </w:t>
+      </w:r>
+      <w:proofErr w:type="spellStart"/>
+      <w:r>
+        <w:t>Studio</w:t>
+      </w:r>
+      <w:proofErr w:type="spellEnd"/>
+      <w:r>
+        <w:t xml:space="preserve"> </w:t>
+      </w:r>
+      <w:proofErr w:type="spellStart"/>
+      <w:r>
+        <w:t>though</w:t>
+      </w:r>
+      <w:proofErr w:type="spellEnd"/>
+    </w:p>
+  </w:footnote>
+  <w:footnote w:id="5">
+    <w:p>
+      <w:pPr>
+        <w:pStyle w:val="Lbjegyzetszveg"/>
         <w:rPr>
           <w:rFonts w:ascii="Arial" w:hAnsi="Arial" w:cs="Arial"/>
           <w:lang w:val="en-US" w:eastAsia="ko-KR"/>
@@ -9521,6 +9595,32 @@
         </w:rPr>
         <w:t>devices to deploy the app.</w:t>
       </w:r>
+    </w:p>
+  </w:footnote>
+  <w:footnote w:id="6">
+    <w:p>
+      <w:pPr>
+        <w:pStyle w:val="Lbjegyzetszveg"/>
+      </w:pPr>
+      <w:r>
+        <w:rPr>
+          <w:rStyle w:val="Lbjegyzet-hivatkozs"/>
+        </w:rPr>
+        <w:footnoteRef/>
+      </w:r>
+      <w:r>
+        <w:t xml:space="preserve"> The </w:t>
+      </w:r>
+      <w:proofErr w:type="spellStart"/>
+      <w:r>
+        <w:t>recommended</w:t>
+      </w:r>
+      <w:proofErr w:type="spellEnd"/>
+      <w:r>
+        <w:t xml:space="preserve"> version is 1.8.</w:t>
+      </w:r>
+      <w:bookmarkStart w:id="3" w:name="_GoBack"/>
+      <w:bookmarkEnd w:id="3"/>
     </w:p>
   </w:footnote>
 </w:footnotes>
@@ -13478,7 +13578,7 @@
 </file>
 
 <file path=customXml/itemProps1.xml><?xml version="1.0" encoding="utf-8"?>
-<ds:datastoreItem xmlns:ds="http://schemas.openxmlformats.org/officeDocument/2006/customXml" ds:itemID="{67D161C8-9AD4-4C87-8857-FB787E372104}">
+<ds:datastoreItem xmlns:ds="http://schemas.openxmlformats.org/officeDocument/2006/customXml" ds:itemID="{354CFECD-2A18-443B-B265-D5443DF6ADF2}">
   <ds:schemaRefs>
     <ds:schemaRef ds:uri="http://schemas.openxmlformats.org/officeDocument/2006/bibliography"/>
   </ds:schemaRefs>

</xml_diff>

<commit_message>
Updated Helpers (readme.md, SpeedTest)
</commit_message>
<xml_diff>
--- a/Helpers/Installation Guidelines/Installation Guidelines.docx
+++ b/Helpers/Installation Guidelines/Installation Guidelines.docx
@@ -37,19 +37,8 @@
           <w:szCs w:val="50"/>
           <w:lang w:val="en-US"/>
         </w:rPr>
-        <w:t xml:space="preserve"> for </w:t>
-      </w:r>
-      <w:proofErr w:type="spellStart"/>
-      <w:r>
-        <w:rPr>
-          <w:b/>
-          <w:sz w:val="50"/>
-          <w:szCs w:val="50"/>
-          <w:lang w:val="en-US"/>
-        </w:rPr>
-        <w:t>Booktera</w:t>
-      </w:r>
-      <w:proofErr w:type="spellEnd"/>
+        <w:t xml:space="preserve"> for Booktera</w:t>
+      </w:r>
     </w:p>
     <w:p>
       <w:pPr>
@@ -526,21 +515,7 @@
         <w:rPr>
           <w:lang w:val="en-US"/>
         </w:rPr>
-        <w:t xml:space="preserve"> to avoid </w:t>
-      </w:r>
-      <w:proofErr w:type="spellStart"/>
-      <w:r>
-        <w:rPr>
-          <w:lang w:val="en-US"/>
-        </w:rPr>
-        <w:t>misfunctionality</w:t>
-      </w:r>
-      <w:proofErr w:type="spellEnd"/>
-      <w:r>
-        <w:rPr>
-          <w:lang w:val="en-US"/>
-        </w:rPr>
-        <w:t xml:space="preserve"> caused by access restrictions</w:t>
+        <w:t xml:space="preserve"> to avoid misfunctionality caused by access restrictions</w:t>
       </w:r>
       <w:r>
         <w:rPr>
@@ -570,21 +545,7 @@
         <w:rPr>
           <w:lang w:val="en-US"/>
         </w:rPr>
-        <w:t xml:space="preserve">; also </w:t>
-      </w:r>
-      <w:proofErr w:type="spellStart"/>
-      <w:r>
-        <w:rPr>
-          <w:lang w:val="en-US"/>
-        </w:rPr>
-        <w:t>WcfHost</w:t>
-      </w:r>
-      <w:proofErr w:type="spellEnd"/>
-      <w:r>
-        <w:rPr>
-          <w:lang w:val="en-US"/>
-        </w:rPr>
-        <w:t xml:space="preserve"> cannot be hosted without admin rights</w:t>
+        <w:t>; also WcfHost cannot be hosted without admin rights</w:t>
       </w:r>
       <w:r>
         <w:rPr>
@@ -628,60 +589,24 @@
         </w:rPr>
         <w:t xml:space="preserve">and </w:t>
       </w:r>
-      <w:proofErr w:type="spellStart"/>
-      <w:r>
-        <w:rPr>
-          <w:lang w:val="en-US"/>
-        </w:rPr>
-        <w:t>Booktera</w:t>
-      </w:r>
-      <w:proofErr w:type="spellEnd"/>
-      <w:r>
-        <w:rPr>
-          <w:lang w:val="en-US"/>
-        </w:rPr>
-        <w:t xml:space="preserve"> will need privileges to access it</w:t>
-      </w:r>
-    </w:p>
-    <w:p>
-      <w:pPr>
-        <w:rPr>
-          <w:lang w:val="en-US"/>
-        </w:rPr>
-      </w:pPr>
-      <w:r>
-        <w:rPr>
-          <w:lang w:val="en-US"/>
-        </w:rPr>
-        <w:t>Through the following steps you will install the core application. This means you will have the full backend (</w:t>
-      </w:r>
-      <w:proofErr w:type="spellStart"/>
-      <w:r>
-        <w:rPr>
-          <w:lang w:val="en-US"/>
-        </w:rPr>
-        <w:t>db</w:t>
-      </w:r>
-      <w:proofErr w:type="spellEnd"/>
-      <w:r>
-        <w:rPr>
-          <w:lang w:val="en-US"/>
-        </w:rPr>
-        <w:t xml:space="preserve"> with data, </w:t>
-      </w:r>
-      <w:proofErr w:type="spellStart"/>
-      <w:r>
-        <w:rPr>
-          <w:lang w:val="en-US"/>
-        </w:rPr>
-        <w:t>wcf</w:t>
-      </w:r>
-      <w:proofErr w:type="spellEnd"/>
-      <w:r>
-        <w:rPr>
-          <w:lang w:val="en-US"/>
-        </w:rPr>
-        <w:t xml:space="preserve"> layer ready to host [see in the next chapter]), and you can </w:t>
+      <w:r>
+        <w:rPr>
+          <w:lang w:val="en-US"/>
+        </w:rPr>
+        <w:t>Booktera will need privileges to access it</w:t>
+      </w:r>
+    </w:p>
+    <w:p>
+      <w:pPr>
+        <w:rPr>
+          <w:lang w:val="en-US"/>
+        </w:rPr>
+      </w:pPr>
+      <w:r>
+        <w:rPr>
+          <w:lang w:val="en-US"/>
+        </w:rPr>
+        <w:t xml:space="preserve">Through the following steps you will install the core application. This means you will have the full backend (db with data, wcf layer ready to host [see in the next chapter]), and you can </w:t>
       </w:r>
       <w:r>
         <w:rPr>
@@ -804,21 +729,7 @@
         <w:rPr>
           <w:lang w:val="en-US"/>
         </w:rPr>
-        <w:t>. The project file’s location: \BookTera\Solution\</w:t>
-      </w:r>
-      <w:proofErr w:type="spellStart"/>
-      <w:r>
-        <w:rPr>
-          <w:lang w:val="en-US"/>
-        </w:rPr>
-        <w:t>theSolution</w:t>
-      </w:r>
-      <w:proofErr w:type="spellEnd"/>
-      <w:r>
-        <w:rPr>
-          <w:lang w:val="en-US"/>
-        </w:rPr>
-        <w:t>\BookTera.sln</w:t>
+        <w:t>. The project file’s location: \BookTera\Solution\theSolution\BookTera.sln</w:t>
       </w:r>
     </w:p>
     <w:p>
@@ -860,21 +771,7 @@
         <w:rPr>
           <w:lang w:val="en-US"/>
         </w:rPr>
-        <w:t xml:space="preserve">If appears, ignore the </w:t>
-      </w:r>
-      <w:proofErr w:type="gramStart"/>
-      <w:r>
-        <w:rPr>
-          <w:lang w:val="en-US"/>
-        </w:rPr>
-        <w:t>warning  that</w:t>
-      </w:r>
-      <w:proofErr w:type="gramEnd"/>
-      <w:r>
-        <w:rPr>
-          <w:lang w:val="en-US"/>
-        </w:rPr>
-        <w:t xml:space="preserve"> the WEB project needs SQL Server Express.</w:t>
+        <w:t>If appears, ignore the warning  that the WEB project needs SQL Server Express.</w:t>
       </w:r>
     </w:p>
     <w:p>
@@ -901,7 +798,6 @@
         </w:rPr>
         <w:t xml:space="preserve"> the solution (</w:t>
       </w:r>
-      <w:proofErr w:type="spellStart"/>
       <w:r>
         <w:rPr>
           <w:lang w:val="en-US"/>
@@ -924,14 +820,7 @@
         <w:rPr>
           <w:lang w:val="en-US"/>
         </w:rPr>
-        <w:t>hift+B</w:t>
-      </w:r>
-      <w:proofErr w:type="spellEnd"/>
-      <w:r>
-        <w:rPr>
-          <w:lang w:val="en-US"/>
-        </w:rPr>
-        <w:t>)</w:t>
+        <w:t>hift+B)</w:t>
       </w:r>
     </w:p>
     <w:p>
@@ -949,77 +838,7 @@
         <w:rPr>
           <w:lang w:val="en-US"/>
         </w:rPr>
-        <w:t xml:space="preserve">At the first build, a </w:t>
-      </w:r>
-      <w:proofErr w:type="spellStart"/>
-      <w:r>
-        <w:rPr>
-          <w:lang w:val="en-US"/>
-        </w:rPr>
-        <w:t>NuGet</w:t>
-      </w:r>
-      <w:proofErr w:type="spellEnd"/>
-      <w:r>
-        <w:rPr>
-          <w:lang w:val="en-US"/>
-        </w:rPr>
-        <w:t xml:space="preserve"> Restore process will be executed. This way </w:t>
-      </w:r>
-      <w:proofErr w:type="spellStart"/>
-      <w:r>
-        <w:rPr>
-          <w:lang w:val="en-US"/>
-        </w:rPr>
-        <w:t>NuGet</w:t>
-      </w:r>
-      <w:proofErr w:type="spellEnd"/>
-      <w:r>
-        <w:rPr>
-          <w:lang w:val="en-US"/>
-        </w:rPr>
-        <w:t xml:space="preserve"> downloads the referenced packages, and copies the </w:t>
-      </w:r>
-      <w:proofErr w:type="spellStart"/>
-      <w:r>
-        <w:rPr>
-          <w:lang w:val="en-US"/>
-        </w:rPr>
-        <w:t>dll</w:t>
-      </w:r>
-      <w:proofErr w:type="spellEnd"/>
-      <w:r>
-        <w:rPr>
-          <w:lang w:val="en-US"/>
-        </w:rPr>
-        <w:t>-s of those to a local directory (\Solution\</w:t>
-      </w:r>
-      <w:proofErr w:type="spellStart"/>
-      <w:r>
-        <w:rPr>
-          <w:lang w:val="en-US"/>
-        </w:rPr>
-        <w:t>theSolution</w:t>
-      </w:r>
-      <w:proofErr w:type="spellEnd"/>
-      <w:r>
-        <w:rPr>
-          <w:lang w:val="en-US"/>
-        </w:rPr>
-        <w:t>\packages</w:t>
-      </w:r>
-      <w:proofErr w:type="gramStart"/>
-      <w:r>
-        <w:rPr>
-          <w:lang w:val="en-US"/>
-        </w:rPr>
-        <w:t>) ,</w:t>
-      </w:r>
-      <w:proofErr w:type="gramEnd"/>
-      <w:r>
-        <w:rPr>
-          <w:lang w:val="en-US"/>
-        </w:rPr>
-        <w:t xml:space="preserve"> so the projects can reach them.</w:t>
+        <w:t>At the first build, a NuGet Restore process will be executed. This way NuGet downloads the referenced packages, and copies the dll-s of those to a local directory (\Solution\theSolution\packages) , so the projects can reach them.</w:t>
       </w:r>
       <w:bookmarkStart w:id="0" w:name="_Ref401487000"/>
     </w:p>
@@ -1045,24 +864,15 @@
           <w:b/>
           <w:lang w:val="en-US"/>
         </w:rPr>
-        <w:t>Tools/</w:t>
-      </w:r>
-      <w:proofErr w:type="spellStart"/>
+        <w:t>Tools/I</w:t>
+      </w:r>
       <w:r>
         <w:rPr>
           <w:b/>
           <w:lang w:val="en-US"/>
         </w:rPr>
-        <w:t>I</w:t>
-      </w:r>
-      <w:r>
-        <w:rPr>
-          <w:b/>
-          <w:lang w:val="en-US"/>
-        </w:rPr>
         <w:t>nitSolution</w:t>
       </w:r>
-      <w:proofErr w:type="spellEnd"/>
       <w:r>
         <w:rPr>
           <w:lang w:val="en-US"/>
@@ -1212,21 +1022,12 @@
         </w:rPr>
         <w:t xml:space="preserve">Browse to project </w:t>
       </w:r>
-      <w:proofErr w:type="spellStart"/>
       <w:r>
         <w:rPr>
           <w:b/>
           <w:lang w:val="en-US"/>
         </w:rPr>
-        <w:t>DataBase</w:t>
-      </w:r>
-      <w:proofErr w:type="spellEnd"/>
-      <w:r>
-        <w:rPr>
-          <w:b/>
-          <w:lang w:val="en-US"/>
-        </w:rPr>
-        <w:t>/DB</w:t>
+        <w:t>DataBase/DB</w:t>
       </w:r>
       <w:r>
         <w:rPr>
@@ -1282,17 +1083,8 @@
           <w:b/>
           <w:lang w:val="en-US"/>
         </w:rPr>
-        <w:t>/</w:t>
-      </w:r>
-      <w:proofErr w:type="spellStart"/>
-      <w:r>
-        <w:rPr>
-          <w:b/>
-          <w:lang w:val="en-US"/>
-        </w:rPr>
-        <w:t>TestData</w:t>
-      </w:r>
-      <w:proofErr w:type="spellEnd"/>
+        <w:t>/TestData</w:t>
+      </w:r>
       <w:r>
         <w:rPr>
           <w:lang w:val="en-US"/>
@@ -1451,21 +1243,7 @@
         <w:rPr>
           <w:lang w:val="en-US"/>
         </w:rPr>
-        <w:t xml:space="preserve">By running the </w:t>
-      </w:r>
-      <w:proofErr w:type="spellStart"/>
-      <w:r>
-        <w:rPr>
-          <w:lang w:val="en-US"/>
-        </w:rPr>
-        <w:t>TestData</w:t>
-      </w:r>
-      <w:proofErr w:type="spellEnd"/>
-      <w:r>
-        <w:rPr>
-          <w:lang w:val="en-US"/>
-        </w:rPr>
-        <w:t xml:space="preserve"> project, we fill the empty database with data. Most of it is mock data for books and transactions, but there is valid, important data as well, like categories, type enumerations, etc.</w:t>
+        <w:t>By running the TestData project, we fill the empty database with data. Most of it is mock data for books and transactions, but there is valid, important data as well, like categories, type enumerations, etc.</w:t>
       </w:r>
     </w:p>
     <w:p>
@@ -1533,35 +1311,7 @@
         <w:rPr>
           <w:lang w:val="en-US"/>
         </w:rPr>
-        <w:t xml:space="preserve">If something went wrong, you can purge the </w:t>
-      </w:r>
-      <w:proofErr w:type="spellStart"/>
-      <w:r>
-        <w:rPr>
-          <w:lang w:val="en-US"/>
-        </w:rPr>
-        <w:t>db</w:t>
-      </w:r>
-      <w:proofErr w:type="spellEnd"/>
-      <w:r>
-        <w:rPr>
-          <w:lang w:val="en-US"/>
-        </w:rPr>
-        <w:t xml:space="preserve"> via step 4, </w:t>
-      </w:r>
-      <w:proofErr w:type="gramStart"/>
-      <w:r>
-        <w:rPr>
-          <w:lang w:val="en-US"/>
-        </w:rPr>
-        <w:t>then</w:t>
-      </w:r>
-      <w:proofErr w:type="gramEnd"/>
-      <w:r>
-        <w:rPr>
-          <w:lang w:val="en-US"/>
-        </w:rPr>
-        <w:t xml:space="preserve"> refill it via step 5.</w:t>
+        <w:t>If something went wrong, you can purge the db via step 4, then refill it via step 5.</w:t>
       </w:r>
     </w:p>
     <w:p>
@@ -1582,21 +1332,7 @@
         <w:rPr>
           <w:lang w:val="en-US"/>
         </w:rPr>
-        <w:t xml:space="preserve">Troubleshooting for step </w:t>
-      </w:r>
-      <w:proofErr w:type="spellStart"/>
-      <w:r>
-        <w:rPr>
-          <w:lang w:val="en-US"/>
-        </w:rPr>
-        <w:t>InitSolution</w:t>
-      </w:r>
-      <w:proofErr w:type="spellEnd"/>
-      <w:r>
-        <w:rPr>
-          <w:lang w:val="en-US"/>
-        </w:rPr>
-        <w:t>.</w:t>
+        <w:t>Troubleshooting for step InitSolution.</w:t>
       </w:r>
     </w:p>
     <w:p>
@@ -1691,21 +1427,7 @@
         <w:rPr>
           <w:lang w:val="en-US"/>
         </w:rPr>
-        <w:t xml:space="preserve"> “</w:t>
-      </w:r>
-      <w:proofErr w:type="spellStart"/>
-      <w:r>
-        <w:rPr>
-          <w:lang w:val="en-US"/>
-        </w:rPr>
-        <w:t>mklink</w:t>
-      </w:r>
-      <w:proofErr w:type="spellEnd"/>
-      <w:r>
-        <w:rPr>
-          <w:lang w:val="en-US"/>
-        </w:rPr>
-        <w:t xml:space="preserve"> /J” command prompt command. The junctions to create:</w:t>
+        <w:t xml:space="preserve"> “mklink /J” command prompt command. The junctions to create:</w:t>
       </w:r>
       <w:r>
         <w:rPr>
@@ -1722,9 +1444,8 @@
           <w:highlight w:val="white"/>
           <w:lang w:val="en-US"/>
         </w:rPr>
-        <w:t>BookTera\Java\</w:t>
-      </w:r>
-      <w:proofErr w:type="spellStart"/>
+        <w:t>BookTera\Java\WebPlay\public\images</w:t>
+      </w:r>
       <w:r>
         <w:rPr>
           <w:rFonts w:ascii="Consolas" w:hAnsi="Consolas" w:cs="Consolas"/>
@@ -1734,9 +1455,8 @@
           <w:highlight w:val="white"/>
           <w:lang w:val="en-US"/>
         </w:rPr>
-        <w:t>WebPlay</w:t>
-      </w:r>
-      <w:proofErr w:type="spellEnd"/>
+        <w:t xml:space="preserve"> </w:t>
+      </w:r>
       <w:r>
         <w:rPr>
           <w:rFonts w:ascii="Consolas" w:hAnsi="Consolas" w:cs="Consolas"/>
@@ -1746,7 +1466,7 @@
           <w:highlight w:val="white"/>
           <w:lang w:val="en-US"/>
         </w:rPr>
-        <w:t>\public\images</w:t>
+        <w:t>&lt;</w:t>
       </w:r>
       <w:r>
         <w:rPr>
@@ -1757,7 +1477,7 @@
           <w:highlight w:val="white"/>
           <w:lang w:val="en-US"/>
         </w:rPr>
-        <w:t xml:space="preserve"> </w:t>
+        <w:tab/>
       </w:r>
       <w:r>
         <w:rPr>
@@ -1768,7 +1488,7 @@
           <w:highlight w:val="white"/>
           <w:lang w:val="en-US"/>
         </w:rPr>
-        <w:t>&lt;</w:t>
+        <w:t>&gt; BookTera\Solution\WEB\Content\Images</w:t>
       </w:r>
       <w:r>
         <w:rPr>
@@ -1779,7 +1499,8 @@
           <w:highlight w:val="white"/>
           <w:lang w:val="en-US"/>
         </w:rPr>
-        <w:tab/>
+        <w:br/>
+        <w:t>BookTera\Java\WebPlay\public\javascripts</w:t>
       </w:r>
       <w:r>
         <w:rPr>
@@ -1790,7 +1511,7 @@
           <w:highlight w:val="white"/>
           <w:lang w:val="en-US"/>
         </w:rPr>
-        <w:t>&gt; BookTera\Solution\WEB\Content\Images</w:t>
+        <w:t xml:space="preserve"> </w:t>
       </w:r>
       <w:r>
         <w:rPr>
@@ -1801,10 +1522,8 @@
           <w:highlight w:val="white"/>
           <w:lang w:val="en-US"/>
         </w:rPr>
-        <w:br/>
-        <w:t>BookTera\Java\</w:t>
-      </w:r>
-      <w:proofErr w:type="spellStart"/>
+        <w:t>&lt;</w:t>
+      </w:r>
       <w:r>
         <w:rPr>
           <w:rFonts w:ascii="Consolas" w:hAnsi="Consolas" w:cs="Consolas"/>
@@ -1814,9 +1533,8 @@
           <w:highlight w:val="white"/>
           <w:lang w:val="en-US"/>
         </w:rPr>
-        <w:t>WebPlay</w:t>
-      </w:r>
-      <w:proofErr w:type="spellEnd"/>
+        <w:tab/>
+      </w:r>
       <w:r>
         <w:rPr>
           <w:rFonts w:ascii="Consolas" w:hAnsi="Consolas" w:cs="Consolas"/>
@@ -1826,9 +1544,8 @@
           <w:highlight w:val="white"/>
           <w:lang w:val="en-US"/>
         </w:rPr>
-        <w:t>\public\</w:t>
-      </w:r>
-      <w:proofErr w:type="spellStart"/>
+        <w:t xml:space="preserve">&gt; BookTera\Solution\WEB\Scripts\ </w:t>
+      </w:r>
       <w:r>
         <w:rPr>
           <w:rFonts w:ascii="Consolas" w:hAnsi="Consolas" w:cs="Consolas"/>
@@ -1838,88 +1555,8 @@
           <w:highlight w:val="white"/>
           <w:lang w:val="en-US"/>
         </w:rPr>
-        <w:t>javascripts</w:t>
-      </w:r>
-      <w:proofErr w:type="spellEnd"/>
-      <w:r>
-        <w:rPr>
-          <w:rFonts w:ascii="Consolas" w:hAnsi="Consolas" w:cs="Consolas"/>
-          <w:color w:val="7F7F7F" w:themeColor="text1" w:themeTint="80"/>
-          <w:sz w:val="16"/>
-          <w:szCs w:val="16"/>
-          <w:highlight w:val="white"/>
-          <w:lang w:val="en-US"/>
-        </w:rPr>
-        <w:t xml:space="preserve"> </w:t>
-      </w:r>
-      <w:r>
-        <w:rPr>
-          <w:rFonts w:ascii="Consolas" w:hAnsi="Consolas" w:cs="Consolas"/>
-          <w:color w:val="7F7F7F" w:themeColor="text1" w:themeTint="80"/>
-          <w:sz w:val="16"/>
-          <w:szCs w:val="16"/>
-          <w:highlight w:val="white"/>
-          <w:lang w:val="en-US"/>
-        </w:rPr>
-        <w:t>&lt;</w:t>
-      </w:r>
-      <w:r>
-        <w:rPr>
-          <w:rFonts w:ascii="Consolas" w:hAnsi="Consolas" w:cs="Consolas"/>
-          <w:color w:val="7F7F7F" w:themeColor="text1" w:themeTint="80"/>
-          <w:sz w:val="16"/>
-          <w:szCs w:val="16"/>
-          <w:highlight w:val="white"/>
-          <w:lang w:val="en-US"/>
-        </w:rPr>
-        <w:tab/>
-      </w:r>
-      <w:r>
-        <w:rPr>
-          <w:rFonts w:ascii="Consolas" w:hAnsi="Consolas" w:cs="Consolas"/>
-          <w:color w:val="7F7F7F" w:themeColor="text1" w:themeTint="80"/>
-          <w:sz w:val="16"/>
-          <w:szCs w:val="16"/>
-          <w:highlight w:val="white"/>
-          <w:lang w:val="en-US"/>
-        </w:rPr>
-        <w:t xml:space="preserve">&gt; BookTera\Solution\WEB\Scripts\ </w:t>
-      </w:r>
-      <w:r>
-        <w:rPr>
-          <w:rFonts w:ascii="Consolas" w:hAnsi="Consolas" w:cs="Consolas"/>
-          <w:color w:val="7F7F7F" w:themeColor="text1" w:themeTint="80"/>
-          <w:sz w:val="16"/>
-          <w:szCs w:val="16"/>
-          <w:highlight w:val="white"/>
-          <w:lang w:val="en-US"/>
-        </w:rPr>
         <w:br/>
-        <w:t>BookTera\Java\</w:t>
-      </w:r>
-      <w:proofErr w:type="spellStart"/>
-      <w:r>
-        <w:rPr>
-          <w:rFonts w:ascii="Consolas" w:hAnsi="Consolas" w:cs="Consolas"/>
-          <w:color w:val="7F7F7F" w:themeColor="text1" w:themeTint="80"/>
-          <w:sz w:val="16"/>
-          <w:szCs w:val="16"/>
-          <w:highlight w:val="white"/>
-          <w:lang w:val="en-US"/>
-        </w:rPr>
-        <w:t>WebPlay</w:t>
-      </w:r>
-      <w:proofErr w:type="spellEnd"/>
-      <w:r>
-        <w:rPr>
-          <w:rFonts w:ascii="Consolas" w:hAnsi="Consolas" w:cs="Consolas"/>
-          <w:color w:val="7F7F7F" w:themeColor="text1" w:themeTint="80"/>
-          <w:sz w:val="16"/>
-          <w:szCs w:val="16"/>
-          <w:highlight w:val="white"/>
-          <w:lang w:val="en-US"/>
-        </w:rPr>
-        <w:t>\public\stylesheets\shared&lt;</w:t>
+        <w:t>BookTera\Java\WebPlay\public\stylesheets\shared&lt;</w:t>
       </w:r>
       <w:r>
         <w:rPr>
@@ -1968,30 +1605,8 @@
         <w:rPr>
           <w:lang w:val="en-US"/>
         </w:rPr>
-        <w:t xml:space="preserve">It also downloads resources for the </w:t>
-      </w:r>
-      <w:proofErr w:type="spellStart"/>
-      <w:r>
-        <w:rPr>
-          <w:lang w:val="en-US"/>
-        </w:rPr>
-        <w:t>TestData</w:t>
-      </w:r>
-      <w:proofErr w:type="spellEnd"/>
-      <w:r>
-        <w:rPr>
-          <w:lang w:val="en-US"/>
-        </w:rPr>
-        <w:t xml:space="preserve"> project. If it fails, you can manually download them from here</w:t>
-      </w:r>
-      <w:proofErr w:type="gramStart"/>
-      <w:r>
-        <w:rPr>
-          <w:lang w:val="en-US"/>
-        </w:rPr>
-        <w:t>:</w:t>
-      </w:r>
-      <w:proofErr w:type="gramEnd"/>
+        <w:t>It also downloads resources for the TestData project. If it fails, you can manually download them from here:</w:t>
+      </w:r>
       <w:r>
         <w:rPr>
           <w:lang w:val="en-US"/>
@@ -2056,31 +1671,7 @@
           <w:highlight w:val="white"/>
           <w:lang w:val="en-US"/>
         </w:rPr>
-        <w:t>\</w:t>
-      </w:r>
-      <w:proofErr w:type="spellStart"/>
-      <w:r>
-        <w:rPr>
-          <w:rFonts w:ascii="Consolas" w:hAnsi="Consolas" w:cs="Consolas"/>
-          <w:color w:val="7F7F7F" w:themeColor="text1" w:themeTint="80"/>
-          <w:sz w:val="16"/>
-          <w:szCs w:val="16"/>
-          <w:highlight w:val="white"/>
-          <w:lang w:val="en-US"/>
-        </w:rPr>
-        <w:t>TestData</w:t>
-      </w:r>
-      <w:proofErr w:type="spellEnd"/>
-      <w:r>
-        <w:rPr>
-          <w:rFonts w:ascii="Consolas" w:hAnsi="Consolas" w:cs="Consolas"/>
-          <w:color w:val="7F7F7F" w:themeColor="text1" w:themeTint="80"/>
-          <w:sz w:val="16"/>
-          <w:szCs w:val="16"/>
-          <w:highlight w:val="white"/>
-          <w:lang w:val="en-US"/>
-        </w:rPr>
-        <w:t>\Resources\</w:t>
+        <w:t>\TestData\Resources\</w:t>
       </w:r>
     </w:p>
     <w:p>
@@ -2145,16 +1736,8 @@
         <w:rPr>
           <w:lang w:val="en-US"/>
         </w:rPr>
-        <w:t>/</w:t>
-      </w:r>
-      <w:proofErr w:type="spellStart"/>
-      <w:r>
-        <w:rPr>
-          <w:lang w:val="en-US"/>
-        </w:rPr>
-        <w:t>runnables</w:t>
-      </w:r>
-      <w:proofErr w:type="spellEnd"/>
+        <w:t>/runnables</w:t>
+      </w:r>
       <w:r>
         <w:rPr>
           <w:lang w:val="en-US"/>
@@ -2213,7 +1796,21 @@
         <w:rPr>
           <w:lang w:val="en-US"/>
         </w:rPr>
-        <w:t>Play Framework 2.3.4 based web application</w:t>
+        <w:t>Play Framework 2.3.</w:t>
+      </w:r>
+      <w:r>
+        <w:rPr>
+          <w:lang w:val="en-US"/>
+        </w:rPr>
+        <w:t>0</w:t>
+      </w:r>
+      <w:bookmarkStart w:id="1" w:name="_GoBack"/>
+      <w:bookmarkEnd w:id="1"/>
+      <w:r>
+        <w:rPr>
+          <w:lang w:val="en-US"/>
+        </w:rPr>
+        <w:t xml:space="preserve"> based web application</w:t>
       </w:r>
     </w:p>
     <w:p>
@@ -2407,55 +2004,19 @@
         <w:rPr>
           <w:lang w:val="en-US"/>
         </w:rPr>
-        <w:t xml:space="preserve">, which will start an ASP.NET MVC 4 based web host for the </w:t>
-      </w:r>
-      <w:proofErr w:type="spellStart"/>
-      <w:r>
-        <w:rPr>
-          <w:lang w:val="en-US"/>
-        </w:rPr>
-        <w:t>wcf</w:t>
-      </w:r>
-      <w:proofErr w:type="spellEnd"/>
-      <w:r>
-        <w:rPr>
-          <w:lang w:val="en-US"/>
-        </w:rPr>
-        <w:t xml:space="preserve"> services (via IIS Express). </w:t>
-      </w:r>
-      <w:r>
-        <w:rPr>
-          <w:lang w:val="en-US"/>
-        </w:rPr>
-        <w:t xml:space="preserve">If you try to start any of the </w:t>
-      </w:r>
-      <w:proofErr w:type="spellStart"/>
-      <w:r>
-        <w:rPr>
-          <w:lang w:val="en-US"/>
-        </w:rPr>
-        <w:t>runnables</w:t>
-      </w:r>
-      <w:proofErr w:type="spellEnd"/>
-      <w:r>
-        <w:rPr>
-          <w:lang w:val="en-US"/>
-        </w:rPr>
-        <w:t xml:space="preserve"> before </w:t>
-      </w:r>
-      <w:proofErr w:type="spellStart"/>
-      <w:r>
-        <w:rPr>
-          <w:lang w:val="en-US"/>
-        </w:rPr>
-        <w:t>wcf</w:t>
-      </w:r>
-      <w:proofErr w:type="spellEnd"/>
-      <w:r>
-        <w:rPr>
-          <w:lang w:val="en-US"/>
-        </w:rPr>
-        <w:t xml:space="preserve"> process is hosted</w:t>
+        <w:t xml:space="preserve">, which will start an ASP.NET MVC 4 based web host for the wcf services (via IIS Express). </w:t>
+      </w:r>
+      <w:r>
+        <w:rPr>
+          <w:lang w:val="en-US"/>
+        </w:rPr>
+        <w:t>If you try to start any of the runnables</w:t>
+      </w:r>
+      <w:r>
+        <w:rPr>
+          <w:lang w:val="en-US"/>
+        </w:rPr>
+        <w:t xml:space="preserve"> before wcf process is hosted</w:t>
       </w:r>
       <w:r>
         <w:rPr>
@@ -2486,41 +2047,13 @@
         <w:rPr>
           <w:lang w:val="en-US"/>
         </w:rPr>
-        <w:t xml:space="preserve"> (starting the </w:t>
-      </w:r>
-      <w:proofErr w:type="spellStart"/>
-      <w:r>
-        <w:rPr>
-          <w:lang w:val="en-US"/>
-        </w:rPr>
-        <w:t>WcfHost</w:t>
-      </w:r>
-      <w:proofErr w:type="spellEnd"/>
-      <w:r>
-        <w:rPr>
-          <w:lang w:val="en-US"/>
-        </w:rPr>
-        <w:t>)</w:t>
-      </w:r>
-      <w:r>
-        <w:rPr>
-          <w:lang w:val="en-US"/>
-        </w:rPr>
-        <w:t xml:space="preserve"> you can achieve by browsing to project WCF/</w:t>
-      </w:r>
-      <w:proofErr w:type="spellStart"/>
-      <w:r>
-        <w:rPr>
-          <w:lang w:val="en-US"/>
-        </w:rPr>
-        <w:t>WcfHost</w:t>
-      </w:r>
-      <w:proofErr w:type="spellEnd"/>
-      <w:r>
-        <w:rPr>
-          <w:lang w:val="en-US"/>
-        </w:rPr>
-        <w:t xml:space="preserve">, then right click </w:t>
+        <w:t xml:space="preserve"> (starting the WcfHost)</w:t>
+      </w:r>
+      <w:r>
+        <w:rPr>
+          <w:lang w:val="en-US"/>
+        </w:rPr>
+        <w:t xml:space="preserve"> you can achieve by browsing to project WCF/WcfHost, then right click </w:t>
       </w:r>
       <w:r>
         <w:rPr>
@@ -2532,41 +2065,13 @@
         <w:rPr>
           <w:lang w:val="en-US"/>
         </w:rPr>
-        <w:t xml:space="preserve"> Set as </w:t>
-      </w:r>
-      <w:proofErr w:type="spellStart"/>
-      <w:r>
-        <w:rPr>
-          <w:lang w:val="en-US"/>
-        </w:rPr>
-        <w:t>StartUp</w:t>
-      </w:r>
-      <w:proofErr w:type="spellEnd"/>
-      <w:r>
-        <w:rPr>
-          <w:lang w:val="en-US"/>
-        </w:rPr>
-        <w:t xml:space="preserve"> project; then press Ctrl+F5 to run without debugging. (You may run it in debug mode, but it’s not necessary)</w:t>
-      </w:r>
-      <w:r>
-        <w:rPr>
-          <w:lang w:val="en-US"/>
-        </w:rPr>
-        <w:t xml:space="preserve">. This will also open a new tab in your default browser and browse to the root of the </w:t>
-      </w:r>
-      <w:proofErr w:type="spellStart"/>
-      <w:r>
-        <w:rPr>
-          <w:lang w:val="en-US"/>
-        </w:rPr>
-        <w:t>wcf</w:t>
-      </w:r>
-      <w:proofErr w:type="spellEnd"/>
-      <w:r>
-        <w:rPr>
-          <w:lang w:val="en-US"/>
-        </w:rPr>
-        <w:t xml:space="preserve"> project; and you also can see in your system tray </w:t>
+        <w:t xml:space="preserve"> Set as StartUp project; then press Ctrl+F5 to run without debugging. (You may run it in debug mode, but it’s not necessary)</w:t>
+      </w:r>
+      <w:r>
+        <w:rPr>
+          <w:lang w:val="en-US"/>
+        </w:rPr>
+        <w:t xml:space="preserve">. This will also open a new tab in your default browser and browse to the root of the wcf project; and you also can see in your system tray </w:t>
       </w:r>
       <w:r>
         <w:rPr>
@@ -2619,21 +2124,7 @@
         <w:rPr>
           <w:lang w:val="en-US"/>
         </w:rPr>
-        <w:t xml:space="preserve">There can be some (magic) errors by starting the </w:t>
-      </w:r>
-      <w:proofErr w:type="spellStart"/>
-      <w:r>
-        <w:rPr>
-          <w:lang w:val="en-US"/>
-        </w:rPr>
-        <w:t>WcfHost</w:t>
-      </w:r>
-      <w:proofErr w:type="spellEnd"/>
-      <w:r>
-        <w:rPr>
-          <w:lang w:val="en-US"/>
-        </w:rPr>
-        <w:t xml:space="preserve"> project.</w:t>
+        <w:t>There can be some (magic) errors by starting the WcfHost project.</w:t>
       </w:r>
     </w:p>
     <w:p>
@@ -2657,21 +2148,7 @@
         <w:rPr>
           <w:lang w:val="en-US"/>
         </w:rPr>
-        <w:t xml:space="preserve">the project is hosted via IIS Express… All you have to do is rebuild (and with it republish) the </w:t>
-      </w:r>
-      <w:proofErr w:type="spellStart"/>
-      <w:r>
-        <w:rPr>
-          <w:lang w:val="en-US"/>
-        </w:rPr>
-        <w:t>WcfHost</w:t>
-      </w:r>
-      <w:proofErr w:type="spellEnd"/>
-      <w:r>
-        <w:rPr>
-          <w:lang w:val="en-US"/>
-        </w:rPr>
-        <w:t xml:space="preserve"> project</w:t>
+        <w:t>the project is hosted via IIS Express… All you have to do is rebuild (and with it republish) the WcfHost project</w:t>
       </w:r>
     </w:p>
     <w:p>
@@ -2689,21 +2166,7 @@
         <w:rPr>
           <w:lang w:val="en-US"/>
         </w:rPr>
-        <w:t xml:space="preserve">At a time, there were instability problems with </w:t>
-      </w:r>
-      <w:proofErr w:type="spellStart"/>
-      <w:r>
-        <w:rPr>
-          <w:lang w:val="en-US"/>
-        </w:rPr>
-        <w:t>Newtonsoft.Json</w:t>
-      </w:r>
-      <w:proofErr w:type="spellEnd"/>
-      <w:r>
-        <w:rPr>
-          <w:lang w:val="en-US"/>
-        </w:rPr>
-        <w:t xml:space="preserve"> package. It has s</w:t>
+        <w:t>At a time, there were instability problems with Newtonsoft.Json package. It has s</w:t>
       </w:r>
       <w:r>
         <w:rPr>
@@ -2727,16 +2190,8 @@
         <w:rPr>
           <w:lang w:val="en-US"/>
         </w:rPr>
-        <w:t xml:space="preserve"> with this message</w:t>
-      </w:r>
-      <w:proofErr w:type="gramStart"/>
-      <w:r>
-        <w:rPr>
-          <w:lang w:val="en-US"/>
-        </w:rPr>
-        <w:t>:</w:t>
-      </w:r>
-      <w:proofErr w:type="gramEnd"/>
+        <w:t xml:space="preserve"> with this message:</w:t>
+      </w:r>
       <w:r>
         <w:rPr>
           <w:lang w:val="en-US"/>
@@ -2752,463 +2207,7 @@
           <w:highlight w:val="white"/>
           <w:lang w:val="en-US"/>
         </w:rPr>
-        <w:t>A(z) „</w:t>
-      </w:r>
-      <w:proofErr w:type="spellStart"/>
-      <w:r>
-        <w:rPr>
-          <w:rFonts w:ascii="Consolas" w:hAnsi="Consolas" w:cs="Consolas"/>
-          <w:color w:val="7F7F7F" w:themeColor="text1" w:themeTint="80"/>
-          <w:sz w:val="18"/>
-          <w:szCs w:val="18"/>
-          <w:highlight w:val="white"/>
-          <w:lang w:val="en-US"/>
-        </w:rPr>
-        <w:t>Newtonsoft.Json</w:t>
-      </w:r>
-      <w:proofErr w:type="spellEnd"/>
-      <w:r>
-        <w:rPr>
-          <w:rFonts w:ascii="Consolas" w:hAnsi="Consolas" w:cs="Consolas"/>
-          <w:color w:val="7F7F7F" w:themeColor="text1" w:themeTint="80"/>
-          <w:sz w:val="18"/>
-          <w:szCs w:val="18"/>
-          <w:highlight w:val="white"/>
-          <w:lang w:val="en-US"/>
-        </w:rPr>
-        <w:t xml:space="preserve">” </w:t>
-      </w:r>
-      <w:proofErr w:type="spellStart"/>
-      <w:r>
-        <w:rPr>
-          <w:rFonts w:ascii="Consolas" w:hAnsi="Consolas" w:cs="Consolas"/>
-          <w:color w:val="7F7F7F" w:themeColor="text1" w:themeTint="80"/>
-          <w:sz w:val="18"/>
-          <w:szCs w:val="18"/>
-          <w:highlight w:val="white"/>
-          <w:lang w:val="en-US"/>
-        </w:rPr>
-        <w:t>fájl</w:t>
-      </w:r>
-      <w:proofErr w:type="spellEnd"/>
-      <w:r>
-        <w:rPr>
-          <w:rFonts w:ascii="Consolas" w:hAnsi="Consolas" w:cs="Consolas"/>
-          <w:color w:val="7F7F7F" w:themeColor="text1" w:themeTint="80"/>
-          <w:sz w:val="18"/>
-          <w:szCs w:val="18"/>
-          <w:highlight w:val="white"/>
-          <w:lang w:val="en-US"/>
-        </w:rPr>
-        <w:t xml:space="preserve"> </w:t>
-      </w:r>
-      <w:proofErr w:type="spellStart"/>
-      <w:r>
-        <w:rPr>
-          <w:rFonts w:ascii="Consolas" w:hAnsi="Consolas" w:cs="Consolas"/>
-          <w:color w:val="7F7F7F" w:themeColor="text1" w:themeTint="80"/>
-          <w:sz w:val="18"/>
-          <w:szCs w:val="18"/>
-          <w:highlight w:val="white"/>
-          <w:lang w:val="en-US"/>
-        </w:rPr>
-        <w:t>vagy</w:t>
-      </w:r>
-      <w:proofErr w:type="spellEnd"/>
-      <w:r>
-        <w:rPr>
-          <w:rFonts w:ascii="Consolas" w:hAnsi="Consolas" w:cs="Consolas"/>
-          <w:color w:val="7F7F7F" w:themeColor="text1" w:themeTint="80"/>
-          <w:sz w:val="18"/>
-          <w:szCs w:val="18"/>
-          <w:highlight w:val="white"/>
-          <w:lang w:val="en-US"/>
-        </w:rPr>
-        <w:t xml:space="preserve"> </w:t>
-      </w:r>
-      <w:proofErr w:type="spellStart"/>
-      <w:r>
-        <w:rPr>
-          <w:rFonts w:ascii="Consolas" w:hAnsi="Consolas" w:cs="Consolas"/>
-          <w:color w:val="7F7F7F" w:themeColor="text1" w:themeTint="80"/>
-          <w:sz w:val="18"/>
-          <w:szCs w:val="18"/>
-          <w:highlight w:val="white"/>
-          <w:lang w:val="en-US"/>
-        </w:rPr>
-        <w:t>szerelvény</w:t>
-      </w:r>
-      <w:proofErr w:type="spellEnd"/>
-      <w:r>
-        <w:rPr>
-          <w:rFonts w:ascii="Consolas" w:hAnsi="Consolas" w:cs="Consolas"/>
-          <w:color w:val="7F7F7F" w:themeColor="text1" w:themeTint="80"/>
-          <w:sz w:val="18"/>
-          <w:szCs w:val="18"/>
-          <w:highlight w:val="white"/>
-          <w:lang w:val="en-US"/>
-        </w:rPr>
-        <w:t xml:space="preserve">, </w:t>
-      </w:r>
-      <w:proofErr w:type="spellStart"/>
-      <w:r>
-        <w:rPr>
-          <w:rFonts w:ascii="Consolas" w:hAnsi="Consolas" w:cs="Consolas"/>
-          <w:color w:val="7F7F7F" w:themeColor="text1" w:themeTint="80"/>
-          <w:sz w:val="18"/>
-          <w:szCs w:val="18"/>
-          <w:highlight w:val="white"/>
-          <w:lang w:val="en-US"/>
-        </w:rPr>
-        <w:t>illetve</w:t>
-      </w:r>
-      <w:proofErr w:type="spellEnd"/>
-      <w:r>
-        <w:rPr>
-          <w:rFonts w:ascii="Consolas" w:hAnsi="Consolas" w:cs="Consolas"/>
-          <w:color w:val="7F7F7F" w:themeColor="text1" w:themeTint="80"/>
-          <w:sz w:val="18"/>
-          <w:szCs w:val="18"/>
-          <w:highlight w:val="white"/>
-          <w:lang w:val="en-US"/>
-        </w:rPr>
-        <w:t xml:space="preserve"> </w:t>
-      </w:r>
-      <w:proofErr w:type="spellStart"/>
-      <w:r>
-        <w:rPr>
-          <w:rFonts w:ascii="Consolas" w:hAnsi="Consolas" w:cs="Consolas"/>
-          <w:color w:val="7F7F7F" w:themeColor="text1" w:themeTint="80"/>
-          <w:sz w:val="18"/>
-          <w:szCs w:val="18"/>
-          <w:highlight w:val="white"/>
-          <w:lang w:val="en-US"/>
-        </w:rPr>
-        <w:t>annak</w:t>
-      </w:r>
-      <w:proofErr w:type="spellEnd"/>
-      <w:r>
-        <w:rPr>
-          <w:rFonts w:ascii="Consolas" w:hAnsi="Consolas" w:cs="Consolas"/>
-          <w:color w:val="7F7F7F" w:themeColor="text1" w:themeTint="80"/>
-          <w:sz w:val="18"/>
-          <w:szCs w:val="18"/>
-          <w:highlight w:val="white"/>
-          <w:lang w:val="en-US"/>
-        </w:rPr>
-        <w:t xml:space="preserve"> </w:t>
-      </w:r>
-      <w:proofErr w:type="spellStart"/>
-      <w:r>
-        <w:rPr>
-          <w:rFonts w:ascii="Consolas" w:hAnsi="Consolas" w:cs="Consolas"/>
-          <w:color w:val="7F7F7F" w:themeColor="text1" w:themeTint="80"/>
-          <w:sz w:val="18"/>
-          <w:szCs w:val="18"/>
-          <w:highlight w:val="white"/>
-          <w:lang w:val="en-US"/>
-        </w:rPr>
-        <w:t>egyik</w:t>
-      </w:r>
-      <w:proofErr w:type="spellEnd"/>
-      <w:r>
-        <w:rPr>
-          <w:rFonts w:ascii="Consolas" w:hAnsi="Consolas" w:cs="Consolas"/>
-          <w:color w:val="7F7F7F" w:themeColor="text1" w:themeTint="80"/>
-          <w:sz w:val="18"/>
-          <w:szCs w:val="18"/>
-          <w:highlight w:val="white"/>
-          <w:lang w:val="en-US"/>
-        </w:rPr>
-        <w:t xml:space="preserve"> </w:t>
-      </w:r>
-      <w:proofErr w:type="spellStart"/>
-      <w:r>
-        <w:rPr>
-          <w:rFonts w:ascii="Consolas" w:hAnsi="Consolas" w:cs="Consolas"/>
-          <w:color w:val="7F7F7F" w:themeColor="text1" w:themeTint="80"/>
-          <w:sz w:val="18"/>
-          <w:szCs w:val="18"/>
-          <w:highlight w:val="white"/>
-          <w:lang w:val="en-US"/>
-        </w:rPr>
-        <w:t>függősége</w:t>
-      </w:r>
-      <w:proofErr w:type="spellEnd"/>
-      <w:r>
-        <w:rPr>
-          <w:rFonts w:ascii="Consolas" w:hAnsi="Consolas" w:cs="Consolas"/>
-          <w:color w:val="7F7F7F" w:themeColor="text1" w:themeTint="80"/>
-          <w:sz w:val="18"/>
-          <w:szCs w:val="18"/>
-          <w:highlight w:val="white"/>
-          <w:lang w:val="en-US"/>
-        </w:rPr>
-        <w:t xml:space="preserve"> </w:t>
-      </w:r>
-      <w:proofErr w:type="spellStart"/>
-      <w:r>
-        <w:rPr>
-          <w:rFonts w:ascii="Consolas" w:hAnsi="Consolas" w:cs="Consolas"/>
-          <w:color w:val="7F7F7F" w:themeColor="text1" w:themeTint="80"/>
-          <w:sz w:val="18"/>
-          <w:szCs w:val="18"/>
-          <w:highlight w:val="white"/>
-          <w:lang w:val="en-US"/>
-        </w:rPr>
-        <w:t>nem</w:t>
-      </w:r>
-      <w:proofErr w:type="spellEnd"/>
-      <w:r>
-        <w:rPr>
-          <w:rFonts w:ascii="Consolas" w:hAnsi="Consolas" w:cs="Consolas"/>
-          <w:color w:val="7F7F7F" w:themeColor="text1" w:themeTint="80"/>
-          <w:sz w:val="18"/>
-          <w:szCs w:val="18"/>
-          <w:highlight w:val="white"/>
-          <w:lang w:val="en-US"/>
-        </w:rPr>
-        <w:t xml:space="preserve"> </w:t>
-      </w:r>
-      <w:proofErr w:type="spellStart"/>
-      <w:r>
-        <w:rPr>
-          <w:rFonts w:ascii="Consolas" w:hAnsi="Consolas" w:cs="Consolas"/>
-          <w:color w:val="7F7F7F" w:themeColor="text1" w:themeTint="80"/>
-          <w:sz w:val="18"/>
-          <w:szCs w:val="18"/>
-          <w:highlight w:val="white"/>
-          <w:lang w:val="en-US"/>
-        </w:rPr>
-        <w:t>tölthető</w:t>
-      </w:r>
-      <w:proofErr w:type="spellEnd"/>
-      <w:r>
-        <w:rPr>
-          <w:rFonts w:ascii="Consolas" w:hAnsi="Consolas" w:cs="Consolas"/>
-          <w:color w:val="7F7F7F" w:themeColor="text1" w:themeTint="80"/>
-          <w:sz w:val="18"/>
-          <w:szCs w:val="18"/>
-          <w:highlight w:val="white"/>
-          <w:lang w:val="en-US"/>
-        </w:rPr>
-        <w:t xml:space="preserve"> be. A </w:t>
-      </w:r>
-      <w:proofErr w:type="spellStart"/>
-      <w:r>
-        <w:rPr>
-          <w:rFonts w:ascii="Consolas" w:hAnsi="Consolas" w:cs="Consolas"/>
-          <w:color w:val="7F7F7F" w:themeColor="text1" w:themeTint="80"/>
-          <w:sz w:val="18"/>
-          <w:szCs w:val="18"/>
-          <w:highlight w:val="white"/>
-          <w:lang w:val="en-US"/>
-        </w:rPr>
-        <w:t>megtalált</w:t>
-      </w:r>
-      <w:proofErr w:type="spellEnd"/>
-      <w:r>
-        <w:rPr>
-          <w:rFonts w:ascii="Consolas" w:hAnsi="Consolas" w:cs="Consolas"/>
-          <w:color w:val="7F7F7F" w:themeColor="text1" w:themeTint="80"/>
-          <w:sz w:val="18"/>
-          <w:szCs w:val="18"/>
-          <w:highlight w:val="white"/>
-          <w:lang w:val="en-US"/>
-        </w:rPr>
-        <w:t xml:space="preserve"> </w:t>
-      </w:r>
-      <w:proofErr w:type="spellStart"/>
-      <w:r>
-        <w:rPr>
-          <w:rFonts w:ascii="Consolas" w:hAnsi="Consolas" w:cs="Consolas"/>
-          <w:color w:val="7F7F7F" w:themeColor="text1" w:themeTint="80"/>
-          <w:sz w:val="18"/>
-          <w:szCs w:val="18"/>
-          <w:highlight w:val="white"/>
-          <w:lang w:val="en-US"/>
-        </w:rPr>
-        <w:t>szerelvény</w:t>
-      </w:r>
-      <w:proofErr w:type="spellEnd"/>
-      <w:r>
-        <w:rPr>
-          <w:rFonts w:ascii="Consolas" w:hAnsi="Consolas" w:cs="Consolas"/>
-          <w:color w:val="7F7F7F" w:themeColor="text1" w:themeTint="80"/>
-          <w:sz w:val="18"/>
-          <w:szCs w:val="18"/>
-          <w:highlight w:val="white"/>
-          <w:lang w:val="en-US"/>
-        </w:rPr>
-        <w:t xml:space="preserve"> </w:t>
-      </w:r>
-      <w:proofErr w:type="spellStart"/>
-      <w:r>
-        <w:rPr>
-          <w:rFonts w:ascii="Consolas" w:hAnsi="Consolas" w:cs="Consolas"/>
-          <w:color w:val="7F7F7F" w:themeColor="text1" w:themeTint="80"/>
-          <w:sz w:val="18"/>
-          <w:szCs w:val="18"/>
-          <w:highlight w:val="white"/>
-          <w:lang w:val="en-US"/>
-        </w:rPr>
-        <w:t>jegyzékdefiníciója</w:t>
-      </w:r>
-      <w:proofErr w:type="spellEnd"/>
-      <w:r>
-        <w:rPr>
-          <w:rFonts w:ascii="Consolas" w:hAnsi="Consolas" w:cs="Consolas"/>
-          <w:color w:val="7F7F7F" w:themeColor="text1" w:themeTint="80"/>
-          <w:sz w:val="18"/>
-          <w:szCs w:val="18"/>
-          <w:highlight w:val="white"/>
-          <w:lang w:val="en-US"/>
-        </w:rPr>
-        <w:t xml:space="preserve"> </w:t>
-      </w:r>
-      <w:proofErr w:type="spellStart"/>
-      <w:r>
-        <w:rPr>
-          <w:rFonts w:ascii="Consolas" w:hAnsi="Consolas" w:cs="Consolas"/>
-          <w:color w:val="7F7F7F" w:themeColor="text1" w:themeTint="80"/>
-          <w:sz w:val="18"/>
-          <w:szCs w:val="18"/>
-          <w:highlight w:val="white"/>
-          <w:lang w:val="en-US"/>
-        </w:rPr>
-        <w:t>nem</w:t>
-      </w:r>
-      <w:proofErr w:type="spellEnd"/>
-      <w:r>
-        <w:rPr>
-          <w:rFonts w:ascii="Consolas" w:hAnsi="Consolas" w:cs="Consolas"/>
-          <w:color w:val="7F7F7F" w:themeColor="text1" w:themeTint="80"/>
-          <w:sz w:val="18"/>
-          <w:szCs w:val="18"/>
-          <w:highlight w:val="white"/>
-          <w:lang w:val="en-US"/>
-        </w:rPr>
-        <w:t xml:space="preserve"> </w:t>
-      </w:r>
-      <w:proofErr w:type="spellStart"/>
-      <w:r>
-        <w:rPr>
-          <w:rFonts w:ascii="Consolas" w:hAnsi="Consolas" w:cs="Consolas"/>
-          <w:color w:val="7F7F7F" w:themeColor="text1" w:themeTint="80"/>
-          <w:sz w:val="18"/>
-          <w:szCs w:val="18"/>
-          <w:highlight w:val="white"/>
-          <w:lang w:val="en-US"/>
-        </w:rPr>
-        <w:t>egyezik</w:t>
-      </w:r>
-      <w:proofErr w:type="spellEnd"/>
-      <w:r>
-        <w:rPr>
-          <w:rFonts w:ascii="Consolas" w:hAnsi="Consolas" w:cs="Consolas"/>
-          <w:color w:val="7F7F7F" w:themeColor="text1" w:themeTint="80"/>
-          <w:sz w:val="18"/>
-          <w:szCs w:val="18"/>
-          <w:highlight w:val="white"/>
-          <w:lang w:val="en-US"/>
-        </w:rPr>
-        <w:t xml:space="preserve"> a </w:t>
-      </w:r>
-      <w:proofErr w:type="spellStart"/>
-      <w:r>
-        <w:rPr>
-          <w:rFonts w:ascii="Consolas" w:hAnsi="Consolas" w:cs="Consolas"/>
-          <w:color w:val="7F7F7F" w:themeColor="text1" w:themeTint="80"/>
-          <w:sz w:val="18"/>
-          <w:szCs w:val="18"/>
-          <w:highlight w:val="white"/>
-          <w:lang w:val="en-US"/>
-        </w:rPr>
-        <w:t>szerelvény</w:t>
-      </w:r>
-      <w:proofErr w:type="spellEnd"/>
-      <w:r>
-        <w:rPr>
-          <w:rFonts w:ascii="Consolas" w:hAnsi="Consolas" w:cs="Consolas"/>
-          <w:color w:val="7F7F7F" w:themeColor="text1" w:themeTint="80"/>
-          <w:sz w:val="18"/>
-          <w:szCs w:val="18"/>
-          <w:highlight w:val="white"/>
-          <w:lang w:val="en-US"/>
-        </w:rPr>
-        <w:t xml:space="preserve"> </w:t>
-      </w:r>
-      <w:proofErr w:type="spellStart"/>
-      <w:r>
-        <w:rPr>
-          <w:rFonts w:ascii="Consolas" w:hAnsi="Consolas" w:cs="Consolas"/>
-          <w:color w:val="7F7F7F" w:themeColor="text1" w:themeTint="80"/>
-          <w:sz w:val="18"/>
-          <w:szCs w:val="18"/>
-          <w:highlight w:val="white"/>
-          <w:lang w:val="en-US"/>
-        </w:rPr>
-        <w:t>hivatkozásával</w:t>
-      </w:r>
-      <w:proofErr w:type="spellEnd"/>
-      <w:r>
-        <w:rPr>
-          <w:rFonts w:ascii="Consolas" w:hAnsi="Consolas" w:cs="Consolas"/>
-          <w:color w:val="7F7F7F" w:themeColor="text1" w:themeTint="80"/>
-          <w:sz w:val="18"/>
-          <w:szCs w:val="18"/>
-          <w:highlight w:val="white"/>
-          <w:lang w:val="en-US"/>
-        </w:rPr>
-        <w:t xml:space="preserve">. (A </w:t>
-      </w:r>
-      <w:proofErr w:type="spellStart"/>
-      <w:r>
-        <w:rPr>
-          <w:rFonts w:ascii="Consolas" w:hAnsi="Consolas" w:cs="Consolas"/>
-          <w:color w:val="7F7F7F" w:themeColor="text1" w:themeTint="80"/>
-          <w:sz w:val="18"/>
-          <w:szCs w:val="18"/>
-          <w:highlight w:val="white"/>
-          <w:lang w:val="en-US"/>
-        </w:rPr>
-        <w:t>kivétel</w:t>
-      </w:r>
-      <w:proofErr w:type="spellEnd"/>
-      <w:r>
-        <w:rPr>
-          <w:rFonts w:ascii="Consolas" w:hAnsi="Consolas" w:cs="Consolas"/>
-          <w:color w:val="7F7F7F" w:themeColor="text1" w:themeTint="80"/>
-          <w:sz w:val="18"/>
-          <w:szCs w:val="18"/>
-          <w:highlight w:val="white"/>
-          <w:lang w:val="en-US"/>
-        </w:rPr>
-        <w:t xml:space="preserve"> HRESULT-</w:t>
-      </w:r>
-      <w:proofErr w:type="spellStart"/>
-      <w:r>
-        <w:rPr>
-          <w:rFonts w:ascii="Consolas" w:hAnsi="Consolas" w:cs="Consolas"/>
-          <w:color w:val="7F7F7F" w:themeColor="text1" w:themeTint="80"/>
-          <w:sz w:val="18"/>
-          <w:szCs w:val="18"/>
-          <w:highlight w:val="white"/>
-          <w:lang w:val="en-US"/>
-        </w:rPr>
-        <w:t>értéke</w:t>
-      </w:r>
-      <w:proofErr w:type="spellEnd"/>
-      <w:r>
-        <w:rPr>
-          <w:rFonts w:ascii="Consolas" w:hAnsi="Consolas" w:cs="Consolas"/>
-          <w:color w:val="7F7F7F" w:themeColor="text1" w:themeTint="80"/>
-          <w:sz w:val="18"/>
-          <w:szCs w:val="18"/>
-          <w:highlight w:val="white"/>
-          <w:lang w:val="en-US"/>
-        </w:rPr>
-        <w:t>: 0x80131040)</w:t>
+        <w:t>A(z) „Newtonsoft.Json” fájl vagy szerelvény, illetve annak egyik függősége nem tölthető be. A megtalált szerelvény jegyzékdefiníciója nem egyezik a szerelvény hivatkozásával. (A kivétel HRESULT-értéke: 0x80131040)</w:t>
       </w:r>
       <w:r>
         <w:rPr>
@@ -3281,42 +2280,14 @@
         <w:rPr>
           <w:lang w:val="en-US"/>
         </w:rPr>
-        <w:t xml:space="preserve">Reinstall the </w:t>
-      </w:r>
-      <w:proofErr w:type="spellStart"/>
-      <w:r>
-        <w:rPr>
-          <w:lang w:val="en-US"/>
-        </w:rPr>
-        <w:t>NuGet</w:t>
-      </w:r>
-      <w:proofErr w:type="spellEnd"/>
-      <w:r>
-        <w:rPr>
-          <w:lang w:val="en-US"/>
-        </w:rPr>
-        <w:t xml:space="preserve"> package. </w:t>
+        <w:t xml:space="preserve">Reinstall the NuGet package. </w:t>
       </w:r>
       <w:r>
         <w:rPr>
           <w:lang w:val="en-US"/>
         </w:rPr>
         <w:br/>
-        <w:t>In Visual Studio: Tools/</w:t>
-      </w:r>
-      <w:proofErr w:type="spellStart"/>
-      <w:r>
-        <w:rPr>
-          <w:lang w:val="en-US"/>
-        </w:rPr>
-        <w:t>Nuget</w:t>
-      </w:r>
-      <w:proofErr w:type="spellEnd"/>
-      <w:r>
-        <w:rPr>
-          <w:lang w:val="en-US"/>
-        </w:rPr>
-        <w:t xml:space="preserve"> Package Manager/ Package Manager Console</w:t>
+        <w:t>In Visual Studio: Tools/Nuget Package Manager/ Package Manager Console</w:t>
       </w:r>
       <w:r>
         <w:rPr>
@@ -3333,55 +2304,7 @@
           <w:highlight w:val="white"/>
           <w:lang w:val="en-US"/>
         </w:rPr>
-        <w:t xml:space="preserve">Update-Package </w:t>
-      </w:r>
-      <w:proofErr w:type="spellStart"/>
-      <w:r>
-        <w:rPr>
-          <w:rFonts w:ascii="Consolas" w:hAnsi="Consolas" w:cs="Consolas"/>
-          <w:color w:val="7F7F7F" w:themeColor="text1" w:themeTint="80"/>
-          <w:sz w:val="18"/>
-          <w:szCs w:val="18"/>
-          <w:highlight w:val="white"/>
-          <w:lang w:val="en-US"/>
-        </w:rPr>
-        <w:t>Newtonsoft.Json</w:t>
-      </w:r>
-      <w:proofErr w:type="spellEnd"/>
-      <w:r>
-        <w:rPr>
-          <w:rFonts w:ascii="Consolas" w:hAnsi="Consolas" w:cs="Consolas"/>
-          <w:color w:val="7F7F7F" w:themeColor="text1" w:themeTint="80"/>
-          <w:sz w:val="18"/>
-          <w:szCs w:val="18"/>
-          <w:highlight w:val="white"/>
-          <w:lang w:val="en-US"/>
-        </w:rPr>
-        <w:t xml:space="preserve"> -</w:t>
-      </w:r>
-      <w:proofErr w:type="spellStart"/>
-      <w:r>
-        <w:rPr>
-          <w:rFonts w:ascii="Consolas" w:hAnsi="Consolas" w:cs="Consolas"/>
-          <w:color w:val="7F7F7F" w:themeColor="text1" w:themeTint="80"/>
-          <w:sz w:val="18"/>
-          <w:szCs w:val="18"/>
-          <w:highlight w:val="white"/>
-          <w:lang w:val="en-US"/>
-        </w:rPr>
-        <w:t>ProjectName</w:t>
-      </w:r>
-      <w:proofErr w:type="spellEnd"/>
-      <w:r>
-        <w:rPr>
-          <w:rFonts w:ascii="Consolas" w:hAnsi="Consolas" w:cs="Consolas"/>
-          <w:color w:val="7F7F7F" w:themeColor="text1" w:themeTint="80"/>
-          <w:sz w:val="18"/>
-          <w:szCs w:val="18"/>
-          <w:highlight w:val="white"/>
-          <w:lang w:val="en-US"/>
-        </w:rPr>
-        <w:t xml:space="preserve"> {...} -Reinstall</w:t>
+        <w:t>Update-Package Newtonsoft.Json -ProjectName {...} -Reinstall</w:t>
       </w:r>
     </w:p>
     <w:p>
@@ -3460,7 +2383,6 @@
         </w:rPr>
         <w:t>An example username is: "</w:t>
       </w:r>
-      <w:proofErr w:type="spellStart"/>
       <w:r>
         <w:rPr>
           <w:b/>
@@ -3468,7 +2390,6 @@
         </w:rPr>
         <w:t>ZomiDudu</w:t>
       </w:r>
-      <w:proofErr w:type="spellEnd"/>
       <w:r>
         <w:rPr>
           <w:lang w:val="en-US"/>
@@ -3499,64 +2420,42 @@
         <w:rPr>
           <w:lang w:val="en-US"/>
         </w:rPr>
+        <w:t xml:space="preserve"> subapplications</w:t>
+      </w:r>
+    </w:p>
+    <w:p>
+      <w:pPr>
+        <w:pStyle w:val="Cmsor2"/>
+        <w:rPr>
+          <w:lang w:val="en-US"/>
+        </w:rPr>
+      </w:pPr>
+      <w:r>
+        <w:rPr>
+          <w:lang w:val="en-US"/>
+        </w:rPr>
+        <w:t>Play</w:t>
+      </w:r>
+    </w:p>
+    <w:p>
+      <w:pPr>
+        <w:spacing w:before="240"/>
+        <w:rPr>
+          <w:lang w:val="en-US"/>
+        </w:rPr>
+      </w:pPr>
+      <w:r>
+        <w:rPr>
+          <w:lang w:val="en-US"/>
+        </w:rPr>
+        <w:t>This section covers the necessary steps to be able to try out the WebPlay project.</w:t>
+      </w:r>
+      <w:r>
+        <w:rPr>
+          <w:lang w:val="en-US"/>
+        </w:rPr>
         <w:t xml:space="preserve"> </w:t>
       </w:r>
-      <w:proofErr w:type="spellStart"/>
-      <w:r>
-        <w:rPr>
-          <w:lang w:val="en-US"/>
-        </w:rPr>
-        <w:t>subapplications</w:t>
-      </w:r>
-      <w:proofErr w:type="spellEnd"/>
-    </w:p>
-    <w:p>
-      <w:pPr>
-        <w:pStyle w:val="Cmsor2"/>
-        <w:rPr>
-          <w:lang w:val="en-US"/>
-        </w:rPr>
-      </w:pPr>
-      <w:r>
-        <w:rPr>
-          <w:lang w:val="en-US"/>
-        </w:rPr>
-        <w:t>Play</w:t>
-      </w:r>
-    </w:p>
-    <w:p>
-      <w:pPr>
-        <w:spacing w:before="240"/>
-        <w:rPr>
-          <w:lang w:val="en-US"/>
-        </w:rPr>
-      </w:pPr>
-      <w:r>
-        <w:rPr>
-          <w:lang w:val="en-US"/>
-        </w:rPr>
-        <w:t xml:space="preserve">This section covers the necessary steps to be able to try out the </w:t>
-      </w:r>
-      <w:proofErr w:type="spellStart"/>
-      <w:r>
-        <w:rPr>
-          <w:lang w:val="en-US"/>
-        </w:rPr>
-        <w:t>WebPlay</w:t>
-      </w:r>
-      <w:proofErr w:type="spellEnd"/>
-      <w:r>
-        <w:rPr>
-          <w:lang w:val="en-US"/>
-        </w:rPr>
-        <w:t xml:space="preserve"> project.</w:t>
-      </w:r>
-      <w:r>
-        <w:rPr>
-          <w:lang w:val="en-US"/>
-        </w:rPr>
-        <w:t xml:space="preserve"> </w:t>
-      </w:r>
       <w:r>
         <w:rPr>
           <w:lang w:val="en-US"/>
@@ -3599,23 +2498,7 @@
           <w:i/>
           <w:lang w:val="en-US"/>
         </w:rPr>
-        <w:t xml:space="preserve">ow to import </w:t>
-      </w:r>
-      <w:proofErr w:type="spellStart"/>
-      <w:r>
-        <w:rPr>
-          <w:i/>
-          <w:lang w:val="en-US"/>
-        </w:rPr>
-        <w:t>WebPlay</w:t>
-      </w:r>
-      <w:proofErr w:type="spellEnd"/>
-      <w:r>
-        <w:rPr>
-          <w:i/>
-          <w:lang w:val="en-US"/>
-        </w:rPr>
-        <w:t xml:space="preserve"> project into IntelliJ.docx</w:t>
+        <w:t>ow to import WebPlay project into IntelliJ.docx</w:t>
       </w:r>
       <w:r>
         <w:rPr>
@@ -3664,21 +2547,12 @@
         </w:rPr>
         <w:t xml:space="preserve">(= </w:t>
       </w:r>
-      <w:proofErr w:type="spellStart"/>
       <w:r>
         <w:rPr>
           <w:b/>
           <w:lang w:val="en-US"/>
         </w:rPr>
-        <w:t>Typesafe</w:t>
-      </w:r>
-      <w:proofErr w:type="spellEnd"/>
-      <w:r>
-        <w:rPr>
-          <w:b/>
-          <w:lang w:val="en-US"/>
-        </w:rPr>
-        <w:t xml:space="preserve"> Activator 1.2.2</w:t>
+        <w:t>Typesafe Activator 1.2.2</w:t>
       </w:r>
       <w:r>
         <w:rPr>
@@ -3901,50 +2775,14 @@
         <w:rPr>
           <w:lang w:val="en-US"/>
         </w:rPr>
-        <w:t xml:space="preserve">Before launching the </w:t>
-      </w:r>
-      <w:proofErr w:type="spellStart"/>
-      <w:r>
-        <w:rPr>
-          <w:lang w:val="en-US"/>
-        </w:rPr>
-        <w:t>WebPlay</w:t>
-      </w:r>
-      <w:proofErr w:type="spellEnd"/>
-      <w:r>
-        <w:rPr>
-          <w:lang w:val="en-US"/>
-        </w:rPr>
-        <w:t xml:space="preserve"> application, you have to install the </w:t>
-      </w:r>
-      <w:proofErr w:type="spellStart"/>
-      <w:r>
-        <w:rPr>
-          <w:lang w:val="en-US"/>
-        </w:rPr>
-        <w:t>ServiceClientProxy</w:t>
-      </w:r>
-      <w:proofErr w:type="spellEnd"/>
-      <w:r>
-        <w:rPr>
-          <w:lang w:val="en-US"/>
-        </w:rPr>
-        <w:t xml:space="preserve"> module to your local maven repository.</w:t>
-      </w:r>
-      <w:r>
-        <w:rPr>
-          <w:lang w:val="en-US"/>
-        </w:rPr>
-        <w:t xml:space="preserve"> The </w:t>
-      </w:r>
-      <w:proofErr w:type="spellStart"/>
-      <w:r>
-        <w:rPr>
-          <w:lang w:val="en-US"/>
-        </w:rPr>
-        <w:t>WebPlay</w:t>
-      </w:r>
-      <w:proofErr w:type="spellEnd"/>
+        <w:t>Before launching the WebPlay application, you have to install the ServiceClientProxy module to your local maven repository.</w:t>
+      </w:r>
+      <w:r>
+        <w:rPr>
+          <w:lang w:val="en-US"/>
+        </w:rPr>
+        <w:t xml:space="preserve"> The WebPlay</w:t>
+      </w:r>
       <w:r>
         <w:rPr>
           <w:lang w:val="en-US"/>
@@ -3986,21 +2824,7 @@
         <w:rPr>
           <w:lang w:val="en-US"/>
         </w:rPr>
-        <w:t>Browse to the directory: BookTera\Java\</w:t>
-      </w:r>
-      <w:proofErr w:type="spellStart"/>
-      <w:r>
-        <w:rPr>
-          <w:lang w:val="en-US"/>
-        </w:rPr>
-        <w:t>ServiceClientProxy</w:t>
-      </w:r>
-      <w:proofErr w:type="spellEnd"/>
-      <w:r>
-        <w:rPr>
-          <w:lang w:val="en-US"/>
-        </w:rPr>
-        <w:t>\</w:t>
+        <w:t>Browse to the directory: BookTera\Java\ServiceClientProxy\</w:t>
       </w:r>
     </w:p>
     <w:p>
@@ -4018,21 +2842,7 @@
         <w:rPr>
           <w:lang w:val="en-US"/>
         </w:rPr>
-        <w:t>Start a command prompt (</w:t>
-      </w:r>
-      <w:proofErr w:type="spellStart"/>
-      <w:r>
-        <w:rPr>
-          <w:lang w:val="en-US"/>
-        </w:rPr>
-        <w:t>cmd</w:t>
-      </w:r>
-      <w:proofErr w:type="spellEnd"/>
-      <w:r>
-        <w:rPr>
-          <w:lang w:val="en-US"/>
-        </w:rPr>
-        <w:t>)</w:t>
+        <w:t>Start a command prompt (cmd)</w:t>
       </w:r>
     </w:p>
     <w:p>
@@ -4053,21 +2863,12 @@
         </w:rPr>
         <w:t xml:space="preserve">Type in: </w:t>
       </w:r>
-      <w:proofErr w:type="spellStart"/>
       <w:r>
         <w:rPr>
           <w:b/>
           <w:lang w:val="en-US"/>
         </w:rPr>
-        <w:t>mvn</w:t>
-      </w:r>
-      <w:proofErr w:type="spellEnd"/>
-      <w:r>
-        <w:rPr>
-          <w:b/>
-          <w:lang w:val="en-US"/>
-        </w:rPr>
-        <w:t xml:space="preserve"> clean install</w:t>
+        <w:t>mvn clean install</w:t>
       </w:r>
     </w:p>
     <w:p>
@@ -4092,21 +2893,7 @@
         <w:rPr>
           <w:lang w:val="en-US"/>
         </w:rPr>
-        <w:t xml:space="preserve"> start the </w:t>
-      </w:r>
-      <w:proofErr w:type="spellStart"/>
-      <w:r>
-        <w:rPr>
-          <w:lang w:val="en-US"/>
-        </w:rPr>
-        <w:t>WebPlay</w:t>
-      </w:r>
-      <w:proofErr w:type="spellEnd"/>
-      <w:r>
-        <w:rPr>
-          <w:lang w:val="en-US"/>
-        </w:rPr>
-        <w:t xml:space="preserve"> project, follow these steps:</w:t>
+        <w:t xml:space="preserve"> start the WebPlay project, follow these steps:</w:t>
       </w:r>
     </w:p>
     <w:p>
@@ -4127,14 +2914,12 @@
         </w:rPr>
         <w:t>Browse to the directory: BookTera\Java\</w:t>
       </w:r>
-      <w:proofErr w:type="spellStart"/>
       <w:r>
         <w:rPr>
           <w:lang w:val="en-US"/>
         </w:rPr>
         <w:t>WebPlay</w:t>
       </w:r>
-      <w:proofErr w:type="spellEnd"/>
       <w:r>
         <w:rPr>
           <w:lang w:val="en-US"/>
@@ -4157,21 +2942,7 @@
         <w:rPr>
           <w:lang w:val="en-US"/>
         </w:rPr>
-        <w:t>Start a command prompt (</w:t>
-      </w:r>
-      <w:proofErr w:type="spellStart"/>
-      <w:r>
-        <w:rPr>
-          <w:lang w:val="en-US"/>
-        </w:rPr>
-        <w:t>cmd</w:t>
-      </w:r>
-      <w:proofErr w:type="spellEnd"/>
-      <w:r>
-        <w:rPr>
-          <w:lang w:val="en-US"/>
-        </w:rPr>
-        <w:t>)</w:t>
+        <w:t>Start a command prompt (cmd)</w:t>
       </w:r>
     </w:p>
     <w:p>
@@ -4217,7 +2988,6 @@
           <w:lang w:val="en-US"/>
         </w:rPr>
       </w:pPr>
-      <w:proofErr w:type="gramStart"/>
       <w:r>
         <w:rPr>
           <w:lang w:val="en-US"/>
@@ -4228,14 +2998,7 @@
         <w:rPr>
           <w:lang w:val="en-US"/>
         </w:rPr>
-        <w:t>t worry</w:t>
-      </w:r>
-      <w:proofErr w:type="gramEnd"/>
-      <w:r>
-        <w:rPr>
-          <w:lang w:val="en-US"/>
-        </w:rPr>
-        <w:t xml:space="preserve"> if you get warnings like “The system cannot find the file …\activatorConfig.txt”. These appear</w:t>
+        <w:t>t worry if you get warnings like “The system cannot find the file …\activatorConfig.txt”. These appear</w:t>
       </w:r>
       <w:r>
         <w:rPr>
@@ -4663,14 +3426,14 @@
           <w:lang w:val="en-US"/>
         </w:rPr>
       </w:pPr>
-      <w:bookmarkStart w:id="1" w:name="_Ref417126418"/>
+      <w:bookmarkStart w:id="2" w:name="_Ref417126418"/>
       <w:r>
         <w:rPr>
           <w:lang w:val="en-US"/>
         </w:rPr>
         <w:t>Setup for mobile clients</w:t>
       </w:r>
-      <w:bookmarkEnd w:id="1"/>
+      <w:bookmarkEnd w:id="2"/>
     </w:p>
     <w:p>
       <w:pPr>
@@ -4683,16 +3446,8 @@
         <w:rPr>
           <w:lang w:val="en-US"/>
         </w:rPr>
-        <w:t xml:space="preserve">Setup Firewall and </w:t>
-      </w:r>
-      <w:proofErr w:type="spellStart"/>
-      <w:r>
-        <w:rPr>
-          <w:lang w:val="en-US"/>
-        </w:rPr>
-        <w:t>applicationhost.config</w:t>
-      </w:r>
-      <w:proofErr w:type="spellEnd"/>
+        <w:t>Setup Firewall and applicationhost.config</w:t>
+      </w:r>
     </w:p>
     <w:p>
       <w:pPr>
@@ -4746,36 +3501,21 @@
         <w:rPr>
           <w:lang w:val="en-US"/>
         </w:rPr>
+        <w:t xml:space="preserve"> the </w:t>
+      </w:r>
+      <w:r>
+        <w:rPr>
+          <w:b/>
+          <w:lang w:val="en-US"/>
+        </w:rPr>
         <w:t xml:space="preserve"> </w:t>
       </w:r>
-      <w:proofErr w:type="gramStart"/>
-      <w:r>
-        <w:rPr>
-          <w:lang w:val="en-US"/>
-        </w:rPr>
-        <w:t xml:space="preserve">the </w:t>
-      </w:r>
       <w:r>
         <w:rPr>
           <w:b/>
           <w:lang w:val="en-US"/>
         </w:rPr>
-        <w:t xml:space="preserve"> </w:t>
-      </w:r>
-      <w:r>
-        <w:rPr>
-          <w:b/>
-          <w:lang w:val="en-US"/>
-        </w:rPr>
-        <w:t>steps</w:t>
-      </w:r>
-      <w:proofErr w:type="gramEnd"/>
-      <w:r>
-        <w:rPr>
-          <w:b/>
-          <w:lang w:val="en-US"/>
-        </w:rPr>
-        <w:t xml:space="preserve"> 1-4</w:t>
+        <w:t>steps 1-4</w:t>
       </w:r>
       <w:r>
         <w:rPr>
@@ -4934,7 +3674,6 @@
         </w:rPr>
         <w:t xml:space="preserve"> (</w:t>
       </w:r>
-      <w:proofErr w:type="spellStart"/>
       <w:r>
         <w:rPr>
           <w:i/>
@@ -4942,7 +3681,6 @@
         </w:rPr>
         <w:t>WcfHost</w:t>
       </w:r>
-      <w:proofErr w:type="spellEnd"/>
       <w:r>
         <w:rPr>
           <w:lang w:val="en-US"/>
@@ -5042,7 +3780,6 @@
         </w:rPr>
         <w:t xml:space="preserve">Before starting this step, be sure you have at least once deployed (started) the </w:t>
       </w:r>
-      <w:proofErr w:type="spellStart"/>
       <w:r>
         <w:rPr>
           <w:i/>
@@ -5050,7 +3787,6 @@
         </w:rPr>
         <w:t>WcfHost</w:t>
       </w:r>
-      <w:proofErr w:type="spellEnd"/>
       <w:r>
         <w:rPr>
           <w:lang w:val="en-US"/>
@@ -5070,7 +3806,6 @@
         </w:rPr>
         <w:t xml:space="preserve">projects. Without this, the </w:t>
       </w:r>
-      <w:proofErr w:type="spellStart"/>
       <w:r>
         <w:rPr>
           <w:i/>
@@ -5092,26 +3827,11 @@
         </w:rPr>
         <w:t>.config</w:t>
       </w:r>
-      <w:proofErr w:type="spellEnd"/>
-      <w:r>
-        <w:rPr>
-          <w:lang w:val="en-US"/>
-        </w:rPr>
-        <w:t xml:space="preserve"> file will not contain the </w:t>
-      </w:r>
-      <w:proofErr w:type="spellStart"/>
-      <w:r>
-        <w:rPr>
-          <w:lang w:val="en-US"/>
-        </w:rPr>
-        <w:t>necessery</w:t>
-      </w:r>
-      <w:proofErr w:type="spellEnd"/>
-      <w:r>
-        <w:rPr>
-          <w:lang w:val="en-US"/>
-        </w:rPr>
-        <w:t xml:space="preserve"> sections to modify</w:t>
+      <w:r>
+        <w:rPr>
+          <w:lang w:val="en-US"/>
+        </w:rPr>
+        <w:t xml:space="preserve"> file will not contain the necessery sections to modify</w:t>
       </w:r>
     </w:p>
     <w:p>
@@ -7060,7 +5780,6 @@
         </w:rPr>
         <w:t xml:space="preserve">to the </w:t>
       </w:r>
-      <w:proofErr w:type="spellStart"/>
       <w:r>
         <w:rPr>
           <w:i/>
@@ -7068,7 +5787,6 @@
         </w:rPr>
         <w:t>applicationhost.config</w:t>
       </w:r>
-      <w:proofErr w:type="spellEnd"/>
       <w:r>
         <w:rPr>
           <w:lang w:val="en-US"/>
@@ -7102,7 +5820,6 @@
         </w:rPr>
         <w:t xml:space="preserve">After you are done with these first steps, you have to run the </w:t>
       </w:r>
-      <w:proofErr w:type="spellStart"/>
       <w:r>
         <w:rPr>
           <w:b/>
@@ -7110,7 +5827,6 @@
         </w:rPr>
         <w:t>SetupLocalIp</w:t>
       </w:r>
-      <w:proofErr w:type="spellEnd"/>
       <w:r>
         <w:rPr>
           <w:i/>
@@ -7146,127 +5862,109 @@
         <w:rPr>
           <w:lang w:val="en-US"/>
         </w:rPr>
-        <w:t>/</w:t>
-      </w:r>
-      <w:proofErr w:type="spellStart"/>
+        <w:t>/SetupLocalIp. This app will guide you and tell everything it ha</w:t>
+      </w:r>
+      <w:r>
+        <w:rPr>
+          <w:lang w:val="en-US"/>
+        </w:rPr>
+        <w:t>s to/has</w:t>
+      </w:r>
+      <w:r>
+        <w:rPr>
+          <w:lang w:val="en-US"/>
+        </w:rPr>
+        <w:t xml:space="preserve"> done.</w:t>
+      </w:r>
+      <w:r>
+        <w:rPr>
+          <w:lang w:val="en-US"/>
+        </w:rPr>
+        <w:t xml:space="preserve"> Once you have fully built the Solution, you can access </w:t>
+      </w:r>
+      <w:r>
+        <w:rPr>
+          <w:lang w:val="en-US"/>
+        </w:rPr>
+        <w:t>this tool’s</w:t>
+      </w:r>
+      <w:r>
+        <w:rPr>
+          <w:lang w:val="en-US"/>
+        </w:rPr>
+        <w:t xml:space="preserve"> executable file under </w:t>
+      </w:r>
       <w:r>
         <w:rPr>
           <w:lang w:val="en-US"/>
         </w:rPr>
         <w:t>SetupLocalIp</w:t>
       </w:r>
-      <w:proofErr w:type="spellEnd"/>
-      <w:r>
-        <w:rPr>
-          <w:lang w:val="en-US"/>
-        </w:rPr>
-        <w:t>. This app will guide you and tell everything it ha</w:t>
-      </w:r>
-      <w:r>
-        <w:rPr>
-          <w:lang w:val="en-US"/>
-        </w:rPr>
-        <w:t>s to/has</w:t>
-      </w:r>
-      <w:r>
-        <w:rPr>
-          <w:lang w:val="en-US"/>
-        </w:rPr>
-        <w:t xml:space="preserve"> done.</w:t>
-      </w:r>
-      <w:r>
-        <w:rPr>
-          <w:lang w:val="en-US"/>
-        </w:rPr>
-        <w:t xml:space="preserve"> Once you have fully built the Solution, you can access </w:t>
-      </w:r>
-      <w:r>
-        <w:rPr>
-          <w:lang w:val="en-US"/>
-        </w:rPr>
-        <w:t>this tool’s</w:t>
-      </w:r>
-      <w:r>
-        <w:rPr>
-          <w:lang w:val="en-US"/>
-        </w:rPr>
-        <w:t xml:space="preserve"> executable file under </w:t>
-      </w:r>
-      <w:proofErr w:type="spellStart"/>
-      <w:r>
-        <w:rPr>
+      <w:r>
+        <w:rPr>
+          <w:lang w:val="en-US"/>
+        </w:rPr>
+        <w:t>/bin/Debug, so you can run it also manually, outside of the IDE. Once you’ve run it, you have to restart Visual Studio, to be able to bind the sites to the new local IP addresses.</w:t>
+      </w:r>
+      <w:r>
+        <w:rPr>
+          <w:rStyle w:val="Lbjegyzet-hivatkozs"/>
+          <w:lang w:val="en-US"/>
+        </w:rPr>
+        <w:footnoteReference w:id="3"/>
+      </w:r>
+    </w:p>
+    <w:p>
+      <w:pPr>
+        <w:rPr>
+          <w:lang w:val="en-US"/>
+        </w:rPr>
+      </w:pPr>
+      <w:r>
+        <w:rPr>
+          <w:lang w:val="en-US"/>
+        </w:rPr>
+        <w:t>Note:</w:t>
+      </w:r>
+      <w:r>
+        <w:rPr>
+          <w:lang w:val="en-US"/>
+        </w:rPr>
+        <w:t xml:space="preserve"> Later,</w:t>
+      </w:r>
+      <w:r>
+        <w:rPr>
+          <w:lang w:val="en-US"/>
+        </w:rPr>
+        <w:t xml:space="preserve"> </w:t>
+      </w:r>
+      <w:r>
+        <w:rPr>
+          <w:b/>
+          <w:lang w:val="en-US"/>
+        </w:rPr>
+        <w:t>ev</w:t>
+      </w:r>
+      <w:r>
+        <w:rPr>
+          <w:b/>
+          <w:lang w:val="en-US"/>
+        </w:rPr>
+        <w:t>ery time your local IP address changes, you have to re-run this</w:t>
+      </w:r>
+      <w:r>
+        <w:rPr>
+          <w:lang w:val="en-US"/>
+        </w:rPr>
+        <w:t xml:space="preserve"> </w:t>
+      </w:r>
+      <w:r>
+        <w:rPr>
+          <w:i/>
           <w:lang w:val="en-US"/>
         </w:rPr>
         <w:t>SetupLocalIp</w:t>
       </w:r>
-      <w:proofErr w:type="spellEnd"/>
-      <w:r>
-        <w:rPr>
-          <w:lang w:val="en-US"/>
-        </w:rPr>
-        <w:t>/bin/Debug, so you can run it also manually, outside of the IDE. Once you’ve run it, you have to restart Visual Studio, to be able to bind the sites to the new local IP addresses.</w:t>
-      </w:r>
-      <w:r>
-        <w:rPr>
-          <w:rStyle w:val="Lbjegyzet-hivatkozs"/>
-          <w:lang w:val="en-US"/>
-        </w:rPr>
-        <w:footnoteReference w:id="3"/>
-      </w:r>
-    </w:p>
-    <w:p>
-      <w:pPr>
-        <w:rPr>
-          <w:lang w:val="en-US"/>
-        </w:rPr>
-      </w:pPr>
-      <w:r>
-        <w:rPr>
-          <w:lang w:val="en-US"/>
-        </w:rPr>
-        <w:t>Note:</w:t>
-      </w:r>
-      <w:r>
-        <w:rPr>
-          <w:lang w:val="en-US"/>
-        </w:rPr>
-        <w:t xml:space="preserve"> Later,</w:t>
-      </w:r>
-      <w:r>
-        <w:rPr>
-          <w:lang w:val="en-US"/>
-        </w:rPr>
-        <w:t xml:space="preserve"> </w:t>
-      </w:r>
-      <w:r>
-        <w:rPr>
-          <w:b/>
-          <w:lang w:val="en-US"/>
-        </w:rPr>
-        <w:t>ev</w:t>
-      </w:r>
-      <w:r>
-        <w:rPr>
-          <w:b/>
-          <w:lang w:val="en-US"/>
-        </w:rPr>
-        <w:t>ery time your local IP address changes, you have to re-run this</w:t>
-      </w:r>
-      <w:r>
-        <w:rPr>
-          <w:lang w:val="en-US"/>
-        </w:rPr>
-        <w:t xml:space="preserve"> </w:t>
-      </w:r>
-      <w:proofErr w:type="spellStart"/>
-      <w:r>
-        <w:rPr>
-          <w:i/>
-          <w:lang w:val="en-US"/>
-        </w:rPr>
-        <w:t>SetupLocalIp</w:t>
-      </w:r>
-      <w:proofErr w:type="spellEnd"/>
       <w:r>
         <w:rPr>
           <w:lang w:val="en-US"/>
@@ -7333,21 +6031,7 @@
         <w:rPr>
           <w:lang w:val="en-US"/>
         </w:rPr>
-        <w:t xml:space="preserve">on LAN access with the computer hosting the </w:t>
-      </w:r>
-      <w:proofErr w:type="spellStart"/>
-      <w:r>
-        <w:rPr>
-          <w:lang w:val="en-US"/>
-        </w:rPr>
-        <w:t>WcfHost</w:t>
-      </w:r>
-      <w:proofErr w:type="spellEnd"/>
-      <w:r>
-        <w:rPr>
-          <w:lang w:val="en-US"/>
-        </w:rPr>
-        <w:t xml:space="preserve"> and the Web projects.</w:t>
+        <w:t>on LAN access with the computer hosting the WcfHost and the Web projects.</w:t>
       </w:r>
     </w:p>
     <w:p>
@@ -7533,28 +6217,14 @@
         <w:rPr>
           <w:lang w:val="en-US"/>
         </w:rPr>
+        <w:t xml:space="preserve"> HyperV and SLAT</w:t>
+      </w:r>
+      <w:r>
+        <w:rPr>
+          <w:lang w:val="en-US"/>
+        </w:rPr>
         <w:t xml:space="preserve"> </w:t>
       </w:r>
-      <w:proofErr w:type="spellStart"/>
-      <w:r>
-        <w:rPr>
-          <w:lang w:val="en-US"/>
-        </w:rPr>
-        <w:t>HyperV</w:t>
-      </w:r>
-      <w:proofErr w:type="spellEnd"/>
-      <w:r>
-        <w:rPr>
-          <w:lang w:val="en-US"/>
-        </w:rPr>
-        <w:t xml:space="preserve"> and SLAT</w:t>
-      </w:r>
-      <w:r>
-        <w:rPr>
-          <w:lang w:val="en-US"/>
-        </w:rPr>
-        <w:t xml:space="preserve"> </w:t>
-      </w:r>
       <w:r>
         <w:rPr>
           <w:lang w:val="en-US"/>
@@ -7592,31 +6262,14 @@
           <w:b/>
           <w:lang w:val="en-US"/>
         </w:rPr>
-        <w:t xml:space="preserve">developer </w:t>
-      </w:r>
-      <w:proofErr w:type="gramStart"/>
-      <w:r>
-        <w:rPr>
-          <w:b/>
-          <w:lang w:val="en-US"/>
-        </w:rPr>
-        <w:t>unlock</w:t>
-      </w:r>
-      <w:proofErr w:type="gramEnd"/>
-      <w:r>
-        <w:rPr>
-          <w:lang w:val="en-US"/>
-        </w:rPr>
-        <w:t xml:space="preserve"> your device. Follow this guidelines to achieve it</w:t>
-      </w:r>
-      <w:proofErr w:type="gramStart"/>
-      <w:r>
-        <w:rPr>
-          <w:lang w:val="en-US"/>
-        </w:rPr>
-        <w:t>:</w:t>
-      </w:r>
-      <w:proofErr w:type="gramEnd"/>
+        <w:t>developer unlock</w:t>
+      </w:r>
+      <w:r>
+        <w:rPr>
+          <w:lang w:val="en-US"/>
+        </w:rPr>
+        <w:t xml:space="preserve"> your device. Follow this guidelines to achieve it:</w:t>
+      </w:r>
       <w:r>
         <w:rPr>
           <w:lang w:val="en-US"/>
@@ -7693,35 +6346,7 @@
         <w:rPr>
           <w:lang w:val="en-US"/>
         </w:rPr>
-        <w:t xml:space="preserve">Note, that if you also want to use the application, the phone’s </w:t>
-      </w:r>
-      <w:proofErr w:type="spellStart"/>
-      <w:r>
-        <w:rPr>
-          <w:lang w:val="en-US"/>
-        </w:rPr>
-        <w:t>wifi</w:t>
-      </w:r>
-      <w:proofErr w:type="spellEnd"/>
-      <w:r>
-        <w:rPr>
-          <w:lang w:val="en-US"/>
-        </w:rPr>
-        <w:t xml:space="preserve"> have to be on; and the </w:t>
-      </w:r>
-      <w:proofErr w:type="gramStart"/>
-      <w:r>
-        <w:rPr>
-          <w:lang w:val="en-US"/>
-        </w:rPr>
-        <w:t>phone have</w:t>
-      </w:r>
-      <w:proofErr w:type="gramEnd"/>
-      <w:r>
-        <w:rPr>
-          <w:lang w:val="en-US"/>
-        </w:rPr>
-        <w:t xml:space="preserve"> to have a comm</w:t>
+        <w:t>Note, that if you also want to use the application, the phone’s wifi have to be on; and the phone have to have a comm</w:t>
       </w:r>
       <w:r>
         <w:rPr>
@@ -7784,21 +6409,7 @@
         <w:rPr>
           <w:lang w:val="en-US"/>
         </w:rPr>
-        <w:t xml:space="preserve">0. This phone can get crazy sometimes. So, the debugging </w:t>
-      </w:r>
-      <w:proofErr w:type="gramStart"/>
-      <w:r>
-        <w:rPr>
-          <w:lang w:val="en-US"/>
-        </w:rPr>
-        <w:t>have</w:t>
-      </w:r>
-      <w:proofErr w:type="gramEnd"/>
-      <w:r>
-        <w:rPr>
-          <w:lang w:val="en-US"/>
-        </w:rPr>
-        <w:t xml:space="preserve"> not worked for me: it started successfully, then after ~10-15s, it exited without prompts or logs. But if I started the app without debugging, nothing wrong happened. The solution was just to restart the phone…</w:t>
+        <w:t>0. This phone can get crazy sometimes. So, the debugging have not worked for me: it started successfully, then after ~10-15s, it exited without prompts or logs. But if I started the app without debugging, nothing wrong happened. The solution was just to restart the phone…</w:t>
       </w:r>
     </w:p>
     <w:p>
@@ -7822,7 +6433,7 @@
           <w:lang w:val="en-US"/>
         </w:rPr>
       </w:pPr>
-      <w:bookmarkStart w:id="2" w:name="_Ref401412891"/>
+      <w:bookmarkStart w:id="3" w:name="_Ref401412891"/>
       <w:r>
         <w:rPr>
           <w:lang w:val="en-US"/>
@@ -7935,16 +6546,8 @@
         <w:rPr>
           <w:lang w:val="en-US"/>
         </w:rPr>
-        <w:t xml:space="preserve">Once you have downloaded the Android SDK Tools, a tool </w:t>
-      </w:r>
-      <w:proofErr w:type="gramStart"/>
-      <w:r>
-        <w:rPr>
-          <w:lang w:val="en-US"/>
-        </w:rPr>
-        <w:t>named ”</w:t>
-      </w:r>
-      <w:proofErr w:type="gramEnd"/>
+        <w:t>Once you have downloaded the Android SDK Tools, a tool named ”</w:t>
+      </w:r>
       <w:r>
         <w:rPr>
           <w:i/>
@@ -8024,21 +6627,7 @@
         <w:rPr>
           <w:lang w:val="en-US"/>
         </w:rPr>
-        <w:t xml:space="preserve">Android SDK </w:t>
-      </w:r>
-      <w:proofErr w:type="spellStart"/>
-      <w:r>
-        <w:rPr>
-          <w:lang w:val="en-US"/>
-        </w:rPr>
-        <w:t>Plaform</w:t>
-      </w:r>
-      <w:proofErr w:type="spellEnd"/>
-      <w:r>
-        <w:rPr>
-          <w:lang w:val="en-US"/>
-        </w:rPr>
-        <w:t>-tools</w:t>
+        <w:t>Android SDK Plaform-tools</w:t>
       </w:r>
       <w:r>
         <w:rPr>
@@ -8342,16 +6931,8 @@
         <w:rPr>
           <w:lang w:val="en-US"/>
         </w:rPr>
-        <w:t xml:space="preserve">Setup </w:t>
-      </w:r>
-      <w:proofErr w:type="spellStart"/>
-      <w:r>
-        <w:rPr>
-          <w:lang w:val="en-US"/>
-        </w:rPr>
-        <w:t>Gradle</w:t>
-      </w:r>
-      <w:proofErr w:type="spellEnd"/>
+        <w:t>Setup Gradle</w:t>
+      </w:r>
     </w:p>
     <w:p>
       <w:pPr>
@@ -8374,21 +6955,7 @@
         <w:rPr>
           <w:lang w:val="en-US"/>
         </w:rPr>
-        <w:t xml:space="preserve">to provide the Android SDK’s home path for </w:t>
-      </w:r>
-      <w:proofErr w:type="spellStart"/>
-      <w:r>
-        <w:rPr>
-          <w:lang w:val="en-US"/>
-        </w:rPr>
-        <w:t>gradle</w:t>
-      </w:r>
-      <w:proofErr w:type="spellEnd"/>
-      <w:r>
-        <w:rPr>
-          <w:lang w:val="en-US"/>
-        </w:rPr>
-        <w:t>:</w:t>
+        <w:t>to provide the Android SDK’s home path for gradle:</w:t>
       </w:r>
     </w:p>
     <w:p>
@@ -8455,21 +7022,7 @@
         <w:rPr>
           <w:lang w:val="en-US"/>
         </w:rPr>
-        <w:t xml:space="preserve">, you can provide this information locally for the </w:t>
-      </w:r>
-      <w:proofErr w:type="spellStart"/>
-      <w:r>
-        <w:rPr>
-          <w:lang w:val="en-US"/>
-        </w:rPr>
-        <w:t>Gradle</w:t>
-      </w:r>
-      <w:proofErr w:type="spellEnd"/>
-      <w:r>
-        <w:rPr>
-          <w:lang w:val="en-US"/>
-        </w:rPr>
-        <w:t xml:space="preserve">. </w:t>
+        <w:t xml:space="preserve">, you can provide this information locally for the Gradle. </w:t>
       </w:r>
       <w:r>
         <w:rPr>
@@ -8500,22 +7053,13 @@
           <w:i/>
           <w:lang w:val="en-US"/>
         </w:rPr>
-        <w:t>BookTera\Java\Android\</w:t>
-      </w:r>
-      <w:proofErr w:type="spellStart"/>
+        <w:t>BookTera\Java\Android\local.properties</w:t>
+      </w:r>
       <w:r>
         <w:rPr>
           <w:i/>
           <w:lang w:val="en-US"/>
         </w:rPr>
-        <w:t>local.properties</w:t>
-      </w:r>
-      <w:proofErr w:type="spellEnd"/>
-      <w:r>
-        <w:rPr>
-          <w:i/>
-          <w:lang w:val="en-US"/>
-        </w:rPr>
         <w:br/>
       </w:r>
       <w:r>
@@ -8536,19 +7080,11 @@
         </w:rPr>
         <w:tab/>
       </w:r>
-      <w:proofErr w:type="spellStart"/>
-      <w:r>
-        <w:rPr>
-          <w:lang w:val="en-US"/>
-        </w:rPr>
-        <w:t>sdk.dir</w:t>
-      </w:r>
-      <w:proofErr w:type="spellEnd"/>
-      <w:r>
-        <w:rPr>
-          <w:lang w:val="en-US"/>
-        </w:rPr>
-        <w:t>=</w:t>
+      <w:r>
+        <w:rPr>
+          <w:lang w:val="en-US"/>
+        </w:rPr>
+        <w:t>sdk.dir=</w:t>
       </w:r>
       <w:r>
         <w:rPr>
@@ -8575,31 +7111,13 @@
         </w:rPr>
         <w:tab/>
       </w:r>
-      <w:proofErr w:type="spellStart"/>
       <w:r>
         <w:rPr>
           <w:i/>
           <w:lang w:val="en-US"/>
         </w:rPr>
-        <w:t>sdk.dir</w:t>
-      </w:r>
-      <w:proofErr w:type="spellEnd"/>
-      <w:r>
-        <w:rPr>
-          <w:i/>
-          <w:lang w:val="en-US"/>
-        </w:rPr>
-        <w:t>=C\:/Program Files (x86)/Android/android-</w:t>
-      </w:r>
-      <w:proofErr w:type="spellStart"/>
-      <w:r>
-        <w:rPr>
-          <w:i/>
-          <w:lang w:val="en-US"/>
-        </w:rPr>
-        <w:t>sdk</w:t>
-      </w:r>
-      <w:proofErr w:type="spellEnd"/>
+        <w:t>sdk.dir=C\:/Program Files (x86)/Android/android-sdk</w:t>
+      </w:r>
     </w:p>
     <w:p>
       <w:pPr>
@@ -8641,9 +7159,14 @@
           <w:i/>
           <w:lang w:val="en-US"/>
         </w:rPr>
-        <w:t>BookTera\Java\Android\</w:t>
-      </w:r>
-      <w:proofErr w:type="spellStart"/>
+        <w:t>BookTera\Java\Android\build.gradle</w:t>
+      </w:r>
+      <w:r>
+        <w:rPr>
+          <w:lang w:val="en-US"/>
+        </w:rPr>
+        <w:t xml:space="preserve">. This is the Android project’s main </w:t>
+      </w:r>
       <w:r>
         <w:rPr>
           <w:i/>
@@ -8651,22 +7174,6 @@
         </w:rPr>
         <w:t>build.gradle</w:t>
       </w:r>
-      <w:proofErr w:type="spellEnd"/>
-      <w:r>
-        <w:rPr>
-          <w:lang w:val="en-US"/>
-        </w:rPr>
-        <w:t xml:space="preserve">. This is the Android project’s main </w:t>
-      </w:r>
-      <w:proofErr w:type="spellStart"/>
-      <w:r>
-        <w:rPr>
-          <w:i/>
-          <w:lang w:val="en-US"/>
-        </w:rPr>
-        <w:t>build.gradle</w:t>
-      </w:r>
-      <w:proofErr w:type="spellEnd"/>
       <w:r>
         <w:rPr>
           <w:lang w:val="en-US"/>
@@ -8695,21 +7202,7 @@
         <w:rPr>
           <w:lang w:val="en-US"/>
         </w:rPr>
-        <w:t xml:space="preserve">an error message that you have to sync </w:t>
-      </w:r>
-      <w:proofErr w:type="spellStart"/>
-      <w:r>
-        <w:rPr>
-          <w:lang w:val="en-US"/>
-        </w:rPr>
-        <w:t>Gradle</w:t>
-      </w:r>
-      <w:proofErr w:type="spellEnd"/>
-      <w:r>
-        <w:rPr>
-          <w:lang w:val="en-US"/>
-        </w:rPr>
-        <w:t>. Click</w:t>
+        <w:t>an error message that you have to sync Gradle. Click</w:t>
       </w:r>
       <w:r>
         <w:rPr>
@@ -8753,7 +7246,6 @@
         </w:rPr>
         <w:t xml:space="preserve">If there is any error, </w:t>
       </w:r>
-      <w:proofErr w:type="spellStart"/>
       <w:r>
         <w:rPr>
           <w:lang w:val="en-US"/>
@@ -8764,14 +7256,7 @@
         <w:rPr>
           <w:lang w:val="en-US"/>
         </w:rPr>
-        <w:t>radle</w:t>
-      </w:r>
-      <w:proofErr w:type="spellEnd"/>
-      <w:r>
-        <w:rPr>
-          <w:lang w:val="en-US"/>
-        </w:rPr>
-        <w:t xml:space="preserve"> will tel</w:t>
+        <w:t>radle will tel</w:t>
       </w:r>
       <w:r>
         <w:rPr>
@@ -8892,21 +7377,7 @@
         <w:rPr>
           <w:lang w:val="en-US"/>
         </w:rPr>
-        <w:t xml:space="preserve"> It is because the project uses </w:t>
-      </w:r>
-      <w:proofErr w:type="spellStart"/>
-      <w:r>
-        <w:rPr>
-          <w:lang w:val="en-US"/>
-        </w:rPr>
-        <w:t>RetroLambda</w:t>
-      </w:r>
-      <w:proofErr w:type="spellEnd"/>
-      <w:r>
-        <w:rPr>
-          <w:lang w:val="en-US"/>
-        </w:rPr>
-        <w:t xml:space="preserve"> to be able to use lambda expressions from Java 8; but Android is not compatible yet with that language level, only with Java 7.</w:t>
+        <w:t xml:space="preserve"> It is because the project uses RetroLambda to be able to use lambda expressions from Java 8; but Android is not compatible yet with that language level, only with Java 7.</w:t>
       </w:r>
     </w:p>
     <w:p>
@@ -8950,7 +7421,7 @@
         </w:rPr>
         <w:t>General troubleshooting</w:t>
       </w:r>
-      <w:bookmarkEnd w:id="2"/>
+      <w:bookmarkEnd w:id="3"/>
     </w:p>
     <w:p>
       <w:pPr>
@@ -8968,16 +7439,8 @@
         <w:rPr>
           <w:lang w:val="en-US"/>
         </w:rPr>
-        <w:t>If you debug any project in this solution, you might see this alert window</w:t>
-      </w:r>
-      <w:proofErr w:type="gramStart"/>
-      <w:r>
-        <w:rPr>
-          <w:lang w:val="en-US"/>
-        </w:rPr>
-        <w:t>:</w:t>
-      </w:r>
-      <w:proofErr w:type="gramEnd"/>
+        <w:t>If you debug any project in this solution, you might see this alert window:</w:t>
+      </w:r>
       <w:r>
         <w:rPr>
           <w:lang w:val="en-US"/>
@@ -9103,181 +7566,8 @@
         <w:footnoteRef/>
       </w:r>
       <w:r>
-        <w:t xml:space="preserve"> Of </w:t>
-      </w:r>
-      <w:proofErr w:type="spellStart"/>
-      <w:r>
-        <w:t>course</w:t>
-      </w:r>
-      <w:proofErr w:type="spellEnd"/>
-      <w:r>
-        <w:t xml:space="preserve"> </w:t>
-      </w:r>
-      <w:proofErr w:type="spellStart"/>
-      <w:r>
-        <w:t>you</w:t>
-      </w:r>
-      <w:proofErr w:type="spellEnd"/>
-      <w:r>
-        <w:t xml:space="preserve"> </w:t>
-      </w:r>
-      <w:proofErr w:type="spellStart"/>
-      <w:r>
-        <w:t>can</w:t>
-      </w:r>
-      <w:proofErr w:type="spellEnd"/>
-      <w:r>
-        <w:t xml:space="preserve"> </w:t>
-      </w:r>
-      <w:proofErr w:type="spellStart"/>
-      <w:r>
-        <w:t>build</w:t>
-      </w:r>
-      <w:proofErr w:type="spellEnd"/>
-      <w:r>
-        <w:t xml:space="preserve"> </w:t>
-      </w:r>
-      <w:proofErr w:type="spellStart"/>
-      <w:r>
-        <w:t>this</w:t>
-      </w:r>
-      <w:proofErr w:type="spellEnd"/>
-      <w:r>
-        <w:t xml:space="preserve"> project </w:t>
-      </w:r>
-      <w:proofErr w:type="spellStart"/>
-      <w:r>
-        <w:t>with</w:t>
-      </w:r>
-      <w:proofErr w:type="spellEnd"/>
-      <w:r>
-        <w:t xml:space="preserve"> </w:t>
-      </w:r>
-      <w:proofErr w:type="spellStart"/>
-      <w:r>
-        <w:t>Eclipse</w:t>
-      </w:r>
-      <w:proofErr w:type="spellEnd"/>
-      <w:r>
-        <w:t xml:space="preserve">/Android </w:t>
-      </w:r>
-      <w:proofErr w:type="spellStart"/>
-      <w:r>
-        <w:t>Studio</w:t>
-      </w:r>
-      <w:proofErr w:type="spellEnd"/>
-      <w:r>
-        <w:t xml:space="preserve"> </w:t>
-      </w:r>
-      <w:proofErr w:type="spellStart"/>
-      <w:r>
-        <w:t>as</w:t>
-      </w:r>
-      <w:proofErr w:type="spellEnd"/>
-      <w:r>
-        <w:t xml:space="preserve"> </w:t>
-      </w:r>
-      <w:proofErr w:type="spellStart"/>
-      <w:r>
-        <w:t>well</w:t>
-      </w:r>
-      <w:proofErr w:type="spellEnd"/>
-      <w:r>
-        <w:t xml:space="preserve">. </w:t>
-      </w:r>
-      <w:proofErr w:type="spellStart"/>
-      <w:r>
-        <w:t>This</w:t>
-      </w:r>
-      <w:proofErr w:type="spellEnd"/>
-      <w:r>
-        <w:t xml:space="preserve"> </w:t>
-      </w:r>
-      <w:proofErr w:type="spellStart"/>
-      <w:r>
-        <w:t>guide</w:t>
-      </w:r>
-      <w:proofErr w:type="spellEnd"/>
-      <w:r>
-        <w:t xml:space="preserve"> </w:t>
-      </w:r>
-      <w:proofErr w:type="spellStart"/>
-      <w:r>
-        <w:t>only</w:t>
-      </w:r>
-      <w:proofErr w:type="spellEnd"/>
-      <w:r>
-        <w:t xml:space="preserve"> </w:t>
-      </w:r>
-      <w:proofErr w:type="spellStart"/>
-      <w:r>
-        <w:t>contains</w:t>
-      </w:r>
-      <w:proofErr w:type="spellEnd"/>
-      <w:r>
-        <w:t xml:space="preserve"> </w:t>
-      </w:r>
-      <w:proofErr w:type="spellStart"/>
-      <w:r>
-        <w:t>information</w:t>
-      </w:r>
-      <w:proofErr w:type="spellEnd"/>
-      <w:r>
-        <w:t xml:space="preserve"> </w:t>
-      </w:r>
-      <w:proofErr w:type="spellStart"/>
-      <w:r>
-        <w:t>about</w:t>
-      </w:r>
-      <w:proofErr w:type="spellEnd"/>
-      <w:r>
-        <w:t xml:space="preserve"> </w:t>
-      </w:r>
-      <w:proofErr w:type="spellStart"/>
-      <w:r>
-        <w:t>how</w:t>
-      </w:r>
-      <w:proofErr w:type="spellEnd"/>
-      <w:r>
-        <w:t xml:space="preserve"> </w:t>
-      </w:r>
-      <w:proofErr w:type="spellStart"/>
-      <w:r>
-        <w:t>to</w:t>
-      </w:r>
-      <w:proofErr w:type="spellEnd"/>
-      <w:r>
-        <w:t xml:space="preserve"> </w:t>
-      </w:r>
-      <w:proofErr w:type="spellStart"/>
-      <w:r>
-        <w:t>install</w:t>
-      </w:r>
-      <w:proofErr w:type="spellEnd"/>
-      <w:r>
-        <w:t xml:space="preserve"> </w:t>
-      </w:r>
-      <w:proofErr w:type="spellStart"/>
-      <w:r>
-        <w:t>the</w:t>
-      </w:r>
-      <w:proofErr w:type="spellEnd"/>
-      <w:r>
-        <w:t xml:space="preserve"> project </w:t>
-      </w:r>
-      <w:proofErr w:type="spellStart"/>
-      <w:r>
-        <w:t>with</w:t>
-      </w:r>
-      <w:proofErr w:type="spellEnd"/>
-      <w:r>
-        <w:t xml:space="preserve"> </w:t>
-      </w:r>
-      <w:proofErr w:type="spellStart"/>
-      <w:r>
-        <w:t>IntelliJ</w:t>
-      </w:r>
-      <w:proofErr w:type="spellEnd"/>
+        <w:t xml:space="preserve"> Of course you can build this project with Eclipse/Android Studio as well. This guide only contains information about how to install the project with IntelliJ</w:t>
+      </w:r>
     </w:p>
   </w:footnote>
   <w:footnote w:id="2">
@@ -9292,151 +7582,7 @@
         <w:footnoteRef/>
       </w:r>
       <w:r>
-        <w:t xml:space="preserve"> </w:t>
-      </w:r>
-      <w:proofErr w:type="spellStart"/>
-      <w:r>
-        <w:t>For</w:t>
-      </w:r>
-      <w:proofErr w:type="spellEnd"/>
-      <w:r>
-        <w:t xml:space="preserve"> Play – </w:t>
-      </w:r>
-      <w:proofErr w:type="spellStart"/>
-      <w:r>
-        <w:t>in</w:t>
-      </w:r>
-      <w:proofErr w:type="spellEnd"/>
-      <w:r>
-        <w:t xml:space="preserve"> </w:t>
-      </w:r>
-      <w:proofErr w:type="spellStart"/>
-      <w:r>
-        <w:t>theory</w:t>
-      </w:r>
-      <w:proofErr w:type="spellEnd"/>
-      <w:r>
-        <w:t xml:space="preserve"> – </w:t>
-      </w:r>
-      <w:proofErr w:type="spellStart"/>
-      <w:r>
-        <w:t>it</w:t>
-      </w:r>
-      <w:proofErr w:type="spellEnd"/>
-      <w:r>
-        <w:t xml:space="preserve"> </w:t>
-      </w:r>
-      <w:proofErr w:type="spellStart"/>
-      <w:r>
-        <w:t>would</w:t>
-      </w:r>
-      <w:proofErr w:type="spellEnd"/>
-      <w:r>
-        <w:t xml:space="preserve"> be </w:t>
-      </w:r>
-      <w:proofErr w:type="spellStart"/>
-      <w:r>
-        <w:t>enuogh</w:t>
-      </w:r>
-      <w:proofErr w:type="spellEnd"/>
-      <w:r>
-        <w:t xml:space="preserve"> </w:t>
-      </w:r>
-      <w:proofErr w:type="spellStart"/>
-      <w:r>
-        <w:t>to</w:t>
-      </w:r>
-      <w:proofErr w:type="spellEnd"/>
-      <w:r>
-        <w:t xml:space="preserve"> </w:t>
-      </w:r>
-      <w:proofErr w:type="spellStart"/>
-      <w:r>
-        <w:t>put</w:t>
-      </w:r>
-      <w:proofErr w:type="spellEnd"/>
-      <w:r>
-        <w:t xml:space="preserve"> </w:t>
-      </w:r>
-      <w:proofErr w:type="spellStart"/>
-      <w:r>
-        <w:t>the</w:t>
-      </w:r>
-      <w:proofErr w:type="spellEnd"/>
-      <w:r>
-        <w:t xml:space="preserve"> JDK’s </w:t>
-      </w:r>
-      <w:proofErr w:type="spellStart"/>
-      <w:r>
-        <w:t>root</w:t>
-      </w:r>
-      <w:proofErr w:type="spellEnd"/>
-      <w:r>
-        <w:t xml:space="preserve"> </w:t>
-      </w:r>
-      <w:proofErr w:type="spellStart"/>
-      <w:r>
-        <w:t>into</w:t>
-      </w:r>
-      <w:proofErr w:type="spellEnd"/>
-      <w:r>
-        <w:t xml:space="preserve"> PATH, </w:t>
-      </w:r>
-      <w:proofErr w:type="spellStart"/>
-      <w:r>
-        <w:t>but</w:t>
-      </w:r>
-      <w:proofErr w:type="spellEnd"/>
-      <w:r>
-        <w:t xml:space="preserve"> </w:t>
-      </w:r>
-      <w:proofErr w:type="spellStart"/>
-      <w:r>
-        <w:t>you</w:t>
-      </w:r>
-      <w:proofErr w:type="spellEnd"/>
-      <w:r>
-        <w:t xml:space="preserve"> </w:t>
-      </w:r>
-      <w:proofErr w:type="spellStart"/>
-      <w:r>
-        <w:t>will</w:t>
-      </w:r>
-      <w:proofErr w:type="spellEnd"/>
-      <w:r>
-        <w:t xml:space="preserve"> </w:t>
-      </w:r>
-      <w:proofErr w:type="spellStart"/>
-      <w:r>
-        <w:t>need</w:t>
-      </w:r>
-      <w:proofErr w:type="spellEnd"/>
-      <w:r>
-        <w:t xml:space="preserve"> JAVA_HOME </w:t>
-      </w:r>
-      <w:proofErr w:type="spellStart"/>
-      <w:r>
-        <w:t>for</w:t>
-      </w:r>
-      <w:proofErr w:type="spellEnd"/>
-      <w:r>
-        <w:t xml:space="preserve"> </w:t>
-      </w:r>
-      <w:proofErr w:type="spellStart"/>
-      <w:r>
-        <w:t>Maven</w:t>
-      </w:r>
-      <w:proofErr w:type="spellEnd"/>
-      <w:r>
-        <w:t xml:space="preserve"> </w:t>
-      </w:r>
-      <w:proofErr w:type="spellStart"/>
-      <w:r>
-        <w:t>anyway</w:t>
-      </w:r>
-      <w:proofErr w:type="spellEnd"/>
-      <w:r>
-        <w:t>.</w:t>
+        <w:t xml:space="preserve"> For Play – in theory – it would be enuogh to put the JDK’s root into PATH, but you will need JAVA_HOME for Maven anyway.</w:t>
       </w:r>
     </w:p>
   </w:footnote>
@@ -9461,7 +7607,6 @@
         </w:rPr>
         <w:t xml:space="preserve"> This is only necessary when the </w:t>
       </w:r>
-      <w:proofErr w:type="spellStart"/>
       <w:r>
         <w:rPr>
           <w:i/>
@@ -9469,7 +7614,6 @@
         </w:rPr>
         <w:t>applicationhost.config</w:t>
       </w:r>
-      <w:proofErr w:type="spellEnd"/>
       <w:r>
         <w:rPr>
           <w:lang w:val="en-US"/>
@@ -9502,69 +7646,8 @@
         <w:footnoteRef/>
       </w:r>
       <w:r>
-        <w:t xml:space="preserve"> </w:t>
-      </w:r>
-      <w:proofErr w:type="spellStart"/>
-      <w:r>
-        <w:t>It</w:t>
-      </w:r>
-      <w:proofErr w:type="spellEnd"/>
-      <w:r>
-        <w:t xml:space="preserve"> </w:t>
-      </w:r>
-      <w:proofErr w:type="spellStart"/>
-      <w:r>
-        <w:t>may</w:t>
-      </w:r>
-      <w:proofErr w:type="spellEnd"/>
-      <w:r>
-        <w:t xml:space="preserve"> </w:t>
-      </w:r>
-      <w:proofErr w:type="spellStart"/>
-      <w:r>
-        <w:t>have</w:t>
-      </w:r>
-      <w:proofErr w:type="spellEnd"/>
-      <w:r>
-        <w:t xml:space="preserve"> </w:t>
-      </w:r>
-      <w:proofErr w:type="spellStart"/>
-      <w:r>
-        <w:t>been</w:t>
-      </w:r>
-      <w:proofErr w:type="spellEnd"/>
-      <w:r>
-        <w:t xml:space="preserve"> </w:t>
-      </w:r>
-      <w:proofErr w:type="spellStart"/>
-      <w:r>
-        <w:t>installed</w:t>
-      </w:r>
-      <w:proofErr w:type="spellEnd"/>
-      <w:r>
-        <w:t xml:space="preserve"> </w:t>
-      </w:r>
-      <w:proofErr w:type="spellStart"/>
-      <w:r>
-        <w:t>with</w:t>
-      </w:r>
-      <w:proofErr w:type="spellEnd"/>
-      <w:r>
-        <w:t xml:space="preserve"> Visual </w:t>
-      </w:r>
-      <w:proofErr w:type="spellStart"/>
-      <w:r>
-        <w:t>Studio</w:t>
-      </w:r>
-      <w:proofErr w:type="spellEnd"/>
-      <w:r>
-        <w:t xml:space="preserve"> </w:t>
-      </w:r>
-      <w:proofErr w:type="spellStart"/>
-      <w:r>
-        <w:t>though</w:t>
-      </w:r>
-      <w:proofErr w:type="spellEnd"/>
+        <w:t xml:space="preserve"> It may have been installed with Visual Studio though</w:t>
+      </w:r>
     </w:p>
   </w:footnote>
   <w:footnote w:id="5">
@@ -9609,18 +7692,8 @@
         <w:footnoteRef/>
       </w:r>
       <w:r>
-        <w:t xml:space="preserve"> The </w:t>
-      </w:r>
-      <w:proofErr w:type="spellStart"/>
-      <w:r>
-        <w:t>recommended</w:t>
-      </w:r>
-      <w:proofErr w:type="spellEnd"/>
-      <w:r>
-        <w:t xml:space="preserve"> version is 1.8.</w:t>
-      </w:r>
-      <w:bookmarkStart w:id="3" w:name="_GoBack"/>
-      <w:bookmarkEnd w:id="3"/>
+        <w:t xml:space="preserve"> The recommended version is 1.8.</w:t>
+      </w:r>
     </w:p>
   </w:footnote>
 </w:footnotes>
@@ -13578,7 +11651,7 @@
 </file>
 
 <file path=customXml/itemProps1.xml><?xml version="1.0" encoding="utf-8"?>
-<ds:datastoreItem xmlns:ds="http://schemas.openxmlformats.org/officeDocument/2006/customXml" ds:itemID="{354CFECD-2A18-443B-B265-D5443DF6ADF2}">
+<ds:datastoreItem xmlns:ds="http://schemas.openxmlformats.org/officeDocument/2006/customXml" ds:itemID="{0C2ACA3F-1CB0-49EB-8F78-DF0E738556EE}">
   <ds:schemaRefs>
     <ds:schemaRef ds:uri="http://schemas.openxmlformats.org/officeDocument/2006/bibliography"/>
   </ds:schemaRefs>

</xml_diff>

<commit_message>
Installation Guidelines: Updated, no real changes
Made the docx file saved with Word 2016, this made a lot of changes.
The real content has not been touched
</commit_message>
<xml_diff>
--- a/Helpers/Installation Guidelines/Installation Guidelines.docx
+++ b/Helpers/Installation Guidelines/Installation Guidelines.docx
@@ -1,6 +1,6 @@
 
 <file path=word/document.xml><?xml version="1.0" encoding="utf-8"?>
-<w:document xmlns:wpc="http://schemas.microsoft.com/office/word/2010/wordprocessingCanvas" xmlns:mc="http://schemas.openxmlformats.org/markup-compatibility/2006" xmlns:o="urn:schemas-microsoft-com:office:office" xmlns:r="http://schemas.openxmlformats.org/officeDocument/2006/relationships" xmlns:m="http://schemas.openxmlformats.org/officeDocument/2006/math" xmlns:v="urn:schemas-microsoft-com:vml" xmlns:wp14="http://schemas.microsoft.com/office/word/2010/wordprocessingDrawing" xmlns:wp="http://schemas.openxmlformats.org/drawingml/2006/wordprocessingDrawing" xmlns:w10="urn:schemas-microsoft-com:office:word" xmlns:w="http://schemas.openxmlformats.org/wordprocessingml/2006/main" xmlns:w14="http://schemas.microsoft.com/office/word/2010/wordml" xmlns:wpg="http://schemas.microsoft.com/office/word/2010/wordprocessingGroup" xmlns:wpi="http://schemas.microsoft.com/office/word/2010/wordprocessingInk" xmlns:wne="http://schemas.microsoft.com/office/word/2006/wordml" xmlns:wps="http://schemas.microsoft.com/office/word/2010/wordprocessingShape" mc:Ignorable="w14 wp14">
+<w:document xmlns:wpc="http://schemas.microsoft.com/office/word/2010/wordprocessingCanvas" xmlns:cx="http://schemas.microsoft.com/office/drawing/2014/chartex" xmlns:mc="http://schemas.openxmlformats.org/markup-compatibility/2006" xmlns:o="urn:schemas-microsoft-com:office:office" xmlns:r="http://schemas.openxmlformats.org/officeDocument/2006/relationships" xmlns:m="http://schemas.openxmlformats.org/officeDocument/2006/math" xmlns:v="urn:schemas-microsoft-com:vml" xmlns:wp14="http://schemas.microsoft.com/office/word/2010/wordprocessingDrawing" xmlns:wp="http://schemas.openxmlformats.org/drawingml/2006/wordprocessingDrawing" xmlns:w10="urn:schemas-microsoft-com:office:word" xmlns:w="http://schemas.openxmlformats.org/wordprocessingml/2006/main" xmlns:w14="http://schemas.microsoft.com/office/word/2010/wordml" xmlns:w15="http://schemas.microsoft.com/office/word/2012/wordml" xmlns:w16se="http://schemas.microsoft.com/office/word/2015/wordml/symex" xmlns:wpg="http://schemas.microsoft.com/office/word/2010/wordprocessingGroup" xmlns:wpi="http://schemas.microsoft.com/office/word/2010/wordprocessingInk" xmlns:wne="http://schemas.microsoft.com/office/word/2006/wordml" xmlns:wps="http://schemas.microsoft.com/office/word/2010/wordprocessingShape" mc:Ignorable="w14 w15 w16se wp14">
   <w:body>
     <w:p>
       <w:pPr>
@@ -42,7 +42,7 @@
     </w:p>
     <w:p>
       <w:pPr>
-        <w:pStyle w:val="Cmsor1"/>
+        <w:pStyle w:val="Heading1"/>
         <w:rPr>
           <w:lang w:val="en-US"/>
         </w:rPr>
@@ -69,10 +69,12 @@
         </w:rPr>
         <w:t>.NET based components</w:t>
       </w:r>
-    </w:p>
-    <w:p>
-      <w:pPr>
-        <w:pStyle w:val="Listaszerbekezds"/>
+      <w:bookmarkStart w:id="0" w:name="_GoBack"/>
+      <w:bookmarkEnd w:id="0"/>
+    </w:p>
+    <w:p>
+      <w:pPr>
+        <w:pStyle w:val="ListParagraph"/>
         <w:numPr>
           <w:ilvl w:val="0"/>
           <w:numId w:val="2"/>
@@ -108,7 +110,7 @@
     </w:p>
     <w:p>
       <w:pPr>
-        <w:pStyle w:val="Listaszerbekezds"/>
+        <w:pStyle w:val="ListParagraph"/>
         <w:numPr>
           <w:ilvl w:val="1"/>
           <w:numId w:val="2"/>
@@ -132,7 +134,7 @@
     </w:p>
     <w:p>
       <w:pPr>
-        <w:pStyle w:val="Listaszerbekezds"/>
+        <w:pStyle w:val="ListParagraph"/>
         <w:numPr>
           <w:ilvl w:val="1"/>
           <w:numId w:val="2"/>
@@ -150,7 +152,7 @@
     </w:p>
     <w:p>
       <w:pPr>
-        <w:pStyle w:val="Listaszerbekezds"/>
+        <w:pStyle w:val="ListParagraph"/>
         <w:numPr>
           <w:ilvl w:val="1"/>
           <w:numId w:val="2"/>
@@ -168,7 +170,7 @@
     </w:p>
     <w:p>
       <w:pPr>
-        <w:pStyle w:val="Listaszerbekezds"/>
+        <w:pStyle w:val="ListParagraph"/>
         <w:numPr>
           <w:ilvl w:val="1"/>
           <w:numId w:val="2"/>
@@ -187,7 +189,7 @@
     </w:p>
     <w:p>
       <w:pPr>
-        <w:pStyle w:val="Listaszerbekezds"/>
+        <w:pStyle w:val="ListParagraph"/>
         <w:numPr>
           <w:ilvl w:val="0"/>
           <w:numId w:val="2"/>
@@ -208,7 +210,7 @@
     </w:p>
     <w:p>
       <w:pPr>
-        <w:pStyle w:val="Listaszerbekezds"/>
+        <w:pStyle w:val="ListParagraph"/>
         <w:numPr>
           <w:ilvl w:val="1"/>
           <w:numId w:val="2"/>
@@ -226,7 +228,7 @@
     </w:p>
     <w:p>
       <w:pPr>
-        <w:pStyle w:val="Listaszerbekezds"/>
+        <w:pStyle w:val="ListParagraph"/>
         <w:numPr>
           <w:ilvl w:val="0"/>
           <w:numId w:val="2"/>
@@ -247,7 +249,7 @@
     </w:p>
     <w:p>
       <w:pPr>
-        <w:pStyle w:val="Listaszerbekezds"/>
+        <w:pStyle w:val="ListParagraph"/>
         <w:numPr>
           <w:ilvl w:val="1"/>
           <w:numId w:val="2"/>
@@ -298,7 +300,7 @@
     </w:p>
     <w:p>
       <w:pPr>
-        <w:pStyle w:val="Listaszerbekezds"/>
+        <w:pStyle w:val="ListParagraph"/>
         <w:numPr>
           <w:ilvl w:val="1"/>
           <w:numId w:val="2"/>
@@ -328,7 +330,7 @@
     </w:p>
     <w:p>
       <w:pPr>
-        <w:pStyle w:val="Listaszerbekezds"/>
+        <w:pStyle w:val="ListParagraph"/>
         <w:numPr>
           <w:ilvl w:val="0"/>
           <w:numId w:val="2"/>
@@ -356,7 +358,7 @@
     </w:p>
     <w:p>
       <w:pPr>
-        <w:pStyle w:val="Listaszerbekezds"/>
+        <w:pStyle w:val="ListParagraph"/>
         <w:numPr>
           <w:ilvl w:val="1"/>
           <w:numId w:val="2"/>
@@ -380,7 +382,7 @@
     </w:p>
     <w:p>
       <w:pPr>
-        <w:pStyle w:val="Listaszerbekezds"/>
+        <w:pStyle w:val="ListParagraph"/>
         <w:numPr>
           <w:ilvl w:val="1"/>
           <w:numId w:val="2"/>
@@ -398,7 +400,7 @@
     </w:p>
     <w:p>
       <w:pPr>
-        <w:pStyle w:val="Listaszerbekezds"/>
+        <w:pStyle w:val="ListParagraph"/>
         <w:numPr>
           <w:ilvl w:val="0"/>
           <w:numId w:val="2"/>
@@ -419,7 +421,7 @@
     </w:p>
     <w:p>
       <w:pPr>
-        <w:pStyle w:val="Listaszerbekezds"/>
+        <w:pStyle w:val="ListParagraph"/>
         <w:numPr>
           <w:ilvl w:val="1"/>
           <w:numId w:val="2"/>
@@ -436,7 +438,7 @@
       </w:r>
       <w:r>
         <w:rPr>
-          <w:rStyle w:val="Lbjegyzet-hivatkozs"/>
+          <w:rStyle w:val="FootnoteReference"/>
           <w:lang w:val="en-US"/>
         </w:rPr>
         <w:footnoteReference w:id="1"/>
@@ -444,7 +446,7 @@
     </w:p>
     <w:p>
       <w:pPr>
-        <w:pStyle w:val="Listaszerbekezds"/>
+        <w:pStyle w:val="ListParagraph"/>
         <w:numPr>
           <w:ilvl w:val="1"/>
           <w:numId w:val="2"/>
@@ -462,7 +464,7 @@
     </w:p>
     <w:p>
       <w:pPr>
-        <w:pStyle w:val="Cmsor1"/>
+        <w:pStyle w:val="Heading1"/>
         <w:rPr>
           <w:lang w:val="en-US"/>
         </w:rPr>
@@ -496,7 +498,7 @@
     </w:p>
     <w:p>
       <w:pPr>
-        <w:pStyle w:val="Listaszerbekezds"/>
+        <w:pStyle w:val="ListParagraph"/>
         <w:numPr>
           <w:ilvl w:val="0"/>
           <w:numId w:val="9"/>
@@ -556,7 +558,7 @@
     </w:p>
     <w:p>
       <w:pPr>
-        <w:pStyle w:val="Listaszerbekezds"/>
+        <w:pStyle w:val="ListParagraph"/>
         <w:numPr>
           <w:ilvl w:val="0"/>
           <w:numId w:val="9"/>
@@ -635,7 +637,7 @@
     </w:p>
     <w:p>
       <w:pPr>
-        <w:pStyle w:val="Listaszerbekezds"/>
+        <w:pStyle w:val="ListParagraph"/>
         <w:numPr>
           <w:ilvl w:val="0"/>
           <w:numId w:val="3"/>
@@ -660,7 +662,7 @@
     </w:p>
     <w:p>
       <w:pPr>
-        <w:pStyle w:val="Listaszerbekezds"/>
+        <w:pStyle w:val="ListParagraph"/>
         <w:numPr>
           <w:ilvl w:val="1"/>
           <w:numId w:val="3"/>
@@ -678,7 +680,7 @@
     </w:p>
     <w:p>
       <w:pPr>
-        <w:pStyle w:val="Listaszerbekezds"/>
+        <w:pStyle w:val="ListParagraph"/>
         <w:numPr>
           <w:ilvl w:val="1"/>
           <w:numId w:val="3"/>
@@ -696,7 +698,7 @@
     </w:p>
     <w:p>
       <w:pPr>
-        <w:pStyle w:val="Listaszerbekezds"/>
+        <w:pStyle w:val="ListParagraph"/>
         <w:numPr>
           <w:ilvl w:val="0"/>
           <w:numId w:val="3"/>
@@ -734,7 +736,7 @@
     </w:p>
     <w:p>
       <w:pPr>
-        <w:pStyle w:val="Listaszerbekezds"/>
+        <w:pStyle w:val="ListParagraph"/>
         <w:numPr>
           <w:ilvl w:val="1"/>
           <w:numId w:val="3"/>
@@ -758,7 +760,7 @@
     </w:p>
     <w:p>
       <w:pPr>
-        <w:pStyle w:val="Listaszerbekezds"/>
+        <w:pStyle w:val="ListParagraph"/>
         <w:numPr>
           <w:ilvl w:val="1"/>
           <w:numId w:val="3"/>
@@ -776,7 +778,7 @@
     </w:p>
     <w:p>
       <w:pPr>
-        <w:pStyle w:val="Listaszerbekezds"/>
+        <w:pStyle w:val="ListParagraph"/>
         <w:numPr>
           <w:ilvl w:val="0"/>
           <w:numId w:val="3"/>
@@ -825,7 +827,7 @@
     </w:p>
     <w:p>
       <w:pPr>
-        <w:pStyle w:val="Listaszerbekezds"/>
+        <w:pStyle w:val="ListParagraph"/>
         <w:numPr>
           <w:ilvl w:val="1"/>
           <w:numId w:val="3"/>
@@ -840,11 +842,11 @@
         </w:rPr>
         <w:t>At the first build, a NuGet Restore process will be executed. This way NuGet downloads the referenced packages, and copies the dll-s of those to a local directory (\Solution\theSolution\packages) , so the projects can reach them.</w:t>
       </w:r>
-      <w:bookmarkStart w:id="0" w:name="_Ref401487000"/>
-    </w:p>
-    <w:p>
-      <w:pPr>
-        <w:pStyle w:val="Listaszerbekezds"/>
+      <w:bookmarkStart w:id="1" w:name="_Ref401487000"/>
+    </w:p>
+    <w:p>
+      <w:pPr>
+        <w:pStyle w:val="ListParagraph"/>
         <w:numPr>
           <w:ilvl w:val="0"/>
           <w:numId w:val="3"/>
@@ -891,11 +893,11 @@
         </w:rPr>
         <w:t xml:space="preserve"> Set as startup project; then press Ctrl+F5 to run the project without debugging</w:t>
       </w:r>
-      <w:bookmarkEnd w:id="0"/>
-    </w:p>
-    <w:p>
-      <w:pPr>
-        <w:pStyle w:val="Listaszerbekezds"/>
+      <w:bookmarkEnd w:id="1"/>
+    </w:p>
+    <w:p>
+      <w:pPr>
+        <w:pStyle w:val="ListParagraph"/>
         <w:numPr>
           <w:ilvl w:val="1"/>
           <w:numId w:val="3"/>
@@ -989,7 +991,7 @@
     </w:p>
     <w:p>
       <w:pPr>
-        <w:pStyle w:val="Listaszerbekezds"/>
+        <w:pStyle w:val="ListParagraph"/>
         <w:numPr>
           <w:ilvl w:val="1"/>
           <w:numId w:val="3"/>
@@ -1007,7 +1009,7 @@
     </w:p>
     <w:p>
       <w:pPr>
-        <w:pStyle w:val="Listaszerbekezds"/>
+        <w:pStyle w:val="ListParagraph"/>
         <w:numPr>
           <w:ilvl w:val="0"/>
           <w:numId w:val="3"/>
@@ -1038,7 +1040,7 @@
     </w:p>
     <w:p>
       <w:pPr>
-        <w:pStyle w:val="Listaszerbekezds"/>
+        <w:pStyle w:val="ListParagraph"/>
         <w:numPr>
           <w:ilvl w:val="1"/>
           <w:numId w:val="3"/>
@@ -1056,7 +1058,7 @@
     </w:p>
     <w:p>
       <w:pPr>
-        <w:pStyle w:val="Listaszerbekezds"/>
+        <w:pStyle w:val="ListParagraph"/>
         <w:numPr>
           <w:ilvl w:val="0"/>
           <w:numId w:val="3"/>
@@ -1130,7 +1132,7 @@
     </w:p>
     <w:p>
       <w:pPr>
-        <w:pStyle w:val="Listaszerbekezds"/>
+        <w:pStyle w:val="ListParagraph"/>
         <w:numPr>
           <w:ilvl w:val="1"/>
           <w:numId w:val="3"/>
@@ -1230,7 +1232,7 @@
     </w:p>
     <w:p>
       <w:pPr>
-        <w:pStyle w:val="Listaszerbekezds"/>
+        <w:pStyle w:val="ListParagraph"/>
         <w:numPr>
           <w:ilvl w:val="1"/>
           <w:numId w:val="3"/>
@@ -1248,7 +1250,7 @@
     </w:p>
     <w:p>
       <w:pPr>
-        <w:pStyle w:val="Listaszerbekezds"/>
+        <w:pStyle w:val="ListParagraph"/>
         <w:numPr>
           <w:ilvl w:val="1"/>
           <w:numId w:val="3"/>
@@ -1284,7 +1286,7 @@
     </w:p>
     <w:p>
       <w:pPr>
-        <w:pStyle w:val="Cmsor2"/>
+        <w:pStyle w:val="Heading2"/>
         <w:rPr>
           <w:lang w:val="en-US"/>
         </w:rPr>
@@ -1298,7 +1300,7 @@
     </w:p>
     <w:p>
       <w:pPr>
-        <w:pStyle w:val="Listaszerbekezds"/>
+        <w:pStyle w:val="ListParagraph"/>
         <w:numPr>
           <w:ilvl w:val="0"/>
           <w:numId w:val="11"/>
@@ -1316,7 +1318,7 @@
     </w:p>
     <w:p>
       <w:pPr>
-        <w:pStyle w:val="Listaszerbekezds"/>
+        <w:pStyle w:val="ListParagraph"/>
         <w:numPr>
           <w:ilvl w:val="0"/>
           <w:numId w:val="11"/>
@@ -1337,7 +1339,7 @@
     </w:p>
     <w:p>
       <w:pPr>
-        <w:pStyle w:val="Listaszerbekezds"/>
+        <w:pStyle w:val="ListParagraph"/>
         <w:numPr>
           <w:ilvl w:val="1"/>
           <w:numId w:val="11"/>
@@ -1583,7 +1585,7 @@
     </w:p>
     <w:p>
       <w:pPr>
-        <w:pStyle w:val="Listaszerbekezds"/>
+        <w:pStyle w:val="ListParagraph"/>
         <w:numPr>
           <w:ilvl w:val="1"/>
           <w:numId w:val="11"/>
@@ -1613,10 +1615,10 @@
         </w:rPr>
         <w:br/>
       </w:r>
-      <w:hyperlink r:id="rId9" w:history="1">
+      <w:hyperlink r:id="rId8" w:history="1">
         <w:r>
           <w:rPr>
-            <w:rStyle w:val="Hiperhivatkozs"/>
+            <w:rStyle w:val="Hyperlink"/>
             <w:lang w:val="en-US"/>
           </w:rPr>
           <w:t>https://drive.google.com/uc?export=download&amp;id=0B2aHj_zBJI1KRGFQbnhOdDJ0WW8</w:t>
@@ -1676,7 +1678,7 @@
     </w:p>
     <w:p>
       <w:pPr>
-        <w:pStyle w:val="Cmsor1"/>
+        <w:pStyle w:val="Heading1"/>
         <w:rPr>
           <w:lang w:val="en-US"/>
         </w:rPr>
@@ -1747,7 +1749,7 @@
     </w:p>
     <w:p>
       <w:pPr>
-        <w:pStyle w:val="Listaszerbekezds"/>
+        <w:pStyle w:val="ListParagraph"/>
         <w:numPr>
           <w:ilvl w:val="0"/>
           <w:numId w:val="4"/>
@@ -1765,7 +1767,7 @@
     </w:p>
     <w:p>
       <w:pPr>
-        <w:pStyle w:val="Listaszerbekezds"/>
+        <w:pStyle w:val="ListParagraph"/>
         <w:numPr>
           <w:ilvl w:val="0"/>
           <w:numId w:val="4"/>
@@ -1783,7 +1785,7 @@
     </w:p>
     <w:p>
       <w:pPr>
-        <w:pStyle w:val="Listaszerbekezds"/>
+        <w:pStyle w:val="ListParagraph"/>
         <w:numPr>
           <w:ilvl w:val="0"/>
           <w:numId w:val="5"/>
@@ -1804,8 +1806,6 @@
         </w:rPr>
         <w:t>0</w:t>
       </w:r>
-      <w:bookmarkStart w:id="1" w:name="_GoBack"/>
-      <w:bookmarkEnd w:id="1"/>
       <w:r>
         <w:rPr>
           <w:lang w:val="en-US"/>
@@ -1815,7 +1815,7 @@
     </w:p>
     <w:p>
       <w:pPr>
-        <w:pStyle w:val="Listaszerbekezds"/>
+        <w:pStyle w:val="ListParagraph"/>
         <w:numPr>
           <w:ilvl w:val="0"/>
           <w:numId w:val="5"/>
@@ -1833,7 +1833,7 @@
     </w:p>
     <w:p>
       <w:pPr>
-        <w:pStyle w:val="Listaszerbekezds"/>
+        <w:pStyle w:val="ListParagraph"/>
         <w:numPr>
           <w:ilvl w:val="0"/>
           <w:numId w:val="5"/>
@@ -1919,7 +1919,7 @@
                     <pic:cNvPicPr/>
                   </pic:nvPicPr>
                   <pic:blipFill>
-                    <a:blip r:embed="rId10"/>
+                    <a:blip r:embed="rId9"/>
                     <a:stretch>
                       <a:fillRect/>
                     </a:stretch>
@@ -2101,7 +2101,7 @@
     </w:p>
     <w:p>
       <w:pPr>
-        <w:pStyle w:val="Cmsor2"/>
+        <w:pStyle w:val="Heading2"/>
         <w:rPr>
           <w:lang w:val="en-US"/>
         </w:rPr>
@@ -2129,7 +2129,7 @@
     </w:p>
     <w:p>
       <w:pPr>
-        <w:pStyle w:val="Listaszerbekezds"/>
+        <w:pStyle w:val="ListParagraph"/>
         <w:numPr>
           <w:ilvl w:val="0"/>
           <w:numId w:val="4"/>
@@ -2153,7 +2153,7 @@
     </w:p>
     <w:p>
       <w:pPr>
-        <w:pStyle w:val="Listaszerbekezds"/>
+        <w:pStyle w:val="ListParagraph"/>
         <w:numPr>
           <w:ilvl w:val="0"/>
           <w:numId w:val="4"/>
@@ -2231,7 +2231,7 @@
     </w:p>
     <w:p>
       <w:pPr>
-        <w:pStyle w:val="Listaszerbekezds"/>
+        <w:pStyle w:val="ListParagraph"/>
         <w:numPr>
           <w:ilvl w:val="0"/>
           <w:numId w:val="12"/>
@@ -2249,7 +2249,7 @@
     </w:p>
     <w:p>
       <w:pPr>
-        <w:pStyle w:val="Listaszerbekezds"/>
+        <w:pStyle w:val="ListParagraph"/>
         <w:numPr>
           <w:ilvl w:val="0"/>
           <w:numId w:val="12"/>
@@ -2267,7 +2267,7 @@
     </w:p>
     <w:p>
       <w:pPr>
-        <w:pStyle w:val="Listaszerbekezds"/>
+        <w:pStyle w:val="ListParagraph"/>
         <w:numPr>
           <w:ilvl w:val="0"/>
           <w:numId w:val="12"/>
@@ -2309,7 +2309,7 @@
     </w:p>
     <w:p>
       <w:pPr>
-        <w:pStyle w:val="Cmsor1"/>
+        <w:pStyle w:val="Heading1"/>
         <w:rPr>
           <w:lang w:val="en-US"/>
         </w:rPr>
@@ -2399,7 +2399,7 @@
     </w:p>
     <w:p>
       <w:pPr>
-        <w:pStyle w:val="Cmsor1"/>
+        <w:pStyle w:val="Heading1"/>
         <w:rPr>
           <w:lang w:val="en-US"/>
         </w:rPr>
@@ -2425,7 +2425,7 @@
     </w:p>
     <w:p>
       <w:pPr>
-        <w:pStyle w:val="Cmsor2"/>
+        <w:pStyle w:val="Heading2"/>
         <w:rPr>
           <w:lang w:val="en-US"/>
         </w:rPr>
@@ -2515,7 +2515,7 @@
     </w:p>
     <w:p>
       <w:pPr>
-        <w:pStyle w:val="Cmsor3"/>
+        <w:pStyle w:val="Heading3"/>
         <w:rPr>
           <w:lang w:val="en-US"/>
         </w:rPr>
@@ -2601,10 +2601,10 @@
           <w:lang w:val="en-US"/>
         </w:rPr>
       </w:pPr>
-      <w:hyperlink r:id="rId11" w:history="1">
+      <w:hyperlink r:id="rId10" w:history="1">
         <w:r>
           <w:rPr>
-            <w:rStyle w:val="Hiperhivatkozs"/>
+            <w:rStyle w:val="Hyperlink"/>
             <w:lang w:val="en-US"/>
           </w:rPr>
           <w:t>http://downloads.typesafe.com/typesafe-activator/1.2.2/typesafe-activator-1.2.2.zip</w:t>
@@ -2617,10 +2617,10 @@
           <w:lang w:val="en-US"/>
         </w:rPr>
       </w:pPr>
-      <w:hyperlink r:id="rId12" w:history="1">
+      <w:hyperlink r:id="rId11" w:history="1">
         <w:r>
           <w:rPr>
-            <w:rStyle w:val="Hiperhivatkozs"/>
+            <w:rStyle w:val="Hyperlink"/>
             <w:lang w:val="en-US"/>
           </w:rPr>
           <w:t>http://archive.apache.org/dist/maven/maven-3/3.2.3/binaries/apache-maven-3.2.3-bin.zip</w:t>
@@ -2645,7 +2645,7 @@
     </w:p>
     <w:p>
       <w:pPr>
-        <w:pStyle w:val="Listaszerbekezds"/>
+        <w:pStyle w:val="ListParagraph"/>
         <w:numPr>
           <w:ilvl w:val="0"/>
           <w:numId w:val="23"/>
@@ -2695,7 +2695,7 @@
     </w:p>
     <w:p>
       <w:pPr>
-        <w:pStyle w:val="Listaszerbekezds"/>
+        <w:pStyle w:val="ListParagraph"/>
         <w:numPr>
           <w:ilvl w:val="0"/>
           <w:numId w:val="23"/>
@@ -2732,7 +2732,7 @@
       </w:r>
       <w:r>
         <w:rPr>
-          <w:rStyle w:val="Lbjegyzet-hivatkozs"/>
+          <w:rStyle w:val="FootnoteReference"/>
           <w:lang w:val="en-US"/>
         </w:rPr>
         <w:footnoteReference w:id="2"/>
@@ -2752,7 +2752,7 @@
     </w:p>
     <w:p>
       <w:pPr>
-        <w:pStyle w:val="Cmsor3"/>
+        <w:pStyle w:val="Heading3"/>
         <w:rPr>
           <w:lang w:val="en-US"/>
         </w:rPr>
@@ -2810,7 +2810,7 @@
     </w:p>
     <w:p>
       <w:pPr>
-        <w:pStyle w:val="Listaszerbekezds"/>
+        <w:pStyle w:val="ListParagraph"/>
         <w:numPr>
           <w:ilvl w:val="0"/>
           <w:numId w:val="13"/>
@@ -2829,7 +2829,7 @@
     </w:p>
     <w:p>
       <w:pPr>
-        <w:pStyle w:val="Listaszerbekezds"/>
+        <w:pStyle w:val="ListParagraph"/>
         <w:numPr>
           <w:ilvl w:val="0"/>
           <w:numId w:val="13"/>
@@ -2847,7 +2847,7 @@
     </w:p>
     <w:p>
       <w:pPr>
-        <w:pStyle w:val="Listaszerbekezds"/>
+        <w:pStyle w:val="ListParagraph"/>
         <w:numPr>
           <w:ilvl w:val="0"/>
           <w:numId w:val="13"/>
@@ -2898,7 +2898,7 @@
     </w:p>
     <w:p>
       <w:pPr>
-        <w:pStyle w:val="Listaszerbekezds"/>
+        <w:pStyle w:val="ListParagraph"/>
         <w:numPr>
           <w:ilvl w:val="0"/>
           <w:numId w:val="10"/>
@@ -2929,7 +2929,7 @@
     </w:p>
     <w:p>
       <w:pPr>
-        <w:pStyle w:val="Listaszerbekezds"/>
+        <w:pStyle w:val="ListParagraph"/>
         <w:numPr>
           <w:ilvl w:val="0"/>
           <w:numId w:val="10"/>
@@ -2947,7 +2947,7 @@
     </w:p>
     <w:p>
       <w:pPr>
-        <w:pStyle w:val="Listaszerbekezds"/>
+        <w:pStyle w:val="ListParagraph"/>
         <w:numPr>
           <w:ilvl w:val="0"/>
           <w:numId w:val="10"/>
@@ -2979,7 +2979,7 @@
     </w:p>
     <w:p>
       <w:pPr>
-        <w:pStyle w:val="Listaszerbekezds"/>
+        <w:pStyle w:val="ListParagraph"/>
         <w:numPr>
           <w:ilvl w:val="1"/>
           <w:numId w:val="10"/>
@@ -3015,7 +3015,7 @@
     </w:p>
     <w:p>
       <w:pPr>
-        <w:pStyle w:val="Listaszerbekezds"/>
+        <w:pStyle w:val="ListParagraph"/>
         <w:numPr>
           <w:ilvl w:val="1"/>
           <w:numId w:val="10"/>
@@ -3149,7 +3149,7 @@
     </w:p>
     <w:p>
       <w:pPr>
-        <w:pStyle w:val="Listaszerbekezds"/>
+        <w:pStyle w:val="ListParagraph"/>
         <w:numPr>
           <w:ilvl w:val="0"/>
           <w:numId w:val="10"/>
@@ -3234,7 +3234,7 @@
                     </pic:cNvPicPr>
                   </pic:nvPicPr>
                   <pic:blipFill>
-                    <a:blip r:embed="rId13">
+                    <a:blip r:embed="rId12">
                       <a:extLst>
                         <a:ext uri="{28A0092B-C50C-407E-A947-70E740481C1C}">
                           <a14:useLocalDpi xmlns:a14="http://schemas.microsoft.com/office/drawing/2010/main" val="0"/>
@@ -3268,7 +3268,7 @@
     </w:p>
     <w:p>
       <w:pPr>
-        <w:pStyle w:val="Listaszerbekezds"/>
+        <w:pStyle w:val="ListParagraph"/>
         <w:numPr>
           <w:ilvl w:val="0"/>
           <w:numId w:val="10"/>
@@ -3301,10 +3301,10 @@
         </w:rPr>
         <w:t xml:space="preserve">browse to the web application at </w:t>
       </w:r>
-      <w:hyperlink r:id="rId14" w:history="1">
+      <w:hyperlink r:id="rId13" w:history="1">
         <w:r>
           <w:rPr>
-            <w:rStyle w:val="Hiperhivatkozs"/>
+            <w:rStyle w:val="Hyperlink"/>
             <w:lang w:val="en-US"/>
           </w:rPr>
           <w:t>http://localhost:9000</w:t>
@@ -3313,7 +3313,7 @@
     </w:p>
     <w:p>
       <w:pPr>
-        <w:pStyle w:val="Cmsor3"/>
+        <w:pStyle w:val="Heading3"/>
         <w:rPr>
           <w:lang w:val="en-US"/>
         </w:rPr>
@@ -3328,7 +3328,7 @@
     </w:p>
     <w:p>
       <w:pPr>
-        <w:pStyle w:val="Listaszerbekezds"/>
+        <w:pStyle w:val="ListParagraph"/>
         <w:numPr>
           <w:ilvl w:val="0"/>
           <w:numId w:val="4"/>
@@ -3346,7 +3346,7 @@
     </w:p>
     <w:p>
       <w:pPr>
-        <w:pStyle w:val="Listaszerbekezds"/>
+        <w:pStyle w:val="ListParagraph"/>
         <w:numPr>
           <w:ilvl w:val="0"/>
           <w:numId w:val="4"/>
@@ -3361,10 +3361,10 @@
         </w:rPr>
         <w:t xml:space="preserve">If you have problems with the character encoding, set the JVM’s default encoding to UTF8 via this: </w:t>
       </w:r>
-      <w:hyperlink r:id="rId15" w:anchor="623036" w:history="1">
+      <w:hyperlink r:id="rId14" w:anchor="623036" w:history="1">
         <w:r>
           <w:rPr>
-            <w:rStyle w:val="Hiperhivatkozs"/>
+            <w:rStyle w:val="Hyperlink"/>
             <w:lang w:val="en-US"/>
           </w:rPr>
           <w:t>http://stackoverflow.com/questions/361975/setting-the-default-java-character-encoding/623036#623036</w:t>
@@ -3379,7 +3379,7 @@
     </w:p>
     <w:p>
       <w:pPr>
-        <w:pStyle w:val="Listaszerbekezds"/>
+        <w:pStyle w:val="ListParagraph"/>
         <w:numPr>
           <w:ilvl w:val="0"/>
           <w:numId w:val="4"/>
@@ -3397,7 +3397,7 @@
     </w:p>
     <w:p>
       <w:pPr>
-        <w:pStyle w:val="Listaszerbekezds"/>
+        <w:pStyle w:val="ListParagraph"/>
         <w:numPr>
           <w:ilvl w:val="0"/>
           <w:numId w:val="4"/>
@@ -3421,7 +3421,7 @@
     </w:p>
     <w:p>
       <w:pPr>
-        <w:pStyle w:val="Cmsor2"/>
+        <w:pStyle w:val="Heading2"/>
         <w:rPr>
           <w:lang w:val="en-US"/>
         </w:rPr>
@@ -3437,7 +3437,7 @@
     </w:p>
     <w:p>
       <w:pPr>
-        <w:pStyle w:val="Cmsor3"/>
+        <w:pStyle w:val="Heading3"/>
         <w:rPr>
           <w:lang w:val="en-US"/>
         </w:rPr>
@@ -3570,10 +3570,10 @@
         </w:rPr>
         <w:br/>
       </w:r>
-      <w:hyperlink r:id="rId16" w:history="1">
+      <w:hyperlink r:id="rId15" w:history="1">
         <w:r>
           <w:rPr>
-            <w:rStyle w:val="Hiperhivatkozs"/>
+            <w:rStyle w:val="Hyperlink"/>
             <w:lang w:val="en-US"/>
           </w:rPr>
           <w:t>http://msdn.microsoft.com/en-us/library/windowsphone/develop/jj684580%28v=vs.105%29.aspx</w:t>
@@ -3639,7 +3639,7 @@
     </w:p>
     <w:p>
       <w:pPr>
-        <w:pStyle w:val="Listaszerbekezds"/>
+        <w:pStyle w:val="ListParagraph"/>
         <w:numPr>
           <w:ilvl w:val="0"/>
           <w:numId w:val="17"/>
@@ -3746,7 +3746,7 @@
     </w:p>
     <w:p>
       <w:pPr>
-        <w:pStyle w:val="Listaszerbekezds"/>
+        <w:pStyle w:val="ListParagraph"/>
         <w:numPr>
           <w:ilvl w:val="0"/>
           <w:numId w:val="17"/>
@@ -3765,7 +3765,7 @@
     </w:p>
     <w:p>
       <w:pPr>
-        <w:pStyle w:val="Listaszerbekezds"/>
+        <w:pStyle w:val="ListParagraph"/>
         <w:numPr>
           <w:ilvl w:val="1"/>
           <w:numId w:val="17"/>
@@ -3836,7 +3836,7 @@
     </w:p>
     <w:p>
       <w:pPr>
-        <w:pStyle w:val="Listaszerbekezds"/>
+        <w:pStyle w:val="ListParagraph"/>
         <w:numPr>
           <w:ilvl w:val="1"/>
           <w:numId w:val="17"/>
@@ -5753,7 +5753,7 @@
     </w:p>
     <w:p>
       <w:pPr>
-        <w:pStyle w:val="Listaszerbekezds"/>
+        <w:pStyle w:val="ListParagraph"/>
         <w:numPr>
           <w:ilvl w:val="1"/>
           <w:numId w:val="18"/>
@@ -5796,7 +5796,7 @@
     </w:p>
     <w:p>
       <w:pPr>
-        <w:pStyle w:val="Cmsor3"/>
+        <w:pStyle w:val="Heading3"/>
         <w:rPr>
           <w:lang w:val="en-US"/>
         </w:rPr>
@@ -5908,7 +5908,7 @@
       </w:r>
       <w:r>
         <w:rPr>
-          <w:rStyle w:val="Lbjegyzet-hivatkozs"/>
+          <w:rStyle w:val="FootnoteReference"/>
           <w:lang w:val="en-US"/>
         </w:rPr>
         <w:footnoteReference w:id="3"/>
@@ -5980,7 +5980,7 @@
     </w:p>
     <w:p>
       <w:pPr>
-        <w:pStyle w:val="Cmsor3"/>
+        <w:pStyle w:val="Heading3"/>
         <w:rPr>
           <w:lang w:val="en-US"/>
         </w:rPr>
@@ -5994,7 +5994,7 @@
     </w:p>
     <w:p>
       <w:pPr>
-        <w:pStyle w:val="Listaszerbekezds"/>
+        <w:pStyle w:val="ListParagraph"/>
         <w:numPr>
           <w:ilvl w:val="0"/>
           <w:numId w:val="20"/>
@@ -6036,7 +6036,7 @@
     </w:p>
     <w:p>
       <w:pPr>
-        <w:pStyle w:val="Cmsor2"/>
+        <w:pStyle w:val="Heading2"/>
         <w:rPr>
           <w:lang w:val="en-US"/>
         </w:rPr>
@@ -6076,7 +6076,7 @@
       </w:r>
       <w:r>
         <w:rPr>
-          <w:rStyle w:val="Lbjegyzet-hivatkozs"/>
+          <w:rStyle w:val="FootnoteReference"/>
           <w:b/>
           <w:lang w:val="en-US"/>
         </w:rPr>
@@ -6171,7 +6171,7 @@
     </w:p>
     <w:p>
       <w:pPr>
-        <w:pStyle w:val="Cmsor3"/>
+        <w:pStyle w:val="Heading3"/>
         <w:rPr>
           <w:lang w:val="en-US"/>
         </w:rPr>
@@ -6276,10 +6276,10 @@
         </w:rPr>
         <w:br/>
       </w:r>
-      <w:hyperlink r:id="rId17" w:history="1">
+      <w:hyperlink r:id="rId16" w:history="1">
         <w:r>
           <w:rPr>
-            <w:rStyle w:val="Hiperhivatkozs"/>
+            <w:rStyle w:val="Hyperlink"/>
             <w:lang w:val="en-US"/>
           </w:rPr>
           <w:t>http://msdn.microsoft.com/library/windows/apps/ff769508(v=vs.105).aspx</w:t>
@@ -6357,7 +6357,7 @@
     </w:p>
     <w:p>
       <w:pPr>
-        <w:pStyle w:val="Cmsor3"/>
+        <w:pStyle w:val="Heading3"/>
         <w:rPr>
           <w:lang w:val="en-US"/>
         </w:rPr>
@@ -6371,7 +6371,7 @@
     </w:p>
     <w:p>
       <w:pPr>
-        <w:pStyle w:val="Listaszerbekezds"/>
+        <w:pStyle w:val="ListParagraph"/>
         <w:numPr>
           <w:ilvl w:val="0"/>
           <w:numId w:val="19"/>
@@ -6414,7 +6414,7 @@
     </w:p>
     <w:p>
       <w:pPr>
-        <w:pStyle w:val="Cmsor2"/>
+        <w:pStyle w:val="Heading2"/>
         <w:rPr>
           <w:lang w:val="en-US"/>
         </w:rPr>
@@ -6523,7 +6523,7 @@
     </w:p>
     <w:p>
       <w:pPr>
-        <w:pStyle w:val="Cmsor3"/>
+        <w:pStyle w:val="Heading3"/>
         <w:rPr>
           <w:lang w:val="en-US"/>
         </w:rPr>
@@ -6594,7 +6594,7 @@
     </w:p>
     <w:p>
       <w:pPr>
-        <w:pStyle w:val="Listaszerbekezds"/>
+        <w:pStyle w:val="ListParagraph"/>
         <w:numPr>
           <w:ilvl w:val="0"/>
           <w:numId w:val="19"/>
@@ -6613,7 +6613,7 @@
     </w:p>
     <w:p>
       <w:pPr>
-        <w:pStyle w:val="Listaszerbekezds"/>
+        <w:pStyle w:val="ListParagraph"/>
         <w:numPr>
           <w:ilvl w:val="1"/>
           <w:numId w:val="19"/>
@@ -6644,7 +6644,7 @@
     </w:p>
     <w:p>
       <w:pPr>
-        <w:pStyle w:val="Listaszerbekezds"/>
+        <w:pStyle w:val="ListParagraph"/>
         <w:numPr>
           <w:ilvl w:val="1"/>
           <w:numId w:val="19"/>
@@ -6675,7 +6675,7 @@
     </w:p>
     <w:p>
       <w:pPr>
-        <w:pStyle w:val="Listaszerbekezds"/>
+        <w:pStyle w:val="ListParagraph"/>
         <w:numPr>
           <w:ilvl w:val="0"/>
           <w:numId w:val="19"/>
@@ -6694,7 +6694,7 @@
     </w:p>
     <w:p>
       <w:pPr>
-        <w:pStyle w:val="Listaszerbekezds"/>
+        <w:pStyle w:val="ListParagraph"/>
         <w:numPr>
           <w:ilvl w:val="0"/>
           <w:numId w:val="19"/>
@@ -6713,7 +6713,7 @@
     </w:p>
     <w:p>
       <w:pPr>
-        <w:pStyle w:val="Listaszerbekezds"/>
+        <w:pStyle w:val="ListParagraph"/>
         <w:numPr>
           <w:ilvl w:val="1"/>
           <w:numId w:val="19"/>
@@ -6738,7 +6738,7 @@
     </w:p>
     <w:p>
       <w:pPr>
-        <w:pStyle w:val="Listaszerbekezds"/>
+        <w:pStyle w:val="ListParagraph"/>
         <w:numPr>
           <w:ilvl w:val="1"/>
           <w:numId w:val="19"/>
@@ -6769,7 +6769,7 @@
     </w:p>
     <w:p>
       <w:pPr>
-        <w:pStyle w:val="Listaszerbekezds"/>
+        <w:pStyle w:val="ListParagraph"/>
         <w:numPr>
           <w:ilvl w:val="1"/>
           <w:numId w:val="19"/>
@@ -6799,7 +6799,7 @@
       </w:r>
       <w:r>
         <w:rPr>
-          <w:rStyle w:val="Lbjegyzet-hivatkozs"/>
+          <w:rStyle w:val="FootnoteReference"/>
           <w:lang w:val="en-US"/>
         </w:rPr>
         <w:footnoteReference w:id="5"/>
@@ -6807,7 +6807,7 @@
     </w:p>
     <w:p>
       <w:pPr>
-        <w:pStyle w:val="Cmsor3"/>
+        <w:pStyle w:val="Heading3"/>
         <w:rPr>
           <w:lang w:val="en-US"/>
         </w:rPr>
@@ -6821,7 +6821,7 @@
     </w:p>
     <w:p>
       <w:pPr>
-        <w:pStyle w:val="Cmsor4"/>
+        <w:pStyle w:val="Heading4"/>
         <w:rPr>
           <w:lang w:val="en-US"/>
         </w:rPr>
@@ -6848,7 +6848,7 @@
     </w:p>
     <w:p>
       <w:pPr>
-        <w:pStyle w:val="Listaszerbekezds"/>
+        <w:pStyle w:val="ListParagraph"/>
         <w:numPr>
           <w:ilvl w:val="0"/>
           <w:numId w:val="21"/>
@@ -6865,7 +6865,7 @@
       </w:r>
       <w:r>
         <w:rPr>
-          <w:rStyle w:val="Lbjegyzet-hivatkozs"/>
+          <w:rStyle w:val="FootnoteReference"/>
           <w:lang w:val="en-US"/>
         </w:rPr>
         <w:footnoteReference w:id="6"/>
@@ -6873,7 +6873,7 @@
     </w:p>
     <w:p>
       <w:pPr>
-        <w:pStyle w:val="Listaszerbekezds"/>
+        <w:pStyle w:val="ListParagraph"/>
         <w:numPr>
           <w:ilvl w:val="0"/>
           <w:numId w:val="21"/>
@@ -6922,7 +6922,7 @@
     </w:p>
     <w:p>
       <w:pPr>
-        <w:pStyle w:val="Cmsor4"/>
+        <w:pStyle w:val="Heading4"/>
         <w:rPr>
           <w:lang w:val="en-US"/>
         </w:rPr>
@@ -6936,7 +6936,7 @@
     </w:p>
     <w:p>
       <w:pPr>
-        <w:pStyle w:val="Listaszerbekezds"/>
+        <w:pStyle w:val="ListParagraph"/>
         <w:numPr>
           <w:ilvl w:val="0"/>
           <w:numId w:val="22"/>
@@ -6960,7 +6960,7 @@
     </w:p>
     <w:p>
       <w:pPr>
-        <w:pStyle w:val="Listaszerbekezds"/>
+        <w:pStyle w:val="ListParagraph"/>
         <w:numPr>
           <w:ilvl w:val="1"/>
           <w:numId w:val="22"/>
@@ -6991,7 +6991,7 @@
     </w:p>
     <w:p>
       <w:pPr>
-        <w:pStyle w:val="Listaszerbekezds"/>
+        <w:pStyle w:val="ListParagraph"/>
         <w:numPr>
           <w:ilvl w:val="1"/>
           <w:numId w:val="22"/>
@@ -7121,7 +7121,7 @@
     </w:p>
     <w:p>
       <w:pPr>
-        <w:pStyle w:val="Listaszerbekezds"/>
+        <w:pStyle w:val="ListParagraph"/>
         <w:numPr>
           <w:ilvl w:val="0"/>
           <w:numId w:val="22"/>
@@ -7231,7 +7231,7 @@
     </w:p>
     <w:p>
       <w:pPr>
-        <w:pStyle w:val="Listaszerbekezds"/>
+        <w:pStyle w:val="ListParagraph"/>
         <w:numPr>
           <w:ilvl w:val="1"/>
           <w:numId w:val="22"/>
@@ -7409,7 +7409,7 @@
     </w:p>
     <w:p>
       <w:pPr>
-        <w:pStyle w:val="Cmsor1"/>
+        <w:pStyle w:val="Heading1"/>
         <w:spacing w:after="240"/>
         <w:rPr>
           <w:lang w:val="en-US"/>
@@ -7425,7 +7425,7 @@
     </w:p>
     <w:p>
       <w:pPr>
-        <w:pStyle w:val="Listaszerbekezds"/>
+        <w:pStyle w:val="ListParagraph"/>
         <w:numPr>
           <w:ilvl w:val="0"/>
           <w:numId w:val="15"/>
@@ -7468,7 +7468,7 @@
                     <pic:cNvPicPr/>
                   </pic:nvPicPr>
                   <pic:blipFill>
-                    <a:blip r:embed="rId18"/>
+                    <a:blip r:embed="rId17"/>
                     <a:stretch>
                       <a:fillRect/>
                     </a:stretch>
@@ -7508,7 +7508,7 @@
 </file>
 
 <file path=word/endnotes.xml><?xml version="1.0" encoding="utf-8"?>
-<w:endnotes xmlns:wpc="http://schemas.microsoft.com/office/word/2010/wordprocessingCanvas" xmlns:mc="http://schemas.openxmlformats.org/markup-compatibility/2006" xmlns:o="urn:schemas-microsoft-com:office:office" xmlns:r="http://schemas.openxmlformats.org/officeDocument/2006/relationships" xmlns:m="http://schemas.openxmlformats.org/officeDocument/2006/math" xmlns:v="urn:schemas-microsoft-com:vml" xmlns:wp14="http://schemas.microsoft.com/office/word/2010/wordprocessingDrawing" xmlns:wp="http://schemas.openxmlformats.org/drawingml/2006/wordprocessingDrawing" xmlns:w10="urn:schemas-microsoft-com:office:word" xmlns:w="http://schemas.openxmlformats.org/wordprocessingml/2006/main" xmlns:w14="http://schemas.microsoft.com/office/word/2010/wordml" xmlns:wpg="http://schemas.microsoft.com/office/word/2010/wordprocessingGroup" xmlns:wpi="http://schemas.microsoft.com/office/word/2010/wordprocessingInk" xmlns:wne="http://schemas.microsoft.com/office/word/2006/wordml" xmlns:wps="http://schemas.microsoft.com/office/word/2010/wordprocessingShape" mc:Ignorable="w14 wp14">
+<w:endnotes xmlns:wpc="http://schemas.microsoft.com/office/word/2010/wordprocessingCanvas" xmlns:cx="http://schemas.microsoft.com/office/drawing/2014/chartex" xmlns:mc="http://schemas.openxmlformats.org/markup-compatibility/2006" xmlns:o="urn:schemas-microsoft-com:office:office" xmlns:r="http://schemas.openxmlformats.org/officeDocument/2006/relationships" xmlns:m="http://schemas.openxmlformats.org/officeDocument/2006/math" xmlns:v="urn:schemas-microsoft-com:vml" xmlns:wp14="http://schemas.microsoft.com/office/word/2010/wordprocessingDrawing" xmlns:wp="http://schemas.openxmlformats.org/drawingml/2006/wordprocessingDrawing" xmlns:w10="urn:schemas-microsoft-com:office:word" xmlns:w="http://schemas.openxmlformats.org/wordprocessingml/2006/main" xmlns:w14="http://schemas.microsoft.com/office/word/2010/wordml" xmlns:w15="http://schemas.microsoft.com/office/word/2012/wordml" xmlns:w16se="http://schemas.microsoft.com/office/word/2015/wordml/symex" xmlns:wpg="http://schemas.microsoft.com/office/word/2010/wordprocessingGroup" xmlns:wpi="http://schemas.microsoft.com/office/word/2010/wordprocessingInk" xmlns:wne="http://schemas.microsoft.com/office/word/2006/wordml" xmlns:wps="http://schemas.microsoft.com/office/word/2010/wordprocessingShape" mc:Ignorable="w14 w15 w16se wp14">
   <w:endnote w:type="separator" w:id="-1">
     <w:p>
       <w:pPr>
@@ -7533,7 +7533,7 @@
 </file>
 
 <file path=word/footnotes.xml><?xml version="1.0" encoding="utf-8"?>
-<w:footnotes xmlns:wpc="http://schemas.microsoft.com/office/word/2010/wordprocessingCanvas" xmlns:mc="http://schemas.openxmlformats.org/markup-compatibility/2006" xmlns:o="urn:schemas-microsoft-com:office:office" xmlns:r="http://schemas.openxmlformats.org/officeDocument/2006/relationships" xmlns:m="http://schemas.openxmlformats.org/officeDocument/2006/math" xmlns:v="urn:schemas-microsoft-com:vml" xmlns:wp14="http://schemas.microsoft.com/office/word/2010/wordprocessingDrawing" xmlns:wp="http://schemas.openxmlformats.org/drawingml/2006/wordprocessingDrawing" xmlns:w10="urn:schemas-microsoft-com:office:word" xmlns:w="http://schemas.openxmlformats.org/wordprocessingml/2006/main" xmlns:w14="http://schemas.microsoft.com/office/word/2010/wordml" xmlns:wpg="http://schemas.microsoft.com/office/word/2010/wordprocessingGroup" xmlns:wpi="http://schemas.microsoft.com/office/word/2010/wordprocessingInk" xmlns:wne="http://schemas.microsoft.com/office/word/2006/wordml" xmlns:wps="http://schemas.microsoft.com/office/word/2010/wordprocessingShape" mc:Ignorable="w14 wp14">
+<w:footnotes xmlns:wpc="http://schemas.microsoft.com/office/word/2010/wordprocessingCanvas" xmlns:cx="http://schemas.microsoft.com/office/drawing/2014/chartex" xmlns:mc="http://schemas.openxmlformats.org/markup-compatibility/2006" xmlns:o="urn:schemas-microsoft-com:office:office" xmlns:r="http://schemas.openxmlformats.org/officeDocument/2006/relationships" xmlns:m="http://schemas.openxmlformats.org/officeDocument/2006/math" xmlns:v="urn:schemas-microsoft-com:vml" xmlns:wp14="http://schemas.microsoft.com/office/word/2010/wordprocessingDrawing" xmlns:wp="http://schemas.openxmlformats.org/drawingml/2006/wordprocessingDrawing" xmlns:w10="urn:schemas-microsoft-com:office:word" xmlns:w="http://schemas.openxmlformats.org/wordprocessingml/2006/main" xmlns:w14="http://schemas.microsoft.com/office/word/2010/wordml" xmlns:w15="http://schemas.microsoft.com/office/word/2012/wordml" xmlns:w16se="http://schemas.microsoft.com/office/word/2015/wordml/symex" xmlns:wpg="http://schemas.microsoft.com/office/word/2010/wordprocessingGroup" xmlns:wpi="http://schemas.microsoft.com/office/word/2010/wordprocessingInk" xmlns:wne="http://schemas.microsoft.com/office/word/2006/wordml" xmlns:wps="http://schemas.microsoft.com/office/word/2010/wordprocessingShape" mc:Ignorable="w14 w15 w16se wp14">
   <w:footnote w:type="separator" w:id="-1">
     <w:p>
       <w:pPr>
@@ -7557,11 +7557,11 @@
   <w:footnote w:id="1">
     <w:p>
       <w:pPr>
-        <w:pStyle w:val="Lbjegyzetszveg"/>
-      </w:pPr>
-      <w:r>
-        <w:rPr>
-          <w:rStyle w:val="Lbjegyzet-hivatkozs"/>
+        <w:pStyle w:val="FootnoteText"/>
+      </w:pPr>
+      <w:r>
+        <w:rPr>
+          <w:rStyle w:val="FootnoteReference"/>
         </w:rPr>
         <w:footnoteRef/>
       </w:r>
@@ -7573,11 +7573,11 @@
   <w:footnote w:id="2">
     <w:p>
       <w:pPr>
-        <w:pStyle w:val="Lbjegyzetszveg"/>
-      </w:pPr>
-      <w:r>
-        <w:rPr>
-          <w:rStyle w:val="Lbjegyzet-hivatkozs"/>
+        <w:pStyle w:val="FootnoteText"/>
+      </w:pPr>
+      <w:r>
+        <w:rPr>
+          <w:rStyle w:val="FootnoteReference"/>
         </w:rPr>
         <w:footnoteRef/>
       </w:r>
@@ -7589,14 +7589,14 @@
   <w:footnote w:id="3">
     <w:p>
       <w:pPr>
-        <w:pStyle w:val="Lbjegyzetszveg"/>
-        <w:rPr>
-          <w:lang w:val="en-US"/>
-        </w:rPr>
-      </w:pPr>
-      <w:r>
-        <w:rPr>
-          <w:rStyle w:val="Lbjegyzet-hivatkozs"/>
+        <w:pStyle w:val="FootnoteText"/>
+        <w:rPr>
+          <w:lang w:val="en-US"/>
+        </w:rPr>
+      </w:pPr>
+      <w:r>
+        <w:rPr>
+          <w:rStyle w:val="FootnoteReference"/>
           <w:lang w:val="en-US"/>
         </w:rPr>
         <w:footnoteRef/>
@@ -7637,11 +7637,11 @@
   <w:footnote w:id="4">
     <w:p>
       <w:pPr>
-        <w:pStyle w:val="Lbjegyzetszveg"/>
-      </w:pPr>
-      <w:r>
-        <w:rPr>
-          <w:rStyle w:val="Lbjegyzet-hivatkozs"/>
+        <w:pStyle w:val="FootnoteText"/>
+      </w:pPr>
+      <w:r>
+        <w:rPr>
+          <w:rStyle w:val="FootnoteReference"/>
         </w:rPr>
         <w:footnoteRef/>
       </w:r>
@@ -7653,7 +7653,7 @@
   <w:footnote w:id="5">
     <w:p>
       <w:pPr>
-        <w:pStyle w:val="Lbjegyzetszveg"/>
+        <w:pStyle w:val="FootnoteText"/>
         <w:rPr>
           <w:rFonts w:ascii="Arial" w:hAnsi="Arial" w:cs="Arial"/>
           <w:lang w:val="en-US" w:eastAsia="ko-KR"/>
@@ -7661,7 +7661,7 @@
       </w:pPr>
       <w:r>
         <w:rPr>
-          <w:rStyle w:val="Lbjegyzet-hivatkozs"/>
+          <w:rStyle w:val="FootnoteReference"/>
           <w:lang w:val="en-US"/>
         </w:rPr>
         <w:footnoteRef/>
@@ -7683,11 +7683,11 @@
   <w:footnote w:id="6">
     <w:p>
       <w:pPr>
-        <w:pStyle w:val="Lbjegyzetszveg"/>
-      </w:pPr>
-      <w:r>
-        <w:rPr>
-          <w:rStyle w:val="Lbjegyzet-hivatkozs"/>
+        <w:pStyle w:val="FootnoteText"/>
+      </w:pPr>
+      <w:r>
+        <w:rPr>
+          <w:rStyle w:val="FootnoteReference"/>
         </w:rPr>
         <w:footnoteRef/>
       </w:r>
@@ -7700,8 +7700,8 @@
 </file>
 
 <file path=word/numbering.xml><?xml version="1.0" encoding="utf-8"?>
-<w:numbering xmlns:wpc="http://schemas.microsoft.com/office/word/2010/wordprocessingCanvas" xmlns:mc="http://schemas.openxmlformats.org/markup-compatibility/2006" xmlns:o="urn:schemas-microsoft-com:office:office" xmlns:r="http://schemas.openxmlformats.org/officeDocument/2006/relationships" xmlns:m="http://schemas.openxmlformats.org/officeDocument/2006/math" xmlns:v="urn:schemas-microsoft-com:vml" xmlns:wp14="http://schemas.microsoft.com/office/word/2010/wordprocessingDrawing" xmlns:wp="http://schemas.openxmlformats.org/drawingml/2006/wordprocessingDrawing" xmlns:w10="urn:schemas-microsoft-com:office:word" xmlns:w="http://schemas.openxmlformats.org/wordprocessingml/2006/main" xmlns:w14="http://schemas.microsoft.com/office/word/2010/wordml" xmlns:wpg="http://schemas.microsoft.com/office/word/2010/wordprocessingGroup" xmlns:wpi="http://schemas.microsoft.com/office/word/2010/wordprocessingInk" xmlns:wne="http://schemas.microsoft.com/office/word/2006/wordml" xmlns:wps="http://schemas.microsoft.com/office/word/2010/wordprocessingShape" mc:Ignorable="w14 wp14">
-  <w:abstractNum w:abstractNumId="0">
+<w:numbering xmlns:wpc="http://schemas.microsoft.com/office/word/2010/wordprocessingCanvas" xmlns:cx="http://schemas.microsoft.com/office/drawing/2014/chartex" xmlns:mc="http://schemas.openxmlformats.org/markup-compatibility/2006" xmlns:o="urn:schemas-microsoft-com:office:office" xmlns:r="http://schemas.openxmlformats.org/officeDocument/2006/relationships" xmlns:m="http://schemas.openxmlformats.org/officeDocument/2006/math" xmlns:v="urn:schemas-microsoft-com:vml" xmlns:wp14="http://schemas.microsoft.com/office/word/2010/wordprocessingDrawing" xmlns:wp="http://schemas.openxmlformats.org/drawingml/2006/wordprocessingDrawing" xmlns:w10="urn:schemas-microsoft-com:office:word" xmlns:w="http://schemas.openxmlformats.org/wordprocessingml/2006/main" xmlns:w14="http://schemas.microsoft.com/office/word/2010/wordml" xmlns:w15="http://schemas.microsoft.com/office/word/2012/wordml" xmlns:w16se="http://schemas.microsoft.com/office/word/2015/wordml/symex" xmlns:wpg="http://schemas.microsoft.com/office/word/2010/wordprocessingGroup" xmlns:wpi="http://schemas.microsoft.com/office/word/2010/wordprocessingInk" xmlns:wne="http://schemas.microsoft.com/office/word/2006/wordml" xmlns:wps="http://schemas.microsoft.com/office/word/2010/wordprocessingShape" mc:Ignorable="w14 w15 w16se wp14">
+  <w:abstractNum w:abstractNumId="0" w15:restartNumberingAfterBreak="0">
     <w:nsid w:val="07340451"/>
     <w:multiLevelType w:val="hybridMultilevel"/>
     <w:tmpl w:val="76FAD936"/>
@@ -7787,7 +7787,7 @@
       </w:pPr>
     </w:lvl>
   </w:abstractNum>
-  <w:abstractNum w:abstractNumId="1">
+  <w:abstractNum w:abstractNumId="1" w15:restartNumberingAfterBreak="0">
     <w:nsid w:val="0EAF7798"/>
     <w:multiLevelType w:val="hybridMultilevel"/>
     <w:tmpl w:val="BB38EC4C"/>
@@ -7873,7 +7873,7 @@
       </w:pPr>
     </w:lvl>
   </w:abstractNum>
-  <w:abstractNum w:abstractNumId="2">
+  <w:abstractNum w:abstractNumId="2" w15:restartNumberingAfterBreak="0">
     <w:nsid w:val="13961C9A"/>
     <w:multiLevelType w:val="hybridMultilevel"/>
     <w:tmpl w:val="0AEAF922"/>
@@ -7986,7 +7986,7 @@
       </w:rPr>
     </w:lvl>
   </w:abstractNum>
-  <w:abstractNum w:abstractNumId="3">
+  <w:abstractNum w:abstractNumId="3" w15:restartNumberingAfterBreak="0">
     <w:nsid w:val="19EA6C48"/>
     <w:multiLevelType w:val="hybridMultilevel"/>
     <w:tmpl w:val="A022EA72"/>
@@ -8099,7 +8099,7 @@
       </w:rPr>
     </w:lvl>
   </w:abstractNum>
-  <w:abstractNum w:abstractNumId="4">
+  <w:abstractNum w:abstractNumId="4" w15:restartNumberingAfterBreak="0">
     <w:nsid w:val="1C7F6BDD"/>
     <w:multiLevelType w:val="hybridMultilevel"/>
     <w:tmpl w:val="9D9263C2"/>
@@ -8212,7 +8212,7 @@
       </w:rPr>
     </w:lvl>
   </w:abstractNum>
-  <w:abstractNum w:abstractNumId="5">
+  <w:abstractNum w:abstractNumId="5" w15:restartNumberingAfterBreak="0">
     <w:nsid w:val="25712523"/>
     <w:multiLevelType w:val="hybridMultilevel"/>
     <w:tmpl w:val="ECC604CE"/>
@@ -8325,7 +8325,7 @@
       </w:rPr>
     </w:lvl>
   </w:abstractNum>
-  <w:abstractNum w:abstractNumId="6">
+  <w:abstractNum w:abstractNumId="6" w15:restartNumberingAfterBreak="0">
     <w:nsid w:val="3C292703"/>
     <w:multiLevelType w:val="hybridMultilevel"/>
     <w:tmpl w:val="D71AB022"/>
@@ -8438,7 +8438,7 @@
       </w:rPr>
     </w:lvl>
   </w:abstractNum>
-  <w:abstractNum w:abstractNumId="7">
+  <w:abstractNum w:abstractNumId="7" w15:restartNumberingAfterBreak="0">
     <w:nsid w:val="3CE60815"/>
     <w:multiLevelType w:val="hybridMultilevel"/>
     <w:tmpl w:val="95A09AC8"/>
@@ -8551,7 +8551,7 @@
       </w:rPr>
     </w:lvl>
   </w:abstractNum>
-  <w:abstractNum w:abstractNumId="8">
+  <w:abstractNum w:abstractNumId="8" w15:restartNumberingAfterBreak="0">
     <w:nsid w:val="3D291BB0"/>
     <w:multiLevelType w:val="hybridMultilevel"/>
     <w:tmpl w:val="BD56227C"/>
@@ -8637,7 +8637,7 @@
       </w:pPr>
     </w:lvl>
   </w:abstractNum>
-  <w:abstractNum w:abstractNumId="9">
+  <w:abstractNum w:abstractNumId="9" w15:restartNumberingAfterBreak="0">
     <w:nsid w:val="44C92720"/>
     <w:multiLevelType w:val="hybridMultilevel"/>
     <w:tmpl w:val="C602F660"/>
@@ -8750,7 +8750,7 @@
       </w:rPr>
     </w:lvl>
   </w:abstractNum>
-  <w:abstractNum w:abstractNumId="10">
+  <w:abstractNum w:abstractNumId="10" w15:restartNumberingAfterBreak="0">
     <w:nsid w:val="46270D26"/>
     <w:multiLevelType w:val="hybridMultilevel"/>
     <w:tmpl w:val="230003C8"/>
@@ -8836,7 +8836,7 @@
       </w:pPr>
     </w:lvl>
   </w:abstractNum>
-  <w:abstractNum w:abstractNumId="11">
+  <w:abstractNum w:abstractNumId="11" w15:restartNumberingAfterBreak="0">
     <w:nsid w:val="4A7817FD"/>
     <w:multiLevelType w:val="hybridMultilevel"/>
     <w:tmpl w:val="E0141242"/>
@@ -8949,7 +8949,7 @@
       </w:rPr>
     </w:lvl>
   </w:abstractNum>
-  <w:abstractNum w:abstractNumId="12">
+  <w:abstractNum w:abstractNumId="12" w15:restartNumberingAfterBreak="0">
     <w:nsid w:val="4E6011AE"/>
     <w:multiLevelType w:val="hybridMultilevel"/>
     <w:tmpl w:val="D3B43246"/>
@@ -9062,7 +9062,7 @@
       </w:rPr>
     </w:lvl>
   </w:abstractNum>
-  <w:abstractNum w:abstractNumId="13">
+  <w:abstractNum w:abstractNumId="13" w15:restartNumberingAfterBreak="0">
     <w:nsid w:val="535F3A4D"/>
     <w:multiLevelType w:val="hybridMultilevel"/>
     <w:tmpl w:val="22020B1C"/>
@@ -9175,7 +9175,7 @@
       </w:rPr>
     </w:lvl>
   </w:abstractNum>
-  <w:abstractNum w:abstractNumId="14">
+  <w:abstractNum w:abstractNumId="14" w15:restartNumberingAfterBreak="0">
     <w:nsid w:val="545E5813"/>
     <w:multiLevelType w:val="hybridMultilevel"/>
     <w:tmpl w:val="03C85BCA"/>
@@ -9264,7 +9264,7 @@
       </w:pPr>
     </w:lvl>
   </w:abstractNum>
-  <w:abstractNum w:abstractNumId="15">
+  <w:abstractNum w:abstractNumId="15" w15:restartNumberingAfterBreak="0">
     <w:nsid w:val="57BA4816"/>
     <w:multiLevelType w:val="hybridMultilevel"/>
     <w:tmpl w:val="230003C8"/>
@@ -9350,7 +9350,7 @@
       </w:pPr>
     </w:lvl>
   </w:abstractNum>
-  <w:abstractNum w:abstractNumId="16">
+  <w:abstractNum w:abstractNumId="16" w15:restartNumberingAfterBreak="0">
     <w:nsid w:val="5F7C6B59"/>
     <w:multiLevelType w:val="hybridMultilevel"/>
     <w:tmpl w:val="EDF4562E"/>
@@ -9463,7 +9463,7 @@
       </w:rPr>
     </w:lvl>
   </w:abstractNum>
-  <w:abstractNum w:abstractNumId="17">
+  <w:abstractNum w:abstractNumId="17" w15:restartNumberingAfterBreak="0">
     <w:nsid w:val="67A209D6"/>
     <w:multiLevelType w:val="hybridMultilevel"/>
     <w:tmpl w:val="38800DDC"/>
@@ -9576,7 +9576,7 @@
       </w:rPr>
     </w:lvl>
   </w:abstractNum>
-  <w:abstractNum w:abstractNumId="18">
+  <w:abstractNum w:abstractNumId="18" w15:restartNumberingAfterBreak="0">
     <w:nsid w:val="6D82565E"/>
     <w:multiLevelType w:val="hybridMultilevel"/>
     <w:tmpl w:val="1B68E430"/>
@@ -9689,7 +9689,7 @@
       </w:rPr>
     </w:lvl>
   </w:abstractNum>
-  <w:abstractNum w:abstractNumId="19">
+  <w:abstractNum w:abstractNumId="19" w15:restartNumberingAfterBreak="0">
     <w:nsid w:val="71411020"/>
     <w:multiLevelType w:val="hybridMultilevel"/>
     <w:tmpl w:val="7C646AF4"/>
@@ -9802,7 +9802,7 @@
       </w:rPr>
     </w:lvl>
   </w:abstractNum>
-  <w:abstractNum w:abstractNumId="20">
+  <w:abstractNum w:abstractNumId="20" w15:restartNumberingAfterBreak="0">
     <w:nsid w:val="71A9353E"/>
     <w:multiLevelType w:val="hybridMultilevel"/>
     <w:tmpl w:val="D33663BE"/>
@@ -9915,7 +9915,7 @@
       </w:rPr>
     </w:lvl>
   </w:abstractNum>
-  <w:abstractNum w:abstractNumId="21">
+  <w:abstractNum w:abstractNumId="21" w15:restartNumberingAfterBreak="0">
     <w:nsid w:val="78DA0BE3"/>
     <w:multiLevelType w:val="hybridMultilevel"/>
     <w:tmpl w:val="2AA431D0"/>
@@ -10028,7 +10028,7 @@
       </w:rPr>
     </w:lvl>
   </w:abstractNum>
-  <w:abstractNum w:abstractNumId="22">
+  <w:abstractNum w:abstractNumId="22" w15:restartNumberingAfterBreak="0">
     <w:nsid w:val="79A04E0A"/>
     <w:multiLevelType w:val="hybridMultilevel"/>
     <w:tmpl w:val="35542164"/>
@@ -10114,7 +10114,7 @@
       </w:pPr>
     </w:lvl>
   </w:abstractNum>
-  <w:abstractNum w:abstractNumId="23">
+  <w:abstractNum w:abstractNumId="23" w15:restartNumberingAfterBreak="0">
     <w:nsid w:val="7DED4761"/>
     <w:multiLevelType w:val="hybridMultilevel"/>
     <w:tmpl w:val="3F44A03A"/>
@@ -10276,7 +10276,7 @@
 </file>
 
 <file path=word/styles.xml><?xml version="1.0" encoding="utf-8"?>
-<w:styles xmlns:mc="http://schemas.openxmlformats.org/markup-compatibility/2006" xmlns:r="http://schemas.openxmlformats.org/officeDocument/2006/relationships" xmlns:w="http://schemas.openxmlformats.org/wordprocessingml/2006/main" xmlns:w14="http://schemas.microsoft.com/office/word/2010/wordml" mc:Ignorable="w14">
+<w:styles xmlns:mc="http://schemas.openxmlformats.org/markup-compatibility/2006" xmlns:r="http://schemas.openxmlformats.org/officeDocument/2006/relationships" xmlns:w="http://schemas.openxmlformats.org/wordprocessingml/2006/main" xmlns:w14="http://schemas.microsoft.com/office/word/2010/wordml" xmlns:w15="http://schemas.microsoft.com/office/word/2012/wordml" xmlns:w16se="http://schemas.microsoft.com/office/word/2015/wordml/symex" mc:Ignorable="w14 w15 w16se">
   <w:docDefaults>
     <w:rPrDefault>
       <w:rPr>
@@ -10292,154 +10292,388 @@
       </w:pPr>
     </w:pPrDefault>
   </w:docDefaults>
-  <w:latentStyles w:defLockedState="0" w:defUIPriority="99" w:defSemiHidden="1" w:defUnhideWhenUsed="1" w:defQFormat="0" w:count="267">
-    <w:lsdException w:name="Normal" w:semiHidden="0" w:uiPriority="0" w:unhideWhenUsed="0" w:qFormat="1"/>
-    <w:lsdException w:name="heading 1" w:semiHidden="0" w:uiPriority="9" w:unhideWhenUsed="0" w:qFormat="1"/>
-    <w:lsdException w:name="heading 2" w:uiPriority="9" w:qFormat="1"/>
-    <w:lsdException w:name="heading 3" w:uiPriority="9" w:qFormat="1"/>
-    <w:lsdException w:name="heading 4" w:uiPriority="9" w:qFormat="1"/>
-    <w:lsdException w:name="heading 5" w:uiPriority="9" w:qFormat="1"/>
-    <w:lsdException w:name="heading 6" w:uiPriority="9" w:qFormat="1"/>
-    <w:lsdException w:name="heading 7" w:uiPriority="9" w:qFormat="1"/>
-    <w:lsdException w:name="heading 8" w:uiPriority="9" w:qFormat="1"/>
-    <w:lsdException w:name="heading 9" w:uiPriority="9" w:qFormat="1"/>
-    <w:lsdException w:name="toc 1" w:uiPriority="39"/>
-    <w:lsdException w:name="toc 2" w:uiPriority="39"/>
-    <w:lsdException w:name="toc 3" w:uiPriority="39"/>
-    <w:lsdException w:name="toc 4" w:uiPriority="39"/>
-    <w:lsdException w:name="toc 5" w:uiPriority="39"/>
-    <w:lsdException w:name="toc 6" w:uiPriority="39"/>
-    <w:lsdException w:name="toc 7" w:uiPriority="39"/>
-    <w:lsdException w:name="toc 8" w:uiPriority="39"/>
-    <w:lsdException w:name="toc 9" w:uiPriority="39"/>
-    <w:lsdException w:name="caption" w:uiPriority="35" w:qFormat="1"/>
-    <w:lsdException w:name="Title" w:semiHidden="0" w:uiPriority="10" w:unhideWhenUsed="0" w:qFormat="1"/>
-    <w:lsdException w:name="Default Paragraph Font" w:uiPriority="1"/>
-    <w:lsdException w:name="Subtitle" w:semiHidden="0" w:uiPriority="11" w:unhideWhenUsed="0" w:qFormat="1"/>
-    <w:lsdException w:name="Strong" w:semiHidden="0" w:uiPriority="22" w:unhideWhenUsed="0" w:qFormat="1"/>
-    <w:lsdException w:name="Emphasis" w:semiHidden="0" w:uiPriority="20" w:unhideWhenUsed="0" w:qFormat="1"/>
-    <w:lsdException w:name="Table Grid" w:semiHidden="0" w:uiPriority="59" w:unhideWhenUsed="0"/>
-    <w:lsdException w:name="Placeholder Text" w:unhideWhenUsed="0"/>
-    <w:lsdException w:name="No Spacing" w:semiHidden="0" w:uiPriority="1" w:unhideWhenUsed="0" w:qFormat="1"/>
-    <w:lsdException w:name="Light Shading" w:semiHidden="0" w:uiPriority="60" w:unhideWhenUsed="0"/>
-    <w:lsdException w:name="Light List" w:semiHidden="0" w:uiPriority="61" w:unhideWhenUsed="0"/>
-    <w:lsdException w:name="Light Grid" w:semiHidden="0" w:uiPriority="62" w:unhideWhenUsed="0"/>
-    <w:lsdException w:name="Medium Shading 1" w:semiHidden="0" w:uiPriority="63" w:unhideWhenUsed="0"/>
-    <w:lsdException w:name="Medium Shading 2" w:semiHidden="0" w:uiPriority="64" w:unhideWhenUsed="0"/>
-    <w:lsdException w:name="Medium List 1" w:semiHidden="0" w:uiPriority="65" w:unhideWhenUsed="0"/>
-    <w:lsdException w:name="Medium List 2" w:semiHidden="0" w:uiPriority="66" w:unhideWhenUsed="0"/>
-    <w:lsdException w:name="Medium Grid 1" w:semiHidden="0" w:uiPriority="67" w:unhideWhenUsed="0"/>
-    <w:lsdException w:name="Medium Grid 2" w:semiHidden="0" w:uiPriority="68" w:unhideWhenUsed="0"/>
-    <w:lsdException w:name="Medium Grid 3" w:semiHidden="0" w:uiPriority="69" w:unhideWhenUsed="0"/>
-    <w:lsdException w:name="Dark List" w:semiHidden="0" w:uiPriority="70" w:unhideWhenUsed="0"/>
-    <w:lsdException w:name="Colorful Shading" w:semiHidden="0" w:uiPriority="71" w:unhideWhenUsed="0"/>
-    <w:lsdException w:name="Colorful List" w:semiHidden="0" w:uiPriority="72" w:unhideWhenUsed="0"/>
-    <w:lsdException w:name="Colorful Grid" w:semiHidden="0" w:uiPriority="73" w:unhideWhenUsed="0"/>
-    <w:lsdException w:name="Light Shading Accent 1" w:semiHidden="0" w:uiPriority="60" w:unhideWhenUsed="0"/>
-    <w:lsdException w:name="Light List Accent 1" w:semiHidden="0" w:uiPriority="61" w:unhideWhenUsed="0"/>
-    <w:lsdException w:name="Light Grid Accent 1" w:semiHidden="0" w:uiPriority="62" w:unhideWhenUsed="0"/>
-    <w:lsdException w:name="Medium Shading 1 Accent 1" w:semiHidden="0" w:uiPriority="63" w:unhideWhenUsed="0"/>
-    <w:lsdException w:name="Medium Shading 2 Accent 1" w:semiHidden="0" w:uiPriority="64" w:unhideWhenUsed="0"/>
-    <w:lsdException w:name="Medium List 1 Accent 1" w:semiHidden="0" w:uiPriority="65" w:unhideWhenUsed="0"/>
-    <w:lsdException w:name="Revision" w:unhideWhenUsed="0"/>
-    <w:lsdException w:name="List Paragraph" w:semiHidden="0" w:uiPriority="34" w:unhideWhenUsed="0" w:qFormat="1"/>
-    <w:lsdException w:name="Quote" w:semiHidden="0" w:uiPriority="29" w:unhideWhenUsed="0" w:qFormat="1"/>
-    <w:lsdException w:name="Intense Quote" w:semiHidden="0" w:uiPriority="30" w:unhideWhenUsed="0" w:qFormat="1"/>
-    <w:lsdException w:name="Medium List 2 Accent 1" w:semiHidden="0" w:uiPriority="66" w:unhideWhenUsed="0"/>
-    <w:lsdException w:name="Medium Grid 1 Accent 1" w:semiHidden="0" w:uiPriority="67" w:unhideWhenUsed="0"/>
-    <w:lsdException w:name="Medium Grid 2 Accent 1" w:semiHidden="0" w:uiPriority="68" w:unhideWhenUsed="0"/>
-    <w:lsdException w:name="Medium Grid 3 Accent 1" w:semiHidden="0" w:uiPriority="69" w:unhideWhenUsed="0"/>
-    <w:lsdException w:name="Dark List Accent 1" w:semiHidden="0" w:uiPriority="70" w:unhideWhenUsed="0"/>
-    <w:lsdException w:name="Colorful Shading Accent 1" w:semiHidden="0" w:uiPriority="71" w:unhideWhenUsed="0"/>
-    <w:lsdException w:name="Colorful List Accent 1" w:semiHidden="0" w:uiPriority="72" w:unhideWhenUsed="0"/>
-    <w:lsdException w:name="Colorful Grid Accent 1" w:semiHidden="0" w:uiPriority="73" w:unhideWhenUsed="0"/>
-    <w:lsdException w:name="Light Shading Accent 2" w:semiHidden="0" w:uiPriority="60" w:unhideWhenUsed="0"/>
-    <w:lsdException w:name="Light List Accent 2" w:semiHidden="0" w:uiPriority="61" w:unhideWhenUsed="0"/>
-    <w:lsdException w:name="Light Grid Accent 2" w:semiHidden="0" w:uiPriority="62" w:unhideWhenUsed="0"/>
-    <w:lsdException w:name="Medium Shading 1 Accent 2" w:semiHidden="0" w:uiPriority="63" w:unhideWhenUsed="0"/>
-    <w:lsdException w:name="Medium Shading 2 Accent 2" w:semiHidden="0" w:uiPriority="64" w:unhideWhenUsed="0"/>
-    <w:lsdException w:name="Medium List 1 Accent 2" w:semiHidden="0" w:uiPriority="65" w:unhideWhenUsed="0"/>
-    <w:lsdException w:name="Medium List 2 Accent 2" w:semiHidden="0" w:uiPriority="66" w:unhideWhenUsed="0"/>
-    <w:lsdException w:name="Medium Grid 1 Accent 2" w:semiHidden="0" w:uiPriority="67" w:unhideWhenUsed="0"/>
-    <w:lsdException w:name="Medium Grid 2 Accent 2" w:semiHidden="0" w:uiPriority="68" w:unhideWhenUsed="0"/>
-    <w:lsdException w:name="Medium Grid 3 Accent 2" w:semiHidden="0" w:uiPriority="69" w:unhideWhenUsed="0"/>
-    <w:lsdException w:name="Dark List Accent 2" w:semiHidden="0" w:uiPriority="70" w:unhideWhenUsed="0"/>
-    <w:lsdException w:name="Colorful Shading Accent 2" w:semiHidden="0" w:uiPriority="71" w:unhideWhenUsed="0"/>
-    <w:lsdException w:name="Colorful List Accent 2" w:semiHidden="0" w:uiPriority="72" w:unhideWhenUsed="0"/>
-    <w:lsdException w:name="Colorful Grid Accent 2" w:semiHidden="0" w:uiPriority="73" w:unhideWhenUsed="0"/>
-    <w:lsdException w:name="Light Shading Accent 3" w:semiHidden="0" w:uiPriority="60" w:unhideWhenUsed="0"/>
-    <w:lsdException w:name="Light List Accent 3" w:semiHidden="0" w:uiPriority="61" w:unhideWhenUsed="0"/>
-    <w:lsdException w:name="Light Grid Accent 3" w:semiHidden="0" w:uiPriority="62" w:unhideWhenUsed="0"/>
-    <w:lsdException w:name="Medium Shading 1 Accent 3" w:semiHidden="0" w:uiPriority="63" w:unhideWhenUsed="0"/>
-    <w:lsdException w:name="Medium Shading 2 Accent 3" w:semiHidden="0" w:uiPriority="64" w:unhideWhenUsed="0"/>
-    <w:lsdException w:name="Medium List 1 Accent 3" w:semiHidden="0" w:uiPriority="65" w:unhideWhenUsed="0"/>
-    <w:lsdException w:name="Medium List 2 Accent 3" w:semiHidden="0" w:uiPriority="66" w:unhideWhenUsed="0"/>
-    <w:lsdException w:name="Medium Grid 1 Accent 3" w:semiHidden="0" w:uiPriority="67" w:unhideWhenUsed="0"/>
-    <w:lsdException w:name="Medium Grid 2 Accent 3" w:semiHidden="0" w:uiPriority="68" w:unhideWhenUsed="0"/>
-    <w:lsdException w:name="Medium Grid 3 Accent 3" w:semiHidden="0" w:uiPriority="69" w:unhideWhenUsed="0"/>
-    <w:lsdException w:name="Dark List Accent 3" w:semiHidden="0" w:uiPriority="70" w:unhideWhenUsed="0"/>
-    <w:lsdException w:name="Colorful Shading Accent 3" w:semiHidden="0" w:uiPriority="71" w:unhideWhenUsed="0"/>
-    <w:lsdException w:name="Colorful List Accent 3" w:semiHidden="0" w:uiPriority="72" w:unhideWhenUsed="0"/>
-    <w:lsdException w:name="Colorful Grid Accent 3" w:semiHidden="0" w:uiPriority="73" w:unhideWhenUsed="0"/>
-    <w:lsdException w:name="Light Shading Accent 4" w:semiHidden="0" w:uiPriority="60" w:unhideWhenUsed="0"/>
-    <w:lsdException w:name="Light List Accent 4" w:semiHidden="0" w:uiPriority="61" w:unhideWhenUsed="0"/>
-    <w:lsdException w:name="Light Grid Accent 4" w:semiHidden="0" w:uiPriority="62" w:unhideWhenUsed="0"/>
-    <w:lsdException w:name="Medium Shading 1 Accent 4" w:semiHidden="0" w:uiPriority="63" w:unhideWhenUsed="0"/>
-    <w:lsdException w:name="Medium Shading 2 Accent 4" w:semiHidden="0" w:uiPriority="64" w:unhideWhenUsed="0"/>
-    <w:lsdException w:name="Medium List 1 Accent 4" w:semiHidden="0" w:uiPriority="65" w:unhideWhenUsed="0"/>
-    <w:lsdException w:name="Medium List 2 Accent 4" w:semiHidden="0" w:uiPriority="66" w:unhideWhenUsed="0"/>
-    <w:lsdException w:name="Medium Grid 1 Accent 4" w:semiHidden="0" w:uiPriority="67" w:unhideWhenUsed="0"/>
-    <w:lsdException w:name="Medium Grid 2 Accent 4" w:semiHidden="0" w:uiPriority="68" w:unhideWhenUsed="0"/>
-    <w:lsdException w:name="Medium Grid 3 Accent 4" w:semiHidden="0" w:uiPriority="69" w:unhideWhenUsed="0"/>
-    <w:lsdException w:name="Dark List Accent 4" w:semiHidden="0" w:uiPriority="70" w:unhideWhenUsed="0"/>
-    <w:lsdException w:name="Colorful Shading Accent 4" w:semiHidden="0" w:uiPriority="71" w:unhideWhenUsed="0"/>
-    <w:lsdException w:name="Colorful List Accent 4" w:semiHidden="0" w:uiPriority="72" w:unhideWhenUsed="0"/>
-    <w:lsdException w:name="Colorful Grid Accent 4" w:semiHidden="0" w:uiPriority="73" w:unhideWhenUsed="0"/>
-    <w:lsdException w:name="Light Shading Accent 5" w:semiHidden="0" w:uiPriority="60" w:unhideWhenUsed="0"/>
-    <w:lsdException w:name="Light List Accent 5" w:semiHidden="0" w:uiPriority="61" w:unhideWhenUsed="0"/>
-    <w:lsdException w:name="Light Grid Accent 5" w:semiHidden="0" w:uiPriority="62" w:unhideWhenUsed="0"/>
-    <w:lsdException w:name="Medium Shading 1 Accent 5" w:semiHidden="0" w:uiPriority="63" w:unhideWhenUsed="0"/>
-    <w:lsdException w:name="Medium Shading 2 Accent 5" w:semiHidden="0" w:uiPriority="64" w:unhideWhenUsed="0"/>
-    <w:lsdException w:name="Medium List 1 Accent 5" w:semiHidden="0" w:uiPriority="65" w:unhideWhenUsed="0"/>
-    <w:lsdException w:name="Medium List 2 Accent 5" w:semiHidden="0" w:uiPriority="66" w:unhideWhenUsed="0"/>
-    <w:lsdException w:name="Medium Grid 1 Accent 5" w:semiHidden="0" w:uiPriority="67" w:unhideWhenUsed="0"/>
-    <w:lsdException w:name="Medium Grid 2 Accent 5" w:semiHidden="0" w:uiPriority="68" w:unhideWhenUsed="0"/>
-    <w:lsdException w:name="Medium Grid 3 Accent 5" w:semiHidden="0" w:uiPriority="69" w:unhideWhenUsed="0"/>
-    <w:lsdException w:name="Dark List Accent 5" w:semiHidden="0" w:uiPriority="70" w:unhideWhenUsed="0"/>
-    <w:lsdException w:name="Colorful Shading Accent 5" w:semiHidden="0" w:uiPriority="71" w:unhideWhenUsed="0"/>
-    <w:lsdException w:name="Colorful List Accent 5" w:semiHidden="0" w:uiPriority="72" w:unhideWhenUsed="0"/>
-    <w:lsdException w:name="Colorful Grid Accent 5" w:semiHidden="0" w:uiPriority="73" w:unhideWhenUsed="0"/>
-    <w:lsdException w:name="Light Shading Accent 6" w:semiHidden="0" w:uiPriority="60" w:unhideWhenUsed="0"/>
-    <w:lsdException w:name="Light List Accent 6" w:semiHidden="0" w:uiPriority="61" w:unhideWhenUsed="0"/>
-    <w:lsdException w:name="Light Grid Accent 6" w:semiHidden="0" w:uiPriority="62" w:unhideWhenUsed="0"/>
-    <w:lsdException w:name="Medium Shading 1 Accent 6" w:semiHidden="0" w:uiPriority="63" w:unhideWhenUsed="0"/>
-    <w:lsdException w:name="Medium Shading 2 Accent 6" w:semiHidden="0" w:uiPriority="64" w:unhideWhenUsed="0"/>
-    <w:lsdException w:name="Medium List 1 Accent 6" w:semiHidden="0" w:uiPriority="65" w:unhideWhenUsed="0"/>
-    <w:lsdException w:name="Medium List 2 Accent 6" w:semiHidden="0" w:uiPriority="66" w:unhideWhenUsed="0"/>
-    <w:lsdException w:name="Medium Grid 1 Accent 6" w:semiHidden="0" w:uiPriority="67" w:unhideWhenUsed="0"/>
-    <w:lsdException w:name="Medium Grid 2 Accent 6" w:semiHidden="0" w:uiPriority="68" w:unhideWhenUsed="0"/>
-    <w:lsdException w:name="Medium Grid 3 Accent 6" w:semiHidden="0" w:uiPriority="69" w:unhideWhenUsed="0"/>
-    <w:lsdException w:name="Dark List Accent 6" w:semiHidden="0" w:uiPriority="70" w:unhideWhenUsed="0"/>
-    <w:lsdException w:name="Colorful Shading Accent 6" w:semiHidden="0" w:uiPriority="71" w:unhideWhenUsed="0"/>
-    <w:lsdException w:name="Colorful List Accent 6" w:semiHidden="0" w:uiPriority="72" w:unhideWhenUsed="0"/>
-    <w:lsdException w:name="Colorful Grid Accent 6" w:semiHidden="0" w:uiPriority="73" w:unhideWhenUsed="0"/>
-    <w:lsdException w:name="Subtle Emphasis" w:semiHidden="0" w:uiPriority="19" w:unhideWhenUsed="0" w:qFormat="1"/>
-    <w:lsdException w:name="Intense Emphasis" w:semiHidden="0" w:uiPriority="21" w:unhideWhenUsed="0" w:qFormat="1"/>
-    <w:lsdException w:name="Subtle Reference" w:semiHidden="0" w:uiPriority="31" w:unhideWhenUsed="0" w:qFormat="1"/>
-    <w:lsdException w:name="Intense Reference" w:semiHidden="0" w:uiPriority="32" w:unhideWhenUsed="0" w:qFormat="1"/>
-    <w:lsdException w:name="Book Title" w:semiHidden="0" w:uiPriority="33" w:unhideWhenUsed="0" w:qFormat="1"/>
-    <w:lsdException w:name="Bibliography" w:uiPriority="37"/>
-    <w:lsdException w:name="TOC Heading" w:uiPriority="39" w:qFormat="1"/>
+  <w:latentStyles w:defLockedState="0" w:defUIPriority="99" w:defSemiHidden="0" w:defUnhideWhenUsed="0" w:defQFormat="0" w:count="371">
+    <w:lsdException w:name="Normal" w:uiPriority="0" w:qFormat="1"/>
+    <w:lsdException w:name="heading 1" w:uiPriority="9" w:qFormat="1"/>
+    <w:lsdException w:name="heading 2" w:semiHidden="1" w:uiPriority="9" w:unhideWhenUsed="1" w:qFormat="1"/>
+    <w:lsdException w:name="heading 3" w:semiHidden="1" w:uiPriority="9" w:unhideWhenUsed="1" w:qFormat="1"/>
+    <w:lsdException w:name="heading 4" w:semiHidden="1" w:uiPriority="9" w:unhideWhenUsed="1" w:qFormat="1"/>
+    <w:lsdException w:name="heading 5" w:semiHidden="1" w:uiPriority="9" w:unhideWhenUsed="1" w:qFormat="1"/>
+    <w:lsdException w:name="heading 6" w:semiHidden="1" w:uiPriority="9" w:unhideWhenUsed="1" w:qFormat="1"/>
+    <w:lsdException w:name="heading 7" w:semiHidden="1" w:uiPriority="9" w:unhideWhenUsed="1" w:qFormat="1"/>
+    <w:lsdException w:name="heading 8" w:semiHidden="1" w:uiPriority="9" w:unhideWhenUsed="1" w:qFormat="1"/>
+    <w:lsdException w:name="heading 9" w:semiHidden="1" w:uiPriority="9" w:unhideWhenUsed="1" w:qFormat="1"/>
+    <w:lsdException w:name="index 1" w:semiHidden="1" w:unhideWhenUsed="1"/>
+    <w:lsdException w:name="index 2" w:semiHidden="1" w:unhideWhenUsed="1"/>
+    <w:lsdException w:name="index 3" w:semiHidden="1" w:unhideWhenUsed="1"/>
+    <w:lsdException w:name="index 4" w:semiHidden="1" w:unhideWhenUsed="1"/>
+    <w:lsdException w:name="index 5" w:semiHidden="1" w:unhideWhenUsed="1"/>
+    <w:lsdException w:name="index 6" w:semiHidden="1" w:unhideWhenUsed="1"/>
+    <w:lsdException w:name="index 7" w:semiHidden="1" w:unhideWhenUsed="1"/>
+    <w:lsdException w:name="index 8" w:semiHidden="1" w:unhideWhenUsed="1"/>
+    <w:lsdException w:name="index 9" w:semiHidden="1" w:unhideWhenUsed="1"/>
+    <w:lsdException w:name="toc 1" w:semiHidden="1" w:uiPriority="39" w:unhideWhenUsed="1"/>
+    <w:lsdException w:name="toc 2" w:semiHidden="1" w:uiPriority="39" w:unhideWhenUsed="1"/>
+    <w:lsdException w:name="toc 3" w:semiHidden="1" w:uiPriority="39" w:unhideWhenUsed="1"/>
+    <w:lsdException w:name="toc 4" w:semiHidden="1" w:uiPriority="39" w:unhideWhenUsed="1"/>
+    <w:lsdException w:name="toc 5" w:semiHidden="1" w:uiPriority="39" w:unhideWhenUsed="1"/>
+    <w:lsdException w:name="toc 6" w:semiHidden="1" w:uiPriority="39" w:unhideWhenUsed="1"/>
+    <w:lsdException w:name="toc 7" w:semiHidden="1" w:uiPriority="39" w:unhideWhenUsed="1"/>
+    <w:lsdException w:name="toc 8" w:semiHidden="1" w:uiPriority="39" w:unhideWhenUsed="1"/>
+    <w:lsdException w:name="toc 9" w:semiHidden="1" w:uiPriority="39" w:unhideWhenUsed="1"/>
+    <w:lsdException w:name="Normal Indent" w:semiHidden="1" w:unhideWhenUsed="1"/>
+    <w:lsdException w:name="footnote text" w:semiHidden="1" w:unhideWhenUsed="1"/>
+    <w:lsdException w:name="annotation text" w:semiHidden="1" w:unhideWhenUsed="1"/>
+    <w:lsdException w:name="header" w:semiHidden="1" w:unhideWhenUsed="1"/>
+    <w:lsdException w:name="footer" w:semiHidden="1" w:unhideWhenUsed="1"/>
+    <w:lsdException w:name="index heading" w:semiHidden="1" w:unhideWhenUsed="1"/>
+    <w:lsdException w:name="caption" w:semiHidden="1" w:uiPriority="35" w:unhideWhenUsed="1" w:qFormat="1"/>
+    <w:lsdException w:name="table of figures" w:semiHidden="1" w:unhideWhenUsed="1"/>
+    <w:lsdException w:name="envelope address" w:semiHidden="1" w:unhideWhenUsed="1"/>
+    <w:lsdException w:name="envelope return" w:semiHidden="1" w:unhideWhenUsed="1"/>
+    <w:lsdException w:name="footnote reference" w:semiHidden="1" w:unhideWhenUsed="1"/>
+    <w:lsdException w:name="annotation reference" w:semiHidden="1" w:unhideWhenUsed="1"/>
+    <w:lsdException w:name="line number" w:semiHidden="1" w:unhideWhenUsed="1"/>
+    <w:lsdException w:name="page number" w:semiHidden="1" w:unhideWhenUsed="1"/>
+    <w:lsdException w:name="endnote reference" w:semiHidden="1" w:unhideWhenUsed="1"/>
+    <w:lsdException w:name="endnote text" w:semiHidden="1" w:unhideWhenUsed="1"/>
+    <w:lsdException w:name="table of authorities" w:semiHidden="1" w:unhideWhenUsed="1"/>
+    <w:lsdException w:name="macro" w:semiHidden="1" w:unhideWhenUsed="1"/>
+    <w:lsdException w:name="toa heading" w:semiHidden="1" w:unhideWhenUsed="1"/>
+    <w:lsdException w:name="List" w:semiHidden="1" w:unhideWhenUsed="1"/>
+    <w:lsdException w:name="List Bullet" w:semiHidden="1" w:unhideWhenUsed="1"/>
+    <w:lsdException w:name="List Number" w:semiHidden="1" w:unhideWhenUsed="1"/>
+    <w:lsdException w:name="List 2" w:semiHidden="1" w:unhideWhenUsed="1"/>
+    <w:lsdException w:name="List 3" w:semiHidden="1" w:unhideWhenUsed="1"/>
+    <w:lsdException w:name="List 4" w:semiHidden="1" w:unhideWhenUsed="1"/>
+    <w:lsdException w:name="List 5" w:semiHidden="1" w:unhideWhenUsed="1"/>
+    <w:lsdException w:name="List Bullet 2" w:semiHidden="1" w:unhideWhenUsed="1"/>
+    <w:lsdException w:name="List Bullet 3" w:semiHidden="1" w:unhideWhenUsed="1"/>
+    <w:lsdException w:name="List Bullet 4" w:semiHidden="1" w:unhideWhenUsed="1"/>
+    <w:lsdException w:name="List Bullet 5" w:semiHidden="1" w:unhideWhenUsed="1"/>
+    <w:lsdException w:name="List Number 2" w:semiHidden="1" w:unhideWhenUsed="1"/>
+    <w:lsdException w:name="List Number 3" w:semiHidden="1" w:unhideWhenUsed="1"/>
+    <w:lsdException w:name="List Number 4" w:semiHidden="1" w:unhideWhenUsed="1"/>
+    <w:lsdException w:name="List Number 5" w:semiHidden="1" w:unhideWhenUsed="1"/>
+    <w:lsdException w:name="Title" w:uiPriority="10" w:qFormat="1"/>
+    <w:lsdException w:name="Closing" w:semiHidden="1" w:unhideWhenUsed="1"/>
+    <w:lsdException w:name="Signature" w:semiHidden="1" w:unhideWhenUsed="1"/>
+    <w:lsdException w:name="Default Paragraph Font" w:semiHidden="1" w:uiPriority="1" w:unhideWhenUsed="1"/>
+    <w:lsdException w:name="Body Text" w:semiHidden="1" w:unhideWhenUsed="1"/>
+    <w:lsdException w:name="Body Text Indent" w:semiHidden="1" w:unhideWhenUsed="1"/>
+    <w:lsdException w:name="List Continue" w:semiHidden="1" w:unhideWhenUsed="1"/>
+    <w:lsdException w:name="List Continue 2" w:semiHidden="1" w:unhideWhenUsed="1"/>
+    <w:lsdException w:name="List Continue 3" w:semiHidden="1" w:unhideWhenUsed="1"/>
+    <w:lsdException w:name="List Continue 4" w:semiHidden="1" w:unhideWhenUsed="1"/>
+    <w:lsdException w:name="List Continue 5" w:semiHidden="1" w:unhideWhenUsed="1"/>
+    <w:lsdException w:name="Message Header" w:semiHidden="1" w:unhideWhenUsed="1"/>
+    <w:lsdException w:name="Subtitle" w:uiPriority="11" w:qFormat="1"/>
+    <w:lsdException w:name="Salutation" w:semiHidden="1" w:unhideWhenUsed="1"/>
+    <w:lsdException w:name="Date" w:semiHidden="1" w:unhideWhenUsed="1"/>
+    <w:lsdException w:name="Body Text First Indent" w:semiHidden="1" w:unhideWhenUsed="1"/>
+    <w:lsdException w:name="Body Text First Indent 2" w:semiHidden="1" w:unhideWhenUsed="1"/>
+    <w:lsdException w:name="Note Heading" w:semiHidden="1" w:unhideWhenUsed="1"/>
+    <w:lsdException w:name="Body Text 2" w:semiHidden="1" w:unhideWhenUsed="1"/>
+    <w:lsdException w:name="Body Text 3" w:semiHidden="1" w:unhideWhenUsed="1"/>
+    <w:lsdException w:name="Body Text Indent 2" w:semiHidden="1" w:unhideWhenUsed="1"/>
+    <w:lsdException w:name="Body Text Indent 3" w:semiHidden="1" w:unhideWhenUsed="1"/>
+    <w:lsdException w:name="Block Text" w:semiHidden="1" w:unhideWhenUsed="1"/>
+    <w:lsdException w:name="Hyperlink" w:semiHidden="1" w:unhideWhenUsed="1"/>
+    <w:lsdException w:name="FollowedHyperlink" w:semiHidden="1" w:unhideWhenUsed="1"/>
+    <w:lsdException w:name="Strong" w:uiPriority="22" w:qFormat="1"/>
+    <w:lsdException w:name="Emphasis" w:uiPriority="20" w:qFormat="1"/>
+    <w:lsdException w:name="Document Map" w:semiHidden="1" w:unhideWhenUsed="1"/>
+    <w:lsdException w:name="Plain Text" w:semiHidden="1" w:unhideWhenUsed="1"/>
+    <w:lsdException w:name="E-mail Signature" w:semiHidden="1" w:unhideWhenUsed="1"/>
+    <w:lsdException w:name="HTML Top of Form" w:semiHidden="1" w:unhideWhenUsed="1"/>
+    <w:lsdException w:name="HTML Bottom of Form" w:semiHidden="1" w:unhideWhenUsed="1"/>
+    <w:lsdException w:name="Normal (Web)" w:semiHidden="1" w:unhideWhenUsed="1"/>
+    <w:lsdException w:name="HTML Acronym" w:semiHidden="1" w:unhideWhenUsed="1"/>
+    <w:lsdException w:name="HTML Address" w:semiHidden="1" w:unhideWhenUsed="1"/>
+    <w:lsdException w:name="HTML Cite" w:semiHidden="1" w:unhideWhenUsed="1"/>
+    <w:lsdException w:name="HTML Code" w:semiHidden="1" w:unhideWhenUsed="1"/>
+    <w:lsdException w:name="HTML Definition" w:semiHidden="1" w:unhideWhenUsed="1"/>
+    <w:lsdException w:name="HTML Keyboard" w:semiHidden="1" w:unhideWhenUsed="1"/>
+    <w:lsdException w:name="HTML Preformatted" w:semiHidden="1" w:unhideWhenUsed="1"/>
+    <w:lsdException w:name="HTML Sample" w:semiHidden="1" w:unhideWhenUsed="1"/>
+    <w:lsdException w:name="HTML Typewriter" w:semiHidden="1" w:unhideWhenUsed="1"/>
+    <w:lsdException w:name="HTML Variable" w:semiHidden="1" w:unhideWhenUsed="1"/>
+    <w:lsdException w:name="Normal Table" w:semiHidden="1" w:unhideWhenUsed="1"/>
+    <w:lsdException w:name="annotation subject" w:semiHidden="1" w:unhideWhenUsed="1"/>
+    <w:lsdException w:name="No List" w:semiHidden="1" w:unhideWhenUsed="1"/>
+    <w:lsdException w:name="Outline List 1" w:semiHidden="1" w:unhideWhenUsed="1"/>
+    <w:lsdException w:name="Outline List 2" w:semiHidden="1" w:unhideWhenUsed="1"/>
+    <w:lsdException w:name="Outline List 3" w:semiHidden="1" w:unhideWhenUsed="1"/>
+    <w:lsdException w:name="Table Simple 1" w:semiHidden="1" w:unhideWhenUsed="1"/>
+    <w:lsdException w:name="Table Simple 2" w:semiHidden="1" w:unhideWhenUsed="1"/>
+    <w:lsdException w:name="Table Simple 3" w:semiHidden="1" w:unhideWhenUsed="1"/>
+    <w:lsdException w:name="Table Classic 1" w:semiHidden="1" w:unhideWhenUsed="1"/>
+    <w:lsdException w:name="Table Classic 2" w:semiHidden="1" w:unhideWhenUsed="1"/>
+    <w:lsdException w:name="Table Classic 3" w:semiHidden="1" w:unhideWhenUsed="1"/>
+    <w:lsdException w:name="Table Classic 4" w:semiHidden="1" w:unhideWhenUsed="1"/>
+    <w:lsdException w:name="Table Colorful 1" w:semiHidden="1" w:unhideWhenUsed="1"/>
+    <w:lsdException w:name="Table Colorful 2" w:semiHidden="1" w:unhideWhenUsed="1"/>
+    <w:lsdException w:name="Table Colorful 3" w:semiHidden="1" w:unhideWhenUsed="1"/>
+    <w:lsdException w:name="Table Columns 1" w:semiHidden="1" w:unhideWhenUsed="1"/>
+    <w:lsdException w:name="Table Columns 2" w:semiHidden="1" w:unhideWhenUsed="1"/>
+    <w:lsdException w:name="Table Columns 3" w:semiHidden="1" w:unhideWhenUsed="1"/>
+    <w:lsdException w:name="Table Columns 4" w:semiHidden="1" w:unhideWhenUsed="1"/>
+    <w:lsdException w:name="Table Columns 5" w:semiHidden="1" w:unhideWhenUsed="1"/>
+    <w:lsdException w:name="Table Grid 1" w:semiHidden="1" w:unhideWhenUsed="1"/>
+    <w:lsdException w:name="Table Grid 2" w:semiHidden="1" w:unhideWhenUsed="1"/>
+    <w:lsdException w:name="Table Grid 3" w:semiHidden="1" w:unhideWhenUsed="1"/>
+    <w:lsdException w:name="Table Grid 4" w:semiHidden="1" w:unhideWhenUsed="1"/>
+    <w:lsdException w:name="Table Grid 5" w:semiHidden="1" w:unhideWhenUsed="1"/>
+    <w:lsdException w:name="Table Grid 6" w:semiHidden="1" w:unhideWhenUsed="1"/>
+    <w:lsdException w:name="Table Grid 7" w:semiHidden="1" w:unhideWhenUsed="1"/>
+    <w:lsdException w:name="Table Grid 8" w:semiHidden="1" w:unhideWhenUsed="1"/>
+    <w:lsdException w:name="Table List 1" w:semiHidden="1" w:unhideWhenUsed="1"/>
+    <w:lsdException w:name="Table List 2" w:semiHidden="1" w:unhideWhenUsed="1"/>
+    <w:lsdException w:name="Table List 3" w:semiHidden="1" w:unhideWhenUsed="1"/>
+    <w:lsdException w:name="Table List 4" w:semiHidden="1" w:unhideWhenUsed="1"/>
+    <w:lsdException w:name="Table List 5" w:semiHidden="1" w:unhideWhenUsed="1"/>
+    <w:lsdException w:name="Table List 6" w:semiHidden="1" w:unhideWhenUsed="1"/>
+    <w:lsdException w:name="Table List 7" w:semiHidden="1" w:unhideWhenUsed="1"/>
+    <w:lsdException w:name="Table List 8" w:semiHidden="1" w:unhideWhenUsed="1"/>
+    <w:lsdException w:name="Table 3D effects 1" w:semiHidden="1" w:unhideWhenUsed="1"/>
+    <w:lsdException w:name="Table 3D effects 2" w:semiHidden="1" w:unhideWhenUsed="1"/>
+    <w:lsdException w:name="Table 3D effects 3" w:semiHidden="1" w:unhideWhenUsed="1"/>
+    <w:lsdException w:name="Table Contemporary" w:semiHidden="1" w:unhideWhenUsed="1"/>
+    <w:lsdException w:name="Table Elegant" w:semiHidden="1" w:unhideWhenUsed="1"/>
+    <w:lsdException w:name="Table Professional" w:semiHidden="1" w:unhideWhenUsed="1"/>
+    <w:lsdException w:name="Table Subtle 1" w:semiHidden="1" w:unhideWhenUsed="1"/>
+    <w:lsdException w:name="Table Subtle 2" w:semiHidden="1" w:unhideWhenUsed="1"/>
+    <w:lsdException w:name="Table Web 1" w:semiHidden="1" w:unhideWhenUsed="1"/>
+    <w:lsdException w:name="Table Web 2" w:semiHidden="1" w:unhideWhenUsed="1"/>
+    <w:lsdException w:name="Table Web 3" w:semiHidden="1" w:unhideWhenUsed="1"/>
+    <w:lsdException w:name="Balloon Text" w:semiHidden="1" w:unhideWhenUsed="1"/>
+    <w:lsdException w:name="Table Grid" w:uiPriority="59"/>
+    <w:lsdException w:name="Table Theme" w:semiHidden="1" w:unhideWhenUsed="1"/>
+    <w:lsdException w:name="Placeholder Text" w:semiHidden="1"/>
+    <w:lsdException w:name="No Spacing" w:uiPriority="1" w:qFormat="1"/>
+    <w:lsdException w:name="Light Shading" w:uiPriority="60"/>
+    <w:lsdException w:name="Light List" w:uiPriority="61"/>
+    <w:lsdException w:name="Light Grid" w:uiPriority="62"/>
+    <w:lsdException w:name="Medium Shading 1" w:uiPriority="63"/>
+    <w:lsdException w:name="Medium Shading 2" w:uiPriority="64"/>
+    <w:lsdException w:name="Medium List 1" w:uiPriority="65"/>
+    <w:lsdException w:name="Medium List 2" w:uiPriority="66"/>
+    <w:lsdException w:name="Medium Grid 1" w:uiPriority="67"/>
+    <w:lsdException w:name="Medium Grid 2" w:uiPriority="68"/>
+    <w:lsdException w:name="Medium Grid 3" w:uiPriority="69"/>
+    <w:lsdException w:name="Dark List" w:uiPriority="70"/>
+    <w:lsdException w:name="Colorful Shading" w:uiPriority="71"/>
+    <w:lsdException w:name="Colorful List" w:uiPriority="72"/>
+    <w:lsdException w:name="Colorful Grid" w:uiPriority="73"/>
+    <w:lsdException w:name="Light Shading Accent 1" w:uiPriority="60"/>
+    <w:lsdException w:name="Light List Accent 1" w:uiPriority="61"/>
+    <w:lsdException w:name="Light Grid Accent 1" w:uiPriority="62"/>
+    <w:lsdException w:name="Medium Shading 1 Accent 1" w:uiPriority="63"/>
+    <w:lsdException w:name="Medium Shading 2 Accent 1" w:uiPriority="64"/>
+    <w:lsdException w:name="Medium List 1 Accent 1" w:uiPriority="65"/>
+    <w:lsdException w:name="Revision" w:semiHidden="1"/>
+    <w:lsdException w:name="List Paragraph" w:uiPriority="34" w:qFormat="1"/>
+    <w:lsdException w:name="Quote" w:uiPriority="29" w:qFormat="1"/>
+    <w:lsdException w:name="Intense Quote" w:uiPriority="30" w:qFormat="1"/>
+    <w:lsdException w:name="Medium List 2 Accent 1" w:uiPriority="66"/>
+    <w:lsdException w:name="Medium Grid 1 Accent 1" w:uiPriority="67"/>
+    <w:lsdException w:name="Medium Grid 2 Accent 1" w:uiPriority="68"/>
+    <w:lsdException w:name="Medium Grid 3 Accent 1" w:uiPriority="69"/>
+    <w:lsdException w:name="Dark List Accent 1" w:uiPriority="70"/>
+    <w:lsdException w:name="Colorful Shading Accent 1" w:uiPriority="71"/>
+    <w:lsdException w:name="Colorful List Accent 1" w:uiPriority="72"/>
+    <w:lsdException w:name="Colorful Grid Accent 1" w:uiPriority="73"/>
+    <w:lsdException w:name="Light Shading Accent 2" w:uiPriority="60"/>
+    <w:lsdException w:name="Light List Accent 2" w:uiPriority="61"/>
+    <w:lsdException w:name="Light Grid Accent 2" w:uiPriority="62"/>
+    <w:lsdException w:name="Medium Shading 1 Accent 2" w:uiPriority="63"/>
+    <w:lsdException w:name="Medium Shading 2 Accent 2" w:uiPriority="64"/>
+    <w:lsdException w:name="Medium List 1 Accent 2" w:uiPriority="65"/>
+    <w:lsdException w:name="Medium List 2 Accent 2" w:uiPriority="66"/>
+    <w:lsdException w:name="Medium Grid 1 Accent 2" w:uiPriority="67"/>
+    <w:lsdException w:name="Medium Grid 2 Accent 2" w:uiPriority="68"/>
+    <w:lsdException w:name="Medium Grid 3 Accent 2" w:uiPriority="69"/>
+    <w:lsdException w:name="Dark List Accent 2" w:uiPriority="70"/>
+    <w:lsdException w:name="Colorful Shading Accent 2" w:uiPriority="71"/>
+    <w:lsdException w:name="Colorful List Accent 2" w:uiPriority="72"/>
+    <w:lsdException w:name="Colorful Grid Accent 2" w:uiPriority="73"/>
+    <w:lsdException w:name="Light Shading Accent 3" w:uiPriority="60"/>
+    <w:lsdException w:name="Light List Accent 3" w:uiPriority="61"/>
+    <w:lsdException w:name="Light Grid Accent 3" w:uiPriority="62"/>
+    <w:lsdException w:name="Medium Shading 1 Accent 3" w:uiPriority="63"/>
+    <w:lsdException w:name="Medium Shading 2 Accent 3" w:uiPriority="64"/>
+    <w:lsdException w:name="Medium List 1 Accent 3" w:uiPriority="65"/>
+    <w:lsdException w:name="Medium List 2 Accent 3" w:uiPriority="66"/>
+    <w:lsdException w:name="Medium Grid 1 Accent 3" w:uiPriority="67"/>
+    <w:lsdException w:name="Medium Grid 2 Accent 3" w:uiPriority="68"/>
+    <w:lsdException w:name="Medium Grid 3 Accent 3" w:uiPriority="69"/>
+    <w:lsdException w:name="Dark List Accent 3" w:uiPriority="70"/>
+    <w:lsdException w:name="Colorful Shading Accent 3" w:uiPriority="71"/>
+    <w:lsdException w:name="Colorful List Accent 3" w:uiPriority="72"/>
+    <w:lsdException w:name="Colorful Grid Accent 3" w:uiPriority="73"/>
+    <w:lsdException w:name="Light Shading Accent 4" w:uiPriority="60"/>
+    <w:lsdException w:name="Light List Accent 4" w:uiPriority="61"/>
+    <w:lsdException w:name="Light Grid Accent 4" w:uiPriority="62"/>
+    <w:lsdException w:name="Medium Shading 1 Accent 4" w:uiPriority="63"/>
+    <w:lsdException w:name="Medium Shading 2 Accent 4" w:uiPriority="64"/>
+    <w:lsdException w:name="Medium List 1 Accent 4" w:uiPriority="65"/>
+    <w:lsdException w:name="Medium List 2 Accent 4" w:uiPriority="66"/>
+    <w:lsdException w:name="Medium Grid 1 Accent 4" w:uiPriority="67"/>
+    <w:lsdException w:name="Medium Grid 2 Accent 4" w:uiPriority="68"/>
+    <w:lsdException w:name="Medium Grid 3 Accent 4" w:uiPriority="69"/>
+    <w:lsdException w:name="Dark List Accent 4" w:uiPriority="70"/>
+    <w:lsdException w:name="Colorful Shading Accent 4" w:uiPriority="71"/>
+    <w:lsdException w:name="Colorful List Accent 4" w:uiPriority="72"/>
+    <w:lsdException w:name="Colorful Grid Accent 4" w:uiPriority="73"/>
+    <w:lsdException w:name="Light Shading Accent 5" w:uiPriority="60"/>
+    <w:lsdException w:name="Light List Accent 5" w:uiPriority="61"/>
+    <w:lsdException w:name="Light Grid Accent 5" w:uiPriority="62"/>
+    <w:lsdException w:name="Medium Shading 1 Accent 5" w:uiPriority="63"/>
+    <w:lsdException w:name="Medium Shading 2 Accent 5" w:uiPriority="64"/>
+    <w:lsdException w:name="Medium List 1 Accent 5" w:uiPriority="65"/>
+    <w:lsdException w:name="Medium List 2 Accent 5" w:uiPriority="66"/>
+    <w:lsdException w:name="Medium Grid 1 Accent 5" w:uiPriority="67"/>
+    <w:lsdException w:name="Medium Grid 2 Accent 5" w:uiPriority="68"/>
+    <w:lsdException w:name="Medium Grid 3 Accent 5" w:uiPriority="69"/>
+    <w:lsdException w:name="Dark List Accent 5" w:uiPriority="70"/>
+    <w:lsdException w:name="Colorful Shading Accent 5" w:uiPriority="71"/>
+    <w:lsdException w:name="Colorful List Accent 5" w:uiPriority="72"/>
+    <w:lsdException w:name="Colorful Grid Accent 5" w:uiPriority="73"/>
+    <w:lsdException w:name="Light Shading Accent 6" w:uiPriority="60"/>
+    <w:lsdException w:name="Light List Accent 6" w:uiPriority="61"/>
+    <w:lsdException w:name="Light Grid Accent 6" w:uiPriority="62"/>
+    <w:lsdException w:name="Medium Shading 1 Accent 6" w:uiPriority="63"/>
+    <w:lsdException w:name="Medium Shading 2 Accent 6" w:uiPriority="64"/>
+    <w:lsdException w:name="Medium List 1 Accent 6" w:uiPriority="65"/>
+    <w:lsdException w:name="Medium List 2 Accent 6" w:uiPriority="66"/>
+    <w:lsdException w:name="Medium Grid 1 Accent 6" w:uiPriority="67"/>
+    <w:lsdException w:name="Medium Grid 2 Accent 6" w:uiPriority="68"/>
+    <w:lsdException w:name="Medium Grid 3 Accent 6" w:uiPriority="69"/>
+    <w:lsdException w:name="Dark List Accent 6" w:uiPriority="70"/>
+    <w:lsdException w:name="Colorful Shading Accent 6" w:uiPriority="71"/>
+    <w:lsdException w:name="Colorful List Accent 6" w:uiPriority="72"/>
+    <w:lsdException w:name="Colorful Grid Accent 6" w:uiPriority="73"/>
+    <w:lsdException w:name="Subtle Emphasis" w:uiPriority="19" w:qFormat="1"/>
+    <w:lsdException w:name="Intense Emphasis" w:uiPriority="21" w:qFormat="1"/>
+    <w:lsdException w:name="Subtle Reference" w:uiPriority="31" w:qFormat="1"/>
+    <w:lsdException w:name="Intense Reference" w:uiPriority="32" w:qFormat="1"/>
+    <w:lsdException w:name="Book Title" w:uiPriority="33" w:qFormat="1"/>
+    <w:lsdException w:name="Bibliography" w:semiHidden="1" w:uiPriority="37" w:unhideWhenUsed="1"/>
+    <w:lsdException w:name="TOC Heading" w:semiHidden="1" w:uiPriority="39" w:unhideWhenUsed="1" w:qFormat="1"/>
+    <w:lsdException w:name="Plain Table 1" w:uiPriority="41"/>
+    <w:lsdException w:name="Plain Table 2" w:uiPriority="42"/>
+    <w:lsdException w:name="Plain Table 3" w:uiPriority="43"/>
+    <w:lsdException w:name="Plain Table 4" w:uiPriority="44"/>
+    <w:lsdException w:name="Plain Table 5" w:uiPriority="45"/>
+    <w:lsdException w:name="Grid Table Light" w:uiPriority="40"/>
+    <w:lsdException w:name="Grid Table 1 Light" w:uiPriority="46"/>
+    <w:lsdException w:name="Grid Table 2" w:uiPriority="47"/>
+    <w:lsdException w:name="Grid Table 3" w:uiPriority="48"/>
+    <w:lsdException w:name="Grid Table 4" w:uiPriority="49"/>
+    <w:lsdException w:name="Grid Table 5 Dark" w:uiPriority="50"/>
+    <w:lsdException w:name="Grid Table 6 Colorful" w:uiPriority="51"/>
+    <w:lsdException w:name="Grid Table 7 Colorful" w:uiPriority="52"/>
+    <w:lsdException w:name="Grid Table 1 Light Accent 1" w:uiPriority="46"/>
+    <w:lsdException w:name="Grid Table 2 Accent 1" w:uiPriority="47"/>
+    <w:lsdException w:name="Grid Table 3 Accent 1" w:uiPriority="48"/>
+    <w:lsdException w:name="Grid Table 4 Accent 1" w:uiPriority="49"/>
+    <w:lsdException w:name="Grid Table 5 Dark Accent 1" w:uiPriority="50"/>
+    <w:lsdException w:name="Grid Table 6 Colorful Accent 1" w:uiPriority="51"/>
+    <w:lsdException w:name="Grid Table 7 Colorful Accent 1" w:uiPriority="52"/>
+    <w:lsdException w:name="Grid Table 1 Light Accent 2" w:uiPriority="46"/>
+    <w:lsdException w:name="Grid Table 2 Accent 2" w:uiPriority="47"/>
+    <w:lsdException w:name="Grid Table 3 Accent 2" w:uiPriority="48"/>
+    <w:lsdException w:name="Grid Table 4 Accent 2" w:uiPriority="49"/>
+    <w:lsdException w:name="Grid Table 5 Dark Accent 2" w:uiPriority="50"/>
+    <w:lsdException w:name="Grid Table 6 Colorful Accent 2" w:uiPriority="51"/>
+    <w:lsdException w:name="Grid Table 7 Colorful Accent 2" w:uiPriority="52"/>
+    <w:lsdException w:name="Grid Table 1 Light Accent 3" w:uiPriority="46"/>
+    <w:lsdException w:name="Grid Table 2 Accent 3" w:uiPriority="47"/>
+    <w:lsdException w:name="Grid Table 3 Accent 3" w:uiPriority="48"/>
+    <w:lsdException w:name="Grid Table 4 Accent 3" w:uiPriority="49"/>
+    <w:lsdException w:name="Grid Table 5 Dark Accent 3" w:uiPriority="50"/>
+    <w:lsdException w:name="Grid Table 6 Colorful Accent 3" w:uiPriority="51"/>
+    <w:lsdException w:name="Grid Table 7 Colorful Accent 3" w:uiPriority="52"/>
+    <w:lsdException w:name="Grid Table 1 Light Accent 4" w:uiPriority="46"/>
+    <w:lsdException w:name="Grid Table 2 Accent 4" w:uiPriority="47"/>
+    <w:lsdException w:name="Grid Table 3 Accent 4" w:uiPriority="48"/>
+    <w:lsdException w:name="Grid Table 4 Accent 4" w:uiPriority="49"/>
+    <w:lsdException w:name="Grid Table 5 Dark Accent 4" w:uiPriority="50"/>
+    <w:lsdException w:name="Grid Table 6 Colorful Accent 4" w:uiPriority="51"/>
+    <w:lsdException w:name="Grid Table 7 Colorful Accent 4" w:uiPriority="52"/>
+    <w:lsdException w:name="Grid Table 1 Light Accent 5" w:uiPriority="46"/>
+    <w:lsdException w:name="Grid Table 2 Accent 5" w:uiPriority="47"/>
+    <w:lsdException w:name="Grid Table 3 Accent 5" w:uiPriority="48"/>
+    <w:lsdException w:name="Grid Table 4 Accent 5" w:uiPriority="49"/>
+    <w:lsdException w:name="Grid Table 5 Dark Accent 5" w:uiPriority="50"/>
+    <w:lsdException w:name="Grid Table 6 Colorful Accent 5" w:uiPriority="51"/>
+    <w:lsdException w:name="Grid Table 7 Colorful Accent 5" w:uiPriority="52"/>
+    <w:lsdException w:name="Grid Table 1 Light Accent 6" w:uiPriority="46"/>
+    <w:lsdException w:name="Grid Table 2 Accent 6" w:uiPriority="47"/>
+    <w:lsdException w:name="Grid Table 3 Accent 6" w:uiPriority="48"/>
+    <w:lsdException w:name="Grid Table 4 Accent 6" w:uiPriority="49"/>
+    <w:lsdException w:name="Grid Table 5 Dark Accent 6" w:uiPriority="50"/>
+    <w:lsdException w:name="Grid Table 6 Colorful Accent 6" w:uiPriority="51"/>
+    <w:lsdException w:name="Grid Table 7 Colorful Accent 6" w:uiPriority="52"/>
+    <w:lsdException w:name="List Table 1 Light" w:uiPriority="46"/>
+    <w:lsdException w:name="List Table 2" w:uiPriority="47"/>
+    <w:lsdException w:name="List Table 3" w:uiPriority="48"/>
+    <w:lsdException w:name="List Table 4" w:uiPriority="49"/>
+    <w:lsdException w:name="List Table 5 Dark" w:uiPriority="50"/>
+    <w:lsdException w:name="List Table 6 Colorful" w:uiPriority="51"/>
+    <w:lsdException w:name="List Table 7 Colorful" w:uiPriority="52"/>
+    <w:lsdException w:name="List Table 1 Light Accent 1" w:uiPriority="46"/>
+    <w:lsdException w:name="List Table 2 Accent 1" w:uiPriority="47"/>
+    <w:lsdException w:name="List Table 3 Accent 1" w:uiPriority="48"/>
+    <w:lsdException w:name="List Table 4 Accent 1" w:uiPriority="49"/>
+    <w:lsdException w:name="List Table 5 Dark Accent 1" w:uiPriority="50"/>
+    <w:lsdException w:name="List Table 6 Colorful Accent 1" w:uiPriority="51"/>
+    <w:lsdException w:name="List Table 7 Colorful Accent 1" w:uiPriority="52"/>
+    <w:lsdException w:name="List Table 1 Light Accent 2" w:uiPriority="46"/>
+    <w:lsdException w:name="List Table 2 Accent 2" w:uiPriority="47"/>
+    <w:lsdException w:name="List Table 3 Accent 2" w:uiPriority="48"/>
+    <w:lsdException w:name="List Table 4 Accent 2" w:uiPriority="49"/>
+    <w:lsdException w:name="List Table 5 Dark Accent 2" w:uiPriority="50"/>
+    <w:lsdException w:name="List Table 6 Colorful Accent 2" w:uiPriority="51"/>
+    <w:lsdException w:name="List Table 7 Colorful Accent 2" w:uiPriority="52"/>
+    <w:lsdException w:name="List Table 1 Light Accent 3" w:uiPriority="46"/>
+    <w:lsdException w:name="List Table 2 Accent 3" w:uiPriority="47"/>
+    <w:lsdException w:name="List Table 3 Accent 3" w:uiPriority="48"/>
+    <w:lsdException w:name="List Table 4 Accent 3" w:uiPriority="49"/>
+    <w:lsdException w:name="List Table 5 Dark Accent 3" w:uiPriority="50"/>
+    <w:lsdException w:name="List Table 6 Colorful Accent 3" w:uiPriority="51"/>
+    <w:lsdException w:name="List Table 7 Colorful Accent 3" w:uiPriority="52"/>
+    <w:lsdException w:name="List Table 1 Light Accent 4" w:uiPriority="46"/>
+    <w:lsdException w:name="List Table 2 Accent 4" w:uiPriority="47"/>
+    <w:lsdException w:name="List Table 3 Accent 4" w:uiPriority="48"/>
+    <w:lsdException w:name="List Table 4 Accent 4" w:uiPriority="49"/>
+    <w:lsdException w:name="List Table 5 Dark Accent 4" w:uiPriority="50"/>
+    <w:lsdException w:name="List Table 6 Colorful Accent 4" w:uiPriority="51"/>
+    <w:lsdException w:name="List Table 7 Colorful Accent 4" w:uiPriority="52"/>
+    <w:lsdException w:name="List Table 1 Light Accent 5" w:uiPriority="46"/>
+    <w:lsdException w:name="List Table 2 Accent 5" w:uiPriority="47"/>
+    <w:lsdException w:name="List Table 3 Accent 5" w:uiPriority="48"/>
+    <w:lsdException w:name="List Table 4 Accent 5" w:uiPriority="49"/>
+    <w:lsdException w:name="List Table 5 Dark Accent 5" w:uiPriority="50"/>
+    <w:lsdException w:name="List Table 6 Colorful Accent 5" w:uiPriority="51"/>
+    <w:lsdException w:name="List Table 7 Colorful Accent 5" w:uiPriority="52"/>
+    <w:lsdException w:name="List Table 1 Light Accent 6" w:uiPriority="46"/>
+    <w:lsdException w:name="List Table 2 Accent 6" w:uiPriority="47"/>
+    <w:lsdException w:name="List Table 3 Accent 6" w:uiPriority="48"/>
+    <w:lsdException w:name="List Table 4 Accent 6" w:uiPriority="49"/>
+    <w:lsdException w:name="List Table 5 Dark Accent 6" w:uiPriority="50"/>
+    <w:lsdException w:name="List Table 6 Colorful Accent 6" w:uiPriority="51"/>
+    <w:lsdException w:name="List Table 7 Colorful Accent 6" w:uiPriority="52"/>
   </w:latentStyles>
-  <w:style w:type="paragraph" w:default="1" w:styleId="Norml">
+  <w:style w:type="paragraph" w:default="1" w:styleId="Normal">
     <w:name w:val="Normal"/>
     <w:qFormat/>
   </w:style>
-  <w:style w:type="paragraph" w:styleId="Cmsor1">
+  <w:style w:type="paragraph" w:styleId="Heading1">
     <w:name w:val="heading 1"/>
-    <w:basedOn w:val="Norml"/>
-    <w:next w:val="Norml"/>
-    <w:link w:val="Cmsor1Char"/>
+    <w:basedOn w:val="Normal"/>
+    <w:next w:val="Normal"/>
+    <w:link w:val="Heading1Char"/>
     <w:uiPriority w:val="9"/>
     <w:qFormat/>
     <w:rsid w:val="00F27A41"/>
@@ -10458,11 +10692,11 @@
       <w:szCs w:val="28"/>
     </w:rPr>
   </w:style>
-  <w:style w:type="paragraph" w:styleId="Cmsor2">
+  <w:style w:type="paragraph" w:styleId="Heading2">
     <w:name w:val="heading 2"/>
-    <w:basedOn w:val="Norml"/>
-    <w:next w:val="Norml"/>
-    <w:link w:val="Cmsor2Char"/>
+    <w:basedOn w:val="Normal"/>
+    <w:next w:val="Normal"/>
+    <w:link w:val="Heading2Char"/>
     <w:uiPriority w:val="9"/>
     <w:unhideWhenUsed/>
     <w:qFormat/>
@@ -10482,11 +10716,11 @@
       <w:szCs w:val="26"/>
     </w:rPr>
   </w:style>
-  <w:style w:type="paragraph" w:styleId="Cmsor3">
+  <w:style w:type="paragraph" w:styleId="Heading3">
     <w:name w:val="heading 3"/>
-    <w:basedOn w:val="Norml"/>
-    <w:next w:val="Norml"/>
-    <w:link w:val="Cmsor3Char"/>
+    <w:basedOn w:val="Normal"/>
+    <w:next w:val="Normal"/>
+    <w:link w:val="Heading3Char"/>
     <w:uiPriority w:val="9"/>
     <w:unhideWhenUsed/>
     <w:qFormat/>
@@ -10504,11 +10738,11 @@
       <w:color w:val="4F81BD" w:themeColor="accent1"/>
     </w:rPr>
   </w:style>
-  <w:style w:type="paragraph" w:styleId="Cmsor4">
+  <w:style w:type="paragraph" w:styleId="Heading4">
     <w:name w:val="heading 4"/>
-    <w:basedOn w:val="Norml"/>
-    <w:next w:val="Norml"/>
-    <w:link w:val="Cmsor4Char"/>
+    <w:basedOn w:val="Normal"/>
+    <w:next w:val="Normal"/>
+    <w:link w:val="Heading4Char"/>
     <w:uiPriority w:val="9"/>
     <w:unhideWhenUsed/>
     <w:qFormat/>
@@ -10528,11 +10762,11 @@
       <w:color w:val="4F81BD" w:themeColor="accent1"/>
     </w:rPr>
   </w:style>
-  <w:style w:type="paragraph" w:styleId="Cmsor5">
+  <w:style w:type="paragraph" w:styleId="Heading5">
     <w:name w:val="heading 5"/>
-    <w:basedOn w:val="Norml"/>
-    <w:next w:val="Norml"/>
-    <w:link w:val="Cmsor5Char"/>
+    <w:basedOn w:val="Normal"/>
+    <w:next w:val="Normal"/>
+    <w:link w:val="Heading5Char"/>
     <w:uiPriority w:val="9"/>
     <w:unhideWhenUsed/>
     <w:qFormat/>
@@ -10548,13 +10782,13 @@
       <w:color w:val="243F60" w:themeColor="accent1" w:themeShade="7F"/>
     </w:rPr>
   </w:style>
-  <w:style w:type="character" w:default="1" w:styleId="Bekezdsalapbettpusa">
+  <w:style w:type="character" w:default="1" w:styleId="DefaultParagraphFont">
     <w:name w:val="Default Paragraph Font"/>
     <w:uiPriority w:val="1"/>
     <w:semiHidden/>
     <w:unhideWhenUsed/>
   </w:style>
-  <w:style w:type="table" w:default="1" w:styleId="Normltblzat">
+  <w:style w:type="table" w:default="1" w:styleId="TableNormal">
     <w:name w:val="Normal Table"/>
     <w:uiPriority w:val="99"/>
     <w:semiHidden/>
@@ -10569,16 +10803,16 @@
       </w:tblCellMar>
     </w:tblPr>
   </w:style>
-  <w:style w:type="numbering" w:default="1" w:styleId="Nemlista">
+  <w:style w:type="numbering" w:default="1" w:styleId="NoList">
     <w:name w:val="No List"/>
     <w:uiPriority w:val="99"/>
     <w:semiHidden/>
     <w:unhideWhenUsed/>
   </w:style>
-  <w:style w:type="character" w:customStyle="1" w:styleId="Cmsor1Char">
-    <w:name w:val="Címsor 1 Char"/>
-    <w:basedOn w:val="Bekezdsalapbettpusa"/>
-    <w:link w:val="Cmsor1"/>
+  <w:style w:type="character" w:customStyle="1" w:styleId="Heading1Char">
+    <w:name w:val="Heading 1 Char"/>
+    <w:basedOn w:val="DefaultParagraphFont"/>
+    <w:link w:val="Heading1"/>
     <w:uiPriority w:val="9"/>
     <w:rsid w:val="00F27A41"/>
     <w:rPr>
@@ -10590,10 +10824,10 @@
       <w:szCs w:val="28"/>
     </w:rPr>
   </w:style>
-  <w:style w:type="character" w:customStyle="1" w:styleId="Cmsor2Char">
-    <w:name w:val="Címsor 2 Char"/>
-    <w:basedOn w:val="Bekezdsalapbettpusa"/>
-    <w:link w:val="Cmsor2"/>
+  <w:style w:type="character" w:customStyle="1" w:styleId="Heading2Char">
+    <w:name w:val="Heading 2 Char"/>
+    <w:basedOn w:val="DefaultParagraphFont"/>
+    <w:link w:val="Heading2"/>
     <w:uiPriority w:val="9"/>
     <w:rsid w:val="00E710B4"/>
     <w:rPr>
@@ -10605,9 +10839,9 @@
       <w:szCs w:val="26"/>
     </w:rPr>
   </w:style>
-  <w:style w:type="paragraph" w:styleId="Listaszerbekezds">
+  <w:style w:type="paragraph" w:styleId="ListParagraph">
     <w:name w:val="List Paragraph"/>
-    <w:basedOn w:val="Norml"/>
+    <w:basedOn w:val="Normal"/>
     <w:uiPriority w:val="34"/>
     <w:qFormat/>
     <w:rsid w:val="00524A53"/>
@@ -10616,10 +10850,10 @@
       <w:contextualSpacing/>
     </w:pPr>
   </w:style>
-  <w:style w:type="paragraph" w:styleId="Buborkszveg">
+  <w:style w:type="paragraph" w:styleId="BalloonText">
     <w:name w:val="Balloon Text"/>
-    <w:basedOn w:val="Norml"/>
-    <w:link w:val="BuborkszvegChar"/>
+    <w:basedOn w:val="Normal"/>
+    <w:link w:val="BalloonTextChar"/>
     <w:uiPriority w:val="99"/>
     <w:semiHidden/>
     <w:unhideWhenUsed/>
@@ -10633,10 +10867,10 @@
       <w:szCs w:val="16"/>
     </w:rPr>
   </w:style>
-  <w:style w:type="character" w:customStyle="1" w:styleId="BuborkszvegChar">
-    <w:name w:val="Buborékszöveg Char"/>
-    <w:basedOn w:val="Bekezdsalapbettpusa"/>
-    <w:link w:val="Buborkszveg"/>
+  <w:style w:type="character" w:customStyle="1" w:styleId="BalloonTextChar">
+    <w:name w:val="Balloon Text Char"/>
+    <w:basedOn w:val="DefaultParagraphFont"/>
+    <w:link w:val="BalloonText"/>
     <w:uiPriority w:val="99"/>
     <w:semiHidden/>
     <w:rsid w:val="00794815"/>
@@ -10646,10 +10880,10 @@
       <w:szCs w:val="16"/>
     </w:rPr>
   </w:style>
-  <w:style w:type="character" w:customStyle="1" w:styleId="Cmsor3Char">
-    <w:name w:val="Címsor 3 Char"/>
-    <w:basedOn w:val="Bekezdsalapbettpusa"/>
-    <w:link w:val="Cmsor3"/>
+  <w:style w:type="character" w:customStyle="1" w:styleId="Heading3Char">
+    <w:name w:val="Heading 3 Char"/>
+    <w:basedOn w:val="DefaultParagraphFont"/>
+    <w:link w:val="Heading3"/>
     <w:uiPriority w:val="9"/>
     <w:rsid w:val="00C55845"/>
     <w:rPr>
@@ -10659,9 +10893,9 @@
       <w:color w:val="4F81BD" w:themeColor="accent1"/>
     </w:rPr>
   </w:style>
-  <w:style w:type="character" w:styleId="Hiperhivatkozs">
+  <w:style w:type="character" w:styleId="Hyperlink">
     <w:name w:val="Hyperlink"/>
-    <w:basedOn w:val="Bekezdsalapbettpusa"/>
+    <w:basedOn w:val="DefaultParagraphFont"/>
     <w:uiPriority w:val="99"/>
     <w:unhideWhenUsed/>
     <w:rsid w:val="00602F1A"/>
@@ -10670,10 +10904,10 @@
       <w:u w:val="single"/>
     </w:rPr>
   </w:style>
-  <w:style w:type="character" w:customStyle="1" w:styleId="Cmsor4Char">
-    <w:name w:val="Címsor 4 Char"/>
-    <w:basedOn w:val="Bekezdsalapbettpusa"/>
-    <w:link w:val="Cmsor4"/>
+  <w:style w:type="character" w:customStyle="1" w:styleId="Heading4Char">
+    <w:name w:val="Heading 4 Char"/>
+    <w:basedOn w:val="DefaultParagraphFont"/>
+    <w:link w:val="Heading4"/>
     <w:uiPriority w:val="9"/>
     <w:rsid w:val="00247366"/>
     <w:rPr>
@@ -10685,10 +10919,10 @@
       <w:color w:val="4F81BD" w:themeColor="accent1"/>
     </w:rPr>
   </w:style>
-  <w:style w:type="paragraph" w:styleId="Lbjegyzetszveg">
+  <w:style w:type="paragraph" w:styleId="FootnoteText">
     <w:name w:val="footnote text"/>
-    <w:basedOn w:val="Norml"/>
-    <w:link w:val="LbjegyzetszvegChar"/>
+    <w:basedOn w:val="Normal"/>
+    <w:link w:val="FootnoteTextChar"/>
     <w:uiPriority w:val="99"/>
     <w:semiHidden/>
     <w:unhideWhenUsed/>
@@ -10701,10 +10935,10 @@
       <w:szCs w:val="20"/>
     </w:rPr>
   </w:style>
-  <w:style w:type="character" w:customStyle="1" w:styleId="LbjegyzetszvegChar">
-    <w:name w:val="Lábjegyzetszöveg Char"/>
-    <w:basedOn w:val="Bekezdsalapbettpusa"/>
-    <w:link w:val="Lbjegyzetszveg"/>
+  <w:style w:type="character" w:customStyle="1" w:styleId="FootnoteTextChar">
+    <w:name w:val="Footnote Text Char"/>
+    <w:basedOn w:val="DefaultParagraphFont"/>
+    <w:link w:val="FootnoteText"/>
     <w:uiPriority w:val="99"/>
     <w:semiHidden/>
     <w:rsid w:val="003B3100"/>
@@ -10713,9 +10947,9 @@
       <w:szCs w:val="20"/>
     </w:rPr>
   </w:style>
-  <w:style w:type="character" w:styleId="Lbjegyzet-hivatkozs">
+  <w:style w:type="character" w:styleId="FootnoteReference">
     <w:name w:val="footnote reference"/>
-    <w:basedOn w:val="Bekezdsalapbettpusa"/>
+    <w:basedOn w:val="DefaultParagraphFont"/>
     <w:uiPriority w:val="99"/>
     <w:semiHidden/>
     <w:unhideWhenUsed/>
@@ -10724,10 +10958,10 @@
       <w:vertAlign w:val="superscript"/>
     </w:rPr>
   </w:style>
-  <w:style w:type="paragraph" w:styleId="Vgjegyzetszvege">
+  <w:style w:type="paragraph" w:styleId="EndnoteText">
     <w:name w:val="endnote text"/>
-    <w:basedOn w:val="Norml"/>
-    <w:link w:val="VgjegyzetszvegeChar"/>
+    <w:basedOn w:val="Normal"/>
+    <w:link w:val="EndnoteTextChar"/>
     <w:uiPriority w:val="99"/>
     <w:semiHidden/>
     <w:unhideWhenUsed/>
@@ -10740,10 +10974,10 @@
       <w:szCs w:val="20"/>
     </w:rPr>
   </w:style>
-  <w:style w:type="character" w:customStyle="1" w:styleId="VgjegyzetszvegeChar">
-    <w:name w:val="Végjegyzet szövege Char"/>
-    <w:basedOn w:val="Bekezdsalapbettpusa"/>
-    <w:link w:val="Vgjegyzetszvege"/>
+  <w:style w:type="character" w:customStyle="1" w:styleId="EndnoteTextChar">
+    <w:name w:val="Endnote Text Char"/>
+    <w:basedOn w:val="DefaultParagraphFont"/>
+    <w:link w:val="EndnoteText"/>
     <w:uiPriority w:val="99"/>
     <w:semiHidden/>
     <w:rsid w:val="003B3100"/>
@@ -10752,9 +10986,9 @@
       <w:szCs w:val="20"/>
     </w:rPr>
   </w:style>
-  <w:style w:type="character" w:styleId="Vgjegyzet-hivatkozs">
+  <w:style w:type="character" w:styleId="EndnoteReference">
     <w:name w:val="endnote reference"/>
-    <w:basedOn w:val="Bekezdsalapbettpusa"/>
+    <w:basedOn w:val="DefaultParagraphFont"/>
     <w:uiPriority w:val="99"/>
     <w:semiHidden/>
     <w:unhideWhenUsed/>
@@ -10765,7 +10999,7 @@
   </w:style>
   <w:style w:type="paragraph" w:customStyle="1" w:styleId="Kd">
     <w:name w:val="Kód"/>
-    <w:basedOn w:val="Norml"/>
+    <w:basedOn w:val="Normal"/>
     <w:qFormat/>
     <w:rsid w:val="00D3262E"/>
     <w:pPr>
@@ -10792,9 +11026,9 @@
       <w:szCs w:val="24"/>
     </w:rPr>
   </w:style>
-  <w:style w:type="character" w:styleId="Mrltotthiperhivatkozs">
+  <w:style w:type="character" w:styleId="FollowedHyperlink">
     <w:name w:val="FollowedHyperlink"/>
-    <w:basedOn w:val="Bekezdsalapbettpusa"/>
+    <w:basedOn w:val="DefaultParagraphFont"/>
     <w:uiPriority w:val="99"/>
     <w:semiHidden/>
     <w:unhideWhenUsed/>
@@ -10804,553 +11038,10 @@
       <w:u w:val="single"/>
     </w:rPr>
   </w:style>
-  <w:style w:type="character" w:customStyle="1" w:styleId="Cmsor5Char">
-    <w:name w:val="Címsor 5 Char"/>
-    <w:basedOn w:val="Bekezdsalapbettpusa"/>
-    <w:link w:val="Cmsor5"/>
-    <w:uiPriority w:val="9"/>
-    <w:rsid w:val="00E223FF"/>
-    <w:rPr>
-      <w:rFonts w:asciiTheme="majorHAnsi" w:eastAsiaTheme="majorEastAsia" w:hAnsiTheme="majorHAnsi" w:cstheme="majorBidi"/>
-      <w:color w:val="243F60" w:themeColor="accent1" w:themeShade="7F"/>
-    </w:rPr>
-  </w:style>
-</w:styles>
-</file>
-
-<file path=word/stylesWithEffects.xml><?xml version="1.0" encoding="utf-8"?>
-<w:styles xmlns:wpc="http://schemas.microsoft.com/office/word/2010/wordprocessingCanvas" xmlns:mc="http://schemas.openxmlformats.org/markup-compatibility/2006" xmlns:o="urn:schemas-microsoft-com:office:office" xmlns:r="http://schemas.openxmlformats.org/officeDocument/2006/relationships" xmlns:m="http://schemas.openxmlformats.org/officeDocument/2006/math" xmlns:v="urn:schemas-microsoft-com:vml" xmlns:wp14="http://schemas.microsoft.com/office/word/2010/wordprocessingDrawing" xmlns:wp="http://schemas.openxmlformats.org/drawingml/2006/wordprocessingDrawing" xmlns:w10="urn:schemas-microsoft-com:office:word" xmlns:w="http://schemas.openxmlformats.org/wordprocessingml/2006/main" xmlns:w14="http://schemas.microsoft.com/office/word/2010/wordml" xmlns:wpg="http://schemas.microsoft.com/office/word/2010/wordprocessingGroup" xmlns:wpi="http://schemas.microsoft.com/office/word/2010/wordprocessingInk" xmlns:wne="http://schemas.microsoft.com/office/word/2006/wordml" xmlns:wps="http://schemas.microsoft.com/office/word/2010/wordprocessingShape" mc:Ignorable="w14 wp14">
-  <w:docDefaults>
-    <w:rPrDefault>
-      <w:rPr>
-        <w:rFonts w:asciiTheme="minorHAnsi" w:eastAsia="Batang" w:hAnsiTheme="minorHAnsi" w:cstheme="minorBidi"/>
-        <w:sz w:val="22"/>
-        <w:szCs w:val="22"/>
-        <w:lang w:val="hu-HU" w:eastAsia="en-US" w:bidi="ar-SA"/>
-      </w:rPr>
-    </w:rPrDefault>
-    <w:pPrDefault>
-      <w:pPr>
-        <w:spacing w:after="200" w:line="276" w:lineRule="auto"/>
-      </w:pPr>
-    </w:pPrDefault>
-  </w:docDefaults>
-  <w:latentStyles w:defLockedState="0" w:defUIPriority="99" w:defSemiHidden="1" w:defUnhideWhenUsed="1" w:defQFormat="0" w:count="267">
-    <w:lsdException w:name="Normal" w:semiHidden="0" w:uiPriority="0" w:unhideWhenUsed="0" w:qFormat="1"/>
-    <w:lsdException w:name="heading 1" w:semiHidden="0" w:uiPriority="9" w:unhideWhenUsed="0" w:qFormat="1"/>
-    <w:lsdException w:name="heading 2" w:uiPriority="9" w:qFormat="1"/>
-    <w:lsdException w:name="heading 3" w:uiPriority="9" w:qFormat="1"/>
-    <w:lsdException w:name="heading 4" w:uiPriority="9" w:qFormat="1"/>
-    <w:lsdException w:name="heading 5" w:uiPriority="9" w:qFormat="1"/>
-    <w:lsdException w:name="heading 6" w:uiPriority="9" w:qFormat="1"/>
-    <w:lsdException w:name="heading 7" w:uiPriority="9" w:qFormat="1"/>
-    <w:lsdException w:name="heading 8" w:uiPriority="9" w:qFormat="1"/>
-    <w:lsdException w:name="heading 9" w:uiPriority="9" w:qFormat="1"/>
-    <w:lsdException w:name="toc 1" w:uiPriority="39"/>
-    <w:lsdException w:name="toc 2" w:uiPriority="39"/>
-    <w:lsdException w:name="toc 3" w:uiPriority="39"/>
-    <w:lsdException w:name="toc 4" w:uiPriority="39"/>
-    <w:lsdException w:name="toc 5" w:uiPriority="39"/>
-    <w:lsdException w:name="toc 6" w:uiPriority="39"/>
-    <w:lsdException w:name="toc 7" w:uiPriority="39"/>
-    <w:lsdException w:name="toc 8" w:uiPriority="39"/>
-    <w:lsdException w:name="toc 9" w:uiPriority="39"/>
-    <w:lsdException w:name="caption" w:uiPriority="35" w:qFormat="1"/>
-    <w:lsdException w:name="Title" w:semiHidden="0" w:uiPriority="10" w:unhideWhenUsed="0" w:qFormat="1"/>
-    <w:lsdException w:name="Default Paragraph Font" w:uiPriority="1"/>
-    <w:lsdException w:name="Subtitle" w:semiHidden="0" w:uiPriority="11" w:unhideWhenUsed="0" w:qFormat="1"/>
-    <w:lsdException w:name="Strong" w:semiHidden="0" w:uiPriority="22" w:unhideWhenUsed="0" w:qFormat="1"/>
-    <w:lsdException w:name="Emphasis" w:semiHidden="0" w:uiPriority="20" w:unhideWhenUsed="0" w:qFormat="1"/>
-    <w:lsdException w:name="Table Grid" w:semiHidden="0" w:uiPriority="59" w:unhideWhenUsed="0"/>
-    <w:lsdException w:name="Placeholder Text" w:unhideWhenUsed="0"/>
-    <w:lsdException w:name="No Spacing" w:semiHidden="0" w:uiPriority="1" w:unhideWhenUsed="0" w:qFormat="1"/>
-    <w:lsdException w:name="Light Shading" w:semiHidden="0" w:uiPriority="60" w:unhideWhenUsed="0"/>
-    <w:lsdException w:name="Light List" w:semiHidden="0" w:uiPriority="61" w:unhideWhenUsed="0"/>
-    <w:lsdException w:name="Light Grid" w:semiHidden="0" w:uiPriority="62" w:unhideWhenUsed="0"/>
-    <w:lsdException w:name="Medium Shading 1" w:semiHidden="0" w:uiPriority="63" w:unhideWhenUsed="0"/>
-    <w:lsdException w:name="Medium Shading 2" w:semiHidden="0" w:uiPriority="64" w:unhideWhenUsed="0"/>
-    <w:lsdException w:name="Medium List 1" w:semiHidden="0" w:uiPriority="65" w:unhideWhenUsed="0"/>
-    <w:lsdException w:name="Medium List 2" w:semiHidden="0" w:uiPriority="66" w:unhideWhenUsed="0"/>
-    <w:lsdException w:name="Medium Grid 1" w:semiHidden="0" w:uiPriority="67" w:unhideWhenUsed="0"/>
-    <w:lsdException w:name="Medium Grid 2" w:semiHidden="0" w:uiPriority="68" w:unhideWhenUsed="0"/>
-    <w:lsdException w:name="Medium Grid 3" w:semiHidden="0" w:uiPriority="69" w:unhideWhenUsed="0"/>
-    <w:lsdException w:name="Dark List" w:semiHidden="0" w:uiPriority="70" w:unhideWhenUsed="0"/>
-    <w:lsdException w:name="Colorful Shading" w:semiHidden="0" w:uiPriority="71" w:unhideWhenUsed="0"/>
-    <w:lsdException w:name="Colorful List" w:semiHidden="0" w:uiPriority="72" w:unhideWhenUsed="0"/>
-    <w:lsdException w:name="Colorful Grid" w:semiHidden="0" w:uiPriority="73" w:unhideWhenUsed="0"/>
-    <w:lsdException w:name="Light Shading Accent 1" w:semiHidden="0" w:uiPriority="60" w:unhideWhenUsed="0"/>
-    <w:lsdException w:name="Light List Accent 1" w:semiHidden="0" w:uiPriority="61" w:unhideWhenUsed="0"/>
-    <w:lsdException w:name="Light Grid Accent 1" w:semiHidden="0" w:uiPriority="62" w:unhideWhenUsed="0"/>
-    <w:lsdException w:name="Medium Shading 1 Accent 1" w:semiHidden="0" w:uiPriority="63" w:unhideWhenUsed="0"/>
-    <w:lsdException w:name="Medium Shading 2 Accent 1" w:semiHidden="0" w:uiPriority="64" w:unhideWhenUsed="0"/>
-    <w:lsdException w:name="Medium List 1 Accent 1" w:semiHidden="0" w:uiPriority="65" w:unhideWhenUsed="0"/>
-    <w:lsdException w:name="Revision" w:unhideWhenUsed="0"/>
-    <w:lsdException w:name="List Paragraph" w:semiHidden="0" w:uiPriority="34" w:unhideWhenUsed="0" w:qFormat="1"/>
-    <w:lsdException w:name="Quote" w:semiHidden="0" w:uiPriority="29" w:unhideWhenUsed="0" w:qFormat="1"/>
-    <w:lsdException w:name="Intense Quote" w:semiHidden="0" w:uiPriority="30" w:unhideWhenUsed="0" w:qFormat="1"/>
-    <w:lsdException w:name="Medium List 2 Accent 1" w:semiHidden="0" w:uiPriority="66" w:unhideWhenUsed="0"/>
-    <w:lsdException w:name="Medium Grid 1 Accent 1" w:semiHidden="0" w:uiPriority="67" w:unhideWhenUsed="0"/>
-    <w:lsdException w:name="Medium Grid 2 Accent 1" w:semiHidden="0" w:uiPriority="68" w:unhideWhenUsed="0"/>
-    <w:lsdException w:name="Medium Grid 3 Accent 1" w:semiHidden="0" w:uiPriority="69" w:unhideWhenUsed="0"/>
-    <w:lsdException w:name="Dark List Accent 1" w:semiHidden="0" w:uiPriority="70" w:unhideWhenUsed="0"/>
-    <w:lsdException w:name="Colorful Shading Accent 1" w:semiHidden="0" w:uiPriority="71" w:unhideWhenUsed="0"/>
-    <w:lsdException w:name="Colorful List Accent 1" w:semiHidden="0" w:uiPriority="72" w:unhideWhenUsed="0"/>
-    <w:lsdException w:name="Colorful Grid Accent 1" w:semiHidden="0" w:uiPriority="73" w:unhideWhenUsed="0"/>
-    <w:lsdException w:name="Light Shading Accent 2" w:semiHidden="0" w:uiPriority="60" w:unhideWhenUsed="0"/>
-    <w:lsdException w:name="Light List Accent 2" w:semiHidden="0" w:uiPriority="61" w:unhideWhenUsed="0"/>
-    <w:lsdException w:name="Light Grid Accent 2" w:semiHidden="0" w:uiPriority="62" w:unhideWhenUsed="0"/>
-    <w:lsdException w:name="Medium Shading 1 Accent 2" w:semiHidden="0" w:uiPriority="63" w:unhideWhenUsed="0"/>
-    <w:lsdException w:name="Medium Shading 2 Accent 2" w:semiHidden="0" w:uiPriority="64" w:unhideWhenUsed="0"/>
-    <w:lsdException w:name="Medium List 1 Accent 2" w:semiHidden="0" w:uiPriority="65" w:unhideWhenUsed="0"/>
-    <w:lsdException w:name="Medium List 2 Accent 2" w:semiHidden="0" w:uiPriority="66" w:unhideWhenUsed="0"/>
-    <w:lsdException w:name="Medium Grid 1 Accent 2" w:semiHidden="0" w:uiPriority="67" w:unhideWhenUsed="0"/>
-    <w:lsdException w:name="Medium Grid 2 Accent 2" w:semiHidden="0" w:uiPriority="68" w:unhideWhenUsed="0"/>
-    <w:lsdException w:name="Medium Grid 3 Accent 2" w:semiHidden="0" w:uiPriority="69" w:unhideWhenUsed="0"/>
-    <w:lsdException w:name="Dark List Accent 2" w:semiHidden="0" w:uiPriority="70" w:unhideWhenUsed="0"/>
-    <w:lsdException w:name="Colorful Shading Accent 2" w:semiHidden="0" w:uiPriority="71" w:unhideWhenUsed="0"/>
-    <w:lsdException w:name="Colorful List Accent 2" w:semiHidden="0" w:uiPriority="72" w:unhideWhenUsed="0"/>
-    <w:lsdException w:name="Colorful Grid Accent 2" w:semiHidden="0" w:uiPriority="73" w:unhideWhenUsed="0"/>
-    <w:lsdException w:name="Light Shading Accent 3" w:semiHidden="0" w:uiPriority="60" w:unhideWhenUsed="0"/>
-    <w:lsdException w:name="Light List Accent 3" w:semiHidden="0" w:uiPriority="61" w:unhideWhenUsed="0"/>
-    <w:lsdException w:name="Light Grid Accent 3" w:semiHidden="0" w:uiPriority="62" w:unhideWhenUsed="0"/>
-    <w:lsdException w:name="Medium Shading 1 Accent 3" w:semiHidden="0" w:uiPriority="63" w:unhideWhenUsed="0"/>
-    <w:lsdException w:name="Medium Shading 2 Accent 3" w:semiHidden="0" w:uiPriority="64" w:unhideWhenUsed="0"/>
-    <w:lsdException w:name="Medium List 1 Accent 3" w:semiHidden="0" w:uiPriority="65" w:unhideWhenUsed="0"/>
-    <w:lsdException w:name="Medium List 2 Accent 3" w:semiHidden="0" w:uiPriority="66" w:unhideWhenUsed="0"/>
-    <w:lsdException w:name="Medium Grid 1 Accent 3" w:semiHidden="0" w:uiPriority="67" w:unhideWhenUsed="0"/>
-    <w:lsdException w:name="Medium Grid 2 Accent 3" w:semiHidden="0" w:uiPriority="68" w:unhideWhenUsed="0"/>
-    <w:lsdException w:name="Medium Grid 3 Accent 3" w:semiHidden="0" w:uiPriority="69" w:unhideWhenUsed="0"/>
-    <w:lsdException w:name="Dark List Accent 3" w:semiHidden="0" w:uiPriority="70" w:unhideWhenUsed="0"/>
-    <w:lsdException w:name="Colorful Shading Accent 3" w:semiHidden="0" w:uiPriority="71" w:unhideWhenUsed="0"/>
-    <w:lsdException w:name="Colorful List Accent 3" w:semiHidden="0" w:uiPriority="72" w:unhideWhenUsed="0"/>
-    <w:lsdException w:name="Colorful Grid Accent 3" w:semiHidden="0" w:uiPriority="73" w:unhideWhenUsed="0"/>
-    <w:lsdException w:name="Light Shading Accent 4" w:semiHidden="0" w:uiPriority="60" w:unhideWhenUsed="0"/>
-    <w:lsdException w:name="Light List Accent 4" w:semiHidden="0" w:uiPriority="61" w:unhideWhenUsed="0"/>
-    <w:lsdException w:name="Light Grid Accent 4" w:semiHidden="0" w:uiPriority="62" w:unhideWhenUsed="0"/>
-    <w:lsdException w:name="Medium Shading 1 Accent 4" w:semiHidden="0" w:uiPriority="63" w:unhideWhenUsed="0"/>
-    <w:lsdException w:name="Medium Shading 2 Accent 4" w:semiHidden="0" w:uiPriority="64" w:unhideWhenUsed="0"/>
-    <w:lsdException w:name="Medium List 1 Accent 4" w:semiHidden="0" w:uiPriority="65" w:unhideWhenUsed="0"/>
-    <w:lsdException w:name="Medium List 2 Accent 4" w:semiHidden="0" w:uiPriority="66" w:unhideWhenUsed="0"/>
-    <w:lsdException w:name="Medium Grid 1 Accent 4" w:semiHidden="0" w:uiPriority="67" w:unhideWhenUsed="0"/>
-    <w:lsdException w:name="Medium Grid 2 Accent 4" w:semiHidden="0" w:uiPriority="68" w:unhideWhenUsed="0"/>
-    <w:lsdException w:name="Medium Grid 3 Accent 4" w:semiHidden="0" w:uiPriority="69" w:unhideWhenUsed="0"/>
-    <w:lsdException w:name="Dark List Accent 4" w:semiHidden="0" w:uiPriority="70" w:unhideWhenUsed="0"/>
-    <w:lsdException w:name="Colorful Shading Accent 4" w:semiHidden="0" w:uiPriority="71" w:unhideWhenUsed="0"/>
-    <w:lsdException w:name="Colorful List Accent 4" w:semiHidden="0" w:uiPriority="72" w:unhideWhenUsed="0"/>
-    <w:lsdException w:name="Colorful Grid Accent 4" w:semiHidden="0" w:uiPriority="73" w:unhideWhenUsed="0"/>
-    <w:lsdException w:name="Light Shading Accent 5" w:semiHidden="0" w:uiPriority="60" w:unhideWhenUsed="0"/>
-    <w:lsdException w:name="Light List Accent 5" w:semiHidden="0" w:uiPriority="61" w:unhideWhenUsed="0"/>
-    <w:lsdException w:name="Light Grid Accent 5" w:semiHidden="0" w:uiPriority="62" w:unhideWhenUsed="0"/>
-    <w:lsdException w:name="Medium Shading 1 Accent 5" w:semiHidden="0" w:uiPriority="63" w:unhideWhenUsed="0"/>
-    <w:lsdException w:name="Medium Shading 2 Accent 5" w:semiHidden="0" w:uiPriority="64" w:unhideWhenUsed="0"/>
-    <w:lsdException w:name="Medium List 1 Accent 5" w:semiHidden="0" w:uiPriority="65" w:unhideWhenUsed="0"/>
-    <w:lsdException w:name="Medium List 2 Accent 5" w:semiHidden="0" w:uiPriority="66" w:unhideWhenUsed="0"/>
-    <w:lsdException w:name="Medium Grid 1 Accent 5" w:semiHidden="0" w:uiPriority="67" w:unhideWhenUsed="0"/>
-    <w:lsdException w:name="Medium Grid 2 Accent 5" w:semiHidden="0" w:uiPriority="68" w:unhideWhenUsed="0"/>
-    <w:lsdException w:name="Medium Grid 3 Accent 5" w:semiHidden="0" w:uiPriority="69" w:unhideWhenUsed="0"/>
-    <w:lsdException w:name="Dark List Accent 5" w:semiHidden="0" w:uiPriority="70" w:unhideWhenUsed="0"/>
-    <w:lsdException w:name="Colorful Shading Accent 5" w:semiHidden="0" w:uiPriority="71" w:unhideWhenUsed="0"/>
-    <w:lsdException w:name="Colorful List Accent 5" w:semiHidden="0" w:uiPriority="72" w:unhideWhenUsed="0"/>
-    <w:lsdException w:name="Colorful Grid Accent 5" w:semiHidden="0" w:uiPriority="73" w:unhideWhenUsed="0"/>
-    <w:lsdException w:name="Light Shading Accent 6" w:semiHidden="0" w:uiPriority="60" w:unhideWhenUsed="0"/>
-    <w:lsdException w:name="Light List Accent 6" w:semiHidden="0" w:uiPriority="61" w:unhideWhenUsed="0"/>
-    <w:lsdException w:name="Light Grid Accent 6" w:semiHidden="0" w:uiPriority="62" w:unhideWhenUsed="0"/>
-    <w:lsdException w:name="Medium Shading 1 Accent 6" w:semiHidden="0" w:uiPriority="63" w:unhideWhenUsed="0"/>
-    <w:lsdException w:name="Medium Shading 2 Accent 6" w:semiHidden="0" w:uiPriority="64" w:unhideWhenUsed="0"/>
-    <w:lsdException w:name="Medium List 1 Accent 6" w:semiHidden="0" w:uiPriority="65" w:unhideWhenUsed="0"/>
-    <w:lsdException w:name="Medium List 2 Accent 6" w:semiHidden="0" w:uiPriority="66" w:unhideWhenUsed="0"/>
-    <w:lsdException w:name="Medium Grid 1 Accent 6" w:semiHidden="0" w:uiPriority="67" w:unhideWhenUsed="0"/>
-    <w:lsdException w:name="Medium Grid 2 Accent 6" w:semiHidden="0" w:uiPriority="68" w:unhideWhenUsed="0"/>
-    <w:lsdException w:name="Medium Grid 3 Accent 6" w:semiHidden="0" w:uiPriority="69" w:unhideWhenUsed="0"/>
-    <w:lsdException w:name="Dark List Accent 6" w:semiHidden="0" w:uiPriority="70" w:unhideWhenUsed="0"/>
-    <w:lsdException w:name="Colorful Shading Accent 6" w:semiHidden="0" w:uiPriority="71" w:unhideWhenUsed="0"/>
-    <w:lsdException w:name="Colorful List Accent 6" w:semiHidden="0" w:uiPriority="72" w:unhideWhenUsed="0"/>
-    <w:lsdException w:name="Colorful Grid Accent 6" w:semiHidden="0" w:uiPriority="73" w:unhideWhenUsed="0"/>
-    <w:lsdException w:name="Subtle Emphasis" w:semiHidden="0" w:uiPriority="19" w:unhideWhenUsed="0" w:qFormat="1"/>
-    <w:lsdException w:name="Intense Emphasis" w:semiHidden="0" w:uiPriority="21" w:unhideWhenUsed="0" w:qFormat="1"/>
-    <w:lsdException w:name="Subtle Reference" w:semiHidden="0" w:uiPriority="31" w:unhideWhenUsed="0" w:qFormat="1"/>
-    <w:lsdException w:name="Intense Reference" w:semiHidden="0" w:uiPriority="32" w:unhideWhenUsed="0" w:qFormat="1"/>
-    <w:lsdException w:name="Book Title" w:semiHidden="0" w:uiPriority="33" w:unhideWhenUsed="0" w:qFormat="1"/>
-    <w:lsdException w:name="Bibliography" w:uiPriority="37"/>
-    <w:lsdException w:name="TOC Heading" w:uiPriority="39" w:qFormat="1"/>
-  </w:latentStyles>
-  <w:style w:type="paragraph" w:default="1" w:styleId="Norml">
-    <w:name w:val="Normal"/>
-    <w:qFormat/>
-  </w:style>
-  <w:style w:type="paragraph" w:styleId="Cmsor1">
-    <w:name w:val="heading 1"/>
-    <w:basedOn w:val="Norml"/>
-    <w:next w:val="Norml"/>
-    <w:link w:val="Cmsor1Char"/>
-    <w:uiPriority w:val="9"/>
-    <w:qFormat/>
-    <w:rsid w:val="00F27A41"/>
-    <w:pPr>
-      <w:keepNext/>
-      <w:keepLines/>
-      <w:spacing w:before="480" w:after="0"/>
-      <w:outlineLvl w:val="0"/>
-    </w:pPr>
-    <w:rPr>
-      <w:rFonts w:asciiTheme="majorHAnsi" w:eastAsiaTheme="majorEastAsia" w:hAnsiTheme="majorHAnsi" w:cstheme="majorBidi"/>
-      <w:b/>
-      <w:bCs/>
-      <w:color w:val="365F91" w:themeColor="accent1" w:themeShade="BF"/>
-      <w:sz w:val="28"/>
-      <w:szCs w:val="28"/>
-    </w:rPr>
-  </w:style>
-  <w:style w:type="paragraph" w:styleId="Cmsor2">
-    <w:name w:val="heading 2"/>
-    <w:basedOn w:val="Norml"/>
-    <w:next w:val="Norml"/>
-    <w:link w:val="Cmsor2Char"/>
-    <w:uiPriority w:val="9"/>
-    <w:unhideWhenUsed/>
-    <w:qFormat/>
-    <w:rsid w:val="00E710B4"/>
-    <w:pPr>
-      <w:keepNext/>
-      <w:keepLines/>
-      <w:spacing w:before="200" w:after="0"/>
-      <w:outlineLvl w:val="1"/>
-    </w:pPr>
-    <w:rPr>
-      <w:rFonts w:asciiTheme="majorHAnsi" w:eastAsiaTheme="majorEastAsia" w:hAnsiTheme="majorHAnsi" w:cstheme="majorBidi"/>
-      <w:b/>
-      <w:bCs/>
-      <w:color w:val="4F81BD" w:themeColor="accent1"/>
-      <w:sz w:val="26"/>
-      <w:szCs w:val="26"/>
-    </w:rPr>
-  </w:style>
-  <w:style w:type="paragraph" w:styleId="Cmsor3">
-    <w:name w:val="heading 3"/>
-    <w:basedOn w:val="Norml"/>
-    <w:next w:val="Norml"/>
-    <w:link w:val="Cmsor3Char"/>
-    <w:uiPriority w:val="9"/>
-    <w:unhideWhenUsed/>
-    <w:qFormat/>
-    <w:rsid w:val="00C55845"/>
-    <w:pPr>
-      <w:keepNext/>
-      <w:keepLines/>
-      <w:spacing w:before="200" w:after="0"/>
-      <w:outlineLvl w:val="2"/>
-    </w:pPr>
-    <w:rPr>
-      <w:rFonts w:asciiTheme="majorHAnsi" w:eastAsiaTheme="majorEastAsia" w:hAnsiTheme="majorHAnsi" w:cstheme="majorBidi"/>
-      <w:b/>
-      <w:bCs/>
-      <w:color w:val="4F81BD" w:themeColor="accent1"/>
-    </w:rPr>
-  </w:style>
-  <w:style w:type="paragraph" w:styleId="Cmsor4">
-    <w:name w:val="heading 4"/>
-    <w:basedOn w:val="Norml"/>
-    <w:next w:val="Norml"/>
-    <w:link w:val="Cmsor4Char"/>
-    <w:uiPriority w:val="9"/>
-    <w:unhideWhenUsed/>
-    <w:qFormat/>
-    <w:rsid w:val="00247366"/>
-    <w:pPr>
-      <w:keepNext/>
-      <w:keepLines/>
-      <w:spacing w:before="200" w:after="0"/>
-      <w:outlineLvl w:val="3"/>
-    </w:pPr>
-    <w:rPr>
-      <w:rFonts w:asciiTheme="majorHAnsi" w:eastAsiaTheme="majorEastAsia" w:hAnsiTheme="majorHAnsi" w:cstheme="majorBidi"/>
-      <w:b/>
-      <w:bCs/>
-      <w:i/>
-      <w:iCs/>
-      <w:color w:val="4F81BD" w:themeColor="accent1"/>
-    </w:rPr>
-  </w:style>
-  <w:style w:type="paragraph" w:styleId="Cmsor5">
-    <w:name w:val="heading 5"/>
-    <w:basedOn w:val="Norml"/>
-    <w:next w:val="Norml"/>
-    <w:link w:val="Cmsor5Char"/>
-    <w:uiPriority w:val="9"/>
-    <w:unhideWhenUsed/>
-    <w:qFormat/>
-    <w:rsid w:val="00E223FF"/>
-    <w:pPr>
-      <w:keepNext/>
-      <w:keepLines/>
-      <w:spacing w:before="200" w:after="0"/>
-      <w:outlineLvl w:val="4"/>
-    </w:pPr>
-    <w:rPr>
-      <w:rFonts w:asciiTheme="majorHAnsi" w:eastAsiaTheme="majorEastAsia" w:hAnsiTheme="majorHAnsi" w:cstheme="majorBidi"/>
-      <w:color w:val="243F60" w:themeColor="accent1" w:themeShade="7F"/>
-    </w:rPr>
-  </w:style>
-  <w:style w:type="character" w:default="1" w:styleId="Bekezdsalapbettpusa">
-    <w:name w:val="Default Paragraph Font"/>
-    <w:uiPriority w:val="1"/>
-    <w:semiHidden/>
-    <w:unhideWhenUsed/>
-  </w:style>
-  <w:style w:type="table" w:default="1" w:styleId="Normltblzat">
-    <w:name w:val="Normal Table"/>
-    <w:uiPriority w:val="99"/>
-    <w:semiHidden/>
-    <w:unhideWhenUsed/>
-    <w:tblPr>
-      <w:tblInd w:w="0" w:type="dxa"/>
-      <w:tblCellMar>
-        <w:top w:w="0" w:type="dxa"/>
-        <w:left w:w="108" w:type="dxa"/>
-        <w:bottom w:w="0" w:type="dxa"/>
-        <w:right w:w="108" w:type="dxa"/>
-      </w:tblCellMar>
-    </w:tblPr>
-  </w:style>
-  <w:style w:type="numbering" w:default="1" w:styleId="Nemlista">
-    <w:name w:val="No List"/>
-    <w:uiPriority w:val="99"/>
-    <w:semiHidden/>
-    <w:unhideWhenUsed/>
-  </w:style>
-  <w:style w:type="character" w:customStyle="1" w:styleId="Cmsor1Char">
-    <w:name w:val="Címsor 1 Char"/>
-    <w:basedOn w:val="Bekezdsalapbettpusa"/>
-    <w:link w:val="Cmsor1"/>
-    <w:uiPriority w:val="9"/>
-    <w:rsid w:val="00F27A41"/>
-    <w:rPr>
-      <w:rFonts w:asciiTheme="majorHAnsi" w:eastAsiaTheme="majorEastAsia" w:hAnsiTheme="majorHAnsi" w:cstheme="majorBidi"/>
-      <w:b/>
-      <w:bCs/>
-      <w:color w:val="365F91" w:themeColor="accent1" w:themeShade="BF"/>
-      <w:sz w:val="28"/>
-      <w:szCs w:val="28"/>
-    </w:rPr>
-  </w:style>
-  <w:style w:type="character" w:customStyle="1" w:styleId="Cmsor2Char">
-    <w:name w:val="Címsor 2 Char"/>
-    <w:basedOn w:val="Bekezdsalapbettpusa"/>
-    <w:link w:val="Cmsor2"/>
-    <w:uiPriority w:val="9"/>
-    <w:rsid w:val="00E710B4"/>
-    <w:rPr>
-      <w:rFonts w:asciiTheme="majorHAnsi" w:eastAsiaTheme="majorEastAsia" w:hAnsiTheme="majorHAnsi" w:cstheme="majorBidi"/>
-      <w:b/>
-      <w:bCs/>
-      <w:color w:val="4F81BD" w:themeColor="accent1"/>
-      <w:sz w:val="26"/>
-      <w:szCs w:val="26"/>
-    </w:rPr>
-  </w:style>
-  <w:style w:type="paragraph" w:styleId="Listaszerbekezds">
-    <w:name w:val="List Paragraph"/>
-    <w:basedOn w:val="Norml"/>
-    <w:uiPriority w:val="34"/>
-    <w:qFormat/>
-    <w:rsid w:val="00524A53"/>
-    <w:pPr>
-      <w:ind w:left="720"/>
-      <w:contextualSpacing/>
-    </w:pPr>
-  </w:style>
-  <w:style w:type="paragraph" w:styleId="Buborkszveg">
-    <w:name w:val="Balloon Text"/>
-    <w:basedOn w:val="Norml"/>
-    <w:link w:val="BuborkszvegChar"/>
-    <w:uiPriority w:val="99"/>
-    <w:semiHidden/>
-    <w:unhideWhenUsed/>
-    <w:rsid w:val="00794815"/>
-    <w:pPr>
-      <w:spacing w:after="0" w:line="240" w:lineRule="auto"/>
-    </w:pPr>
-    <w:rPr>
-      <w:rFonts w:ascii="Tahoma" w:hAnsi="Tahoma" w:cs="Tahoma"/>
-      <w:sz w:val="16"/>
-      <w:szCs w:val="16"/>
-    </w:rPr>
-  </w:style>
-  <w:style w:type="character" w:customStyle="1" w:styleId="BuborkszvegChar">
-    <w:name w:val="Buborékszöveg Char"/>
-    <w:basedOn w:val="Bekezdsalapbettpusa"/>
-    <w:link w:val="Buborkszveg"/>
-    <w:uiPriority w:val="99"/>
-    <w:semiHidden/>
-    <w:rsid w:val="00794815"/>
-    <w:rPr>
-      <w:rFonts w:ascii="Tahoma" w:hAnsi="Tahoma" w:cs="Tahoma"/>
-      <w:sz w:val="16"/>
-      <w:szCs w:val="16"/>
-    </w:rPr>
-  </w:style>
-  <w:style w:type="character" w:customStyle="1" w:styleId="Cmsor3Char">
-    <w:name w:val="Címsor 3 Char"/>
-    <w:basedOn w:val="Bekezdsalapbettpusa"/>
-    <w:link w:val="Cmsor3"/>
-    <w:uiPriority w:val="9"/>
-    <w:rsid w:val="00C55845"/>
-    <w:rPr>
-      <w:rFonts w:asciiTheme="majorHAnsi" w:eastAsiaTheme="majorEastAsia" w:hAnsiTheme="majorHAnsi" w:cstheme="majorBidi"/>
-      <w:b/>
-      <w:bCs/>
-      <w:color w:val="4F81BD" w:themeColor="accent1"/>
-    </w:rPr>
-  </w:style>
-  <w:style w:type="character" w:styleId="Hiperhivatkozs">
-    <w:name w:val="Hyperlink"/>
-    <w:basedOn w:val="Bekezdsalapbettpusa"/>
-    <w:uiPriority w:val="99"/>
-    <w:unhideWhenUsed/>
-    <w:rsid w:val="00602F1A"/>
-    <w:rPr>
-      <w:color w:val="0000FF" w:themeColor="hyperlink"/>
-      <w:u w:val="single"/>
-    </w:rPr>
-  </w:style>
-  <w:style w:type="character" w:customStyle="1" w:styleId="Cmsor4Char">
-    <w:name w:val="Címsor 4 Char"/>
-    <w:basedOn w:val="Bekezdsalapbettpusa"/>
-    <w:link w:val="Cmsor4"/>
-    <w:uiPriority w:val="9"/>
-    <w:rsid w:val="00247366"/>
-    <w:rPr>
-      <w:rFonts w:asciiTheme="majorHAnsi" w:eastAsiaTheme="majorEastAsia" w:hAnsiTheme="majorHAnsi" w:cstheme="majorBidi"/>
-      <w:b/>
-      <w:bCs/>
-      <w:i/>
-      <w:iCs/>
-      <w:color w:val="4F81BD" w:themeColor="accent1"/>
-    </w:rPr>
-  </w:style>
-  <w:style w:type="paragraph" w:styleId="Lbjegyzetszveg">
-    <w:name w:val="footnote text"/>
-    <w:basedOn w:val="Norml"/>
-    <w:link w:val="LbjegyzetszvegChar"/>
-    <w:uiPriority w:val="99"/>
-    <w:semiHidden/>
-    <w:unhideWhenUsed/>
-    <w:rsid w:val="003B3100"/>
-    <w:pPr>
-      <w:spacing w:after="0" w:line="240" w:lineRule="auto"/>
-    </w:pPr>
-    <w:rPr>
-      <w:sz w:val="20"/>
-      <w:szCs w:val="20"/>
-    </w:rPr>
-  </w:style>
-  <w:style w:type="character" w:customStyle="1" w:styleId="LbjegyzetszvegChar">
-    <w:name w:val="Lábjegyzetszöveg Char"/>
-    <w:basedOn w:val="Bekezdsalapbettpusa"/>
-    <w:link w:val="Lbjegyzetszveg"/>
-    <w:uiPriority w:val="99"/>
-    <w:semiHidden/>
-    <w:rsid w:val="003B3100"/>
-    <w:rPr>
-      <w:sz w:val="20"/>
-      <w:szCs w:val="20"/>
-    </w:rPr>
-  </w:style>
-  <w:style w:type="character" w:styleId="Lbjegyzet-hivatkozs">
-    <w:name w:val="footnote reference"/>
-    <w:basedOn w:val="Bekezdsalapbettpusa"/>
-    <w:uiPriority w:val="99"/>
-    <w:semiHidden/>
-    <w:unhideWhenUsed/>
-    <w:rsid w:val="003B3100"/>
-    <w:rPr>
-      <w:vertAlign w:val="superscript"/>
-    </w:rPr>
-  </w:style>
-  <w:style w:type="paragraph" w:styleId="Vgjegyzetszvege">
-    <w:name w:val="endnote text"/>
-    <w:basedOn w:val="Norml"/>
-    <w:link w:val="VgjegyzetszvegeChar"/>
-    <w:uiPriority w:val="99"/>
-    <w:semiHidden/>
-    <w:unhideWhenUsed/>
-    <w:rsid w:val="003B3100"/>
-    <w:pPr>
-      <w:spacing w:after="0" w:line="240" w:lineRule="auto"/>
-    </w:pPr>
-    <w:rPr>
-      <w:sz w:val="20"/>
-      <w:szCs w:val="20"/>
-    </w:rPr>
-  </w:style>
-  <w:style w:type="character" w:customStyle="1" w:styleId="VgjegyzetszvegeChar">
-    <w:name w:val="Végjegyzet szövege Char"/>
-    <w:basedOn w:val="Bekezdsalapbettpusa"/>
-    <w:link w:val="Vgjegyzetszvege"/>
-    <w:uiPriority w:val="99"/>
-    <w:semiHidden/>
-    <w:rsid w:val="003B3100"/>
-    <w:rPr>
-      <w:sz w:val="20"/>
-      <w:szCs w:val="20"/>
-    </w:rPr>
-  </w:style>
-  <w:style w:type="character" w:styleId="Vgjegyzet-hivatkozs">
-    <w:name w:val="endnote reference"/>
-    <w:basedOn w:val="Bekezdsalapbettpusa"/>
-    <w:uiPriority w:val="99"/>
-    <w:semiHidden/>
-    <w:unhideWhenUsed/>
-    <w:rsid w:val="003B3100"/>
-    <w:rPr>
-      <w:vertAlign w:val="superscript"/>
-    </w:rPr>
-  </w:style>
-  <w:style w:type="paragraph" w:customStyle="1" w:styleId="Kd">
-    <w:name w:val="Kód"/>
-    <w:basedOn w:val="Norml"/>
-    <w:qFormat/>
-    <w:rsid w:val="00D3262E"/>
-    <w:pPr>
-      <w:tabs>
-        <w:tab w:val="left" w:pos="851"/>
-        <w:tab w:val="left" w:pos="1418"/>
-        <w:tab w:val="left" w:pos="1985"/>
-        <w:tab w:val="left" w:pos="2552"/>
-        <w:tab w:val="left" w:pos="3119"/>
-        <w:tab w:val="left" w:pos="3686"/>
-        <w:tab w:val="left" w:pos="4253"/>
-        <w:tab w:val="left" w:pos="4820"/>
-        <w:tab w:val="left" w:pos="5387"/>
-        <w:tab w:val="left" w:pos="5954"/>
-      </w:tabs>
-      <w:spacing w:before="120" w:after="240" w:line="240" w:lineRule="auto"/>
-      <w:ind w:left="284"/>
-      <w:contextualSpacing/>
-      <w:jc w:val="both"/>
-    </w:pPr>
-    <w:rPr>
-      <w:rFonts w:ascii="Consolas" w:eastAsia="Times New Roman" w:hAnsi="Consolas" w:cs="Times New Roman"/>
-      <w:sz w:val="20"/>
-      <w:szCs w:val="24"/>
-    </w:rPr>
-  </w:style>
-  <w:style w:type="character" w:styleId="Mrltotthiperhivatkozs">
-    <w:name w:val="FollowedHyperlink"/>
-    <w:basedOn w:val="Bekezdsalapbettpusa"/>
-    <w:uiPriority w:val="99"/>
-    <w:semiHidden/>
-    <w:unhideWhenUsed/>
-    <w:rsid w:val="00C52E42"/>
-    <w:rPr>
-      <w:color w:val="800080" w:themeColor="followedHyperlink"/>
-      <w:u w:val="single"/>
-    </w:rPr>
-  </w:style>
-  <w:style w:type="character" w:customStyle="1" w:styleId="Cmsor5Char">
-    <w:name w:val="Címsor 5 Char"/>
-    <w:basedOn w:val="Bekezdsalapbettpusa"/>
-    <w:link w:val="Cmsor5"/>
+  <w:style w:type="character" w:customStyle="1" w:styleId="Heading5Char">
+    <w:name w:val="Heading 5 Char"/>
+    <w:basedOn w:val="DefaultParagraphFont"/>
+    <w:link w:val="Heading5"/>
     <w:uiPriority w:val="9"/>
     <w:rsid w:val="00E223FF"/>
     <w:rPr>
@@ -11651,7 +11342,7 @@
 </file>
 
 <file path=customXml/itemProps1.xml><?xml version="1.0" encoding="utf-8"?>
-<ds:datastoreItem xmlns:ds="http://schemas.openxmlformats.org/officeDocument/2006/customXml" ds:itemID="{0C2ACA3F-1CB0-49EB-8F78-DF0E738556EE}">
+<ds:datastoreItem xmlns:ds="http://schemas.openxmlformats.org/officeDocument/2006/customXml" ds:itemID="{0808E247-2411-4103-A1B3-01E4F0D56395}">
   <ds:schemaRefs>
     <ds:schemaRef ds:uri="http://schemas.openxmlformats.org/officeDocument/2006/bibliography"/>
   </ds:schemaRefs>

</xml_diff>

<commit_message>
Installation Guidelines: Updated for VS2015
* Added some new notes for Visual Studio 2015
* Fixed some typos
</commit_message>
<xml_diff>
--- a/Helpers/Installation Guidelines/Installation Guidelines.docx
+++ b/Helpers/Installation Guidelines/Installation Guidelines.docx
@@ -37,8 +37,19 @@
           <w:szCs w:val="50"/>
           <w:lang w:val="en-US"/>
         </w:rPr>
-        <w:t xml:space="preserve"> for Booktera</w:t>
-      </w:r>
+        <w:t xml:space="preserve"> for </w:t>
+      </w:r>
+      <w:proofErr w:type="spellStart"/>
+      <w:r>
+        <w:rPr>
+          <w:b/>
+          <w:sz w:val="50"/>
+          <w:szCs w:val="50"/>
+          <w:lang w:val="en-US"/>
+        </w:rPr>
+        <w:t>Booktera</w:t>
+      </w:r>
+      <w:proofErr w:type="spellEnd"/>
     </w:p>
     <w:p>
       <w:pPr>
@@ -69,8 +80,6 @@
         </w:rPr>
         <w:t>.NET based components</w:t>
       </w:r>
-      <w:bookmarkStart w:id="0" w:name="_GoBack"/>
-      <w:bookmarkEnd w:id="0"/>
     </w:p>
     <w:p>
       <w:pPr>
@@ -147,7 +156,7 @@
         <w:rPr>
           <w:lang w:val="en-US"/>
         </w:rPr>
-        <w:t>Visual Studio 2013</w:t>
+        <w:t>Visual Studio 2015</w:t>
       </w:r>
     </w:p>
     <w:p>
@@ -517,7 +526,21 @@
         <w:rPr>
           <w:lang w:val="en-US"/>
         </w:rPr>
-        <w:t xml:space="preserve"> to avoid misfunctionality caused by access restrictions</w:t>
+        <w:t xml:space="preserve"> to avoid </w:t>
+      </w:r>
+      <w:proofErr w:type="spellStart"/>
+      <w:r>
+        <w:rPr>
+          <w:lang w:val="en-US"/>
+        </w:rPr>
+        <w:t>misfunctionality</w:t>
+      </w:r>
+      <w:proofErr w:type="spellEnd"/>
+      <w:r>
+        <w:rPr>
+          <w:lang w:val="en-US"/>
+        </w:rPr>
+        <w:t xml:space="preserve"> caused by access restrictions</w:t>
       </w:r>
       <w:r>
         <w:rPr>
@@ -547,7 +570,21 @@
         <w:rPr>
           <w:lang w:val="en-US"/>
         </w:rPr>
-        <w:t>; also WcfHost cannot be hosted without admin rights</w:t>
+        <w:t xml:space="preserve">; also </w:t>
+      </w:r>
+      <w:proofErr w:type="spellStart"/>
+      <w:r>
+        <w:rPr>
+          <w:lang w:val="en-US"/>
+        </w:rPr>
+        <w:t>WcfHost</w:t>
+      </w:r>
+      <w:proofErr w:type="spellEnd"/>
+      <w:r>
+        <w:rPr>
+          <w:lang w:val="en-US"/>
+        </w:rPr>
+        <w:t xml:space="preserve"> cannot be hosted without admin rights</w:t>
       </w:r>
       <w:r>
         <w:rPr>
@@ -591,24 +628,60 @@
         </w:rPr>
         <w:t xml:space="preserve">and </w:t>
       </w:r>
-      <w:r>
-        <w:rPr>
-          <w:lang w:val="en-US"/>
-        </w:rPr>
-        <w:t>Booktera will need privileges to access it</w:t>
-      </w:r>
-    </w:p>
-    <w:p>
-      <w:pPr>
-        <w:rPr>
-          <w:lang w:val="en-US"/>
-        </w:rPr>
-      </w:pPr>
-      <w:r>
-        <w:rPr>
-          <w:lang w:val="en-US"/>
-        </w:rPr>
-        <w:t xml:space="preserve">Through the following steps you will install the core application. This means you will have the full backend (db with data, wcf layer ready to host [see in the next chapter]), and you can </w:t>
+      <w:proofErr w:type="spellStart"/>
+      <w:r>
+        <w:rPr>
+          <w:lang w:val="en-US"/>
+        </w:rPr>
+        <w:t>Booktera</w:t>
+      </w:r>
+      <w:proofErr w:type="spellEnd"/>
+      <w:r>
+        <w:rPr>
+          <w:lang w:val="en-US"/>
+        </w:rPr>
+        <w:t xml:space="preserve"> will need privileges to access it</w:t>
+      </w:r>
+    </w:p>
+    <w:p>
+      <w:pPr>
+        <w:rPr>
+          <w:lang w:val="en-US"/>
+        </w:rPr>
+      </w:pPr>
+      <w:r>
+        <w:rPr>
+          <w:lang w:val="en-US"/>
+        </w:rPr>
+        <w:t>Through the following steps you will install the core application. This means you will have the full backend (</w:t>
+      </w:r>
+      <w:proofErr w:type="spellStart"/>
+      <w:r>
+        <w:rPr>
+          <w:lang w:val="en-US"/>
+        </w:rPr>
+        <w:t>db</w:t>
+      </w:r>
+      <w:proofErr w:type="spellEnd"/>
+      <w:r>
+        <w:rPr>
+          <w:lang w:val="en-US"/>
+        </w:rPr>
+        <w:t xml:space="preserve"> with data, </w:t>
+      </w:r>
+      <w:proofErr w:type="spellStart"/>
+      <w:r>
+        <w:rPr>
+          <w:lang w:val="en-US"/>
+        </w:rPr>
+        <w:t>wcf</w:t>
+      </w:r>
+      <w:proofErr w:type="spellEnd"/>
+      <w:r>
+        <w:rPr>
+          <w:lang w:val="en-US"/>
+        </w:rPr>
+        <w:t xml:space="preserve"> layer ready to host [see in the next chapter]), and you can </w:t>
       </w:r>
       <w:r>
         <w:rPr>
@@ -657,7 +730,21 @@
         <w:rPr>
           <w:lang w:val="en-US"/>
         </w:rPr>
-        <w:t xml:space="preserve"> to your disk the BookTera folder</w:t>
+        <w:t xml:space="preserve"> to your disk the </w:t>
+      </w:r>
+      <w:proofErr w:type="spellStart"/>
+      <w:r>
+        <w:rPr>
+          <w:lang w:val="en-US"/>
+        </w:rPr>
+        <w:t>BookTera</w:t>
+      </w:r>
+      <w:proofErr w:type="spellEnd"/>
+      <w:r>
+        <w:rPr>
+          <w:lang w:val="en-US"/>
+        </w:rPr>
+        <w:t xml:space="preserve"> folder</w:t>
       </w:r>
     </w:p>
     <w:p>
@@ -731,7 +818,35 @@
         <w:rPr>
           <w:lang w:val="en-US"/>
         </w:rPr>
-        <w:t>. The project file’s location: \BookTera\Solution\theSolution\BookTera.sln</w:t>
+        <w:t>. The project file’s location: \</w:t>
+      </w:r>
+      <w:proofErr w:type="spellStart"/>
+      <w:r>
+        <w:rPr>
+          <w:lang w:val="en-US"/>
+        </w:rPr>
+        <w:t>BookTera</w:t>
+      </w:r>
+      <w:proofErr w:type="spellEnd"/>
+      <w:r>
+        <w:rPr>
+          <w:lang w:val="en-US"/>
+        </w:rPr>
+        <w:t>\Solution\</w:t>
+      </w:r>
+      <w:proofErr w:type="spellStart"/>
+      <w:r>
+        <w:rPr>
+          <w:lang w:val="en-US"/>
+        </w:rPr>
+        <w:t>theSolution</w:t>
+      </w:r>
+      <w:proofErr w:type="spellEnd"/>
+      <w:r>
+        <w:rPr>
+          <w:lang w:val="en-US"/>
+        </w:rPr>
+        <w:t>\BookTera.sln</w:t>
       </w:r>
     </w:p>
     <w:p>
@@ -773,7 +888,21 @@
         <w:rPr>
           <w:lang w:val="en-US"/>
         </w:rPr>
-        <w:t>If appears, ignore the warning  that the WEB project needs SQL Server Express.</w:t>
+        <w:t xml:space="preserve">If appears, ignore the </w:t>
+      </w:r>
+      <w:proofErr w:type="gramStart"/>
+      <w:r>
+        <w:rPr>
+          <w:lang w:val="en-US"/>
+        </w:rPr>
+        <w:t>warning  that</w:t>
+      </w:r>
+      <w:proofErr w:type="gramEnd"/>
+      <w:r>
+        <w:rPr>
+          <w:lang w:val="en-US"/>
+        </w:rPr>
+        <w:t xml:space="preserve"> the WEB project needs SQL Server Express.</w:t>
       </w:r>
     </w:p>
     <w:p>
@@ -800,6 +929,7 @@
         </w:rPr>
         <w:t xml:space="preserve"> the solution (</w:t>
       </w:r>
+      <w:proofErr w:type="spellStart"/>
       <w:r>
         <w:rPr>
           <w:lang w:val="en-US"/>
@@ -822,7 +952,14 @@
         <w:rPr>
           <w:lang w:val="en-US"/>
         </w:rPr>
-        <w:t>hift+B)</w:t>
+        <w:t>hift+B</w:t>
+      </w:r>
+      <w:proofErr w:type="spellEnd"/>
+      <w:r>
+        <w:rPr>
+          <w:lang w:val="en-US"/>
+        </w:rPr>
+        <w:t>)</w:t>
       </w:r>
     </w:p>
     <w:p>
@@ -840,9 +977,79 @@
         <w:rPr>
           <w:lang w:val="en-US"/>
         </w:rPr>
-        <w:t>At the first build, a NuGet Restore process will be executed. This way NuGet downloads the referenced packages, and copies the dll-s of those to a local directory (\Solution\theSolution\packages) , so the projects can reach them.</w:t>
-      </w:r>
-      <w:bookmarkStart w:id="1" w:name="_Ref401487000"/>
+        <w:t xml:space="preserve">At the first build, a </w:t>
+      </w:r>
+      <w:proofErr w:type="spellStart"/>
+      <w:r>
+        <w:rPr>
+          <w:lang w:val="en-US"/>
+        </w:rPr>
+        <w:t>NuGet</w:t>
+      </w:r>
+      <w:proofErr w:type="spellEnd"/>
+      <w:r>
+        <w:rPr>
+          <w:lang w:val="en-US"/>
+        </w:rPr>
+        <w:t xml:space="preserve"> Restore process will be executed. This way </w:t>
+      </w:r>
+      <w:proofErr w:type="spellStart"/>
+      <w:r>
+        <w:rPr>
+          <w:lang w:val="en-US"/>
+        </w:rPr>
+        <w:t>NuGet</w:t>
+      </w:r>
+      <w:proofErr w:type="spellEnd"/>
+      <w:r>
+        <w:rPr>
+          <w:lang w:val="en-US"/>
+        </w:rPr>
+        <w:t xml:space="preserve"> downloads the referenced packages, and copies the </w:t>
+      </w:r>
+      <w:proofErr w:type="spellStart"/>
+      <w:r>
+        <w:rPr>
+          <w:lang w:val="en-US"/>
+        </w:rPr>
+        <w:t>dll</w:t>
+      </w:r>
+      <w:proofErr w:type="spellEnd"/>
+      <w:r>
+        <w:rPr>
+          <w:lang w:val="en-US"/>
+        </w:rPr>
+        <w:t>-s of those to a local directory (\Solution\</w:t>
+      </w:r>
+      <w:proofErr w:type="spellStart"/>
+      <w:r>
+        <w:rPr>
+          <w:lang w:val="en-US"/>
+        </w:rPr>
+        <w:t>theSolution</w:t>
+      </w:r>
+      <w:proofErr w:type="spellEnd"/>
+      <w:r>
+        <w:rPr>
+          <w:lang w:val="en-US"/>
+        </w:rPr>
+        <w:t>\packages</w:t>
+      </w:r>
+      <w:proofErr w:type="gramStart"/>
+      <w:r>
+        <w:rPr>
+          <w:lang w:val="en-US"/>
+        </w:rPr>
+        <w:t>) ,</w:t>
+      </w:r>
+      <w:proofErr w:type="gramEnd"/>
+      <w:r>
+        <w:rPr>
+          <w:lang w:val="en-US"/>
+        </w:rPr>
+        <w:t xml:space="preserve"> so the projects can reach them.</w:t>
+      </w:r>
+      <w:bookmarkStart w:id="0" w:name="_Ref401487000"/>
     </w:p>
     <w:p>
       <w:pPr>
@@ -866,15 +1073,24 @@
           <w:b/>
           <w:lang w:val="en-US"/>
         </w:rPr>
-        <w:t>Tools/I</w:t>
-      </w:r>
+        <w:t>Tools/</w:t>
+      </w:r>
+      <w:proofErr w:type="spellStart"/>
       <w:r>
         <w:rPr>
           <w:b/>
           <w:lang w:val="en-US"/>
         </w:rPr>
+        <w:t>I</w:t>
+      </w:r>
+      <w:r>
+        <w:rPr>
+          <w:b/>
+          <w:lang w:val="en-US"/>
+        </w:rPr>
         <w:t>nitSolution</w:t>
       </w:r>
+      <w:proofErr w:type="spellEnd"/>
       <w:r>
         <w:rPr>
           <w:lang w:val="en-US"/>
@@ -893,7 +1109,7 @@
         </w:rPr>
         <w:t xml:space="preserve"> Set as startup project; then press Ctrl+F5 to run the project without debugging</w:t>
       </w:r>
-      <w:bookmarkEnd w:id="1"/>
+      <w:bookmarkEnd w:id="0"/>
     </w:p>
     <w:p>
       <w:pPr>
@@ -1024,12 +1240,21 @@
         </w:rPr>
         <w:t xml:space="preserve">Browse to project </w:t>
       </w:r>
+      <w:proofErr w:type="spellStart"/>
       <w:r>
         <w:rPr>
           <w:b/>
           <w:lang w:val="en-US"/>
         </w:rPr>
-        <w:t>DataBase/DB</w:t>
+        <w:t>DataBase</w:t>
+      </w:r>
+      <w:proofErr w:type="spellEnd"/>
+      <w:r>
+        <w:rPr>
+          <w:b/>
+          <w:lang w:val="en-US"/>
+        </w:rPr>
+        <w:t>/DB</w:t>
       </w:r>
       <w:r>
         <w:rPr>
@@ -1053,7 +1278,21 @@
         <w:rPr>
           <w:lang w:val="en-US"/>
         </w:rPr>
-        <w:t>This will create our (empty) database, with name “BookTera”</w:t>
+        <w:t>This will create our (empty) database, with name “</w:t>
+      </w:r>
+      <w:proofErr w:type="spellStart"/>
+      <w:r>
+        <w:rPr>
+          <w:lang w:val="en-US"/>
+        </w:rPr>
+        <w:t>BookTera</w:t>
+      </w:r>
+      <w:proofErr w:type="spellEnd"/>
+      <w:r>
+        <w:rPr>
+          <w:lang w:val="en-US"/>
+        </w:rPr>
+        <w:t>”</w:t>
       </w:r>
     </w:p>
     <w:p>
@@ -1085,8 +1324,17 @@
           <w:b/>
           <w:lang w:val="en-US"/>
         </w:rPr>
-        <w:t>/TestData</w:t>
-      </w:r>
+        <w:t>/</w:t>
+      </w:r>
+      <w:proofErr w:type="spellStart"/>
+      <w:r>
+        <w:rPr>
+          <w:b/>
+          <w:lang w:val="en-US"/>
+        </w:rPr>
+        <w:t>TestData</w:t>
+      </w:r>
+      <w:proofErr w:type="spellEnd"/>
       <w:r>
         <w:rPr>
           <w:lang w:val="en-US"/>
@@ -1245,7 +1493,21 @@
         <w:rPr>
           <w:lang w:val="en-US"/>
         </w:rPr>
-        <w:t>By running the TestData project, we fill the empty database with data. Most of it is mock data for books and transactions, but there is valid, important data as well, like categories, type enumerations, etc.</w:t>
+        <w:t xml:space="preserve">By running the </w:t>
+      </w:r>
+      <w:proofErr w:type="spellStart"/>
+      <w:r>
+        <w:rPr>
+          <w:lang w:val="en-US"/>
+        </w:rPr>
+        <w:t>TestData</w:t>
+      </w:r>
+      <w:proofErr w:type="spellEnd"/>
+      <w:r>
+        <w:rPr>
+          <w:lang w:val="en-US"/>
+        </w:rPr>
+        <w:t xml:space="preserve"> project, we fill the empty database with data. Most of it is mock data for books and transactions, but there is valid, important data as well, like categories, type enumerations, etc.</w:t>
       </w:r>
     </w:p>
     <w:p>
@@ -1313,7 +1575,21 @@
         <w:rPr>
           <w:lang w:val="en-US"/>
         </w:rPr>
-        <w:t>If something went wrong, you can purge the db via step 4, then refill it via step 5.</w:t>
+        <w:t xml:space="preserve">If something went wrong, you can purge the </w:t>
+      </w:r>
+      <w:proofErr w:type="spellStart"/>
+      <w:r>
+        <w:rPr>
+          <w:lang w:val="en-US"/>
+        </w:rPr>
+        <w:t>db</w:t>
+      </w:r>
+      <w:proofErr w:type="spellEnd"/>
+      <w:r>
+        <w:rPr>
+          <w:lang w:val="en-US"/>
+        </w:rPr>
+        <w:t xml:space="preserve"> via step 4, then refill it via step 5.</w:t>
       </w:r>
     </w:p>
     <w:p>
@@ -1334,7 +1610,21 @@
         <w:rPr>
           <w:lang w:val="en-US"/>
         </w:rPr>
-        <w:t>Troubleshooting for step InitSolution.</w:t>
+        <w:t xml:space="preserve">Troubleshooting for step </w:t>
+      </w:r>
+      <w:proofErr w:type="spellStart"/>
+      <w:r>
+        <w:rPr>
+          <w:lang w:val="en-US"/>
+        </w:rPr>
+        <w:t>InitSolution</w:t>
+      </w:r>
+      <w:proofErr w:type="spellEnd"/>
+      <w:r>
+        <w:rPr>
+          <w:lang w:val="en-US"/>
+        </w:rPr>
+        <w:t>.</w:t>
       </w:r>
     </w:p>
     <w:p>
@@ -1429,7 +1719,21 @@
         <w:rPr>
           <w:lang w:val="en-US"/>
         </w:rPr>
-        <w:t xml:space="preserve"> “mklink /J” command prompt command. The junctions to create:</w:t>
+        <w:t xml:space="preserve"> “</w:t>
+      </w:r>
+      <w:proofErr w:type="spellStart"/>
+      <w:r>
+        <w:rPr>
+          <w:lang w:val="en-US"/>
+        </w:rPr>
+        <w:t>mklink</w:t>
+      </w:r>
+      <w:proofErr w:type="spellEnd"/>
+      <w:r>
+        <w:rPr>
+          <w:lang w:val="en-US"/>
+        </w:rPr>
+        <w:t xml:space="preserve"> /J” command prompt command. The junctions to create:</w:t>
       </w:r>
       <w:r>
         <w:rPr>
@@ -1437,6 +1741,7 @@
         </w:rPr>
         <w:br/>
       </w:r>
+      <w:proofErr w:type="spellStart"/>
       <w:r>
         <w:rPr>
           <w:rFonts w:ascii="Consolas" w:hAnsi="Consolas" w:cs="Consolas"/>
@@ -1446,8 +1751,9 @@
           <w:highlight w:val="white"/>
           <w:lang w:val="en-US"/>
         </w:rPr>
-        <w:t>BookTera\Java\WebPlay\public\images</w:t>
-      </w:r>
+        <w:t>BookTera</w:t>
+      </w:r>
+      <w:proofErr w:type="spellEnd"/>
       <w:r>
         <w:rPr>
           <w:rFonts w:ascii="Consolas" w:hAnsi="Consolas" w:cs="Consolas"/>
@@ -1457,8 +1763,9 @@
           <w:highlight w:val="white"/>
           <w:lang w:val="en-US"/>
         </w:rPr>
-        <w:t xml:space="preserve"> </w:t>
-      </w:r>
+        <w:t>\Java\</w:t>
+      </w:r>
+      <w:proofErr w:type="spellStart"/>
       <w:r>
         <w:rPr>
           <w:rFonts w:ascii="Consolas" w:hAnsi="Consolas" w:cs="Consolas"/>
@@ -1468,8 +1775,9 @@
           <w:highlight w:val="white"/>
           <w:lang w:val="en-US"/>
         </w:rPr>
-        <w:t>&lt;</w:t>
-      </w:r>
+        <w:t>WebPlay</w:t>
+      </w:r>
+      <w:proofErr w:type="spellEnd"/>
       <w:r>
         <w:rPr>
           <w:rFonts w:ascii="Consolas" w:hAnsi="Consolas" w:cs="Consolas"/>
@@ -1479,7 +1787,7 @@
           <w:highlight w:val="white"/>
           <w:lang w:val="en-US"/>
         </w:rPr>
-        <w:tab/>
+        <w:t>\public\images</w:t>
       </w:r>
       <w:r>
         <w:rPr>
@@ -1490,7 +1798,7 @@
           <w:highlight w:val="white"/>
           <w:lang w:val="en-US"/>
         </w:rPr>
-        <w:t>&gt; BookTera\Solution\WEB\Content\Images</w:t>
+        <w:t xml:space="preserve"> </w:t>
       </w:r>
       <w:r>
         <w:rPr>
@@ -1501,8 +1809,7 @@
           <w:highlight w:val="white"/>
           <w:lang w:val="en-US"/>
         </w:rPr>
-        <w:br/>
-        <w:t>BookTera\Java\WebPlay\public\javascripts</w:t>
+        <w:t>&lt;</w:t>
       </w:r>
       <w:r>
         <w:rPr>
@@ -1513,7 +1820,7 @@
           <w:highlight w:val="white"/>
           <w:lang w:val="en-US"/>
         </w:rPr>
-        <w:t xml:space="preserve"> </w:t>
+        <w:tab/>
       </w:r>
       <w:r>
         <w:rPr>
@@ -1524,8 +1831,9 @@
           <w:highlight w:val="white"/>
           <w:lang w:val="en-US"/>
         </w:rPr>
-        <w:t>&lt;</w:t>
-      </w:r>
+        <w:t xml:space="preserve">&gt; </w:t>
+      </w:r>
+      <w:proofErr w:type="spellStart"/>
       <w:r>
         <w:rPr>
           <w:rFonts w:ascii="Consolas" w:hAnsi="Consolas" w:cs="Consolas"/>
@@ -1535,8 +1843,9 @@
           <w:highlight w:val="white"/>
           <w:lang w:val="en-US"/>
         </w:rPr>
-        <w:tab/>
-      </w:r>
+        <w:t>BookTera</w:t>
+      </w:r>
+      <w:proofErr w:type="spellEnd"/>
       <w:r>
         <w:rPr>
           <w:rFonts w:ascii="Consolas" w:hAnsi="Consolas" w:cs="Consolas"/>
@@ -1546,7 +1855,7 @@
           <w:highlight w:val="white"/>
           <w:lang w:val="en-US"/>
         </w:rPr>
-        <w:t xml:space="preserve">&gt; BookTera\Solution\WEB\Scripts\ </w:t>
+        <w:t>\Solution\WEB\Content\Images</w:t>
       </w:r>
       <w:r>
         <w:rPr>
@@ -1558,8 +1867,8 @@
           <w:lang w:val="en-US"/>
         </w:rPr>
         <w:br/>
-        <w:t>BookTera\Java\WebPlay\public\stylesheets\shared&lt;</w:t>
-      </w:r>
+      </w:r>
+      <w:proofErr w:type="spellStart"/>
       <w:r>
         <w:rPr>
           <w:rFonts w:ascii="Consolas" w:hAnsi="Consolas" w:cs="Consolas"/>
@@ -1569,8 +1878,9 @@
           <w:highlight w:val="white"/>
           <w:lang w:val="en-US"/>
         </w:rPr>
-        <w:tab/>
-      </w:r>
+        <w:t>BookTera</w:t>
+      </w:r>
+      <w:proofErr w:type="spellEnd"/>
       <w:r>
         <w:rPr>
           <w:rFonts w:ascii="Consolas" w:hAnsi="Consolas" w:cs="Consolas"/>
@@ -1580,7 +1890,217 @@
           <w:highlight w:val="white"/>
           <w:lang w:val="en-US"/>
         </w:rPr>
-        <w:t>&gt; BookTera\Solution\WEB\Content\themes</w:t>
+        <w:t>\Java\</w:t>
+      </w:r>
+      <w:proofErr w:type="spellStart"/>
+      <w:r>
+        <w:rPr>
+          <w:rFonts w:ascii="Consolas" w:hAnsi="Consolas" w:cs="Consolas"/>
+          <w:color w:val="7F7F7F" w:themeColor="text1" w:themeTint="80"/>
+          <w:sz w:val="16"/>
+          <w:szCs w:val="16"/>
+          <w:highlight w:val="white"/>
+          <w:lang w:val="en-US"/>
+        </w:rPr>
+        <w:t>WebPlay</w:t>
+      </w:r>
+      <w:proofErr w:type="spellEnd"/>
+      <w:r>
+        <w:rPr>
+          <w:rFonts w:ascii="Consolas" w:hAnsi="Consolas" w:cs="Consolas"/>
+          <w:color w:val="7F7F7F" w:themeColor="text1" w:themeTint="80"/>
+          <w:sz w:val="16"/>
+          <w:szCs w:val="16"/>
+          <w:highlight w:val="white"/>
+          <w:lang w:val="en-US"/>
+        </w:rPr>
+        <w:t>\public\</w:t>
+      </w:r>
+      <w:proofErr w:type="spellStart"/>
+      <w:r>
+        <w:rPr>
+          <w:rFonts w:ascii="Consolas" w:hAnsi="Consolas" w:cs="Consolas"/>
+          <w:color w:val="7F7F7F" w:themeColor="text1" w:themeTint="80"/>
+          <w:sz w:val="16"/>
+          <w:szCs w:val="16"/>
+          <w:highlight w:val="white"/>
+          <w:lang w:val="en-US"/>
+        </w:rPr>
+        <w:t>javascripts</w:t>
+      </w:r>
+      <w:proofErr w:type="spellEnd"/>
+      <w:r>
+        <w:rPr>
+          <w:rFonts w:ascii="Consolas" w:hAnsi="Consolas" w:cs="Consolas"/>
+          <w:color w:val="7F7F7F" w:themeColor="text1" w:themeTint="80"/>
+          <w:sz w:val="16"/>
+          <w:szCs w:val="16"/>
+          <w:highlight w:val="white"/>
+          <w:lang w:val="en-US"/>
+        </w:rPr>
+        <w:t xml:space="preserve"> </w:t>
+      </w:r>
+      <w:r>
+        <w:rPr>
+          <w:rFonts w:ascii="Consolas" w:hAnsi="Consolas" w:cs="Consolas"/>
+          <w:color w:val="7F7F7F" w:themeColor="text1" w:themeTint="80"/>
+          <w:sz w:val="16"/>
+          <w:szCs w:val="16"/>
+          <w:highlight w:val="white"/>
+          <w:lang w:val="en-US"/>
+        </w:rPr>
+        <w:t>&lt;</w:t>
+      </w:r>
+      <w:r>
+        <w:rPr>
+          <w:rFonts w:ascii="Consolas" w:hAnsi="Consolas" w:cs="Consolas"/>
+          <w:color w:val="7F7F7F" w:themeColor="text1" w:themeTint="80"/>
+          <w:sz w:val="16"/>
+          <w:szCs w:val="16"/>
+          <w:highlight w:val="white"/>
+          <w:lang w:val="en-US"/>
+        </w:rPr>
+        <w:tab/>
+      </w:r>
+      <w:r>
+        <w:rPr>
+          <w:rFonts w:ascii="Consolas" w:hAnsi="Consolas" w:cs="Consolas"/>
+          <w:color w:val="7F7F7F" w:themeColor="text1" w:themeTint="80"/>
+          <w:sz w:val="16"/>
+          <w:szCs w:val="16"/>
+          <w:highlight w:val="white"/>
+          <w:lang w:val="en-US"/>
+        </w:rPr>
+        <w:t xml:space="preserve">&gt; </w:t>
+      </w:r>
+      <w:proofErr w:type="spellStart"/>
+      <w:r>
+        <w:rPr>
+          <w:rFonts w:ascii="Consolas" w:hAnsi="Consolas" w:cs="Consolas"/>
+          <w:color w:val="7F7F7F" w:themeColor="text1" w:themeTint="80"/>
+          <w:sz w:val="16"/>
+          <w:szCs w:val="16"/>
+          <w:highlight w:val="white"/>
+          <w:lang w:val="en-US"/>
+        </w:rPr>
+        <w:t>BookTera</w:t>
+      </w:r>
+      <w:proofErr w:type="spellEnd"/>
+      <w:r>
+        <w:rPr>
+          <w:rFonts w:ascii="Consolas" w:hAnsi="Consolas" w:cs="Consolas"/>
+          <w:color w:val="7F7F7F" w:themeColor="text1" w:themeTint="80"/>
+          <w:sz w:val="16"/>
+          <w:szCs w:val="16"/>
+          <w:highlight w:val="white"/>
+          <w:lang w:val="en-US"/>
+        </w:rPr>
+        <w:t xml:space="preserve">\Solution\WEB\Scripts\ </w:t>
+      </w:r>
+      <w:r>
+        <w:rPr>
+          <w:rFonts w:ascii="Consolas" w:hAnsi="Consolas" w:cs="Consolas"/>
+          <w:color w:val="7F7F7F" w:themeColor="text1" w:themeTint="80"/>
+          <w:sz w:val="16"/>
+          <w:szCs w:val="16"/>
+          <w:highlight w:val="white"/>
+          <w:lang w:val="en-US"/>
+        </w:rPr>
+        <w:br/>
+      </w:r>
+      <w:proofErr w:type="spellStart"/>
+      <w:r>
+        <w:rPr>
+          <w:rFonts w:ascii="Consolas" w:hAnsi="Consolas" w:cs="Consolas"/>
+          <w:color w:val="7F7F7F" w:themeColor="text1" w:themeTint="80"/>
+          <w:sz w:val="16"/>
+          <w:szCs w:val="16"/>
+          <w:highlight w:val="white"/>
+          <w:lang w:val="en-US"/>
+        </w:rPr>
+        <w:t>BookTera</w:t>
+      </w:r>
+      <w:proofErr w:type="spellEnd"/>
+      <w:r>
+        <w:rPr>
+          <w:rFonts w:ascii="Consolas" w:hAnsi="Consolas" w:cs="Consolas"/>
+          <w:color w:val="7F7F7F" w:themeColor="text1" w:themeTint="80"/>
+          <w:sz w:val="16"/>
+          <w:szCs w:val="16"/>
+          <w:highlight w:val="white"/>
+          <w:lang w:val="en-US"/>
+        </w:rPr>
+        <w:t>\Java\</w:t>
+      </w:r>
+      <w:proofErr w:type="spellStart"/>
+      <w:r>
+        <w:rPr>
+          <w:rFonts w:ascii="Consolas" w:hAnsi="Consolas" w:cs="Consolas"/>
+          <w:color w:val="7F7F7F" w:themeColor="text1" w:themeTint="80"/>
+          <w:sz w:val="16"/>
+          <w:szCs w:val="16"/>
+          <w:highlight w:val="white"/>
+          <w:lang w:val="en-US"/>
+        </w:rPr>
+        <w:t>WebPlay</w:t>
+      </w:r>
+      <w:proofErr w:type="spellEnd"/>
+      <w:r>
+        <w:rPr>
+          <w:rFonts w:ascii="Consolas" w:hAnsi="Consolas" w:cs="Consolas"/>
+          <w:color w:val="7F7F7F" w:themeColor="text1" w:themeTint="80"/>
+          <w:sz w:val="16"/>
+          <w:szCs w:val="16"/>
+          <w:highlight w:val="white"/>
+          <w:lang w:val="en-US"/>
+        </w:rPr>
+        <w:t>\public\stylesheets\shared&lt;</w:t>
+      </w:r>
+      <w:r>
+        <w:rPr>
+          <w:rFonts w:ascii="Consolas" w:hAnsi="Consolas" w:cs="Consolas"/>
+          <w:color w:val="7F7F7F" w:themeColor="text1" w:themeTint="80"/>
+          <w:sz w:val="16"/>
+          <w:szCs w:val="16"/>
+          <w:highlight w:val="white"/>
+          <w:lang w:val="en-US"/>
+        </w:rPr>
+        <w:tab/>
+      </w:r>
+      <w:r>
+        <w:rPr>
+          <w:rFonts w:ascii="Consolas" w:hAnsi="Consolas" w:cs="Consolas"/>
+          <w:color w:val="7F7F7F" w:themeColor="text1" w:themeTint="80"/>
+          <w:sz w:val="16"/>
+          <w:szCs w:val="16"/>
+          <w:highlight w:val="white"/>
+          <w:lang w:val="en-US"/>
+        </w:rPr>
+        <w:t xml:space="preserve">&gt; </w:t>
+      </w:r>
+      <w:proofErr w:type="spellStart"/>
+      <w:r>
+        <w:rPr>
+          <w:rFonts w:ascii="Consolas" w:hAnsi="Consolas" w:cs="Consolas"/>
+          <w:color w:val="7F7F7F" w:themeColor="text1" w:themeTint="80"/>
+          <w:sz w:val="16"/>
+          <w:szCs w:val="16"/>
+          <w:highlight w:val="white"/>
+          <w:lang w:val="en-US"/>
+        </w:rPr>
+        <w:t>BookTera</w:t>
+      </w:r>
+      <w:proofErr w:type="spellEnd"/>
+      <w:r>
+        <w:rPr>
+          <w:rFonts w:ascii="Consolas" w:hAnsi="Consolas" w:cs="Consolas"/>
+          <w:color w:val="7F7F7F" w:themeColor="text1" w:themeTint="80"/>
+          <w:sz w:val="16"/>
+          <w:szCs w:val="16"/>
+          <w:highlight w:val="white"/>
+          <w:lang w:val="en-US"/>
+        </w:rPr>
+        <w:t>\Solution\WEB\Content\themes</w:t>
       </w:r>
     </w:p>
     <w:p>
@@ -1607,7 +2127,21 @@
         <w:rPr>
           <w:lang w:val="en-US"/>
         </w:rPr>
-        <w:t>It also downloads resources for the TestData project. If it fails, you can manually download them from here:</w:t>
+        <w:t xml:space="preserve">It also downloads resources for the </w:t>
+      </w:r>
+      <w:proofErr w:type="spellStart"/>
+      <w:r>
+        <w:rPr>
+          <w:lang w:val="en-US"/>
+        </w:rPr>
+        <w:t>TestData</w:t>
+      </w:r>
+      <w:proofErr w:type="spellEnd"/>
+      <w:r>
+        <w:rPr>
+          <w:lang w:val="en-US"/>
+        </w:rPr>
+        <w:t xml:space="preserve"> project. If it fails, you can manually download them from here:</w:t>
       </w:r>
       <w:r>
         <w:rPr>
@@ -1673,7 +2207,31 @@
           <w:highlight w:val="white"/>
           <w:lang w:val="en-US"/>
         </w:rPr>
-        <w:t>\TestData\Resources\</w:t>
+        <w:t>\</w:t>
+      </w:r>
+      <w:proofErr w:type="spellStart"/>
+      <w:r>
+        <w:rPr>
+          <w:rFonts w:ascii="Consolas" w:hAnsi="Consolas" w:cs="Consolas"/>
+          <w:color w:val="7F7F7F" w:themeColor="text1" w:themeTint="80"/>
+          <w:sz w:val="16"/>
+          <w:szCs w:val="16"/>
+          <w:highlight w:val="white"/>
+          <w:lang w:val="en-US"/>
+        </w:rPr>
+        <w:t>TestData</w:t>
+      </w:r>
+      <w:proofErr w:type="spellEnd"/>
+      <w:r>
+        <w:rPr>
+          <w:rFonts w:ascii="Consolas" w:hAnsi="Consolas" w:cs="Consolas"/>
+          <w:color w:val="7F7F7F" w:themeColor="text1" w:themeTint="80"/>
+          <w:sz w:val="16"/>
+          <w:szCs w:val="16"/>
+          <w:highlight w:val="white"/>
+          <w:lang w:val="en-US"/>
+        </w:rPr>
+        <w:t>\Resources\</w:t>
       </w:r>
     </w:p>
     <w:p>
@@ -1702,8 +2260,16 @@
         <w:rPr>
           <w:lang w:val="en-US"/>
         </w:rPr>
-        <w:t>The application BookTera</w:t>
-      </w:r>
+        <w:t xml:space="preserve">The application </w:t>
+      </w:r>
+      <w:proofErr w:type="spellStart"/>
+      <w:r>
+        <w:rPr>
+          <w:lang w:val="en-US"/>
+        </w:rPr>
+        <w:t>BookTera</w:t>
+      </w:r>
+      <w:proofErr w:type="spellEnd"/>
       <w:r>
         <w:rPr>
           <w:lang w:val="en-US"/>
@@ -1738,8 +2304,16 @@
         <w:rPr>
           <w:lang w:val="en-US"/>
         </w:rPr>
-        <w:t>/runnables</w:t>
-      </w:r>
+        <w:t>/</w:t>
+      </w:r>
+      <w:proofErr w:type="spellStart"/>
+      <w:r>
+        <w:rPr>
+          <w:lang w:val="en-US"/>
+        </w:rPr>
+        <w:t>runnables</w:t>
+      </w:r>
+      <w:proofErr w:type="spellEnd"/>
       <w:r>
         <w:rPr>
           <w:lang w:val="en-US"/>
@@ -2004,19 +2578,55 @@
         <w:rPr>
           <w:lang w:val="en-US"/>
         </w:rPr>
-        <w:t xml:space="preserve">, which will start an ASP.NET MVC 4 based web host for the wcf services (via IIS Express). </w:t>
-      </w:r>
-      <w:r>
-        <w:rPr>
-          <w:lang w:val="en-US"/>
-        </w:rPr>
-        <w:t>If you try to start any of the runnables</w:t>
-      </w:r>
-      <w:r>
-        <w:rPr>
-          <w:lang w:val="en-US"/>
-        </w:rPr>
-        <w:t xml:space="preserve"> before wcf process is hosted</w:t>
+        <w:t xml:space="preserve">, which will start an ASP.NET MVC 4 based web host for the </w:t>
+      </w:r>
+      <w:proofErr w:type="spellStart"/>
+      <w:r>
+        <w:rPr>
+          <w:lang w:val="en-US"/>
+        </w:rPr>
+        <w:t>wcf</w:t>
+      </w:r>
+      <w:proofErr w:type="spellEnd"/>
+      <w:r>
+        <w:rPr>
+          <w:lang w:val="en-US"/>
+        </w:rPr>
+        <w:t xml:space="preserve"> services (via IIS Express). </w:t>
+      </w:r>
+      <w:r>
+        <w:rPr>
+          <w:lang w:val="en-US"/>
+        </w:rPr>
+        <w:t xml:space="preserve">If you try to start any of the </w:t>
+      </w:r>
+      <w:proofErr w:type="spellStart"/>
+      <w:r>
+        <w:rPr>
+          <w:lang w:val="en-US"/>
+        </w:rPr>
+        <w:t>runnables</w:t>
+      </w:r>
+      <w:proofErr w:type="spellEnd"/>
+      <w:r>
+        <w:rPr>
+          <w:lang w:val="en-US"/>
+        </w:rPr>
+        <w:t xml:space="preserve"> before </w:t>
+      </w:r>
+      <w:proofErr w:type="spellStart"/>
+      <w:r>
+        <w:rPr>
+          <w:lang w:val="en-US"/>
+        </w:rPr>
+        <w:t>wcf</w:t>
+      </w:r>
+      <w:proofErr w:type="spellEnd"/>
+      <w:r>
+        <w:rPr>
+          <w:lang w:val="en-US"/>
+        </w:rPr>
+        <w:t xml:space="preserve"> process is hosted</w:t>
       </w:r>
       <w:r>
         <w:rPr>
@@ -2047,13 +2657,41 @@
         <w:rPr>
           <w:lang w:val="en-US"/>
         </w:rPr>
-        <w:t xml:space="preserve"> (starting the WcfHost)</w:t>
-      </w:r>
-      <w:r>
-        <w:rPr>
-          <w:lang w:val="en-US"/>
-        </w:rPr>
-        <w:t xml:space="preserve"> you can achieve by browsing to project WCF/WcfHost, then right click </w:t>
+        <w:t xml:space="preserve"> (starting the </w:t>
+      </w:r>
+      <w:proofErr w:type="spellStart"/>
+      <w:r>
+        <w:rPr>
+          <w:lang w:val="en-US"/>
+        </w:rPr>
+        <w:t>WcfHost</w:t>
+      </w:r>
+      <w:proofErr w:type="spellEnd"/>
+      <w:r>
+        <w:rPr>
+          <w:lang w:val="en-US"/>
+        </w:rPr>
+        <w:t>)</w:t>
+      </w:r>
+      <w:r>
+        <w:rPr>
+          <w:lang w:val="en-US"/>
+        </w:rPr>
+        <w:t xml:space="preserve"> you can achieve by browsing to project WCF/</w:t>
+      </w:r>
+      <w:proofErr w:type="spellStart"/>
+      <w:r>
+        <w:rPr>
+          <w:lang w:val="en-US"/>
+        </w:rPr>
+        <w:t>WcfHost</w:t>
+      </w:r>
+      <w:proofErr w:type="spellEnd"/>
+      <w:r>
+        <w:rPr>
+          <w:lang w:val="en-US"/>
+        </w:rPr>
+        <w:t xml:space="preserve">, then right click </w:t>
       </w:r>
       <w:r>
         <w:rPr>
@@ -2065,13 +2703,41 @@
         <w:rPr>
           <w:lang w:val="en-US"/>
         </w:rPr>
-        <w:t xml:space="preserve"> Set as StartUp project; then press Ctrl+F5 to run without debugging. (You may run it in debug mode, but it’s not necessary)</w:t>
-      </w:r>
-      <w:r>
-        <w:rPr>
-          <w:lang w:val="en-US"/>
-        </w:rPr>
-        <w:t xml:space="preserve">. This will also open a new tab in your default browser and browse to the root of the wcf project; and you also can see in your system tray </w:t>
+        <w:t xml:space="preserve"> Set as </w:t>
+      </w:r>
+      <w:proofErr w:type="spellStart"/>
+      <w:r>
+        <w:rPr>
+          <w:lang w:val="en-US"/>
+        </w:rPr>
+        <w:t>StartUp</w:t>
+      </w:r>
+      <w:proofErr w:type="spellEnd"/>
+      <w:r>
+        <w:rPr>
+          <w:lang w:val="en-US"/>
+        </w:rPr>
+        <w:t xml:space="preserve"> project; then press Ctrl+F5 to run without debugging. (You may run it in debug mode, but it’s not necessary)</w:t>
+      </w:r>
+      <w:r>
+        <w:rPr>
+          <w:lang w:val="en-US"/>
+        </w:rPr>
+        <w:t xml:space="preserve">. This will also open a new tab in your default browser and browse to the root of the </w:t>
+      </w:r>
+      <w:proofErr w:type="spellStart"/>
+      <w:r>
+        <w:rPr>
+          <w:lang w:val="en-US"/>
+        </w:rPr>
+        <w:t>wcf</w:t>
+      </w:r>
+      <w:proofErr w:type="spellEnd"/>
+      <w:r>
+        <w:rPr>
+          <w:lang w:val="en-US"/>
+        </w:rPr>
+        <w:t xml:space="preserve"> project; and you also can see in your system tray </w:t>
       </w:r>
       <w:r>
         <w:rPr>
@@ -2124,7 +2790,21 @@
         <w:rPr>
           <w:lang w:val="en-US"/>
         </w:rPr>
-        <w:t>There can be some (magic) errors by starting the WcfHost project.</w:t>
+        <w:t xml:space="preserve">There can be some (magic) errors by starting the </w:t>
+      </w:r>
+      <w:proofErr w:type="spellStart"/>
+      <w:r>
+        <w:rPr>
+          <w:lang w:val="en-US"/>
+        </w:rPr>
+        <w:t>WcfHost</w:t>
+      </w:r>
+      <w:proofErr w:type="spellEnd"/>
+      <w:r>
+        <w:rPr>
+          <w:lang w:val="en-US"/>
+        </w:rPr>
+        <w:t xml:space="preserve"> project.</w:t>
       </w:r>
     </w:p>
     <w:p>
@@ -2148,7 +2828,21 @@
         <w:rPr>
           <w:lang w:val="en-US"/>
         </w:rPr>
-        <w:t>the project is hosted via IIS Express… All you have to do is rebuild (and with it republish) the WcfHost project</w:t>
+        <w:t xml:space="preserve">the project is hosted via IIS Express… All you have to do is rebuild (and with it republish) the </w:t>
+      </w:r>
+      <w:proofErr w:type="spellStart"/>
+      <w:r>
+        <w:rPr>
+          <w:lang w:val="en-US"/>
+        </w:rPr>
+        <w:t>WcfHost</w:t>
+      </w:r>
+      <w:proofErr w:type="spellEnd"/>
+      <w:r>
+        <w:rPr>
+          <w:lang w:val="en-US"/>
+        </w:rPr>
+        <w:t xml:space="preserve"> project</w:t>
       </w:r>
     </w:p>
     <w:p>
@@ -2166,7 +2860,21 @@
         <w:rPr>
           <w:lang w:val="en-US"/>
         </w:rPr>
-        <w:t>At a time, there were instability problems with Newtonsoft.Json package. It has s</w:t>
+        <w:t xml:space="preserve">At a time, there were instability problems with </w:t>
+      </w:r>
+      <w:proofErr w:type="spellStart"/>
+      <w:r>
+        <w:rPr>
+          <w:lang w:val="en-US"/>
+        </w:rPr>
+        <w:t>Newtonsoft.Json</w:t>
+      </w:r>
+      <w:proofErr w:type="spellEnd"/>
+      <w:r>
+        <w:rPr>
+          <w:lang w:val="en-US"/>
+        </w:rPr>
+        <w:t xml:space="preserve"> package. It has s</w:t>
       </w:r>
       <w:r>
         <w:rPr>
@@ -2207,11 +2915,467 @@
           <w:highlight w:val="white"/>
           <w:lang w:val="en-US"/>
         </w:rPr>
-        <w:t>A(z) „Newtonsoft.Json” fájl vagy szerelvény, illetve annak egyik függősége nem tölthető be. A megtalált szerelvény jegyzékdefiníciója nem egyezik a szerelvény hivatkozásával. (A kivétel HRESULT-értéke: 0x80131040)</w:t>
-      </w:r>
-      <w:r>
-        <w:rPr>
+        <w:t>A(z) „</w:t>
+      </w:r>
+      <w:proofErr w:type="spellStart"/>
+      <w:r>
+        <w:rPr>
+          <w:rFonts w:ascii="Consolas" w:hAnsi="Consolas" w:cs="Consolas"/>
           <w:color w:val="7F7F7F" w:themeColor="text1" w:themeTint="80"/>
+          <w:sz w:val="18"/>
+          <w:szCs w:val="18"/>
+          <w:highlight w:val="white"/>
+          <w:lang w:val="en-US"/>
+        </w:rPr>
+        <w:t>Newtonsoft.Json</w:t>
+      </w:r>
+      <w:proofErr w:type="spellEnd"/>
+      <w:r>
+        <w:rPr>
+          <w:rFonts w:ascii="Consolas" w:hAnsi="Consolas" w:cs="Consolas"/>
+          <w:color w:val="7F7F7F" w:themeColor="text1" w:themeTint="80"/>
+          <w:sz w:val="18"/>
+          <w:szCs w:val="18"/>
+          <w:highlight w:val="white"/>
+          <w:lang w:val="en-US"/>
+        </w:rPr>
+        <w:t xml:space="preserve">” </w:t>
+      </w:r>
+      <w:proofErr w:type="spellStart"/>
+      <w:r>
+        <w:rPr>
+          <w:rFonts w:ascii="Consolas" w:hAnsi="Consolas" w:cs="Consolas"/>
+          <w:color w:val="7F7F7F" w:themeColor="text1" w:themeTint="80"/>
+          <w:sz w:val="18"/>
+          <w:szCs w:val="18"/>
+          <w:highlight w:val="white"/>
+          <w:lang w:val="en-US"/>
+        </w:rPr>
+        <w:t>fájl</w:t>
+      </w:r>
+      <w:proofErr w:type="spellEnd"/>
+      <w:r>
+        <w:rPr>
+          <w:rFonts w:ascii="Consolas" w:hAnsi="Consolas" w:cs="Consolas"/>
+          <w:color w:val="7F7F7F" w:themeColor="text1" w:themeTint="80"/>
+          <w:sz w:val="18"/>
+          <w:szCs w:val="18"/>
+          <w:highlight w:val="white"/>
+          <w:lang w:val="en-US"/>
+        </w:rPr>
+        <w:t xml:space="preserve"> </w:t>
+      </w:r>
+      <w:proofErr w:type="spellStart"/>
+      <w:r>
+        <w:rPr>
+          <w:rFonts w:ascii="Consolas" w:hAnsi="Consolas" w:cs="Consolas"/>
+          <w:color w:val="7F7F7F" w:themeColor="text1" w:themeTint="80"/>
+          <w:sz w:val="18"/>
+          <w:szCs w:val="18"/>
+          <w:highlight w:val="white"/>
+          <w:lang w:val="en-US"/>
+        </w:rPr>
+        <w:t>vagy</w:t>
+      </w:r>
+      <w:proofErr w:type="spellEnd"/>
+      <w:r>
+        <w:rPr>
+          <w:rFonts w:ascii="Consolas" w:hAnsi="Consolas" w:cs="Consolas"/>
+          <w:color w:val="7F7F7F" w:themeColor="text1" w:themeTint="80"/>
+          <w:sz w:val="18"/>
+          <w:szCs w:val="18"/>
+          <w:highlight w:val="white"/>
+          <w:lang w:val="en-US"/>
+        </w:rPr>
+        <w:t xml:space="preserve"> </w:t>
+      </w:r>
+      <w:proofErr w:type="spellStart"/>
+      <w:r>
+        <w:rPr>
+          <w:rFonts w:ascii="Consolas" w:hAnsi="Consolas" w:cs="Consolas"/>
+          <w:color w:val="7F7F7F" w:themeColor="text1" w:themeTint="80"/>
+          <w:sz w:val="18"/>
+          <w:szCs w:val="18"/>
+          <w:highlight w:val="white"/>
+          <w:lang w:val="en-US"/>
+        </w:rPr>
+        <w:t>szerelvény</w:t>
+      </w:r>
+      <w:proofErr w:type="spellEnd"/>
+      <w:r>
+        <w:rPr>
+          <w:rFonts w:ascii="Consolas" w:hAnsi="Consolas" w:cs="Consolas"/>
+          <w:color w:val="7F7F7F" w:themeColor="text1" w:themeTint="80"/>
+          <w:sz w:val="18"/>
+          <w:szCs w:val="18"/>
+          <w:highlight w:val="white"/>
+          <w:lang w:val="en-US"/>
+        </w:rPr>
+        <w:t xml:space="preserve">, </w:t>
+      </w:r>
+      <w:proofErr w:type="spellStart"/>
+      <w:r>
+        <w:rPr>
+          <w:rFonts w:ascii="Consolas" w:hAnsi="Consolas" w:cs="Consolas"/>
+          <w:color w:val="7F7F7F" w:themeColor="text1" w:themeTint="80"/>
+          <w:sz w:val="18"/>
+          <w:szCs w:val="18"/>
+          <w:highlight w:val="white"/>
+          <w:lang w:val="en-US"/>
+        </w:rPr>
+        <w:t>illetve</w:t>
+      </w:r>
+      <w:proofErr w:type="spellEnd"/>
+      <w:r>
+        <w:rPr>
+          <w:rFonts w:ascii="Consolas" w:hAnsi="Consolas" w:cs="Consolas"/>
+          <w:color w:val="7F7F7F" w:themeColor="text1" w:themeTint="80"/>
+          <w:sz w:val="18"/>
+          <w:szCs w:val="18"/>
+          <w:highlight w:val="white"/>
+          <w:lang w:val="en-US"/>
+        </w:rPr>
+        <w:t xml:space="preserve"> </w:t>
+      </w:r>
+      <w:proofErr w:type="spellStart"/>
+      <w:r>
+        <w:rPr>
+          <w:rFonts w:ascii="Consolas" w:hAnsi="Consolas" w:cs="Consolas"/>
+          <w:color w:val="7F7F7F" w:themeColor="text1" w:themeTint="80"/>
+          <w:sz w:val="18"/>
+          <w:szCs w:val="18"/>
+          <w:highlight w:val="white"/>
+          <w:lang w:val="en-US"/>
+        </w:rPr>
+        <w:t>annak</w:t>
+      </w:r>
+      <w:proofErr w:type="spellEnd"/>
+      <w:r>
+        <w:rPr>
+          <w:rFonts w:ascii="Consolas" w:hAnsi="Consolas" w:cs="Consolas"/>
+          <w:color w:val="7F7F7F" w:themeColor="text1" w:themeTint="80"/>
+          <w:sz w:val="18"/>
+          <w:szCs w:val="18"/>
+          <w:highlight w:val="white"/>
+          <w:lang w:val="en-US"/>
+        </w:rPr>
+        <w:t xml:space="preserve"> </w:t>
+      </w:r>
+      <w:proofErr w:type="spellStart"/>
+      <w:r>
+        <w:rPr>
+          <w:rFonts w:ascii="Consolas" w:hAnsi="Consolas" w:cs="Consolas"/>
+          <w:color w:val="7F7F7F" w:themeColor="text1" w:themeTint="80"/>
+          <w:sz w:val="18"/>
+          <w:szCs w:val="18"/>
+          <w:highlight w:val="white"/>
+          <w:lang w:val="en-US"/>
+        </w:rPr>
+        <w:t>egyik</w:t>
+      </w:r>
+      <w:proofErr w:type="spellEnd"/>
+      <w:r>
+        <w:rPr>
+          <w:rFonts w:ascii="Consolas" w:hAnsi="Consolas" w:cs="Consolas"/>
+          <w:color w:val="7F7F7F" w:themeColor="text1" w:themeTint="80"/>
+          <w:sz w:val="18"/>
+          <w:szCs w:val="18"/>
+          <w:highlight w:val="white"/>
+          <w:lang w:val="en-US"/>
+        </w:rPr>
+        <w:t xml:space="preserve"> </w:t>
+      </w:r>
+      <w:proofErr w:type="spellStart"/>
+      <w:r>
+        <w:rPr>
+          <w:rFonts w:ascii="Consolas" w:hAnsi="Consolas" w:cs="Consolas"/>
+          <w:color w:val="7F7F7F" w:themeColor="text1" w:themeTint="80"/>
+          <w:sz w:val="18"/>
+          <w:szCs w:val="18"/>
+          <w:highlight w:val="white"/>
+          <w:lang w:val="en-US"/>
+        </w:rPr>
+        <w:t>függősége</w:t>
+      </w:r>
+      <w:proofErr w:type="spellEnd"/>
+      <w:r>
+        <w:rPr>
+          <w:rFonts w:ascii="Consolas" w:hAnsi="Consolas" w:cs="Consolas"/>
+          <w:color w:val="7F7F7F" w:themeColor="text1" w:themeTint="80"/>
+          <w:sz w:val="18"/>
+          <w:szCs w:val="18"/>
+          <w:highlight w:val="white"/>
+          <w:lang w:val="en-US"/>
+        </w:rPr>
+        <w:t xml:space="preserve"> </w:t>
+      </w:r>
+      <w:proofErr w:type="spellStart"/>
+      <w:r>
+        <w:rPr>
+          <w:rFonts w:ascii="Consolas" w:hAnsi="Consolas" w:cs="Consolas"/>
+          <w:color w:val="7F7F7F" w:themeColor="text1" w:themeTint="80"/>
+          <w:sz w:val="18"/>
+          <w:szCs w:val="18"/>
+          <w:highlight w:val="white"/>
+          <w:lang w:val="en-US"/>
+        </w:rPr>
+        <w:t>nem</w:t>
+      </w:r>
+      <w:proofErr w:type="spellEnd"/>
+      <w:r>
+        <w:rPr>
+          <w:rFonts w:ascii="Consolas" w:hAnsi="Consolas" w:cs="Consolas"/>
+          <w:color w:val="7F7F7F" w:themeColor="text1" w:themeTint="80"/>
+          <w:sz w:val="18"/>
+          <w:szCs w:val="18"/>
+          <w:highlight w:val="white"/>
+          <w:lang w:val="en-US"/>
+        </w:rPr>
+        <w:t xml:space="preserve"> </w:t>
+      </w:r>
+      <w:proofErr w:type="spellStart"/>
+      <w:r>
+        <w:rPr>
+          <w:rFonts w:ascii="Consolas" w:hAnsi="Consolas" w:cs="Consolas"/>
+          <w:color w:val="7F7F7F" w:themeColor="text1" w:themeTint="80"/>
+          <w:sz w:val="18"/>
+          <w:szCs w:val="18"/>
+          <w:highlight w:val="white"/>
+          <w:lang w:val="en-US"/>
+        </w:rPr>
+        <w:t>tölthető</w:t>
+      </w:r>
+      <w:proofErr w:type="spellEnd"/>
+      <w:r>
+        <w:rPr>
+          <w:rFonts w:ascii="Consolas" w:hAnsi="Consolas" w:cs="Consolas"/>
+          <w:color w:val="7F7F7F" w:themeColor="text1" w:themeTint="80"/>
+          <w:sz w:val="18"/>
+          <w:szCs w:val="18"/>
+          <w:highlight w:val="white"/>
+          <w:lang w:val="en-US"/>
+        </w:rPr>
+        <w:t xml:space="preserve"> be. A </w:t>
+      </w:r>
+      <w:proofErr w:type="spellStart"/>
+      <w:r>
+        <w:rPr>
+          <w:rFonts w:ascii="Consolas" w:hAnsi="Consolas" w:cs="Consolas"/>
+          <w:color w:val="7F7F7F" w:themeColor="text1" w:themeTint="80"/>
+          <w:sz w:val="18"/>
+          <w:szCs w:val="18"/>
+          <w:highlight w:val="white"/>
+          <w:lang w:val="en-US"/>
+        </w:rPr>
+        <w:t>megtalált</w:t>
+      </w:r>
+      <w:proofErr w:type="spellEnd"/>
+      <w:r>
+        <w:rPr>
+          <w:rFonts w:ascii="Consolas" w:hAnsi="Consolas" w:cs="Consolas"/>
+          <w:color w:val="7F7F7F" w:themeColor="text1" w:themeTint="80"/>
+          <w:sz w:val="18"/>
+          <w:szCs w:val="18"/>
+          <w:highlight w:val="white"/>
+          <w:lang w:val="en-US"/>
+        </w:rPr>
+        <w:t xml:space="preserve"> </w:t>
+      </w:r>
+      <w:proofErr w:type="spellStart"/>
+      <w:r>
+        <w:rPr>
+          <w:rFonts w:ascii="Consolas" w:hAnsi="Consolas" w:cs="Consolas"/>
+          <w:color w:val="7F7F7F" w:themeColor="text1" w:themeTint="80"/>
+          <w:sz w:val="18"/>
+          <w:szCs w:val="18"/>
+          <w:highlight w:val="white"/>
+          <w:lang w:val="en-US"/>
+        </w:rPr>
+        <w:t>szerelvény</w:t>
+      </w:r>
+      <w:proofErr w:type="spellEnd"/>
+      <w:r>
+        <w:rPr>
+          <w:rFonts w:ascii="Consolas" w:hAnsi="Consolas" w:cs="Consolas"/>
+          <w:color w:val="7F7F7F" w:themeColor="text1" w:themeTint="80"/>
+          <w:sz w:val="18"/>
+          <w:szCs w:val="18"/>
+          <w:highlight w:val="white"/>
+          <w:lang w:val="en-US"/>
+        </w:rPr>
+        <w:t xml:space="preserve"> </w:t>
+      </w:r>
+      <w:proofErr w:type="spellStart"/>
+      <w:r>
+        <w:rPr>
+          <w:rFonts w:ascii="Consolas" w:hAnsi="Consolas" w:cs="Consolas"/>
+          <w:color w:val="7F7F7F" w:themeColor="text1" w:themeTint="80"/>
+          <w:sz w:val="18"/>
+          <w:szCs w:val="18"/>
+          <w:highlight w:val="white"/>
+          <w:lang w:val="en-US"/>
+        </w:rPr>
+        <w:t>jegyzékdefiníciója</w:t>
+      </w:r>
+      <w:proofErr w:type="spellEnd"/>
+      <w:r>
+        <w:rPr>
+          <w:rFonts w:ascii="Consolas" w:hAnsi="Consolas" w:cs="Consolas"/>
+          <w:color w:val="7F7F7F" w:themeColor="text1" w:themeTint="80"/>
+          <w:sz w:val="18"/>
+          <w:szCs w:val="18"/>
+          <w:highlight w:val="white"/>
+          <w:lang w:val="en-US"/>
+        </w:rPr>
+        <w:t xml:space="preserve"> </w:t>
+      </w:r>
+      <w:proofErr w:type="spellStart"/>
+      <w:r>
+        <w:rPr>
+          <w:rFonts w:ascii="Consolas" w:hAnsi="Consolas" w:cs="Consolas"/>
+          <w:color w:val="7F7F7F" w:themeColor="text1" w:themeTint="80"/>
+          <w:sz w:val="18"/>
+          <w:szCs w:val="18"/>
+          <w:highlight w:val="white"/>
+          <w:lang w:val="en-US"/>
+        </w:rPr>
+        <w:t>nem</w:t>
+      </w:r>
+      <w:proofErr w:type="spellEnd"/>
+      <w:r>
+        <w:rPr>
+          <w:rFonts w:ascii="Consolas" w:hAnsi="Consolas" w:cs="Consolas"/>
+          <w:color w:val="7F7F7F" w:themeColor="text1" w:themeTint="80"/>
+          <w:sz w:val="18"/>
+          <w:szCs w:val="18"/>
+          <w:highlight w:val="white"/>
+          <w:lang w:val="en-US"/>
+        </w:rPr>
+        <w:t xml:space="preserve"> </w:t>
+      </w:r>
+      <w:proofErr w:type="spellStart"/>
+      <w:r>
+        <w:rPr>
+          <w:rFonts w:ascii="Consolas" w:hAnsi="Consolas" w:cs="Consolas"/>
+          <w:color w:val="7F7F7F" w:themeColor="text1" w:themeTint="80"/>
+          <w:sz w:val="18"/>
+          <w:szCs w:val="18"/>
+          <w:highlight w:val="white"/>
+          <w:lang w:val="en-US"/>
+        </w:rPr>
+        <w:t>egyezik</w:t>
+      </w:r>
+      <w:proofErr w:type="spellEnd"/>
+      <w:r>
+        <w:rPr>
+          <w:rFonts w:ascii="Consolas" w:hAnsi="Consolas" w:cs="Consolas"/>
+          <w:color w:val="7F7F7F" w:themeColor="text1" w:themeTint="80"/>
+          <w:sz w:val="18"/>
+          <w:szCs w:val="18"/>
+          <w:highlight w:val="white"/>
+          <w:lang w:val="en-US"/>
+        </w:rPr>
+        <w:t xml:space="preserve"> a </w:t>
+      </w:r>
+      <w:proofErr w:type="spellStart"/>
+      <w:r>
+        <w:rPr>
+          <w:rFonts w:ascii="Consolas" w:hAnsi="Consolas" w:cs="Consolas"/>
+          <w:color w:val="7F7F7F" w:themeColor="text1" w:themeTint="80"/>
+          <w:sz w:val="18"/>
+          <w:szCs w:val="18"/>
+          <w:highlight w:val="white"/>
+          <w:lang w:val="en-US"/>
+        </w:rPr>
+        <w:t>szerelvény</w:t>
+      </w:r>
+      <w:proofErr w:type="spellEnd"/>
+      <w:r>
+        <w:rPr>
+          <w:rFonts w:ascii="Consolas" w:hAnsi="Consolas" w:cs="Consolas"/>
+          <w:color w:val="7F7F7F" w:themeColor="text1" w:themeTint="80"/>
+          <w:sz w:val="18"/>
+          <w:szCs w:val="18"/>
+          <w:highlight w:val="white"/>
+          <w:lang w:val="en-US"/>
+        </w:rPr>
+        <w:t xml:space="preserve"> </w:t>
+      </w:r>
+      <w:proofErr w:type="spellStart"/>
+      <w:r>
+        <w:rPr>
+          <w:rFonts w:ascii="Consolas" w:hAnsi="Consolas" w:cs="Consolas"/>
+          <w:color w:val="7F7F7F" w:themeColor="text1" w:themeTint="80"/>
+          <w:sz w:val="18"/>
+          <w:szCs w:val="18"/>
+          <w:highlight w:val="white"/>
+          <w:lang w:val="en-US"/>
+        </w:rPr>
+        <w:t>hivatkozásával</w:t>
+      </w:r>
+      <w:proofErr w:type="spellEnd"/>
+      <w:r>
+        <w:rPr>
+          <w:rFonts w:ascii="Consolas" w:hAnsi="Consolas" w:cs="Consolas"/>
+          <w:color w:val="7F7F7F" w:themeColor="text1" w:themeTint="80"/>
+          <w:sz w:val="18"/>
+          <w:szCs w:val="18"/>
+          <w:highlight w:val="white"/>
+          <w:lang w:val="en-US"/>
+        </w:rPr>
+        <w:t xml:space="preserve">. (A </w:t>
+      </w:r>
+      <w:proofErr w:type="spellStart"/>
+      <w:r>
+        <w:rPr>
+          <w:rFonts w:ascii="Consolas" w:hAnsi="Consolas" w:cs="Consolas"/>
+          <w:color w:val="7F7F7F" w:themeColor="text1" w:themeTint="80"/>
+          <w:sz w:val="18"/>
+          <w:szCs w:val="18"/>
+          <w:highlight w:val="white"/>
+          <w:lang w:val="en-US"/>
+        </w:rPr>
+        <w:t>kivétel</w:t>
+      </w:r>
+      <w:proofErr w:type="spellEnd"/>
+      <w:r>
+        <w:rPr>
+          <w:rFonts w:ascii="Consolas" w:hAnsi="Consolas" w:cs="Consolas"/>
+          <w:color w:val="7F7F7F" w:themeColor="text1" w:themeTint="80"/>
+          <w:sz w:val="18"/>
+          <w:szCs w:val="18"/>
+          <w:highlight w:val="white"/>
+          <w:lang w:val="en-US"/>
+        </w:rPr>
+        <w:t xml:space="preserve"> HRESULT-</w:t>
+      </w:r>
+      <w:proofErr w:type="spellStart"/>
+      <w:r>
+        <w:rPr>
+          <w:rFonts w:ascii="Consolas" w:hAnsi="Consolas" w:cs="Consolas"/>
+          <w:color w:val="7F7F7F" w:themeColor="text1" w:themeTint="80"/>
+          <w:sz w:val="18"/>
+          <w:szCs w:val="18"/>
+          <w:highlight w:val="white"/>
+          <w:lang w:val="en-US"/>
+        </w:rPr>
+        <w:t>értéke</w:t>
+      </w:r>
+      <w:proofErr w:type="spellEnd"/>
+      <w:r>
+        <w:rPr>
+          <w:rFonts w:ascii="Consolas" w:hAnsi="Consolas" w:cs="Consolas"/>
+          <w:color w:val="7F7F7F" w:themeColor="text1" w:themeTint="80"/>
+          <w:sz w:val="18"/>
+          <w:szCs w:val="18"/>
+          <w:highlight w:val="white"/>
+          <w:lang w:val="en-US"/>
+        </w:rPr>
+        <w:t>: 0x80131040)</w:t>
+      </w:r>
+      <w:r>
+        <w:rPr>
+          <w:color w:val="7F7F7F" w:themeColor="text1" w:themeTint="80"/>
           <w:lang w:val="en-US"/>
         </w:rPr>
         <w:br/>
@@ -2220,7 +3384,55 @@
         <w:rPr>
           <w:lang w:val="en-US"/>
         </w:rPr>
-        <w:t xml:space="preserve">Probably the error was caused because there were different versions installed to different projects. Luckily, after unifying the version, this problem has not appeared. But in case the source of the problem was </w:t>
+        <w:t xml:space="preserve">Probably </w:t>
+      </w:r>
+      <w:r>
+        <w:rPr>
+          <w:lang w:val="en-US"/>
+        </w:rPr>
+        <w:t xml:space="preserve">cause of </w:t>
+      </w:r>
+      <w:r>
+        <w:rPr>
+          <w:lang w:val="en-US"/>
+        </w:rPr>
+        <w:t xml:space="preserve">the error was </w:t>
+      </w:r>
+      <w:r>
+        <w:rPr>
+          <w:lang w:val="en-US"/>
+        </w:rPr>
+        <w:t xml:space="preserve">that </w:t>
+      </w:r>
+      <w:r>
+        <w:rPr>
+          <w:lang w:val="en-US"/>
+        </w:rPr>
+        <w:t>there were different versions installed to different projects. Luckily, after unifying the version</w:t>
+      </w:r>
+      <w:r>
+        <w:rPr>
+          <w:lang w:val="en-US"/>
+        </w:rPr>
+        <w:t>s</w:t>
+      </w:r>
+      <w:r>
+        <w:rPr>
+          <w:lang w:val="en-US"/>
+        </w:rPr>
+        <w:t xml:space="preserve">, this problem </w:t>
+      </w:r>
+      <w:r>
+        <w:rPr>
+          <w:lang w:val="en-US"/>
+        </w:rPr>
+        <w:t>did not come up again</w:t>
+      </w:r>
+      <w:r>
+        <w:rPr>
+          <w:lang w:val="en-US"/>
+        </w:rPr>
+        <w:t xml:space="preserve">. But in case the source of the problem was </w:t>
       </w:r>
       <w:r>
         <w:rPr>
@@ -2280,14 +3492,42 @@
         <w:rPr>
           <w:lang w:val="en-US"/>
         </w:rPr>
-        <w:t xml:space="preserve">Reinstall the NuGet package. </w:t>
+        <w:t xml:space="preserve">Reinstall the </w:t>
+      </w:r>
+      <w:proofErr w:type="spellStart"/>
+      <w:r>
+        <w:rPr>
+          <w:lang w:val="en-US"/>
+        </w:rPr>
+        <w:t>NuGet</w:t>
+      </w:r>
+      <w:proofErr w:type="spellEnd"/>
+      <w:r>
+        <w:rPr>
+          <w:lang w:val="en-US"/>
+        </w:rPr>
+        <w:t xml:space="preserve"> package. </w:t>
       </w:r>
       <w:r>
         <w:rPr>
           <w:lang w:val="en-US"/>
         </w:rPr>
         <w:br/>
-        <w:t>In Visual Studio: Tools/Nuget Package Manager/ Package Manager Console</w:t>
+        <w:t>In Visual Studio: Tools/</w:t>
+      </w:r>
+      <w:proofErr w:type="spellStart"/>
+      <w:r>
+        <w:rPr>
+          <w:lang w:val="en-US"/>
+        </w:rPr>
+        <w:t>Nuget</w:t>
+      </w:r>
+      <w:proofErr w:type="spellEnd"/>
+      <w:r>
+        <w:rPr>
+          <w:lang w:val="en-US"/>
+        </w:rPr>
+        <w:t xml:space="preserve"> Package Manager/ Package Manager Console</w:t>
       </w:r>
       <w:r>
         <w:rPr>
@@ -2304,7 +3544,55 @@
           <w:highlight w:val="white"/>
           <w:lang w:val="en-US"/>
         </w:rPr>
-        <w:t>Update-Package Newtonsoft.Json -ProjectName {...} -Reinstall</w:t>
+        <w:t xml:space="preserve">Update-Package </w:t>
+      </w:r>
+      <w:proofErr w:type="spellStart"/>
+      <w:r>
+        <w:rPr>
+          <w:rFonts w:ascii="Consolas" w:hAnsi="Consolas" w:cs="Consolas"/>
+          <w:color w:val="7F7F7F" w:themeColor="text1" w:themeTint="80"/>
+          <w:sz w:val="18"/>
+          <w:szCs w:val="18"/>
+          <w:highlight w:val="white"/>
+          <w:lang w:val="en-US"/>
+        </w:rPr>
+        <w:t>Newtonsoft.Json</w:t>
+      </w:r>
+      <w:proofErr w:type="spellEnd"/>
+      <w:r>
+        <w:rPr>
+          <w:rFonts w:ascii="Consolas" w:hAnsi="Consolas" w:cs="Consolas"/>
+          <w:color w:val="7F7F7F" w:themeColor="text1" w:themeTint="80"/>
+          <w:sz w:val="18"/>
+          <w:szCs w:val="18"/>
+          <w:highlight w:val="white"/>
+          <w:lang w:val="en-US"/>
+        </w:rPr>
+        <w:t xml:space="preserve"> -</w:t>
+      </w:r>
+      <w:proofErr w:type="spellStart"/>
+      <w:r>
+        <w:rPr>
+          <w:rFonts w:ascii="Consolas" w:hAnsi="Consolas" w:cs="Consolas"/>
+          <w:color w:val="7F7F7F" w:themeColor="text1" w:themeTint="80"/>
+          <w:sz w:val="18"/>
+          <w:szCs w:val="18"/>
+          <w:highlight w:val="white"/>
+          <w:lang w:val="en-US"/>
+        </w:rPr>
+        <w:t>ProjectName</w:t>
+      </w:r>
+      <w:proofErr w:type="spellEnd"/>
+      <w:r>
+        <w:rPr>
+          <w:rFonts w:ascii="Consolas" w:hAnsi="Consolas" w:cs="Consolas"/>
+          <w:color w:val="7F7F7F" w:themeColor="text1" w:themeTint="80"/>
+          <w:sz w:val="18"/>
+          <w:szCs w:val="18"/>
+          <w:highlight w:val="white"/>
+          <w:lang w:val="en-US"/>
+        </w:rPr>
+        <w:t xml:space="preserve"> {...} -Reinstall</w:t>
       </w:r>
     </w:p>
     <w:p>
@@ -2383,6 +3671,7 @@
         </w:rPr>
         <w:t>An example username is: "</w:t>
       </w:r>
+      <w:proofErr w:type="spellStart"/>
       <w:r>
         <w:rPr>
           <w:b/>
@@ -2390,6 +3679,7 @@
         </w:rPr>
         <w:t>ZomiDudu</w:t>
       </w:r>
+      <w:proofErr w:type="spellEnd"/>
       <w:r>
         <w:rPr>
           <w:lang w:val="en-US"/>
@@ -2420,8 +3710,16 @@
         <w:rPr>
           <w:lang w:val="en-US"/>
         </w:rPr>
-        <w:t xml:space="preserve"> subapplications</w:t>
-      </w:r>
+        <w:t xml:space="preserve"> </w:t>
+      </w:r>
+      <w:proofErr w:type="spellStart"/>
+      <w:r>
+        <w:rPr>
+          <w:lang w:val="en-US"/>
+        </w:rPr>
+        <w:t>subapplications</w:t>
+      </w:r>
+      <w:proofErr w:type="spellEnd"/>
     </w:p>
     <w:p>
       <w:pPr>
@@ -2448,7 +3746,21 @@
         <w:rPr>
           <w:lang w:val="en-US"/>
         </w:rPr>
-        <w:t>This section covers the necessary steps to be able to try out the WebPlay project.</w:t>
+        <w:t xml:space="preserve">This section covers the necessary steps to be able to try out the </w:t>
+      </w:r>
+      <w:proofErr w:type="spellStart"/>
+      <w:r>
+        <w:rPr>
+          <w:lang w:val="en-US"/>
+        </w:rPr>
+        <w:t>WebPlay</w:t>
+      </w:r>
+      <w:proofErr w:type="spellEnd"/>
+      <w:r>
+        <w:rPr>
+          <w:lang w:val="en-US"/>
+        </w:rPr>
+        <w:t xml:space="preserve"> project.</w:t>
       </w:r>
       <w:r>
         <w:rPr>
@@ -2498,7 +3810,23 @@
           <w:i/>
           <w:lang w:val="en-US"/>
         </w:rPr>
-        <w:t>ow to import WebPlay project into IntelliJ.docx</w:t>
+        <w:t xml:space="preserve">ow to import </w:t>
+      </w:r>
+      <w:proofErr w:type="spellStart"/>
+      <w:r>
+        <w:rPr>
+          <w:i/>
+          <w:lang w:val="en-US"/>
+        </w:rPr>
+        <w:t>WebPlay</w:t>
+      </w:r>
+      <w:proofErr w:type="spellEnd"/>
+      <w:r>
+        <w:rPr>
+          <w:i/>
+          <w:lang w:val="en-US"/>
+        </w:rPr>
+        <w:t xml:space="preserve"> project into IntelliJ.docx</w:t>
       </w:r>
       <w:r>
         <w:rPr>
@@ -2547,18 +3875,27 @@
         </w:rPr>
         <w:t xml:space="preserve">(= </w:t>
       </w:r>
+      <w:proofErr w:type="spellStart"/>
       <w:r>
         <w:rPr>
           <w:b/>
           <w:lang w:val="en-US"/>
         </w:rPr>
-        <w:t>Typesafe Activator 1.2.2</w:t>
-      </w:r>
+        <w:t>Typesafe</w:t>
+      </w:r>
+      <w:proofErr w:type="spellEnd"/>
       <w:r>
         <w:rPr>
           <w:b/>
           <w:lang w:val="en-US"/>
         </w:rPr>
+        <w:t xml:space="preserve"> Activator 1.2.2</w:t>
+      </w:r>
+      <w:r>
+        <w:rPr>
+          <w:b/>
+          <w:lang w:val="en-US"/>
+        </w:rPr>
         <w:t>)</w:t>
       </w:r>
       <w:r>
@@ -2591,7 +3928,19 @@
         <w:rPr>
           <w:lang w:val="en-US"/>
         </w:rPr>
-        <w:t xml:space="preserve"> do not use any other version of the Play Framework! The work of the app is not guaranteed at all if you use a different version, even if it differs only on minor version numbers!</w:t>
+        <w:t xml:space="preserve"> do not use any other version of the Play Framework! The work of the app is not guaranteed at all if you use a different ve</w:t>
+      </w:r>
+      <w:r>
+        <w:rPr>
+          <w:lang w:val="en-US"/>
+        </w:rPr>
+        <w:t>rsion, even if it differs only i</w:t>
+      </w:r>
+      <w:r>
+        <w:rPr>
+          <w:lang w:val="en-US"/>
+        </w:rPr>
+        <w:t>n minor version numbers!</w:t>
       </w:r>
     </w:p>
     <w:p>
@@ -2752,6 +4101,78 @@
     </w:p>
     <w:p>
       <w:pPr>
+        <w:pStyle w:val="ListParagraph"/>
+        <w:numPr>
+          <w:ilvl w:val="0"/>
+          <w:numId w:val="23"/>
+        </w:numPr>
+        <w:spacing w:before="240"/>
+        <w:rPr>
+          <w:lang w:val="en-US"/>
+        </w:rPr>
+      </w:pPr>
+      <w:r>
+        <w:rPr>
+          <w:lang w:val="en-US"/>
+        </w:rPr>
+        <w:t>(</w:t>
+      </w:r>
+      <w:r>
+        <w:rPr>
+          <w:lang w:val="en-US"/>
+        </w:rPr>
+        <w:t>Optional</w:t>
+      </w:r>
+      <w:r>
+        <w:rPr>
+          <w:lang w:val="en-US"/>
+        </w:rPr>
+        <w:t xml:space="preserve">) </w:t>
+      </w:r>
+      <w:r>
+        <w:rPr>
+          <w:b/>
+          <w:lang w:val="en-US"/>
+        </w:rPr>
+        <w:t>PATH</w:t>
+      </w:r>
+      <w:r>
+        <w:rPr>
+          <w:lang w:val="en-US"/>
+        </w:rPr>
+        <w:t>:</w:t>
+      </w:r>
+      <w:r>
+        <w:rPr>
+          <w:lang w:val="en-US"/>
+        </w:rPr>
+        <w:t xml:space="preserve"> Add the Maven’s bin directory’s path to the PATH Environment Variable. This way, you can reach the mvn.bat anywhere simply with “</w:t>
+      </w:r>
+      <w:proofErr w:type="spellStart"/>
+      <w:r>
+        <w:rPr>
+          <w:i/>
+          <w:lang w:val="en-US"/>
+        </w:rPr>
+        <w:t>mvn</w:t>
+      </w:r>
+      <w:proofErr w:type="spellEnd"/>
+      <w:r>
+        <w:rPr>
+          <w:i/>
+          <w:lang w:val="en-US"/>
+        </w:rPr>
+        <w:t>”</w:t>
+      </w:r>
+      <w:r>
+        <w:rPr>
+          <w:lang w:val="en-US"/>
+        </w:rPr>
+        <w:t xml:space="preserve">, so you don’t have to use its full path. This guideline assumes you accomplished this step. </w:t>
+      </w:r>
+    </w:p>
+    <w:p>
+      <w:pPr>
         <w:pStyle w:val="Heading3"/>
         <w:rPr>
           <w:lang w:val="en-US"/>
@@ -2775,14 +4196,50 @@
         <w:rPr>
           <w:lang w:val="en-US"/>
         </w:rPr>
-        <w:t>Before launching the WebPlay application, you have to install the ServiceClientProxy module to your local maven repository.</w:t>
-      </w:r>
-      <w:r>
-        <w:rPr>
-          <w:lang w:val="en-US"/>
-        </w:rPr>
-        <w:t xml:space="preserve"> The WebPlay</w:t>
-      </w:r>
+        <w:t xml:space="preserve">Before launching the </w:t>
+      </w:r>
+      <w:proofErr w:type="spellStart"/>
+      <w:r>
+        <w:rPr>
+          <w:lang w:val="en-US"/>
+        </w:rPr>
+        <w:t>WebPlay</w:t>
+      </w:r>
+      <w:proofErr w:type="spellEnd"/>
+      <w:r>
+        <w:rPr>
+          <w:lang w:val="en-US"/>
+        </w:rPr>
+        <w:t xml:space="preserve"> application, you have to install the </w:t>
+      </w:r>
+      <w:proofErr w:type="spellStart"/>
+      <w:r>
+        <w:rPr>
+          <w:lang w:val="en-US"/>
+        </w:rPr>
+        <w:t>ServiceClientProxy</w:t>
+      </w:r>
+      <w:proofErr w:type="spellEnd"/>
+      <w:r>
+        <w:rPr>
+          <w:lang w:val="en-US"/>
+        </w:rPr>
+        <w:t xml:space="preserve"> module to your local maven repository.</w:t>
+      </w:r>
+      <w:r>
+        <w:rPr>
+          <w:lang w:val="en-US"/>
+        </w:rPr>
+        <w:t xml:space="preserve"> The </w:t>
+      </w:r>
+      <w:proofErr w:type="spellStart"/>
+      <w:r>
+        <w:rPr>
+          <w:lang w:val="en-US"/>
+        </w:rPr>
+        <w:t>WebPlay</w:t>
+      </w:r>
+      <w:proofErr w:type="spellEnd"/>
       <w:r>
         <w:rPr>
           <w:lang w:val="en-US"/>
@@ -2824,7 +4281,35 @@
         <w:rPr>
           <w:lang w:val="en-US"/>
         </w:rPr>
-        <w:t>Browse to the directory: BookTera\Java\ServiceClientProxy\</w:t>
+        <w:t xml:space="preserve">Browse to the directory: </w:t>
+      </w:r>
+      <w:proofErr w:type="spellStart"/>
+      <w:r>
+        <w:rPr>
+          <w:lang w:val="en-US"/>
+        </w:rPr>
+        <w:t>BookTera</w:t>
+      </w:r>
+      <w:proofErr w:type="spellEnd"/>
+      <w:r>
+        <w:rPr>
+          <w:lang w:val="en-US"/>
+        </w:rPr>
+        <w:t>\Java\</w:t>
+      </w:r>
+      <w:proofErr w:type="spellStart"/>
+      <w:r>
+        <w:rPr>
+          <w:lang w:val="en-US"/>
+        </w:rPr>
+        <w:t>ServiceClientProxy</w:t>
+      </w:r>
+      <w:proofErr w:type="spellEnd"/>
+      <w:r>
+        <w:rPr>
+          <w:lang w:val="en-US"/>
+        </w:rPr>
+        <w:t>\</w:t>
       </w:r>
     </w:p>
     <w:p>
@@ -2842,7 +4327,21 @@
         <w:rPr>
           <w:lang w:val="en-US"/>
         </w:rPr>
-        <w:t>Start a command prompt (cmd)</w:t>
+        <w:t>Start a command prompt (</w:t>
+      </w:r>
+      <w:proofErr w:type="spellStart"/>
+      <w:r>
+        <w:rPr>
+          <w:lang w:val="en-US"/>
+        </w:rPr>
+        <w:t>cmd</w:t>
+      </w:r>
+      <w:proofErr w:type="spellEnd"/>
+      <w:r>
+        <w:rPr>
+          <w:lang w:val="en-US"/>
+        </w:rPr>
+        <w:t>)</w:t>
       </w:r>
     </w:p>
     <w:p>
@@ -2863,12 +4362,21 @@
         </w:rPr>
         <w:t xml:space="preserve">Type in: </w:t>
       </w:r>
+      <w:proofErr w:type="spellStart"/>
       <w:r>
         <w:rPr>
           <w:b/>
           <w:lang w:val="en-US"/>
         </w:rPr>
-        <w:t>mvn clean install</w:t>
+        <w:t>mvn</w:t>
+      </w:r>
+      <w:proofErr w:type="spellEnd"/>
+      <w:r>
+        <w:rPr>
+          <w:b/>
+          <w:lang w:val="en-US"/>
+        </w:rPr>
+        <w:t xml:space="preserve"> clean install</w:t>
       </w:r>
     </w:p>
     <w:p>
@@ -2893,7 +4401,21 @@
         <w:rPr>
           <w:lang w:val="en-US"/>
         </w:rPr>
-        <w:t xml:space="preserve"> start the WebPlay project, follow these steps:</w:t>
+        <w:t xml:space="preserve"> start the </w:t>
+      </w:r>
+      <w:proofErr w:type="spellStart"/>
+      <w:r>
+        <w:rPr>
+          <w:lang w:val="en-US"/>
+        </w:rPr>
+        <w:t>WebPlay</w:t>
+      </w:r>
+      <w:proofErr w:type="spellEnd"/>
+      <w:r>
+        <w:rPr>
+          <w:lang w:val="en-US"/>
+        </w:rPr>
+        <w:t xml:space="preserve"> project, follow these steps:</w:t>
       </w:r>
     </w:p>
     <w:p>
@@ -2912,14 +4434,30 @@
         <w:rPr>
           <w:lang w:val="en-US"/>
         </w:rPr>
-        <w:t>Browse to the directory: BookTera\Java\</w:t>
-      </w:r>
+        <w:t xml:space="preserve">Browse to the directory: </w:t>
+      </w:r>
+      <w:proofErr w:type="spellStart"/>
+      <w:r>
+        <w:rPr>
+          <w:lang w:val="en-US"/>
+        </w:rPr>
+        <w:t>BookTera</w:t>
+      </w:r>
+      <w:proofErr w:type="spellEnd"/>
+      <w:r>
+        <w:rPr>
+          <w:lang w:val="en-US"/>
+        </w:rPr>
+        <w:t>\Java\</w:t>
+      </w:r>
+      <w:proofErr w:type="spellStart"/>
       <w:r>
         <w:rPr>
           <w:lang w:val="en-US"/>
         </w:rPr>
         <w:t>WebPlay</w:t>
       </w:r>
+      <w:proofErr w:type="spellEnd"/>
       <w:r>
         <w:rPr>
           <w:lang w:val="en-US"/>
@@ -2942,7 +4480,21 @@
         <w:rPr>
           <w:lang w:val="en-US"/>
         </w:rPr>
-        <w:t>Start a command prompt (cmd)</w:t>
+        <w:t>Start a command prompt (</w:t>
+      </w:r>
+      <w:proofErr w:type="spellStart"/>
+      <w:r>
+        <w:rPr>
+          <w:lang w:val="en-US"/>
+        </w:rPr>
+        <w:t>cmd</w:t>
+      </w:r>
+      <w:proofErr w:type="spellEnd"/>
+      <w:r>
+        <w:rPr>
+          <w:lang w:val="en-US"/>
+        </w:rPr>
+        <w:t>)</w:t>
       </w:r>
     </w:p>
     <w:p>
@@ -3125,7 +4677,19 @@
         <w:rPr>
           <w:lang w:val="en-US"/>
         </w:rPr>
-        <w:t xml:space="preserve"> with it. Even if you monitor your network traffic, you won't see every time downloading - sometimes it just stands with 0KB up- or download rate, the console also stops. In this case, just wait.</w:t>
+        <w:t xml:space="preserve"> with it. Even if you monitor your network traffic, you won't see every</w:t>
+      </w:r>
+      <w:r>
+        <w:rPr>
+          <w:lang w:val="en-US"/>
+        </w:rPr>
+        <w:t xml:space="preserve"> </w:t>
+      </w:r>
+      <w:r>
+        <w:rPr>
+          <w:lang w:val="en-US"/>
+        </w:rPr>
+        <w:t>time downloading - sometimes it just stands with 0KB up- or download rate, the console also stops. In this case, just wait.</w:t>
       </w:r>
       <w:r>
         <w:rPr>
@@ -3162,6 +4726,7 @@
         <w:rPr>
           <w:lang w:val="en-US"/>
         </w:rPr>
+        <w:lastRenderedPageBreak/>
         <w:t xml:space="preserve">Type in: </w:t>
       </w:r>
       <w:r>
@@ -3322,7 +4887,6 @@
         <w:rPr>
           <w:lang w:val="en-US"/>
         </w:rPr>
-        <w:lastRenderedPageBreak/>
         <w:t>Troubleshooting</w:t>
       </w:r>
     </w:p>
@@ -3374,8 +4938,24 @@
         <w:rPr>
           <w:lang w:val="en-US"/>
         </w:rPr>
-        <w:t>. It should not be happen, the Play project’s default char encoding is set to UTF8</w:t>
-      </w:r>
+        <w:t xml:space="preserve">. It should not be </w:t>
+      </w:r>
+      <w:proofErr w:type="gramStart"/>
+      <w:r>
+        <w:rPr>
+          <w:lang w:val="en-US"/>
+        </w:rPr>
+        <w:t>happen</w:t>
+      </w:r>
+      <w:proofErr w:type="gramEnd"/>
+      <w:r>
+        <w:rPr>
+          <w:lang w:val="en-US"/>
+        </w:rPr>
+        <w:t>, the Play project’s default char encoding is set to UTF8</w:t>
+      </w:r>
+      <w:bookmarkStart w:id="1" w:name="_GoBack"/>
+      <w:bookmarkEnd w:id="1"/>
     </w:p>
     <w:p>
       <w:pPr>
@@ -3416,7 +4996,19 @@
         <w:rPr>
           <w:lang w:val="en-US"/>
         </w:rPr>
-        <w:t>mark for you some errors, but the project compiles and runs. The framework’s IDE support is not perfect yet.</w:t>
+        <w:t>mark</w:t>
+      </w:r>
+      <w:r>
+        <w:rPr>
+          <w:lang w:val="en-US"/>
+        </w:rPr>
+        <w:t>s</w:t>
+      </w:r>
+      <w:r>
+        <w:rPr>
+          <w:lang w:val="en-US"/>
+        </w:rPr>
+        <w:t xml:space="preserve"> for you some errors, but the project compiles and runs. The framework’s IDE support is not perfect yet.</w:t>
       </w:r>
     </w:p>
     <w:p>
@@ -3446,8 +5038,16 @@
         <w:rPr>
           <w:lang w:val="en-US"/>
         </w:rPr>
-        <w:t>Setup Firewall and applicationhost.config</w:t>
-      </w:r>
+        <w:t xml:space="preserve">Setup Firewall and </w:t>
+      </w:r>
+      <w:proofErr w:type="spellStart"/>
+      <w:r>
+        <w:rPr>
+          <w:lang w:val="en-US"/>
+        </w:rPr>
+        <w:t>applicationhost.config</w:t>
+      </w:r>
+      <w:proofErr w:type="spellEnd"/>
     </w:p>
     <w:p>
       <w:pPr>
@@ -3674,6 +5274,7 @@
         </w:rPr>
         <w:t xml:space="preserve"> (</w:t>
       </w:r>
+      <w:proofErr w:type="spellStart"/>
       <w:r>
         <w:rPr>
           <w:i/>
@@ -3681,6 +5282,7 @@
         </w:rPr>
         <w:t>WcfHost</w:t>
       </w:r>
+      <w:proofErr w:type="spellEnd"/>
       <w:r>
         <w:rPr>
           <w:lang w:val="en-US"/>
@@ -3780,6 +5382,7 @@
         </w:rPr>
         <w:t xml:space="preserve">Before starting this step, be sure you have at least once deployed (started) the </w:t>
       </w:r>
+      <w:proofErr w:type="spellStart"/>
       <w:r>
         <w:rPr>
           <w:i/>
@@ -3787,6 +5390,7 @@
         </w:rPr>
         <w:t>WcfHost</w:t>
       </w:r>
+      <w:proofErr w:type="spellEnd"/>
       <w:r>
         <w:rPr>
           <w:lang w:val="en-US"/>
@@ -3806,6 +5410,7 @@
         </w:rPr>
         <w:t xml:space="preserve">projects. Without this, the </w:t>
       </w:r>
+      <w:proofErr w:type="spellStart"/>
       <w:r>
         <w:rPr>
           <w:i/>
@@ -3827,11 +5432,26 @@
         </w:rPr>
         <w:t>.config</w:t>
       </w:r>
-      <w:r>
-        <w:rPr>
-          <w:lang w:val="en-US"/>
-        </w:rPr>
-        <w:t xml:space="preserve"> file will not contain the necessery sections to modify</w:t>
+      <w:proofErr w:type="spellEnd"/>
+      <w:r>
+        <w:rPr>
+          <w:lang w:val="en-US"/>
+        </w:rPr>
+        <w:t xml:space="preserve"> file will not contain the </w:t>
+      </w:r>
+      <w:proofErr w:type="spellStart"/>
+      <w:r>
+        <w:rPr>
+          <w:lang w:val="en-US"/>
+        </w:rPr>
+        <w:t>necessery</w:t>
+      </w:r>
+      <w:proofErr w:type="spellEnd"/>
+      <w:r>
+        <w:rPr>
+          <w:lang w:val="en-US"/>
+        </w:rPr>
+        <w:t xml:space="preserve"> sections to modify</w:t>
       </w:r>
     </w:p>
     <w:p>
@@ -3877,7 +5497,6 @@
           <w:highlight w:val="white"/>
           <w:lang w:val="en-US"/>
         </w:rPr>
-        <w:lastRenderedPageBreak/>
         <w:t>&lt;sites&gt;</w:t>
       </w:r>
     </w:p>
@@ -5780,6 +7399,7 @@
         </w:rPr>
         <w:t xml:space="preserve">to the </w:t>
       </w:r>
+      <w:proofErr w:type="spellStart"/>
       <w:r>
         <w:rPr>
           <w:i/>
@@ -5787,6 +7407,7 @@
         </w:rPr>
         <w:t>applicationhost.config</w:t>
       </w:r>
+      <w:proofErr w:type="spellEnd"/>
       <w:r>
         <w:rPr>
           <w:lang w:val="en-US"/>
@@ -5820,6 +7441,7 @@
         </w:rPr>
         <w:t xml:space="preserve">After you are done with these first steps, you have to run the </w:t>
       </w:r>
+      <w:proofErr w:type="spellStart"/>
       <w:r>
         <w:rPr>
           <w:b/>
@@ -5827,6 +7449,7 @@
         </w:rPr>
         <w:t>SetupLocalIp</w:t>
       </w:r>
+      <w:proofErr w:type="spellEnd"/>
       <w:r>
         <w:rPr>
           <w:i/>
@@ -5862,7 +7485,21 @@
         <w:rPr>
           <w:lang w:val="en-US"/>
         </w:rPr>
-        <w:t>/SetupLocalIp. This app will guide you and tell everything it ha</w:t>
+        <w:t>/</w:t>
+      </w:r>
+      <w:proofErr w:type="spellStart"/>
+      <w:r>
+        <w:rPr>
+          <w:lang w:val="en-US"/>
+        </w:rPr>
+        <w:t>SetupLocalIp</w:t>
+      </w:r>
+      <w:proofErr w:type="spellEnd"/>
+      <w:r>
+        <w:rPr>
+          <w:lang w:val="en-US"/>
+        </w:rPr>
+        <w:t>. This app will guide you and tell everything it ha</w:t>
       </w:r>
       <w:r>
         <w:rPr>
@@ -5894,12 +7531,14 @@
         </w:rPr>
         <w:t xml:space="preserve"> executable file under </w:t>
       </w:r>
+      <w:proofErr w:type="spellStart"/>
       <w:r>
         <w:rPr>
           <w:lang w:val="en-US"/>
         </w:rPr>
         <w:t>SetupLocalIp</w:t>
       </w:r>
+      <w:proofErr w:type="spellEnd"/>
       <w:r>
         <w:rPr>
           <w:lang w:val="en-US"/>
@@ -5958,6 +7597,7 @@
         </w:rPr>
         <w:t xml:space="preserve"> </w:t>
       </w:r>
+      <w:proofErr w:type="spellStart"/>
       <w:r>
         <w:rPr>
           <w:i/>
@@ -5965,6 +7605,7 @@
         </w:rPr>
         <w:t>SetupLocalIp</w:t>
       </w:r>
+      <w:proofErr w:type="spellEnd"/>
       <w:r>
         <w:rPr>
           <w:lang w:val="en-US"/>
@@ -6031,7 +7672,21 @@
         <w:rPr>
           <w:lang w:val="en-US"/>
         </w:rPr>
-        <w:t>on LAN access with the computer hosting the WcfHost and the Web projects.</w:t>
+        <w:t xml:space="preserve">on LAN access with the computer hosting the </w:t>
+      </w:r>
+      <w:proofErr w:type="spellStart"/>
+      <w:r>
+        <w:rPr>
+          <w:lang w:val="en-US"/>
+        </w:rPr>
+        <w:t>WcfHost</w:t>
+      </w:r>
+      <w:proofErr w:type="spellEnd"/>
+      <w:r>
+        <w:rPr>
+          <w:lang w:val="en-US"/>
+        </w:rPr>
+        <w:t xml:space="preserve"> and the Web projects.</w:t>
       </w:r>
     </w:p>
     <w:p>
@@ -6217,7 +7872,21 @@
         <w:rPr>
           <w:lang w:val="en-US"/>
         </w:rPr>
-        <w:t xml:space="preserve"> HyperV and SLAT</w:t>
+        <w:t xml:space="preserve"> </w:t>
+      </w:r>
+      <w:proofErr w:type="spellStart"/>
+      <w:r>
+        <w:rPr>
+          <w:lang w:val="en-US"/>
+        </w:rPr>
+        <w:t>HyperV</w:t>
+      </w:r>
+      <w:proofErr w:type="spellEnd"/>
+      <w:r>
+        <w:rPr>
+          <w:lang w:val="en-US"/>
+        </w:rPr>
+        <w:t xml:space="preserve"> and SLAT</w:t>
       </w:r>
       <w:r>
         <w:rPr>
@@ -6290,12 +7959,6 @@
           <w:lang w:val="en-US"/>
         </w:rPr>
         <w:br/>
-      </w:r>
-      <w:r>
-        <w:rPr>
-          <w:lang w:val="en-US"/>
-        </w:rPr>
-        <w:lastRenderedPageBreak/>
         <w:t xml:space="preserve">(I suggest rather the saved version: </w:t>
       </w:r>
       <w:r>
@@ -6346,7 +8009,21 @@
         <w:rPr>
           <w:lang w:val="en-US"/>
         </w:rPr>
-        <w:t>Note, that if you also want to use the application, the phone’s wifi have to be on; and the phone have to have a comm</w:t>
+        <w:t xml:space="preserve">Note, that if you also want to use the application, the phone’s </w:t>
+      </w:r>
+      <w:proofErr w:type="spellStart"/>
+      <w:r>
+        <w:rPr>
+          <w:lang w:val="en-US"/>
+        </w:rPr>
+        <w:t>wifi</w:t>
+      </w:r>
+      <w:proofErr w:type="spellEnd"/>
+      <w:r>
+        <w:rPr>
+          <w:lang w:val="en-US"/>
+        </w:rPr>
+        <w:t xml:space="preserve"> have to be on; and the phone have to have a comm</w:t>
       </w:r>
       <w:r>
         <w:rPr>
@@ -6409,7 +8086,21 @@
         <w:rPr>
           <w:lang w:val="en-US"/>
         </w:rPr>
-        <w:t>0. This phone can get crazy sometimes. So, the debugging have not worked for me: it started successfully, then after ~10-15s, it exited without prompts or logs. But if I started the app without debugging, nothing wrong happened. The solution was just to restart the phone…</w:t>
+        <w:t xml:space="preserve">0. This phone can get crazy sometimes. So, the debugging </w:t>
+      </w:r>
+      <w:proofErr w:type="gramStart"/>
+      <w:r>
+        <w:rPr>
+          <w:lang w:val="en-US"/>
+        </w:rPr>
+        <w:t>have</w:t>
+      </w:r>
+      <w:proofErr w:type="gramEnd"/>
+      <w:r>
+        <w:rPr>
+          <w:lang w:val="en-US"/>
+        </w:rPr>
+        <w:t xml:space="preserve"> not worked for me: it started successfully, then after ~10-15s, it exited without prompts or logs. But if I started the app without debugging, nothing wrong happened. The solution was just to restart the phone…</w:t>
       </w:r>
     </w:p>
     <w:p>
@@ -6546,14 +8237,29 @@
         <w:rPr>
           <w:lang w:val="en-US"/>
         </w:rPr>
-        <w:t>Once you have downloaded the Android SDK Tools, a tool named ”</w:t>
+        <w:t xml:space="preserve">Once you have downloaded the Android SDK Tools, a tool </w:t>
+      </w:r>
+      <w:proofErr w:type="gramStart"/>
+      <w:r>
+        <w:rPr>
+          <w:lang w:val="en-US"/>
+        </w:rPr>
+        <w:t>named ”</w:t>
       </w:r>
       <w:r>
         <w:rPr>
           <w:i/>
           <w:lang w:val="en-US"/>
         </w:rPr>
-        <w:t>Android SDK Manager</w:t>
+        <w:t>Android</w:t>
+      </w:r>
+      <w:proofErr w:type="gramEnd"/>
+      <w:r>
+        <w:rPr>
+          <w:i/>
+          <w:lang w:val="en-US"/>
+        </w:rPr>
+        <w:t xml:space="preserve"> SDK Manager</w:t>
       </w:r>
       <w:r>
         <w:rPr>
@@ -6627,7 +8333,21 @@
         <w:rPr>
           <w:lang w:val="en-US"/>
         </w:rPr>
-        <w:t>Android SDK Plaform-tools</w:t>
+        <w:t xml:space="preserve">Android SDK </w:t>
+      </w:r>
+      <w:proofErr w:type="spellStart"/>
+      <w:r>
+        <w:rPr>
+          <w:lang w:val="en-US"/>
+        </w:rPr>
+        <w:t>Plaform</w:t>
+      </w:r>
+      <w:proofErr w:type="spellEnd"/>
+      <w:r>
+        <w:rPr>
+          <w:lang w:val="en-US"/>
+        </w:rPr>
+        <w:t>-tools</w:t>
       </w:r>
       <w:r>
         <w:rPr>
@@ -6931,8 +8651,16 @@
         <w:rPr>
           <w:lang w:val="en-US"/>
         </w:rPr>
-        <w:t>Setup Gradle</w:t>
-      </w:r>
+        <w:t xml:space="preserve">Setup </w:t>
+      </w:r>
+      <w:proofErr w:type="spellStart"/>
+      <w:r>
+        <w:rPr>
+          <w:lang w:val="en-US"/>
+        </w:rPr>
+        <w:t>Gradle</w:t>
+      </w:r>
+      <w:proofErr w:type="spellEnd"/>
     </w:p>
     <w:p>
       <w:pPr>
@@ -6955,7 +8683,21 @@
         <w:rPr>
           <w:lang w:val="en-US"/>
         </w:rPr>
-        <w:t>to provide the Android SDK’s home path for gradle:</w:t>
+        <w:t xml:space="preserve">to provide the Android SDK’s home path for </w:t>
+      </w:r>
+      <w:proofErr w:type="spellStart"/>
+      <w:r>
+        <w:rPr>
+          <w:lang w:val="en-US"/>
+        </w:rPr>
+        <w:t>gradle</w:t>
+      </w:r>
+      <w:proofErr w:type="spellEnd"/>
+      <w:r>
+        <w:rPr>
+          <w:lang w:val="en-US"/>
+        </w:rPr>
+        <w:t>:</w:t>
       </w:r>
     </w:p>
     <w:p>
@@ -6973,7 +8715,6 @@
         <w:rPr>
           <w:lang w:val="en-US"/>
         </w:rPr>
-        <w:lastRenderedPageBreak/>
         <w:t>You can</w:t>
       </w:r>
       <w:r>
@@ -7022,7 +8763,21 @@
         <w:rPr>
           <w:lang w:val="en-US"/>
         </w:rPr>
-        <w:t xml:space="preserve">, you can provide this information locally for the Gradle. </w:t>
+        <w:t xml:space="preserve">, you can provide this information locally for the </w:t>
+      </w:r>
+      <w:proofErr w:type="spellStart"/>
+      <w:r>
+        <w:rPr>
+          <w:lang w:val="en-US"/>
+        </w:rPr>
+        <w:t>Gradle</w:t>
+      </w:r>
+      <w:proofErr w:type="spellEnd"/>
+      <w:r>
+        <w:rPr>
+          <w:lang w:val="en-US"/>
+        </w:rPr>
+        <w:t xml:space="preserve">. </w:t>
       </w:r>
       <w:r>
         <w:rPr>
@@ -7048,18 +8803,36 @@
         </w:rPr>
         <w:tab/>
       </w:r>
+      <w:proofErr w:type="spellStart"/>
       <w:r>
         <w:rPr>
           <w:i/>
           <w:lang w:val="en-US"/>
         </w:rPr>
-        <w:t>BookTera\Java\Android\local.properties</w:t>
-      </w:r>
+        <w:t>BookTera</w:t>
+      </w:r>
+      <w:proofErr w:type="spellEnd"/>
       <w:r>
         <w:rPr>
           <w:i/>
           <w:lang w:val="en-US"/>
         </w:rPr>
+        <w:t>\Java\Android\</w:t>
+      </w:r>
+      <w:proofErr w:type="spellStart"/>
+      <w:r>
+        <w:rPr>
+          <w:i/>
+          <w:lang w:val="en-US"/>
+        </w:rPr>
+        <w:t>local.properties</w:t>
+      </w:r>
+      <w:proofErr w:type="spellEnd"/>
+      <w:r>
+        <w:rPr>
+          <w:i/>
+          <w:lang w:val="en-US"/>
+        </w:rPr>
         <w:br/>
       </w:r>
       <w:r>
@@ -7080,11 +8853,19 @@
         </w:rPr>
         <w:tab/>
       </w:r>
-      <w:r>
-        <w:rPr>
-          <w:lang w:val="en-US"/>
-        </w:rPr>
-        <w:t>sdk.dir=</w:t>
+      <w:proofErr w:type="spellStart"/>
+      <w:r>
+        <w:rPr>
+          <w:lang w:val="en-US"/>
+        </w:rPr>
+        <w:t>sdk.dir</w:t>
+      </w:r>
+      <w:proofErr w:type="spellEnd"/>
+      <w:r>
+        <w:rPr>
+          <w:lang w:val="en-US"/>
+        </w:rPr>
+        <w:t>=</w:t>
       </w:r>
       <w:r>
         <w:rPr>
@@ -7111,13 +8892,31 @@
         </w:rPr>
         <w:tab/>
       </w:r>
+      <w:proofErr w:type="spellStart"/>
       <w:r>
         <w:rPr>
           <w:i/>
           <w:lang w:val="en-US"/>
         </w:rPr>
-        <w:t>sdk.dir=C\:/Program Files (x86)/Android/android-sdk</w:t>
-      </w:r>
+        <w:t>sdk.dir</w:t>
+      </w:r>
+      <w:proofErr w:type="spellEnd"/>
+      <w:r>
+        <w:rPr>
+          <w:i/>
+          <w:lang w:val="en-US"/>
+        </w:rPr>
+        <w:t>=C\:/Program Files (x86)/Android/android-</w:t>
+      </w:r>
+      <w:proofErr w:type="spellStart"/>
+      <w:r>
+        <w:rPr>
+          <w:i/>
+          <w:lang w:val="en-US"/>
+        </w:rPr>
+        <w:t>sdk</w:t>
+      </w:r>
+      <w:proofErr w:type="spellEnd"/>
     </w:p>
     <w:p>
       <w:pPr>
@@ -7154,19 +8953,39 @@
         </w:rPr>
         <w:t xml:space="preserve"> </w:t>
       </w:r>
+      <w:proofErr w:type="spellStart"/>
       <w:r>
         <w:rPr>
           <w:i/>
           <w:lang w:val="en-US"/>
         </w:rPr>
-        <w:t>BookTera\Java\Android\build.gradle</w:t>
-      </w:r>
+        <w:t>BookTera</w:t>
+      </w:r>
+      <w:proofErr w:type="spellEnd"/>
+      <w:r>
+        <w:rPr>
+          <w:i/>
+          <w:lang w:val="en-US"/>
+        </w:rPr>
+        <w:t>\Java\Android\</w:t>
+      </w:r>
+      <w:proofErr w:type="spellStart"/>
+      <w:r>
+        <w:rPr>
+          <w:i/>
+          <w:lang w:val="en-US"/>
+        </w:rPr>
+        <w:t>build.gradle</w:t>
+      </w:r>
+      <w:proofErr w:type="spellEnd"/>
       <w:r>
         <w:rPr>
           <w:lang w:val="en-US"/>
         </w:rPr>
         <w:t xml:space="preserve">. This is the Android project’s main </w:t>
       </w:r>
+      <w:proofErr w:type="spellStart"/>
+      <w:proofErr w:type="gramStart"/>
       <w:r>
         <w:rPr>
           <w:i/>
@@ -7174,6 +8993,8 @@
         </w:rPr>
         <w:t>build.gradle</w:t>
       </w:r>
+      <w:proofErr w:type="spellEnd"/>
+      <w:proofErr w:type="gramEnd"/>
       <w:r>
         <w:rPr>
           <w:lang w:val="en-US"/>
@@ -7202,7 +9023,21 @@
         <w:rPr>
           <w:lang w:val="en-US"/>
         </w:rPr>
-        <w:t>an error message that you have to sync Gradle. Click</w:t>
+        <w:t xml:space="preserve">an error message that you have to sync </w:t>
+      </w:r>
+      <w:proofErr w:type="spellStart"/>
+      <w:r>
+        <w:rPr>
+          <w:lang w:val="en-US"/>
+        </w:rPr>
+        <w:t>Gradle</w:t>
+      </w:r>
+      <w:proofErr w:type="spellEnd"/>
+      <w:r>
+        <w:rPr>
+          <w:lang w:val="en-US"/>
+        </w:rPr>
+        <w:t>. Click</w:t>
       </w:r>
       <w:r>
         <w:rPr>
@@ -7246,6 +9081,7 @@
         </w:rPr>
         <w:t xml:space="preserve">If there is any error, </w:t>
       </w:r>
+      <w:proofErr w:type="spellStart"/>
       <w:r>
         <w:rPr>
           <w:lang w:val="en-US"/>
@@ -7256,7 +9092,14 @@
         <w:rPr>
           <w:lang w:val="en-US"/>
         </w:rPr>
-        <w:t>radle will tel</w:t>
+        <w:t>radle</w:t>
+      </w:r>
+      <w:proofErr w:type="spellEnd"/>
+      <w:r>
+        <w:rPr>
+          <w:lang w:val="en-US"/>
+        </w:rPr>
+        <w:t xml:space="preserve"> will tel</w:t>
       </w:r>
       <w:r>
         <w:rPr>
@@ -7377,7 +9220,21 @@
         <w:rPr>
           <w:lang w:val="en-US"/>
         </w:rPr>
-        <w:t xml:space="preserve"> It is because the project uses RetroLambda to be able to use lambda expressions from Java 8; but Android is not compatible yet with that language level, only with Java 7.</w:t>
+        <w:t xml:space="preserve"> It is because the project uses </w:t>
+      </w:r>
+      <w:proofErr w:type="spellStart"/>
+      <w:r>
+        <w:rPr>
+          <w:lang w:val="en-US"/>
+        </w:rPr>
+        <w:t>RetroLambda</w:t>
+      </w:r>
+      <w:proofErr w:type="spellEnd"/>
+      <w:r>
+        <w:rPr>
+          <w:lang w:val="en-US"/>
+        </w:rPr>
+        <w:t xml:space="preserve"> to be able to use lambda expressions from Java 8; but Android is not compatible yet with that language level, only with Java 7.</w:t>
       </w:r>
     </w:p>
     <w:p>
@@ -7493,9 +9350,134 @@
           <w:lang w:val="en-US"/>
         </w:rPr>
         <w:br/>
-        <w:t>Do not take much attention to this, it’s a framework bug; it will cause no problem for this application. Except one thing: if you switch to another application after starting the Debug process, then this alert popups in the background (you will only hear a windows sound); you won’t be able to seek this windows by switching back to VS. First you will have to go to the desktop (win + D, or click in the bottom-right corner), and only then to VS; other way this windows won’t appear; and until you don’t click OK for it, the whole process will pause.</w:t>
+        <w:t xml:space="preserve">Do not take much attention to this, it’s a framework bug; it will cause no problem for this application. Except one thing: if you switch to another application after starting the Debug process, then </w:t>
+      </w:r>
+      <w:proofErr w:type="gramStart"/>
+      <w:r>
+        <w:rPr>
+          <w:lang w:val="en-US"/>
+        </w:rPr>
+        <w:t>this alert popups</w:t>
+      </w:r>
+      <w:proofErr w:type="gramEnd"/>
+      <w:r>
+        <w:rPr>
+          <w:lang w:val="en-US"/>
+        </w:rPr>
+        <w:t xml:space="preserve"> in the background (you will only hear a windows sound); you won’t be able to seek this windows by switching back to VS. First you will have to go to the </w:t>
+      </w:r>
+      <w:r>
+        <w:rPr>
+          <w:lang w:val="en-US"/>
+        </w:rPr>
+        <w:lastRenderedPageBreak/>
+        <w:t>desktop (win + D, or click in the bottom-right corner), and only then to VS; other way this windows won’t appear; and until you don’t click OK for it, the whole process will pause.</w:t>
       </w:r>
       <w:bookmarkEnd w:id="4"/>
+    </w:p>
+    <w:p>
+      <w:pPr>
+        <w:pStyle w:val="ListParagraph"/>
+        <w:numPr>
+          <w:ilvl w:val="0"/>
+          <w:numId w:val="15"/>
+        </w:numPr>
+        <w:rPr>
+          <w:lang w:val="en-US"/>
+        </w:rPr>
+      </w:pPr>
+      <w:r>
+        <w:rPr>
+          <w:lang w:val="en-US"/>
+        </w:rPr>
+        <w:t>The project originally was made in Visual Studio 2013. When migrated it into VS 2015, some solution settings had to be reset.</w:t>
+      </w:r>
+      <w:r>
+        <w:rPr>
+          <w:lang w:val="en-US"/>
+        </w:rPr>
+        <w:br/>
+        <w:t>The project DB must not be built and deployed automatically:</w:t>
+      </w:r>
+      <w:r>
+        <w:rPr>
+          <w:lang w:val="en-US"/>
+        </w:rPr>
+        <w:br/>
+      </w:r>
+      <w:r>
+        <w:rPr>
+          <w:noProof/>
+          <w:lang w:eastAsia="hu-HU"/>
+        </w:rPr>
+        <w:drawing>
+          <wp:inline distT="0" distB="0" distL="0" distR="0" wp14:anchorId="78B548D6" wp14:editId="1A2F36D1">
+            <wp:extent cx="5731510" cy="3616960"/>
+            <wp:effectExtent l="0" t="0" r="2540" b="2540"/>
+            <wp:docPr id="2" name="Picture 2"/>
+            <wp:cNvGraphicFramePr>
+              <a:graphicFrameLocks xmlns:a="http://schemas.openxmlformats.org/drawingml/2006/main" noChangeAspect="1"/>
+            </wp:cNvGraphicFramePr>
+            <a:graphic xmlns:a="http://schemas.openxmlformats.org/drawingml/2006/main">
+              <a:graphicData uri="http://schemas.openxmlformats.org/drawingml/2006/picture">
+                <pic:pic xmlns:pic="http://schemas.openxmlformats.org/drawingml/2006/picture">
+                  <pic:nvPicPr>
+                    <pic:cNvPr id="1" name=""/>
+                    <pic:cNvPicPr/>
+                  </pic:nvPicPr>
+                  <pic:blipFill>
+                    <a:blip r:embed="rId18"/>
+                    <a:stretch>
+                      <a:fillRect/>
+                    </a:stretch>
+                  </pic:blipFill>
+                  <pic:spPr>
+                    <a:xfrm>
+                      <a:off x="0" y="0"/>
+                      <a:ext cx="5731510" cy="3616960"/>
+                    </a:xfrm>
+                    <a:prstGeom prst="rect">
+                      <a:avLst/>
+                    </a:prstGeom>
+                  </pic:spPr>
+                </pic:pic>
+              </a:graphicData>
+            </a:graphic>
+          </wp:inline>
+        </w:drawing>
+      </w:r>
+      <w:r>
+        <w:rPr>
+          <w:lang w:val="en-US"/>
+        </w:rPr>
+        <w:t xml:space="preserve">(you can reach this via </w:t>
+      </w:r>
+      <w:r>
+        <w:rPr>
+          <w:i/>
+          <w:lang w:val="en-US"/>
+        </w:rPr>
+        <w:t>Build/Configuration Manager</w:t>
+      </w:r>
+      <w:r>
+        <w:rPr>
+          <w:lang w:val="en-US"/>
+        </w:rPr>
+        <w:t>)</w:t>
+      </w:r>
+      <w:r>
+        <w:rPr>
+          <w:lang w:val="en-US"/>
+        </w:rPr>
+        <w:br/>
+      </w:r>
+      <w:r>
+        <w:rPr>
+          <w:lang w:val="en-US"/>
+        </w:rPr>
+        <w:br/>
+        <w:t>These have been set in VS 2013, but had to be reset in VS 2015.</w:t>
+      </w:r>
     </w:p>
     <w:sectPr>
       <w:pgSz w:w="11906" w:h="16838"/>
@@ -7582,7 +9564,13 @@
         <w:footnoteRef/>
       </w:r>
       <w:r>
-        <w:t xml:space="preserve"> For Play – in theory – it would be enuogh to put the JDK’s root into PATH, but you will need JAVA_HOME for Maven anyway.</w:t>
+        <w:t xml:space="preserve"> </w:t>
+      </w:r>
+      <w:r>
+        <w:t xml:space="preserve">For </w:t>
+      </w:r>
+      <w:r>
+        <w:t>Play – in theory – it would be enuogh to put the JDK’s root into PATH, but you will need JAVA_HOME for Maven anyway.</w:t>
       </w:r>
     </w:p>
   </w:footnote>
@@ -7607,6 +9595,7 @@
         </w:rPr>
         <w:t xml:space="preserve"> This is only necessary when the </w:t>
       </w:r>
+      <w:proofErr w:type="spellStart"/>
       <w:r>
         <w:rPr>
           <w:i/>
@@ -7614,6 +9603,7 @@
         </w:rPr>
         <w:t>applicationhost.config</w:t>
       </w:r>
+      <w:proofErr w:type="spellEnd"/>
       <w:r>
         <w:rPr>
           <w:lang w:val="en-US"/>
@@ -7646,7 +9636,10 @@
         <w:footnoteRef/>
       </w:r>
       <w:r>
-        <w:t xml:space="preserve"> It may have been installed with Visual Studio though</w:t>
+        <w:t xml:space="preserve"> </w:t>
+      </w:r>
+      <w:r>
+        <w:t>It may have been installed with Visual Studio though</w:t>
       </w:r>
     </w:p>
   </w:footnote>
@@ -7692,7 +9685,10 @@
         <w:footnoteRef/>
       </w:r>
       <w:r>
-        <w:t xml:space="preserve"> The recommended version is 1.8.</w:t>
+        <w:t xml:space="preserve"> </w:t>
+      </w:r>
+      <w:r>
+        <w:t>The recommended version is 1.8.</w:t>
       </w:r>
     </w:p>
   </w:footnote>
@@ -11342,7 +13338,7 @@
 </file>
 
 <file path=customXml/itemProps1.xml><?xml version="1.0" encoding="utf-8"?>
-<ds:datastoreItem xmlns:ds="http://schemas.openxmlformats.org/officeDocument/2006/customXml" ds:itemID="{0808E247-2411-4103-A1B3-01E4F0D56395}">
+<ds:datastoreItem xmlns:ds="http://schemas.openxmlformats.org/officeDocument/2006/customXml" ds:itemID="{5E305C35-2052-4F5C-A67E-396A4CBFECA3}">
   <ds:schemaRefs>
     <ds:schemaRef ds:uri="http://schemas.openxmlformats.org/officeDocument/2006/bibliography"/>
   </ds:schemaRefs>

</xml_diff>

<commit_message>
Installation Guidelines: Troublshooting: Play vs JNotify
Error:

Cannot load the JNotify native library (no jnotify_64bit in java.library.path)
Play will check file changes for each request, so expect degraded reloading performace.

Solution:

https://stackoverflow.com/questions/41493465/play-framework-cannot-load-the-jnotify-native-library
</commit_message>
<xml_diff>
--- a/Helpers/Installation Guidelines/Installation Guidelines.docx
+++ b/Helpers/Installation Guidelines/Installation Guidelines.docx
@@ -4954,8 +4954,6 @@
         </w:rPr>
         <w:t>, the Play project’s default char encoding is set to UTF8</w:t>
       </w:r>
-      <w:bookmarkStart w:id="1" w:name="_GoBack"/>
-      <w:bookmarkEnd w:id="1"/>
     </w:p>
     <w:p>
       <w:pPr>
@@ -5013,6 +5011,267 @@
     </w:p>
     <w:p>
       <w:pPr>
+        <w:pStyle w:val="ListParagraph"/>
+        <w:numPr>
+          <w:ilvl w:val="0"/>
+          <w:numId w:val="4"/>
+        </w:numPr>
+        <w:rPr>
+          <w:lang w:val="en-US"/>
+        </w:rPr>
+      </w:pPr>
+      <w:r>
+        <w:rPr>
+          <w:lang w:val="en-US"/>
+        </w:rPr>
+        <w:t xml:space="preserve">Missing </w:t>
+      </w:r>
+      <w:proofErr w:type="spellStart"/>
+      <w:r>
+        <w:rPr>
+          <w:lang w:val="en-US"/>
+        </w:rPr>
+        <w:t>JNotify</w:t>
+      </w:r>
+      <w:proofErr w:type="spellEnd"/>
+      <w:r>
+        <w:rPr>
+          <w:lang w:val="en-US"/>
+        </w:rPr>
+        <w:t xml:space="preserve"> error:</w:t>
+      </w:r>
+    </w:p>
+    <w:p>
+      <w:pPr>
+        <w:pStyle w:val="ListParagraph"/>
+        <w:numPr>
+          <w:ilvl w:val="1"/>
+          <w:numId w:val="4"/>
+        </w:numPr>
+        <w:rPr>
+          <w:lang w:val="en-US"/>
+        </w:rPr>
+      </w:pPr>
+      <w:r>
+        <w:rPr>
+          <w:lang w:val="en-US"/>
+        </w:rPr>
+        <w:t>Error message:</w:t>
+      </w:r>
+      <w:r>
+        <w:rPr>
+          <w:lang w:val="en-US"/>
+        </w:rPr>
+        <w:br/>
+      </w:r>
+      <w:r>
+        <w:rPr>
+          <w:lang w:val="en-US"/>
+        </w:rPr>
+        <w:t xml:space="preserve">Cannot load the </w:t>
+      </w:r>
+      <w:proofErr w:type="spellStart"/>
+      <w:r>
+        <w:rPr>
+          <w:lang w:val="en-US"/>
+        </w:rPr>
+        <w:t>JNotify</w:t>
+      </w:r>
+      <w:proofErr w:type="spellEnd"/>
+      <w:r>
+        <w:rPr>
+          <w:lang w:val="en-US"/>
+        </w:rPr>
+        <w:t xml:space="preserve"> native library (no jnotify_64bit in </w:t>
+      </w:r>
+      <w:proofErr w:type="spellStart"/>
+      <w:r>
+        <w:rPr>
+          <w:lang w:val="en-US"/>
+        </w:rPr>
+        <w:t>java.library.path</w:t>
+      </w:r>
+      <w:proofErr w:type="spellEnd"/>
+      <w:r>
+        <w:rPr>
+          <w:lang w:val="en-US"/>
+        </w:rPr>
+        <w:t>)</w:t>
+      </w:r>
+      <w:r>
+        <w:rPr>
+          <w:lang w:val="en-US"/>
+        </w:rPr>
+        <w:br/>
+      </w:r>
+      <w:r>
+        <w:rPr>
+          <w:lang w:val="en-US"/>
+        </w:rPr>
+        <w:t xml:space="preserve">Play will check file changes for each request, so expect degraded reloading </w:t>
+      </w:r>
+      <w:proofErr w:type="spellStart"/>
+      <w:r>
+        <w:rPr>
+          <w:lang w:val="en-US"/>
+        </w:rPr>
+        <w:t>performace</w:t>
+      </w:r>
+      <w:proofErr w:type="spellEnd"/>
+      <w:r>
+        <w:rPr>
+          <w:lang w:val="en-US"/>
+        </w:rPr>
+        <w:t>.</w:t>
+      </w:r>
+    </w:p>
+    <w:p>
+      <w:pPr>
+        <w:pStyle w:val="ListParagraph"/>
+        <w:numPr>
+          <w:ilvl w:val="1"/>
+          <w:numId w:val="4"/>
+        </w:numPr>
+        <w:rPr>
+          <w:lang w:val="en-US"/>
+        </w:rPr>
+      </w:pPr>
+      <w:r>
+        <w:rPr>
+          <w:lang w:val="en-US"/>
+        </w:rPr>
+        <w:t>Solution:</w:t>
+      </w:r>
+    </w:p>
+    <w:p>
+      <w:pPr>
+        <w:pStyle w:val="ListParagraph"/>
+        <w:numPr>
+          <w:ilvl w:val="1"/>
+          <w:numId w:val="4"/>
+        </w:numPr>
+        <w:rPr>
+          <w:lang w:val="en-US"/>
+        </w:rPr>
+      </w:pPr>
+      <w:hyperlink r:id="rId15" w:history="1">
+        <w:r>
+          <w:rPr>
+            <w:rStyle w:val="Hyperlink"/>
+            <w:lang w:val="en-US"/>
+          </w:rPr>
+          <w:t>https://stackoverflow.com/questions/41493465/play-framework-cannot-load-the-jnotify-native-library</w:t>
+        </w:r>
+      </w:hyperlink>
+    </w:p>
+    <w:p>
+      <w:pPr>
+        <w:pStyle w:val="ListParagraph"/>
+        <w:numPr>
+          <w:ilvl w:val="2"/>
+          <w:numId w:val="4"/>
+        </w:numPr>
+        <w:rPr>
+          <w:lang w:val="en-US"/>
+        </w:rPr>
+      </w:pPr>
+      <w:r>
+        <w:rPr>
+          <w:lang w:val="en-US"/>
+        </w:rPr>
+        <w:t>Extract:</w:t>
+      </w:r>
+    </w:p>
+    <w:p>
+      <w:pPr>
+        <w:pStyle w:val="ListParagraph"/>
+        <w:numPr>
+          <w:ilvl w:val="2"/>
+          <w:numId w:val="4"/>
+        </w:numPr>
+        <w:rPr>
+          <w:lang w:val="en-US"/>
+        </w:rPr>
+      </w:pPr>
+      <w:r>
+        <w:t xml:space="preserve">Either way, you can download JNotify from </w:t>
+      </w:r>
+      <w:r>
+        <w:fldChar w:fldCharType="begin"/>
+      </w:r>
+      <w:r>
+        <w:instrText xml:space="preserve"> HYPERLINK "https://sourceforge.net/projects/jnotify/" </w:instrText>
+      </w:r>
+      <w:r>
+        <w:fldChar w:fldCharType="separate"/>
+      </w:r>
+      <w:r>
+        <w:rPr>
+          <w:rStyle w:val="Hyperlink"/>
+        </w:rPr>
+        <w:t>https://sourceforge.net/projects/jnotify/</w:t>
+      </w:r>
+      <w:r>
+        <w:fldChar w:fldCharType="end"/>
+      </w:r>
+      <w:r>
+        <w:t xml:space="preserve"> and install it (just copy the </w:t>
+      </w:r>
+      <w:r>
+        <w:rPr>
+          <w:rStyle w:val="HTMLCode"/>
+          <w:rFonts w:eastAsia="Batang"/>
+        </w:rPr>
+        <w:t>jnotify_64bit.dll</w:t>
+      </w:r>
+      <w:r>
+        <w:t xml:space="preserve"> to </w:t>
+      </w:r>
+      <w:r>
+        <w:rPr>
+          <w:rStyle w:val="HTMLCode"/>
+          <w:rFonts w:eastAsia="Batang"/>
+        </w:rPr>
+        <w:t>C:\Program Files\Java\jdk1.8.0_111\bin</w:t>
+      </w:r>
+      <w:r>
+        <w:t>), and that message should be gone.</w:t>
+      </w:r>
+    </w:p>
+    <w:p>
+      <w:pPr>
+        <w:pStyle w:val="ListParagraph"/>
+        <w:numPr>
+          <w:ilvl w:val="1"/>
+          <w:numId w:val="4"/>
+        </w:numPr>
+        <w:rPr>
+          <w:lang w:val="en-US"/>
+        </w:rPr>
+      </w:pPr>
+      <w:r>
+        <w:t>Notes:</w:t>
+      </w:r>
+    </w:p>
+    <w:p>
+      <w:pPr>
+        <w:pStyle w:val="ListParagraph"/>
+        <w:numPr>
+          <w:ilvl w:val="2"/>
+          <w:numId w:val="4"/>
+        </w:numPr>
+        <w:rPr>
+          <w:lang w:val="en-US"/>
+        </w:rPr>
+      </w:pPr>
+      <w:r>
+        <w:t>For me, initially this error did not cause any problems. From one day to next however the webapp became horribly slow. Fixing this issue restored the normal performance as well.</w:t>
+      </w:r>
+      <w:bookmarkStart w:id="1" w:name="_GoBack"/>
+      <w:bookmarkEnd w:id="1"/>
+    </w:p>
+    <w:p>
+      <w:pPr>
         <w:pStyle w:val="Heading2"/>
         <w:rPr>
           <w:lang w:val="en-US"/>
@@ -5023,6 +5282,7 @@
         <w:rPr>
           <w:lang w:val="en-US"/>
         </w:rPr>
+        <w:lastRenderedPageBreak/>
         <w:t>Setup for mobile clients</w:t>
       </w:r>
       <w:bookmarkEnd w:id="2"/>
@@ -5170,7 +5430,7 @@
         </w:rPr>
         <w:br/>
       </w:r>
-      <w:hyperlink r:id="rId15" w:history="1">
+      <w:hyperlink r:id="rId16" w:history="1">
         <w:r>
           <w:rPr>
             <w:rStyle w:val="Hyperlink"/>
@@ -7536,6 +7796,7 @@
         <w:rPr>
           <w:lang w:val="en-US"/>
         </w:rPr>
+        <w:lastRenderedPageBreak/>
         <w:t>SetupLocalIp</w:t>
       </w:r>
       <w:proofErr w:type="spellEnd"/>
@@ -7945,7 +8206,7 @@
         </w:rPr>
         <w:br/>
       </w:r>
-      <w:hyperlink r:id="rId16" w:history="1">
+      <w:hyperlink r:id="rId17" w:history="1">
         <w:r>
           <w:rPr>
             <w:rStyle w:val="Hyperlink"/>
@@ -8314,6 +8575,7 @@
         <w:rPr>
           <w:lang w:val="en-US"/>
         </w:rPr>
+        <w:lastRenderedPageBreak/>
         <w:t>Tools</w:t>
       </w:r>
     </w:p>
@@ -9247,6 +9509,7 @@
         <w:rPr>
           <w:lang w:val="en-US"/>
         </w:rPr>
+        <w:lastRenderedPageBreak/>
         <w:t xml:space="preserve">You can restore the language level in IntelliJ here: </w:t>
       </w:r>
       <w:r>
@@ -9325,7 +9588,7 @@
                     <pic:cNvPicPr/>
                   </pic:nvPicPr>
                   <pic:blipFill>
-                    <a:blip r:embed="rId17"/>
+                    <a:blip r:embed="rId18"/>
                     <a:stretch>
                       <a:fillRect/>
                     </a:stretch>
@@ -9364,14 +9627,7 @@
         <w:rPr>
           <w:lang w:val="en-US"/>
         </w:rPr>
-        <w:t xml:space="preserve"> in the background (you will only hear a windows sound); you won’t be able to seek this windows by switching back to VS. First you will have to go to the </w:t>
-      </w:r>
-      <w:r>
-        <w:rPr>
-          <w:lang w:val="en-US"/>
-        </w:rPr>
-        <w:lastRenderedPageBreak/>
-        <w:t>desktop (win + D, or click in the bottom-right corner), and only then to VS; other way this windows won’t appear; and until you don’t click OK for it, the whole process will pause.</w:t>
+        <w:t xml:space="preserve"> in the background (you will only hear a windows sound); you won’t be able to seek this windows by switching back to VS. First you will have to go to the desktop (win + D, or click in the bottom-right corner), and only then to VS; other way this windows won’t appear; and until you don’t click OK for it, the whole process will pause.</w:t>
       </w:r>
       <w:bookmarkEnd w:id="4"/>
     </w:p>
@@ -9426,7 +9682,7 @@
                     <pic:cNvPicPr/>
                   </pic:nvPicPr>
                   <pic:blipFill>
-                    <a:blip r:embed="rId18"/>
+                    <a:blip r:embed="rId19"/>
                     <a:stretch>
                       <a:fillRect/>
                     </a:stretch>
@@ -9475,6 +9731,7 @@
         <w:rPr>
           <w:lang w:val="en-US"/>
         </w:rPr>
+        <w:lastRenderedPageBreak/>
         <w:br/>
         <w:t>These have been set in VS 2013, but had to be reset in VS 2015.</w:t>
       </w:r>
@@ -9564,13 +9821,7 @@
         <w:footnoteRef/>
       </w:r>
       <w:r>
-        <w:t xml:space="preserve"> </w:t>
-      </w:r>
-      <w:r>
-        <w:t xml:space="preserve">For </w:t>
-      </w:r>
-      <w:r>
-        <w:t>Play – in theory – it would be enuogh to put the JDK’s root into PATH, but you will need JAVA_HOME for Maven anyway.</w:t>
+        <w:t xml:space="preserve"> For Play – in theory – it would be enuogh to put the JDK’s root into PATH, but you will need JAVA_HOME for Maven anyway.</w:t>
       </w:r>
     </w:p>
   </w:footnote>
@@ -9636,10 +9887,7 @@
         <w:footnoteRef/>
       </w:r>
       <w:r>
-        <w:t xml:space="preserve"> </w:t>
-      </w:r>
-      <w:r>
-        <w:t>It may have been installed with Visual Studio though</w:t>
+        <w:t xml:space="preserve"> It may have been installed with Visual Studio though</w:t>
       </w:r>
     </w:p>
   </w:footnote>
@@ -9685,10 +9933,7 @@
         <w:footnoteRef/>
       </w:r>
       <w:r>
-        <w:t xml:space="preserve"> </w:t>
-      </w:r>
-      <w:r>
-        <w:t>The recommended version is 1.8.</w:t>
+        <w:t xml:space="preserve"> The recommended version is 1.8.</w:t>
       </w:r>
     </w:p>
   </w:footnote>
@@ -10337,7 +10582,7 @@
         <w:rFonts w:ascii="Symbol" w:hAnsi="Symbol" w:hint="default"/>
       </w:rPr>
     </w:lvl>
-    <w:lvl w:ilvl="1" w:tplc="040E0003" w:tentative="1">
+    <w:lvl w:ilvl="1" w:tplc="040E0003">
       <w:start w:val="1"/>
       <w:numFmt w:val="bullet"/>
       <w:lvlText w:val="o"/>
@@ -10349,7 +10594,7 @@
         <w:rFonts w:ascii="Courier New" w:hAnsi="Courier New" w:cs="Courier New" w:hint="default"/>
       </w:rPr>
     </w:lvl>
-    <w:lvl w:ilvl="2" w:tplc="040E0005" w:tentative="1">
+    <w:lvl w:ilvl="2" w:tplc="040E0005">
       <w:start w:val="1"/>
       <w:numFmt w:val="bullet"/>
       <w:lvlText w:val=""/>
@@ -13045,6 +13290,19 @@
       <w:color w:val="243F60" w:themeColor="accent1" w:themeShade="7F"/>
     </w:rPr>
   </w:style>
+  <w:style w:type="character" w:styleId="HTMLCode">
+    <w:name w:val="HTML Code"/>
+    <w:basedOn w:val="DefaultParagraphFont"/>
+    <w:uiPriority w:val="99"/>
+    <w:semiHidden/>
+    <w:unhideWhenUsed/>
+    <w:rsid w:val="001C5AD5"/>
+    <w:rPr>
+      <w:rFonts w:ascii="Courier New" w:eastAsia="Times New Roman" w:hAnsi="Courier New" w:cs="Courier New"/>
+      <w:sz w:val="20"/>
+      <w:szCs w:val="20"/>
+    </w:rPr>
+  </w:style>
 </w:styles>
 </file>
 
@@ -13338,7 +13596,7 @@
 </file>
 
 <file path=customXml/itemProps1.xml><?xml version="1.0" encoding="utf-8"?>
-<ds:datastoreItem xmlns:ds="http://schemas.openxmlformats.org/officeDocument/2006/customXml" ds:itemID="{5E305C35-2052-4F5C-A67E-396A4CBFECA3}">
+<ds:datastoreItem xmlns:ds="http://schemas.openxmlformats.org/officeDocument/2006/customXml" ds:itemID="{DD06AFC9-98C8-417B-87F8-112005EA46A0}">
   <ds:schemaRefs>
     <ds:schemaRef ds:uri="http://schemas.openxmlformats.org/officeDocument/2006/bibliography"/>
   </ds:schemaRefs>

</xml_diff>